<commit_message>
25-01-28, Quest for Certainty
</commit_message>
<xml_diff>
--- a/DeweyBooks/QuestforCertainty.docx
+++ b/DeweyBooks/QuestforCertainty.docx
@@ -59,7 +59,335 @@
           <w:sz w:val="22"/>
           <w:szCs w:val="22"/>
         </w:rPr>
-        <w:t>John Dewey's *The Quest for Certainty* is een baanbrekend werk op het gebied van filosofie, met name op het gebied van epistemologie en pragmatisme. Het boek, gepubliceerd in 1929, bekritiseert traditionele filosofische benaderingen van kennis en zekerheid en pleit in plaats daarvan voor een pragmatisch, experimenteel en ervaringsgericht begrip van waarheid. Dewey daagt de aloude dichotomie tussen theorie en praktijk uit en stelt dat kennis geen statische, absolute entiteit is, maar een dynamisch proces dat geworteld is in de menselijke ervaring en interactie met de wereld..</w:t>
+        <w:t xml:space="preserve">Op 18 april 1929 houdt </w:t>
+      </w:r>
+      <w:r>
+        <w:rPr>
+          <w:rFonts w:ascii="Courier New" w:hAnsi="Courier New" w:cs="Courier New"/>
+          <w:sz w:val="22"/>
+          <w:szCs w:val="22"/>
+        </w:rPr>
+        <w:t>John Dewey</w:t>
+      </w:r>
+      <w:r>
+        <w:rPr>
+          <w:rFonts w:ascii="Courier New" w:hAnsi="Courier New" w:cs="Courier New"/>
+          <w:sz w:val="22"/>
+          <w:szCs w:val="22"/>
+        </w:rPr>
+        <w:t xml:space="preserve"> zijn eerste Gifford Lecture in de grote muziekzaal van de theologische afdeling van Universisteit van Edingburgh. Alle plaatsen zijn bezet en mensen staan tot ver in de gangen opgepropt te luisteren. In de weken die erop volgen houdt hij er steeds twee en de tien lezingen verwerkt hij in </w:t>
+      </w:r>
+      <w:r>
+        <w:rPr>
+          <w:rFonts w:ascii="Courier New" w:hAnsi="Courier New" w:cs="Courier New"/>
+          <w:sz w:val="22"/>
+          <w:szCs w:val="22"/>
+        </w:rPr>
+        <w:t xml:space="preserve">*The Quest for Certainty* </w:t>
+      </w:r>
+      <w:r>
+        <w:rPr>
+          <w:rFonts w:ascii="Courier New" w:hAnsi="Courier New" w:cs="Courier New"/>
+          <w:sz w:val="22"/>
+          <w:szCs w:val="22"/>
+        </w:rPr>
+        <w:t xml:space="preserve">(1929). Hierin presenteert hij zijn ideën over </w:t>
+      </w:r>
+      <w:r>
+        <w:rPr>
+          <w:rFonts w:ascii="Courier New" w:hAnsi="Courier New" w:cs="Courier New"/>
+          <w:sz w:val="22"/>
+          <w:szCs w:val="22"/>
+        </w:rPr>
+        <w:t>filosofie</w:t>
+      </w:r>
+      <w:r>
+        <w:rPr>
+          <w:rFonts w:ascii="Courier New" w:hAnsi="Courier New" w:cs="Courier New"/>
+          <w:sz w:val="22"/>
+          <w:szCs w:val="22"/>
+        </w:rPr>
+        <w:t xml:space="preserve"> (vooral de kennisleer)</w:t>
+      </w:r>
+      <w:r>
+        <w:rPr>
+          <w:rFonts w:ascii="Courier New" w:hAnsi="Courier New" w:cs="Courier New"/>
+          <w:sz w:val="22"/>
+          <w:szCs w:val="22"/>
+        </w:rPr>
+        <w:t>,</w:t>
+      </w:r>
+      <w:r>
+        <w:rPr>
+          <w:rFonts w:ascii="Courier New" w:hAnsi="Courier New" w:cs="Courier New"/>
+          <w:sz w:val="22"/>
+          <w:szCs w:val="22"/>
+        </w:rPr>
+        <w:t xml:space="preserve"> die bijna honderd jaar later nog heel modern in de oren klinken. </w:t>
+      </w:r>
+      <w:r>
+        <w:rPr>
+          <w:rFonts w:ascii="Courier New" w:hAnsi="Courier New" w:cs="Courier New"/>
+          <w:sz w:val="22"/>
+          <w:szCs w:val="22"/>
+        </w:rPr>
+        <w:t xml:space="preserve"> met name op het gebied van epistemologie en pragmatisme. </w:t>
+      </w:r>
+      <w:r>
+        <w:rPr>
+          <w:rFonts w:ascii="Courier New" w:hAnsi="Courier New" w:cs="Courier New"/>
+          <w:sz w:val="22"/>
+          <w:szCs w:val="22"/>
+        </w:rPr>
+        <w:t>In het boek valt hij ‘de belangrijke vesting van de klassieke filosofische traditie’ aan</w:t>
+      </w:r>
+      <w:r>
+        <w:rPr>
+          <w:rFonts w:ascii="Courier New" w:hAnsi="Courier New" w:cs="Courier New"/>
+          <w:sz w:val="22"/>
+          <w:szCs w:val="22"/>
+        </w:rPr>
+        <w:t xml:space="preserve"> </w:t>
+      </w:r>
+      <w:r>
+        <w:rPr>
+          <w:rFonts w:ascii="Courier New" w:hAnsi="Courier New" w:cs="Courier New"/>
+          <w:sz w:val="22"/>
+          <w:szCs w:val="22"/>
+        </w:rPr>
+        <w:t>met zijn nadruk op theorie</w:t>
+      </w:r>
+      <w:r>
+        <w:rPr>
+          <w:rFonts w:ascii="Courier New" w:hAnsi="Courier New" w:cs="Courier New"/>
+          <w:sz w:val="22"/>
+          <w:szCs w:val="22"/>
+        </w:rPr>
+        <w:t xml:space="preserve"> en zekerheid</w:t>
+      </w:r>
+      <w:r>
+        <w:rPr>
+          <w:rFonts w:ascii="Courier New" w:hAnsi="Courier New" w:cs="Courier New"/>
+          <w:sz w:val="22"/>
+          <w:szCs w:val="22"/>
+        </w:rPr>
+        <w:t>, z’n rang en orde</w:t>
+      </w:r>
+      <w:r>
+        <w:rPr>
+          <w:rFonts w:ascii="Courier New" w:hAnsi="Courier New" w:cs="Courier New"/>
+          <w:sz w:val="22"/>
+          <w:szCs w:val="22"/>
+        </w:rPr>
+        <w:t xml:space="preserve"> en </w:t>
+      </w:r>
+      <w:r>
+        <w:rPr>
+          <w:rFonts w:ascii="Courier New" w:hAnsi="Courier New" w:cs="Courier New"/>
+          <w:sz w:val="22"/>
+          <w:szCs w:val="22"/>
+        </w:rPr>
+        <w:t xml:space="preserve">z’n afkeer voor verandering en praktijk. Hij stelt </w:t>
+      </w:r>
+      <w:r>
+        <w:rPr>
+          <w:rFonts w:ascii="Courier New" w:hAnsi="Courier New" w:cs="Courier New"/>
+          <w:sz w:val="22"/>
+          <w:szCs w:val="22"/>
+        </w:rPr>
+        <w:t>een pragmatisch</w:t>
+      </w:r>
+      <w:r>
+        <w:rPr>
+          <w:rFonts w:ascii="Courier New" w:hAnsi="Courier New" w:cs="Courier New"/>
+          <w:sz w:val="22"/>
+          <w:szCs w:val="22"/>
+        </w:rPr>
+        <w:t>e filosofie</w:t>
+      </w:r>
+      <w:r>
+        <w:rPr>
+          <w:rFonts w:ascii="Courier New" w:hAnsi="Courier New" w:cs="Courier New"/>
+          <w:sz w:val="22"/>
+          <w:szCs w:val="22"/>
+        </w:rPr>
+        <w:t xml:space="preserve">, </w:t>
+      </w:r>
+      <w:r>
+        <w:rPr>
+          <w:rFonts w:ascii="Courier New" w:hAnsi="Courier New" w:cs="Courier New"/>
+          <w:sz w:val="22"/>
+          <w:szCs w:val="22"/>
+        </w:rPr>
+        <w:t xml:space="preserve">met een </w:t>
+      </w:r>
+      <w:r>
+        <w:rPr>
+          <w:rFonts w:ascii="Courier New" w:hAnsi="Courier New" w:cs="Courier New"/>
+          <w:sz w:val="22"/>
+          <w:szCs w:val="22"/>
+        </w:rPr>
+        <w:t xml:space="preserve">experimenteel </w:t>
+      </w:r>
+      <w:r>
+        <w:rPr>
+          <w:rFonts w:ascii="Courier New" w:hAnsi="Courier New" w:cs="Courier New"/>
+          <w:sz w:val="22"/>
+          <w:szCs w:val="22"/>
+        </w:rPr>
+        <w:t xml:space="preserve">karakter </w:t>
+      </w:r>
+      <w:r>
+        <w:rPr>
+          <w:rFonts w:ascii="Courier New" w:hAnsi="Courier New" w:cs="Courier New"/>
+          <w:sz w:val="22"/>
+          <w:szCs w:val="22"/>
+        </w:rPr>
+        <w:t xml:space="preserve">en </w:t>
+      </w:r>
+      <w:r>
+        <w:rPr>
+          <w:rFonts w:ascii="Courier New" w:hAnsi="Courier New" w:cs="Courier New"/>
+          <w:sz w:val="22"/>
+          <w:szCs w:val="22"/>
+        </w:rPr>
+        <w:t xml:space="preserve">een op </w:t>
+      </w:r>
+      <w:r>
+        <w:rPr>
+          <w:rFonts w:ascii="Courier New" w:hAnsi="Courier New" w:cs="Courier New"/>
+          <w:sz w:val="22"/>
+          <w:szCs w:val="22"/>
+        </w:rPr>
+        <w:t>ervaring</w:t>
+      </w:r>
+      <w:r>
+        <w:rPr>
+          <w:rFonts w:ascii="Courier New" w:hAnsi="Courier New" w:cs="Courier New"/>
+          <w:sz w:val="22"/>
+          <w:szCs w:val="22"/>
+        </w:rPr>
+        <w:t xml:space="preserve"> </w:t>
+      </w:r>
+      <w:r>
+        <w:rPr>
+          <w:rFonts w:ascii="Courier New" w:hAnsi="Courier New" w:cs="Courier New"/>
+          <w:sz w:val="22"/>
+          <w:szCs w:val="22"/>
+        </w:rPr>
+        <w:t xml:space="preserve">gericht begrip van waarheid. </w:t>
+      </w:r>
+      <w:r>
+        <w:rPr>
+          <w:rFonts w:ascii="Courier New" w:hAnsi="Courier New" w:cs="Courier New"/>
+          <w:sz w:val="22"/>
+          <w:szCs w:val="22"/>
+        </w:rPr>
+        <w:t xml:space="preserve">Hij wil de tegenstelling opheffen </w:t>
+      </w:r>
+      <w:r>
+        <w:rPr>
+          <w:rFonts w:ascii="Courier New" w:hAnsi="Courier New" w:cs="Courier New"/>
+          <w:sz w:val="22"/>
+          <w:szCs w:val="22"/>
+        </w:rPr>
+        <w:t xml:space="preserve">tussen theorie en praktijk en </w:t>
+      </w:r>
+      <w:r>
+        <w:rPr>
+          <w:rFonts w:ascii="Courier New" w:hAnsi="Courier New" w:cs="Courier New"/>
+          <w:sz w:val="22"/>
+          <w:szCs w:val="22"/>
+        </w:rPr>
+        <w:t>wil dat</w:t>
+      </w:r>
+      <w:r>
+        <w:rPr>
+          <w:rFonts w:ascii="Courier New" w:hAnsi="Courier New" w:cs="Courier New"/>
+          <w:sz w:val="22"/>
+          <w:szCs w:val="22"/>
+        </w:rPr>
+        <w:t xml:space="preserve"> kennis </w:t>
+      </w:r>
+      <w:r>
+        <w:rPr>
+          <w:rFonts w:ascii="Courier New" w:hAnsi="Courier New" w:cs="Courier New"/>
+          <w:sz w:val="22"/>
+          <w:szCs w:val="22"/>
+        </w:rPr>
+        <w:t>niet meer wordt opgevat als een</w:t>
+      </w:r>
+      <w:r>
+        <w:rPr>
+          <w:rFonts w:ascii="Courier New" w:hAnsi="Courier New" w:cs="Courier New"/>
+          <w:sz w:val="22"/>
+          <w:szCs w:val="22"/>
+        </w:rPr>
+        <w:t xml:space="preserve"> statische</w:t>
+      </w:r>
+      <w:r>
+        <w:rPr>
+          <w:rFonts w:ascii="Courier New" w:hAnsi="Courier New" w:cs="Courier New"/>
+          <w:sz w:val="22"/>
+          <w:szCs w:val="22"/>
+        </w:rPr>
+        <w:t xml:space="preserve"> en</w:t>
+      </w:r>
+      <w:r>
+        <w:rPr>
+          <w:rFonts w:ascii="Courier New" w:hAnsi="Courier New" w:cs="Courier New"/>
+          <w:sz w:val="22"/>
+          <w:szCs w:val="22"/>
+        </w:rPr>
+        <w:t xml:space="preserve"> absolute entiteit is</w:t>
+      </w:r>
+      <w:r>
+        <w:rPr>
+          <w:rFonts w:ascii="Courier New" w:hAnsi="Courier New" w:cs="Courier New"/>
+          <w:sz w:val="22"/>
+          <w:szCs w:val="22"/>
+        </w:rPr>
+        <w:t>. Kennis is wat hem betreft een</w:t>
+      </w:r>
+      <w:r>
+        <w:rPr>
+          <w:rFonts w:ascii="Courier New" w:hAnsi="Courier New" w:cs="Courier New"/>
+          <w:sz w:val="22"/>
+          <w:szCs w:val="22"/>
+        </w:rPr>
+        <w:t xml:space="preserve"> dynamisch proces</w:t>
+      </w:r>
+      <w:r>
+        <w:rPr>
+          <w:rFonts w:ascii="Courier New" w:hAnsi="Courier New" w:cs="Courier New"/>
+          <w:sz w:val="22"/>
+          <w:szCs w:val="22"/>
+        </w:rPr>
+        <w:t xml:space="preserve"> geworteld in</w:t>
+      </w:r>
+      <w:r>
+        <w:rPr>
+          <w:rFonts w:ascii="Courier New" w:hAnsi="Courier New" w:cs="Courier New"/>
+          <w:sz w:val="22"/>
+          <w:szCs w:val="22"/>
+        </w:rPr>
+        <w:t xml:space="preserve"> ervaring en</w:t>
+      </w:r>
+      <w:r>
+        <w:rPr>
+          <w:rFonts w:ascii="Courier New" w:hAnsi="Courier New" w:cs="Courier New"/>
+          <w:sz w:val="22"/>
+          <w:szCs w:val="22"/>
+        </w:rPr>
+        <w:t xml:space="preserve"> komt tot stand in </w:t>
+      </w:r>
+      <w:r>
+        <w:rPr>
+          <w:rFonts w:ascii="Courier New" w:hAnsi="Courier New" w:cs="Courier New"/>
+          <w:sz w:val="22"/>
+          <w:szCs w:val="22"/>
+        </w:rPr>
+        <w:t>interactie met de wereld..</w:t>
       </w:r>
     </w:p>
     <w:p>
@@ -97,25 +425,120 @@
           <w:sz w:val="22"/>
           <w:szCs w:val="22"/>
         </w:rPr>
-        <w:t>Laat zien wat hij tegenkomt</w:t>
-      </w:r>
-    </w:p>
-    <w:p>
-      <w:pPr>
-        <w:spacing w:line="360" w:lineRule="auto"/>
-        <w:rPr>
-          <w:rFonts w:ascii="Courier New" w:hAnsi="Courier New" w:cs="Courier New"/>
-          <w:sz w:val="22"/>
-          <w:szCs w:val="22"/>
-        </w:rPr>
-      </w:pPr>
-      <w:r>
-        <w:rPr>
-          <w:rFonts w:ascii="Courier New" w:hAnsi="Courier New" w:cs="Courier New"/>
-          <w:sz w:val="22"/>
-          <w:szCs w:val="22"/>
-        </w:rPr>
-        <w:t xml:space="preserve">Dewey begint met het onderzoeken van de historische wortels van het filosofische streven naar zekerheid. Hij stelt dat de traditionele filosofie gedomineerd werd door een verlangen om absolute, onveranderlijke waarheden te vinden - een zoektocht die voortkomt uit de angst van de mensheid voor onzekerheid en de onvoorspelbare aard van het leven. Deze zoektocht, zo stelt Dewey, heeft filosofen ertoe gebracht om abstracte, theoretische kennis voorrang te geven boven praktische, ervaringsgerichte kennis. </w:t>
+        <w:t xml:space="preserve">De mens, zo begint hij zijn boek, leeft in een wereld van gevaren en zoekt daarin naar zekerheid. Aan de ene kant stelt hij zich tevreden met de omgeving waarin hij leeft. Dat uit hij in z’n bedes, offers, ceremoniële rites en magische cultus. Aan de andere kant ontwikkelt hij vaardigheden en kunsten om op te treden tegen de krachten van de natuur en via actie verandering tot stand te brengen.  Dat heeft hij vanaf het begin op twee manieren gedaan. Het intellectuele denken en de wereld van actie, doen en maken werden uit elkaar getrokken. Het intellectuele en profane was iets voor de vrije tijd, moest met zorg worden behandeld, daar mocht de dominante klasse zich mee bezighouden en werd hoger aangeslagen. Het doen was werk, had te maken met geluk en ongeluk en was voor een andere klasse bedoeld. Zo </w:t>
+      </w:r>
+      <w:r>
+        <w:rPr>
+          <w:rFonts w:ascii="Courier New" w:hAnsi="Courier New" w:cs="Courier New"/>
+          <w:sz w:val="22"/>
+          <w:szCs w:val="22"/>
+        </w:rPr>
+        <w:lastRenderedPageBreak/>
+        <w:t xml:space="preserve">ontstonden er twee werkelijkheden, de ene, hogere vaste werkelijkheid waar wetenschap zich mee bezig houdt. Daar gaat het om echte kennis met z’n rationele, noodzakelijke en onveranderlijke vormen. Aan de andere kant de inferieure werkelijkheid van de veranderende dingen waar het gaat om ervaring en praktische zaken.   Deze splitsing zorgt ervoor dat de klassieke </w:t>
+      </w:r>
+      <w:r>
+        <w:rPr>
+          <w:rFonts w:ascii="Courier New" w:hAnsi="Courier New" w:cs="Courier New"/>
+          <w:sz w:val="22"/>
+          <w:szCs w:val="22"/>
+        </w:rPr>
+        <w:t>filosofie gedomineerd w</w:t>
+      </w:r>
+      <w:r>
+        <w:rPr>
+          <w:rFonts w:ascii="Courier New" w:hAnsi="Courier New" w:cs="Courier New"/>
+          <w:sz w:val="22"/>
+          <w:szCs w:val="22"/>
+        </w:rPr>
+        <w:t>ordt door</w:t>
+      </w:r>
+      <w:r>
+        <w:rPr>
+          <w:rFonts w:ascii="Courier New" w:hAnsi="Courier New" w:cs="Courier New"/>
+          <w:sz w:val="22"/>
+          <w:szCs w:val="22"/>
+        </w:rPr>
+        <w:t xml:space="preserve"> een verlangen </w:t>
+      </w:r>
+      <w:r>
+        <w:rPr>
+          <w:rFonts w:ascii="Courier New" w:hAnsi="Courier New" w:cs="Courier New"/>
+          <w:sz w:val="22"/>
+          <w:szCs w:val="22"/>
+        </w:rPr>
+        <w:t>naar</w:t>
+      </w:r>
+      <w:r>
+        <w:rPr>
+          <w:rFonts w:ascii="Courier New" w:hAnsi="Courier New" w:cs="Courier New"/>
+          <w:sz w:val="22"/>
+          <w:szCs w:val="22"/>
+        </w:rPr>
+        <w:t xml:space="preserve"> absolute</w:t>
+      </w:r>
+      <w:r>
+        <w:rPr>
+          <w:rFonts w:ascii="Courier New" w:hAnsi="Courier New" w:cs="Courier New"/>
+          <w:sz w:val="22"/>
+          <w:szCs w:val="22"/>
+        </w:rPr>
+        <w:t xml:space="preserve"> en</w:t>
+      </w:r>
+      <w:r>
+        <w:rPr>
+          <w:rFonts w:ascii="Courier New" w:hAnsi="Courier New" w:cs="Courier New"/>
+          <w:sz w:val="22"/>
+          <w:szCs w:val="22"/>
+        </w:rPr>
+        <w:t xml:space="preserve"> onveranderlijke waarheden</w:t>
+      </w:r>
+      <w:r>
+        <w:rPr>
+          <w:rFonts w:ascii="Courier New" w:hAnsi="Courier New" w:cs="Courier New"/>
+          <w:sz w:val="22"/>
+          <w:szCs w:val="22"/>
+        </w:rPr>
+        <w:t>. Dat daarnaar gezocht wordt komt ook door</w:t>
+      </w:r>
+      <w:r>
+        <w:rPr>
+          <w:rFonts w:ascii="Courier New" w:hAnsi="Courier New" w:cs="Courier New"/>
+          <w:sz w:val="22"/>
+          <w:szCs w:val="22"/>
+        </w:rPr>
+        <w:t xml:space="preserve"> de angst </w:t>
+      </w:r>
+      <w:r>
+        <w:rPr>
+          <w:rFonts w:ascii="Courier New" w:hAnsi="Courier New" w:cs="Courier New"/>
+          <w:sz w:val="22"/>
+          <w:szCs w:val="22"/>
+        </w:rPr>
+        <w:t>die men heeft</w:t>
+      </w:r>
+      <w:r>
+        <w:rPr>
+          <w:rFonts w:ascii="Courier New" w:hAnsi="Courier New" w:cs="Courier New"/>
+          <w:sz w:val="22"/>
+          <w:szCs w:val="22"/>
+        </w:rPr>
+        <w:t xml:space="preserve"> voor onzekerheid en </w:t>
+      </w:r>
+      <w:r>
+        <w:rPr>
+          <w:rFonts w:ascii="Courier New" w:hAnsi="Courier New" w:cs="Courier New"/>
+          <w:sz w:val="22"/>
+          <w:szCs w:val="22"/>
+        </w:rPr>
+        <w:t>het onvoorspelbare</w:t>
+      </w:r>
+      <w:r>
+        <w:rPr>
+          <w:rFonts w:ascii="Courier New" w:hAnsi="Courier New" w:cs="Courier New"/>
+          <w:sz w:val="22"/>
+          <w:szCs w:val="22"/>
+        </w:rPr>
+        <w:t xml:space="preserve"> van het leven. </w:t>
       </w:r>
     </w:p>
     <w:p>
@@ -134,41 +557,215 @@
           <w:sz w:val="22"/>
           <w:szCs w:val="22"/>
         </w:rPr>
-        <w:t>In de oude en middeleeuwse filosofie nam deze zoektocht naar zekerheid vaak de vorm aan van metafysische of theologische systemen die beweerden ultieme waarheden over de werkelijkheid te verschaffen. Plato's theorie van de vormen en de middeleeuwse scholastiek probeerden bijvoorbeeld kennis te funderen in eeuwige, onveranderlijke principes. Dewey bekritiseert deze benaderingen met het argument dat ze kennis scheiden van de praktijk.</w:t>
-      </w:r>
-      <w:r>
-        <w:rPr>
-          <w:rFonts w:ascii="Courier New" w:hAnsi="Courier New" w:cs="Courier New"/>
-          <w:sz w:val="22"/>
-          <w:szCs w:val="22"/>
-        </w:rPr>
-        <w:br/>
-      </w:r>
-      <w:r>
-        <w:rPr>
-          <w:rFonts w:ascii="Courier New" w:hAnsi="Courier New" w:cs="Courier New"/>
-          <w:sz w:val="22"/>
-          <w:szCs w:val="22"/>
-        </w:rPr>
-        <w:br/>
-      </w:r>
-      <w:r>
-        <w:rPr>
-          <w:rFonts w:ascii="Courier New" w:hAnsi="Courier New" w:cs="Courier New"/>
-          <w:sz w:val="22"/>
-          <w:szCs w:val="22"/>
-        </w:rPr>
-        <w:br/>
-        <w:t xml:space="preserve">Een centraal thema in *The Quest for Certainty* is de problematische scheiding van theorie en praktijk in de traditionele filosofie. Dewey stelt dat deze tweedeling heeft geleid tot een devaluatie van </w:t>
-      </w:r>
-      <w:r>
-        <w:rPr>
-          <w:rFonts w:ascii="Courier New" w:hAnsi="Courier New" w:cs="Courier New"/>
-          <w:sz w:val="22"/>
-          <w:szCs w:val="22"/>
-        </w:rPr>
-        <w:lastRenderedPageBreak/>
-        <w:t>praktische kennis en een te grote nadruk op abstract, theoretisch redeneren. Hij voert deze scheiding terug tot de oude Grieken, met name Plato en Aristoteles, die onderscheid maakten tussen het rijk van de eeuwige waarheden (theoria) en de onvolmaakte, veranderende wereld van praktische zaken (praxis).</w:t>
+        <w:t>D</w:t>
+      </w:r>
+      <w:r>
+        <w:rPr>
+          <w:rFonts w:ascii="Courier New" w:hAnsi="Courier New" w:cs="Courier New"/>
+          <w:sz w:val="22"/>
+          <w:szCs w:val="22"/>
+        </w:rPr>
+        <w:t>it heeft ervoor gezorgd dat filosofen op zoek gingen naar onveranderlijke en</w:t>
+      </w:r>
+      <w:r>
+        <w:rPr>
+          <w:rFonts w:ascii="Courier New" w:hAnsi="Courier New" w:cs="Courier New"/>
+          <w:sz w:val="22"/>
+          <w:szCs w:val="22"/>
+        </w:rPr>
+        <w:t xml:space="preserve"> abstracte</w:t>
+      </w:r>
+      <w:r>
+        <w:rPr>
+          <w:rFonts w:ascii="Courier New" w:hAnsi="Courier New" w:cs="Courier New"/>
+          <w:sz w:val="22"/>
+          <w:szCs w:val="22"/>
+        </w:rPr>
+        <w:t xml:space="preserve"> </w:t>
+      </w:r>
+      <w:r>
+        <w:rPr>
+          <w:rFonts w:ascii="Courier New" w:hAnsi="Courier New" w:cs="Courier New"/>
+          <w:sz w:val="22"/>
+          <w:szCs w:val="22"/>
+        </w:rPr>
+        <w:t>kennis</w:t>
+      </w:r>
+      <w:r>
+        <w:rPr>
+          <w:rFonts w:ascii="Courier New" w:hAnsi="Courier New" w:cs="Courier New"/>
+          <w:sz w:val="22"/>
+          <w:szCs w:val="22"/>
+        </w:rPr>
+        <w:t xml:space="preserve">. Dat is al bij de Grieken </w:t>
+      </w:r>
+      <w:r>
+        <w:rPr>
+          <w:rFonts w:ascii="Courier New" w:hAnsi="Courier New" w:cs="Courier New"/>
+          <w:sz w:val="22"/>
+          <w:szCs w:val="22"/>
+        </w:rPr>
+        <w:t>die onderscheid ma</w:t>
+      </w:r>
+      <w:r>
+        <w:rPr>
+          <w:rFonts w:ascii="Courier New" w:hAnsi="Courier New" w:cs="Courier New"/>
+          <w:sz w:val="22"/>
+          <w:szCs w:val="22"/>
+        </w:rPr>
+        <w:t>ken</w:t>
+      </w:r>
+      <w:r>
+        <w:rPr>
+          <w:rFonts w:ascii="Courier New" w:hAnsi="Courier New" w:cs="Courier New"/>
+          <w:sz w:val="22"/>
+          <w:szCs w:val="22"/>
+        </w:rPr>
+        <w:t xml:space="preserve"> tussen het rijk van de eeuwige waarheden (theoria) en de onvolmaakte, veranderende wereld van praktische zaken (praxis).</w:t>
+      </w:r>
+      <w:r>
+        <w:rPr>
+          <w:rFonts w:ascii="Courier New" w:hAnsi="Courier New" w:cs="Courier New"/>
+          <w:sz w:val="22"/>
+          <w:szCs w:val="22"/>
+        </w:rPr>
+        <w:t>te zien en bij Plato’s theorie over vormen. We zien het ook in de Christelijke en Joodse</w:t>
+      </w:r>
+      <w:r>
+        <w:rPr>
+          <w:rFonts w:ascii="Courier New" w:hAnsi="Courier New" w:cs="Courier New"/>
+          <w:sz w:val="22"/>
+          <w:szCs w:val="22"/>
+        </w:rPr>
+        <w:t xml:space="preserve"> filosofie </w:t>
+      </w:r>
+      <w:r>
+        <w:rPr>
+          <w:rFonts w:ascii="Courier New" w:hAnsi="Courier New" w:cs="Courier New"/>
+          <w:sz w:val="22"/>
+          <w:szCs w:val="22"/>
+        </w:rPr>
+        <w:t>zoekt men naar</w:t>
+      </w:r>
+      <w:r>
+        <w:rPr>
+          <w:rFonts w:ascii="Courier New" w:hAnsi="Courier New" w:cs="Courier New"/>
+          <w:sz w:val="22"/>
+          <w:szCs w:val="22"/>
+        </w:rPr>
+        <w:t xml:space="preserve"> zekerheid </w:t>
+      </w:r>
+      <w:r>
+        <w:rPr>
+          <w:rFonts w:ascii="Courier New" w:hAnsi="Courier New" w:cs="Courier New"/>
+          <w:sz w:val="22"/>
+          <w:szCs w:val="22"/>
+        </w:rPr>
+        <w:t>in de</w:t>
+      </w:r>
+      <w:r>
+        <w:rPr>
+          <w:rFonts w:ascii="Courier New" w:hAnsi="Courier New" w:cs="Courier New"/>
+          <w:sz w:val="22"/>
+          <w:szCs w:val="22"/>
+        </w:rPr>
+        <w:t xml:space="preserve"> vorm van metafysische of theologische systemen </w:t>
+      </w:r>
+      <w:r>
+        <w:rPr>
+          <w:rFonts w:ascii="Courier New" w:hAnsi="Courier New" w:cs="Courier New"/>
+          <w:sz w:val="22"/>
+          <w:szCs w:val="22"/>
+        </w:rPr>
+        <w:t>met hun</w:t>
+      </w:r>
+      <w:r>
+        <w:rPr>
+          <w:rFonts w:ascii="Courier New" w:hAnsi="Courier New" w:cs="Courier New"/>
+          <w:sz w:val="22"/>
+          <w:szCs w:val="22"/>
+        </w:rPr>
+        <w:t xml:space="preserve"> ultieme waarheden over de werkelijkheid</w:t>
+      </w:r>
+      <w:r>
+        <w:rPr>
+          <w:rFonts w:ascii="Courier New" w:hAnsi="Courier New" w:cs="Courier New"/>
+          <w:sz w:val="22"/>
+          <w:szCs w:val="22"/>
+        </w:rPr>
+        <w:t xml:space="preserve"> (we zien het in </w:t>
+      </w:r>
+      <w:r>
+        <w:rPr>
+          <w:rFonts w:ascii="Courier New" w:hAnsi="Courier New" w:cs="Courier New"/>
+          <w:sz w:val="22"/>
+          <w:szCs w:val="22"/>
+        </w:rPr>
+        <w:t>de middeleeuwse scholastiek</w:t>
+      </w:r>
+      <w:r>
+        <w:rPr>
+          <w:rFonts w:ascii="Courier New" w:hAnsi="Courier New" w:cs="Courier New"/>
+          <w:sz w:val="22"/>
+          <w:szCs w:val="22"/>
+        </w:rPr>
+        <w:t xml:space="preserve"> waarin </w:t>
+      </w:r>
+      <w:r>
+        <w:rPr>
+          <w:rFonts w:ascii="Courier New" w:hAnsi="Courier New" w:cs="Courier New"/>
+          <w:sz w:val="22"/>
+          <w:szCs w:val="22"/>
+        </w:rPr>
+        <w:t xml:space="preserve">kennis </w:t>
+      </w:r>
+      <w:r>
+        <w:rPr>
+          <w:rFonts w:ascii="Courier New" w:hAnsi="Courier New" w:cs="Courier New"/>
+          <w:sz w:val="22"/>
+          <w:szCs w:val="22"/>
+        </w:rPr>
+        <w:t>wordt gefunceerd</w:t>
+      </w:r>
+      <w:r>
+        <w:rPr>
+          <w:rFonts w:ascii="Courier New" w:hAnsi="Courier New" w:cs="Courier New"/>
+          <w:sz w:val="22"/>
+          <w:szCs w:val="22"/>
+        </w:rPr>
+        <w:t xml:space="preserve"> in eeuwige, onveranderlijke principes</w:t>
+      </w:r>
+      <w:r>
+        <w:rPr>
+          <w:rFonts w:ascii="Courier New" w:hAnsi="Courier New" w:cs="Courier New"/>
+          <w:sz w:val="22"/>
+          <w:szCs w:val="22"/>
+        </w:rPr>
+        <w:t>)</w:t>
+      </w:r>
+      <w:r>
+        <w:rPr>
+          <w:rFonts w:ascii="Courier New" w:hAnsi="Courier New" w:cs="Courier New"/>
+          <w:sz w:val="22"/>
+          <w:szCs w:val="22"/>
+        </w:rPr>
+        <w:t xml:space="preserve">. </w:t>
+      </w:r>
+      <w:r>
+        <w:rPr>
+          <w:rFonts w:ascii="Courier New" w:hAnsi="Courier New" w:cs="Courier New"/>
+          <w:sz w:val="22"/>
+          <w:szCs w:val="22"/>
+        </w:rPr>
+        <w:t xml:space="preserve">Maar we zien het ook later bij Spinoza, Locke, Newton, Kant, Fichte, Hegel, Spencer. We zien het volgens hem bij idealisten, bij realisten en anderen hun opmerkelijke eruditie. </w:t>
+      </w:r>
+      <w:r>
+        <w:rPr>
+          <w:rFonts w:ascii="Courier New" w:hAnsi="Courier New" w:cs="Courier New"/>
+          <w:sz w:val="22"/>
+          <w:szCs w:val="22"/>
+        </w:rPr>
+        <w:t xml:space="preserve">Dewey bestrijdt dit dualisme en stelt dat kennis niet iets is dat los staat van of superieur is aan de praktijk, maar er inherent mee verbonden is. </w:t>
       </w:r>
     </w:p>
     <w:p>
@@ -181,13 +778,465 @@
           <w:szCs w:val="22"/>
         </w:rPr>
       </w:pPr>
-      <w:r>
-        <w:rPr>
-          <w:rFonts w:ascii="Courier New" w:hAnsi="Courier New" w:cs="Courier New"/>
-          <w:sz w:val="22"/>
-          <w:szCs w:val="22"/>
-        </w:rPr>
-        <w:t xml:space="preserve">Dewey bestrijdt dit dualisme en stelt dat kennis niet iets is dat los staat van of superieur is aan de praktijk, maar er inherent mee verbonden is. </w:t>
+    </w:p>
+    <w:p>
+      <w:pPr>
+        <w:spacing w:line="360" w:lineRule="auto"/>
+        <w:rPr>
+          <w:rFonts w:ascii="Courier New" w:hAnsi="Courier New" w:cs="Courier New"/>
+          <w:sz w:val="22"/>
+          <w:szCs w:val="22"/>
+        </w:rPr>
+      </w:pPr>
+    </w:p>
+    <w:p>
+      <w:pPr>
+        <w:spacing w:line="360" w:lineRule="auto"/>
+        <w:rPr>
+          <w:rFonts w:ascii="Courier New" w:hAnsi="Courier New" w:cs="Courier New"/>
+          <w:sz w:val="22"/>
+          <w:szCs w:val="22"/>
+        </w:rPr>
+      </w:pPr>
+      <w:r>
+        <w:rPr>
+          <w:rFonts w:ascii="Courier New" w:hAnsi="Courier New" w:cs="Courier New"/>
+          <w:sz w:val="22"/>
+          <w:szCs w:val="22"/>
+        </w:rPr>
+        <w:t xml:space="preserve">Zijn boek is niet alleen een sterke kritiek op de traditionele filosofie, maar is ook een constructief boek omdat het een nieuw perspectief op wetenschap voorstelt en een ander ‘koningrijk van orde, rechtvaardigheid en schoonheid’ voorstelt. Dat kan alleen als er een wetenschap komt die problemen, idealen en methode op elkaar laat aansluiten en de mens die zich in de wereld en zijn omgeving plaatst. </w:t>
+      </w:r>
+      <w:r>
+        <w:rPr>
+          <w:rFonts w:ascii="Courier New" w:hAnsi="Courier New" w:cs="Courier New"/>
+          <w:sz w:val="22"/>
+          <w:szCs w:val="22"/>
+        </w:rPr>
+        <w:t xml:space="preserve">De wetenscahppelijke revolutie van de zestiende en zeventiende eeuw zorgt er voor een andere manier van kennis vergaren en onze houding tegenover de natuur verandert. De </w:t>
+      </w:r>
+      <w:r>
+        <w:rPr>
+          <w:rFonts w:ascii="Courier New" w:hAnsi="Courier New" w:cs="Courier New"/>
+          <w:sz w:val="22"/>
+          <w:szCs w:val="22"/>
+        </w:rPr>
+        <w:t>wetenschappelijke methode</w:t>
+      </w:r>
+      <w:r>
+        <w:rPr>
+          <w:rFonts w:ascii="Courier New" w:hAnsi="Courier New" w:cs="Courier New"/>
+          <w:sz w:val="22"/>
+          <w:szCs w:val="22"/>
+        </w:rPr>
+        <w:t xml:space="preserve"> die dan ontstaat legt de nadruk</w:t>
+      </w:r>
+      <w:r>
+        <w:rPr>
+          <w:rFonts w:ascii="Courier New" w:hAnsi="Courier New" w:cs="Courier New"/>
+          <w:sz w:val="22"/>
+          <w:szCs w:val="22"/>
+        </w:rPr>
+        <w:t xml:space="preserve"> op </w:t>
+      </w:r>
+      <w:r>
+        <w:rPr>
+          <w:rFonts w:ascii="Courier New" w:hAnsi="Courier New" w:cs="Courier New"/>
+          <w:sz w:val="22"/>
+          <w:szCs w:val="22"/>
+        </w:rPr>
+        <w:t xml:space="preserve">observeren en </w:t>
+      </w:r>
+      <w:r>
+        <w:rPr>
+          <w:rFonts w:ascii="Courier New" w:hAnsi="Courier New" w:cs="Courier New"/>
+          <w:sz w:val="22"/>
+          <w:szCs w:val="22"/>
+        </w:rPr>
+        <w:t>experimen</w:t>
+      </w:r>
+      <w:r>
+        <w:rPr>
+          <w:rFonts w:ascii="Courier New" w:hAnsi="Courier New" w:cs="Courier New"/>
+          <w:sz w:val="22"/>
+          <w:szCs w:val="22"/>
+        </w:rPr>
+        <w:t>teren en</w:t>
+      </w:r>
+      <w:r>
+        <w:rPr>
+          <w:rFonts w:ascii="Courier New" w:hAnsi="Courier New" w:cs="Courier New"/>
+          <w:sz w:val="22"/>
+          <w:szCs w:val="22"/>
+        </w:rPr>
+        <w:t xml:space="preserve"> biedt de </w:t>
+      </w:r>
+      <w:r>
+        <w:rPr>
+          <w:rFonts w:ascii="Courier New" w:hAnsi="Courier New" w:cs="Courier New"/>
+          <w:sz w:val="22"/>
+          <w:szCs w:val="22"/>
+        </w:rPr>
+        <w:t xml:space="preserve">mogelijkheid om </w:t>
+      </w:r>
+      <w:r>
+        <w:rPr>
+          <w:rFonts w:ascii="Courier New" w:hAnsi="Courier New" w:cs="Courier New"/>
+          <w:sz w:val="22"/>
+          <w:szCs w:val="22"/>
+        </w:rPr>
+        <w:t>theorie en praktijk</w:t>
+      </w:r>
+      <w:r>
+        <w:rPr>
+          <w:rFonts w:ascii="Courier New" w:hAnsi="Courier New" w:cs="Courier New"/>
+          <w:sz w:val="22"/>
+          <w:szCs w:val="22"/>
+        </w:rPr>
+        <w:t xml:space="preserve"> te </w:t>
+      </w:r>
+      <w:r>
+        <w:rPr>
+          <w:rFonts w:ascii="Courier New" w:hAnsi="Courier New" w:cs="Courier New"/>
+          <w:sz w:val="22"/>
+          <w:szCs w:val="22"/>
+        </w:rPr>
+        <w:lastRenderedPageBreak/>
+        <w:t>integreren</w:t>
+      </w:r>
+      <w:r>
+        <w:rPr>
+          <w:rFonts w:ascii="Courier New" w:hAnsi="Courier New" w:cs="Courier New"/>
+          <w:sz w:val="22"/>
+          <w:szCs w:val="22"/>
+        </w:rPr>
+        <w:t xml:space="preserve">. </w:t>
+      </w:r>
+      <w:r>
+        <w:rPr>
+          <w:rFonts w:ascii="Courier New" w:hAnsi="Courier New" w:cs="Courier New"/>
+          <w:sz w:val="22"/>
+          <w:szCs w:val="22"/>
+        </w:rPr>
+        <w:t>W</w:t>
+      </w:r>
+      <w:r>
+        <w:rPr>
+          <w:rFonts w:ascii="Courier New" w:hAnsi="Courier New" w:cs="Courier New"/>
+          <w:sz w:val="22"/>
+          <w:szCs w:val="22"/>
+        </w:rPr>
+        <w:t xml:space="preserve">etenschap </w:t>
+      </w:r>
+      <w:r>
+        <w:rPr>
+          <w:rFonts w:ascii="Courier New" w:hAnsi="Courier New" w:cs="Courier New"/>
+          <w:sz w:val="22"/>
+          <w:szCs w:val="22"/>
+        </w:rPr>
+        <w:t xml:space="preserve">hoeft </w:t>
+      </w:r>
+      <w:r>
+        <w:rPr>
+          <w:rFonts w:ascii="Courier New" w:hAnsi="Courier New" w:cs="Courier New"/>
+          <w:sz w:val="22"/>
+          <w:szCs w:val="22"/>
+        </w:rPr>
+        <w:t>geen vaststaande verzameling waarheden</w:t>
+      </w:r>
+      <w:r>
+        <w:rPr>
+          <w:rFonts w:ascii="Courier New" w:hAnsi="Courier New" w:cs="Courier New"/>
+          <w:sz w:val="22"/>
+          <w:szCs w:val="22"/>
+        </w:rPr>
+        <w:t xml:space="preserve"> meer te zijn</w:t>
+      </w:r>
+      <w:r>
+        <w:rPr>
+          <w:rFonts w:ascii="Courier New" w:hAnsi="Courier New" w:cs="Courier New"/>
+          <w:sz w:val="22"/>
+          <w:szCs w:val="22"/>
+        </w:rPr>
+        <w:t>, maar een proces van onderzoek dat zich ontwikkelt door interactie met de wereld.</w:t>
+      </w:r>
+      <w:r>
+        <w:rPr>
+          <w:rFonts w:ascii="Courier New" w:hAnsi="Courier New" w:cs="Courier New"/>
+          <w:sz w:val="22"/>
+          <w:szCs w:val="22"/>
+        </w:rPr>
+        <w:t xml:space="preserve"> </w:t>
+      </w:r>
+      <w:r>
+        <w:rPr>
+          <w:rFonts w:ascii="Courier New" w:hAnsi="Courier New" w:cs="Courier New"/>
+          <w:sz w:val="22"/>
+          <w:szCs w:val="22"/>
+        </w:rPr>
+        <w:t xml:space="preserve">Dewey legt grote nadruk op de wetenschappelijke methode als model voor het begrijpen van kennis en zekerheid. </w:t>
+      </w:r>
+      <w:r>
+        <w:rPr>
+          <w:rFonts w:ascii="Courier New" w:hAnsi="Courier New" w:cs="Courier New"/>
+          <w:sz w:val="22"/>
+          <w:szCs w:val="22"/>
+        </w:rPr>
+        <w:t xml:space="preserve">Wetenschap maakt gebruik van instruementen, handelt in de dagelijkse praktijk en kennis wordt een middel om met de omgeving om te gaan. De </w:t>
+      </w:r>
+      <w:r>
+        <w:rPr>
+          <w:rFonts w:ascii="Courier New" w:hAnsi="Courier New" w:cs="Courier New"/>
+          <w:sz w:val="22"/>
+          <w:szCs w:val="22"/>
+        </w:rPr>
+        <w:t xml:space="preserve">experimentele benadering van de moderne wetenschap </w:t>
+      </w:r>
+      <w:r>
+        <w:rPr>
+          <w:rFonts w:ascii="Courier New" w:hAnsi="Courier New" w:cs="Courier New"/>
+          <w:sz w:val="22"/>
+          <w:szCs w:val="22"/>
+        </w:rPr>
+        <w:t>staat in schril contrast met de</w:t>
+      </w:r>
+      <w:r>
+        <w:rPr>
+          <w:rFonts w:ascii="Courier New" w:hAnsi="Courier New" w:cs="Courier New"/>
+          <w:sz w:val="22"/>
+          <w:szCs w:val="22"/>
+        </w:rPr>
+        <w:t xml:space="preserve"> speculatieve methoden van de </w:t>
+      </w:r>
+      <w:r>
+        <w:rPr>
+          <w:rFonts w:ascii="Courier New" w:hAnsi="Courier New" w:cs="Courier New"/>
+          <w:sz w:val="22"/>
+          <w:szCs w:val="22"/>
+        </w:rPr>
+        <w:t>klassieke</w:t>
+      </w:r>
+      <w:r>
+        <w:rPr>
+          <w:rFonts w:ascii="Courier New" w:hAnsi="Courier New" w:cs="Courier New"/>
+          <w:sz w:val="22"/>
+          <w:szCs w:val="22"/>
+        </w:rPr>
+        <w:t xml:space="preserve"> filosofie. </w:t>
+      </w:r>
+      <w:r>
+        <w:rPr>
+          <w:rFonts w:ascii="Courier New" w:hAnsi="Courier New" w:cs="Courier New"/>
+          <w:sz w:val="22"/>
+          <w:szCs w:val="22"/>
+        </w:rPr>
+        <w:t xml:space="preserve">De wetenschappelijke </w:t>
+      </w:r>
+      <w:r>
+        <w:rPr>
+          <w:rFonts w:ascii="Courier New" w:hAnsi="Courier New" w:cs="Courier New"/>
+          <w:sz w:val="22"/>
+          <w:szCs w:val="22"/>
+        </w:rPr>
+        <w:t xml:space="preserve">kennis </w:t>
+      </w:r>
+      <w:r>
+        <w:rPr>
+          <w:rFonts w:ascii="Courier New" w:hAnsi="Courier New" w:cs="Courier New"/>
+          <w:sz w:val="22"/>
+          <w:szCs w:val="22"/>
+        </w:rPr>
+        <w:t xml:space="preserve">die vergaard wordt is </w:t>
+      </w:r>
+      <w:r>
+        <w:rPr>
+          <w:rFonts w:ascii="Courier New" w:hAnsi="Courier New" w:cs="Courier New"/>
+          <w:sz w:val="22"/>
+          <w:szCs w:val="22"/>
+        </w:rPr>
+        <w:t xml:space="preserve">voorlopig en </w:t>
+      </w:r>
+      <w:r>
+        <w:rPr>
+          <w:rFonts w:ascii="Courier New" w:hAnsi="Courier New" w:cs="Courier New"/>
+          <w:sz w:val="22"/>
+          <w:szCs w:val="22"/>
+        </w:rPr>
+        <w:t>wordt herzien</w:t>
+      </w:r>
+      <w:r>
+        <w:rPr>
+          <w:rFonts w:ascii="Courier New" w:hAnsi="Courier New" w:cs="Courier New"/>
+          <w:sz w:val="22"/>
+          <w:szCs w:val="22"/>
+        </w:rPr>
+        <w:t xml:space="preserve"> op basis van nieuw bewijs. Dit, zo stelt Dewey, </w:t>
+      </w:r>
+      <w:r>
+        <w:rPr>
+          <w:rFonts w:ascii="Courier New" w:hAnsi="Courier New" w:cs="Courier New"/>
+          <w:sz w:val="22"/>
+          <w:szCs w:val="22"/>
+        </w:rPr>
+        <w:t>weerspiegelt veel beter de manier waarop mensen</w:t>
+      </w:r>
+      <w:r>
+        <w:rPr>
+          <w:rFonts w:ascii="Courier New" w:hAnsi="Courier New" w:cs="Courier New"/>
+          <w:sz w:val="22"/>
+          <w:szCs w:val="22"/>
+        </w:rPr>
+        <w:t xml:space="preserve"> kennis</w:t>
+      </w:r>
+      <w:r>
+        <w:rPr>
+          <w:rFonts w:ascii="Courier New" w:hAnsi="Courier New" w:cs="Courier New"/>
+          <w:sz w:val="22"/>
+          <w:szCs w:val="22"/>
+        </w:rPr>
+        <w:t xml:space="preserve"> zouden moeen</w:t>
+      </w:r>
+      <w:r>
+        <w:rPr>
+          <w:rFonts w:ascii="Courier New" w:hAnsi="Courier New" w:cs="Courier New"/>
+          <w:sz w:val="22"/>
+          <w:szCs w:val="22"/>
+        </w:rPr>
+        <w:t xml:space="preserve"> verwerven en gebruiken.</w:t>
+      </w:r>
+      <w:r>
+        <w:rPr>
+          <w:rFonts w:ascii="Courier New" w:hAnsi="Courier New" w:cs="Courier New"/>
+          <w:sz w:val="22"/>
+          <w:szCs w:val="22"/>
+        </w:rPr>
+        <w:t xml:space="preserve"> Nu zijn we niet meer </w:t>
+      </w:r>
+      <w:r>
+        <w:rPr>
+          <w:rFonts w:ascii="Courier New" w:hAnsi="Courier New" w:cs="Courier New"/>
+          <w:sz w:val="22"/>
+          <w:szCs w:val="22"/>
+        </w:rPr>
+        <w:t xml:space="preserve">afhankelijk van a priori redeneringen en </w:t>
+      </w:r>
+      <w:r>
+        <w:rPr>
+          <w:rFonts w:ascii="Courier New" w:hAnsi="Courier New" w:cs="Courier New"/>
+          <w:sz w:val="22"/>
+          <w:szCs w:val="22"/>
+        </w:rPr>
+        <w:t xml:space="preserve">is het ook niet meer nodig om </w:t>
+      </w:r>
+      <w:r>
+        <w:rPr>
+          <w:rFonts w:ascii="Courier New" w:hAnsi="Courier New" w:cs="Courier New"/>
+          <w:sz w:val="22"/>
+          <w:szCs w:val="22"/>
+        </w:rPr>
+        <w:t xml:space="preserve">naar absolute waarheden te zoeken. </w:t>
+      </w:r>
+      <w:r>
+        <w:rPr>
+          <w:rFonts w:ascii="Courier New" w:hAnsi="Courier New" w:cs="Courier New"/>
+          <w:sz w:val="22"/>
+          <w:szCs w:val="22"/>
+        </w:rPr>
+        <w:t>Dit opent de deuren voor</w:t>
+      </w:r>
+      <w:r>
+        <w:rPr>
+          <w:rFonts w:ascii="Courier New" w:hAnsi="Courier New" w:cs="Courier New"/>
+          <w:sz w:val="22"/>
+          <w:szCs w:val="22"/>
+        </w:rPr>
+        <w:t xml:space="preserve"> een pragmatische benadering </w:t>
+      </w:r>
+      <w:r>
+        <w:rPr>
+          <w:rFonts w:ascii="Courier New" w:hAnsi="Courier New" w:cs="Courier New"/>
+          <w:sz w:val="22"/>
+          <w:szCs w:val="22"/>
+        </w:rPr>
+        <w:t>waarin</w:t>
+      </w:r>
+      <w:r>
+        <w:rPr>
+          <w:rFonts w:ascii="Courier New" w:hAnsi="Courier New" w:cs="Courier New"/>
+          <w:sz w:val="22"/>
+          <w:szCs w:val="22"/>
+        </w:rPr>
+        <w:t xml:space="preserve"> kennis</w:t>
+      </w:r>
+      <w:r>
+        <w:rPr>
+          <w:rFonts w:ascii="Courier New" w:hAnsi="Courier New" w:cs="Courier New"/>
+          <w:sz w:val="22"/>
+          <w:szCs w:val="22"/>
+        </w:rPr>
+        <w:t xml:space="preserve"> veel meer gezien wordt</w:t>
+      </w:r>
+      <w:r>
+        <w:rPr>
+          <w:rFonts w:ascii="Courier New" w:hAnsi="Courier New" w:cs="Courier New"/>
+          <w:sz w:val="22"/>
+          <w:szCs w:val="22"/>
+        </w:rPr>
+        <w:t xml:space="preserve"> als een hulpmiddel om problemen op te lossen en het menselijk leven te verbeteren. Deze benadering sluit aan bij zijn bredere filosofie van het pragmatisme, die de nadruk legt op de praktische gevolgen van ideeën en het belang van ervaring bij het vormgeven van kennis.</w:t>
+      </w:r>
+      <w:r>
+        <w:rPr>
+          <w:rFonts w:ascii="Courier New" w:hAnsi="Courier New" w:cs="Courier New"/>
+          <w:sz w:val="22"/>
+          <w:szCs w:val="22"/>
+        </w:rPr>
+        <w:t xml:space="preserve"> </w:t>
+      </w:r>
+    </w:p>
+    <w:p>
+      <w:pPr>
+        <w:spacing w:line="360" w:lineRule="auto"/>
+        <w:ind w:firstLine="720"/>
+        <w:rPr>
+          <w:rFonts w:ascii="Courier New" w:hAnsi="Courier New" w:cs="Courier New"/>
+          <w:sz w:val="22"/>
+          <w:szCs w:val="22"/>
+        </w:rPr>
+      </w:pPr>
+      <w:r>
+        <w:rPr>
+          <w:rFonts w:ascii="Courier New" w:hAnsi="Courier New" w:cs="Courier New"/>
+          <w:sz w:val="22"/>
+          <w:szCs w:val="22"/>
+        </w:rPr>
+        <w:t xml:space="preserve">Zover is het dan nog niet want als de ideeën aan hete werk zijn in de nieuwe tijd is er de neiging om het reflectieve denken beperkt te laten werken. De Duitse idealisten gaan er nog steeds vanuit datn het denken het universum creëeert en de ideeën daar een definitieve structuur aan kunnen geven. En de Engelse empiristen gaan ervan uit dat het eerste zintuigelijke contact met de dingen de bron is van alle kennis. Newton met z’n nieuwe inzichten laat zien dat ‘de waarheid ons verschijnt via fenomenen’ als massa, zwaartekracht en dergelijke. Ondanks alle verandering die er via wetenschappelijke revolutie plaatsvonden, waren er veel wetenschappers die werkelijkheid als vaststaand bekeken en uiteindelijk bestand de werkelijkheid nog uit objecten van zekerheid en alleen die zekerheid en exacte is kennis. </w:t>
+      </w:r>
+    </w:p>
+    <w:p>
+      <w:pPr>
+        <w:spacing w:line="360" w:lineRule="auto"/>
+        <w:ind w:firstLine="720"/>
+        <w:rPr>
+          <w:rFonts w:ascii="Courier New" w:hAnsi="Courier New" w:cs="Courier New"/>
+          <w:sz w:val="22"/>
+          <w:szCs w:val="22"/>
+        </w:rPr>
+      </w:pPr>
+      <w:r>
+        <w:rPr>
+          <w:rFonts w:ascii="Courier New" w:hAnsi="Courier New" w:cs="Courier New"/>
+          <w:sz w:val="22"/>
+          <w:szCs w:val="22"/>
+        </w:rPr>
+        <w:t xml:space="preserve">Dewey's kritiek op de traditionele epistemologie is een belangrijk aandachtspunt in *The Quest for Certainty*. Hij bestrijdt het idee dat kennis een passieve reflectie is van een externe werkelijkheid en stelt in plaats daarvan dat kennis een actief proces is van onderzoek en het oplossen van problemen. Hij beweert </w:t>
+      </w:r>
+      <w:r>
+        <w:rPr>
+          <w:rFonts w:ascii="Courier New" w:hAnsi="Courier New" w:cs="Courier New"/>
+          <w:sz w:val="22"/>
+          <w:szCs w:val="22"/>
+        </w:rPr>
+        <w:lastRenderedPageBreak/>
+        <w:t>dat de traditionele epistemologie zich bezighoudt met de vraag hoe de geest de wereld accuraat kan representeren, wat leidt tot eindeloze debatten over de aard van waarneming, waarheid en werkelijkheid.</w:t>
       </w:r>
     </w:p>
     <w:p>
@@ -211,29 +1260,23 @@
           <w:szCs w:val="22"/>
         </w:rPr>
       </w:pPr>
-      <w:r>
-        <w:rPr>
-          <w:rFonts w:ascii="Courier New" w:hAnsi="Courier New" w:cs="Courier New"/>
-          <w:sz w:val="22"/>
-          <w:szCs w:val="22"/>
-        </w:rPr>
-        <w:t>Hij stelt dat de wetenschappelijke methode, met haar nadruk op experiment en observatie, een model biedt voor de integratie van theorie en praktijk. In de wetenschap is kennis geen vaststaande verzameling waarheden, maar een proces van onderzoek dat zich ontwikkelt door interactie met de wereld.</w:t>
-      </w:r>
-      <w:r>
-        <w:rPr>
-          <w:rFonts w:ascii="Courier New" w:hAnsi="Courier New" w:cs="Courier New"/>
-          <w:sz w:val="22"/>
-          <w:szCs w:val="22"/>
-        </w:rPr>
-        <w:t xml:space="preserve"> </w:t>
-      </w:r>
-      <w:r>
-        <w:rPr>
-          <w:rFonts w:ascii="Courier New" w:hAnsi="Courier New" w:cs="Courier New"/>
-          <w:sz w:val="22"/>
-          <w:szCs w:val="22"/>
-        </w:rPr>
-        <w:t>Dewey legt grote nadruk op de wetenschappelijke methode als model voor het begrijpen van kennis en zekerheid. Hij contrasteert de experimentele benadering van de moderne wetenschap met de speculatieve methoden van de traditionele filosofie. In de wetenschap is kennis voorlopig en onderhevig aan herziening op basis van nieuw bewijs. Dit, zo stelt Dewey, is een meer accurate weerspiegeling van hoe mensen feitelijk kennis verwerven en gebruiken.</w:t>
+    </w:p>
+    <w:p>
+      <w:pPr>
+        <w:spacing w:line="360" w:lineRule="auto"/>
+        <w:rPr>
+          <w:rFonts w:ascii="Courier New" w:hAnsi="Courier New" w:cs="Courier New"/>
+          <w:sz w:val="22"/>
+          <w:szCs w:val="22"/>
+        </w:rPr>
+      </w:pPr>
+      <w:r>
+        <w:rPr>
+          <w:rFonts w:ascii="Courier New" w:hAnsi="Courier New" w:cs="Courier New"/>
+          <w:sz w:val="22"/>
+          <w:szCs w:val="22"/>
+        </w:rPr>
+        <w:t>Dewey verwerpt deze representatieve kijk op kennis en stelt in plaats daarvan een transactioneel model voor waarin de kenner en het gekende van elkaar afhankelijk zijn. Kennis is in deze visie geen statische representatie van de werkelijkheid, maar een dynamische interactie tussen het individu en zijn omgeving. Dit perspectief verlegt de focus van de zoektocht naar absolute waarheden naar de praktische gevolgen van ideeën en hun rol in het sturen van acties.</w:t>
       </w:r>
     </w:p>
     <w:p>
@@ -252,100 +1295,16 @@
           <w:sz w:val="22"/>
           <w:szCs w:val="22"/>
         </w:rPr>
-        <w:t>Hij bekritiseert de traditionele filosofie vanwege haar afhankelijkheid van a priori redeneringen en haar neiging om naar absolute waarheden te zoeken. In plaats daarvan pleit Dewey voor een pragmatische benadering die kennis ziet als een hulpmiddel om problemen op te lossen en het menselijk leven te verbeteren. Deze benadering sluit aan bij zijn bredere filosofie van het pragmatisme, die de nadruk legt op de praktische gevolgen van ideeën en het belang van ervaring bij het vormgeven van kennis.</w:t>
-      </w:r>
-      <w:r>
-        <w:rPr>
-          <w:rFonts w:ascii="Courier New" w:hAnsi="Courier New" w:cs="Courier New"/>
-          <w:sz w:val="22"/>
-          <w:szCs w:val="22"/>
-        </w:rPr>
-        <w:br/>
-      </w:r>
-    </w:p>
-    <w:p>
-      <w:pPr>
-        <w:spacing w:line="360" w:lineRule="auto"/>
-        <w:ind w:firstLine="720"/>
-        <w:rPr>
-          <w:rFonts w:ascii="Courier New" w:hAnsi="Courier New" w:cs="Courier New"/>
-          <w:sz w:val="22"/>
-          <w:szCs w:val="22"/>
-        </w:rPr>
-      </w:pPr>
-      <w:r>
-        <w:rPr>
-          <w:rFonts w:ascii="Courier New" w:hAnsi="Courier New" w:cs="Courier New"/>
-          <w:sz w:val="22"/>
-          <w:szCs w:val="22"/>
-        </w:rPr>
-        <w:br/>
-        <w:t xml:space="preserve">Dewey's kritiek op de traditionele epistemologie is een belangrijk aandachtspunt in *The Quest for Certainty*. Hij bestrijdt het idee dat kennis een passieve reflectie is van een externe werkelijkheid en stelt in plaats daarvan dat kennis een actief proces is van onderzoek en het oplossen van problemen. Hij beweert dat de traditionele epistemologie zich bezighoudt met de vraag hoe de geest </w:t>
-      </w:r>
-      <w:r>
-        <w:rPr>
-          <w:rFonts w:ascii="Courier New" w:hAnsi="Courier New" w:cs="Courier New"/>
-          <w:sz w:val="22"/>
-          <w:szCs w:val="22"/>
-        </w:rPr>
-        <w:lastRenderedPageBreak/>
-        <w:t>de wereld accuraat kan representeren, wat leidt tot eindeloze debatten over de aard van waarneming, waarheid en werkelijkheid.</w:t>
-      </w:r>
-    </w:p>
-    <w:p>
-      <w:pPr>
-        <w:spacing w:line="360" w:lineRule="auto"/>
-        <w:ind w:firstLine="720"/>
-        <w:rPr>
-          <w:rFonts w:ascii="Courier New" w:hAnsi="Courier New" w:cs="Courier New"/>
-          <w:sz w:val="22"/>
-          <w:szCs w:val="22"/>
-        </w:rPr>
-      </w:pPr>
-      <w:r>
-        <w:rPr>
-          <w:rFonts w:ascii="Courier New" w:hAnsi="Courier New" w:cs="Courier New"/>
-          <w:sz w:val="22"/>
-          <w:szCs w:val="22"/>
-        </w:rPr>
-        <w:t>Dewey verwerpt deze representatieve kijk op kennis en stelt in plaats daarvan een transactioneel model voor waarin de kenner en het gekende van elkaar afhankelijk zijn. Kennis is in deze visie geen statische representatie van de werkelijkheid, maar een dynamische interactie tussen het individu en zijn omgeving. Dit perspectief verlegt de focus van de zoektocht naar absolute waarheden naar de praktische gevolgen van ideeën en hun rol in het sturen van acties.</w:t>
-      </w:r>
-      <w:r>
-        <w:rPr>
-          <w:rFonts w:ascii="Courier New" w:hAnsi="Courier New" w:cs="Courier New"/>
-          <w:sz w:val="22"/>
-          <w:szCs w:val="22"/>
-        </w:rPr>
-        <w:br/>
-      </w:r>
-      <w:r>
-        <w:rPr>
-          <w:rFonts w:ascii="Courier New" w:hAnsi="Courier New" w:cs="Courier New"/>
-          <w:sz w:val="22"/>
-          <w:szCs w:val="22"/>
-        </w:rPr>
-        <w:br/>
-      </w:r>
-      <w:r>
-        <w:rPr>
-          <w:rFonts w:ascii="Courier New" w:hAnsi="Courier New" w:cs="Courier New"/>
-          <w:sz w:val="22"/>
-          <w:szCs w:val="22"/>
-        </w:rPr>
-        <w:br/>
         <w:t>Ervaring speelt een centrale rol in Deweys filosofie, en *The Quest for Certainty* is daarop geen uitzondering. Hij stelt dat ervaring de basis is van alle kennis en dat we door ervaring de wereld begrijpen en ermee omgaan. In tegenstelling tot traditionele empiristen, die ervaring zien als een passieve ontvangst van zintuiglijke gegevens, ziet Dewey het als een actief, voortdurend proces van betrokkenheid bij de omgeving.</w:t>
       </w:r>
-    </w:p>
-    <w:p>
-      <w:pPr>
-        <w:spacing w:line="360" w:lineRule="auto"/>
-        <w:ind w:firstLine="720"/>
-        <w:rPr>
-          <w:rFonts w:ascii="Courier New" w:hAnsi="Courier New" w:cs="Courier New"/>
-          <w:sz w:val="22"/>
-          <w:szCs w:val="22"/>
-        </w:rPr>
-      </w:pPr>
+      <w:r>
+        <w:rPr>
+          <w:rFonts w:ascii="Courier New" w:hAnsi="Courier New" w:cs="Courier New"/>
+          <w:sz w:val="22"/>
+          <w:szCs w:val="22"/>
+        </w:rPr>
+        <w:t xml:space="preserve"> </w:t>
+      </w:r>
       <w:r>
         <w:rPr>
           <w:rFonts w:ascii="Courier New" w:hAnsi="Courier New" w:cs="Courier New"/>
@@ -1256,6 +2215,7 @@
   <w:style w:type="character" w:default="1" w:styleId="DefaultParagraphFont">
     <w:name w:val="Default Paragraph Font"/>
     <w:uiPriority w:val="1"/>
+    <w:semiHidden/>
     <w:unhideWhenUsed/>
   </w:style>
   <w:style w:type="table" w:default="1" w:styleId="TableNormal">

</xml_diff>

<commit_message>
25-01-31, Certainty bij gewerkt
</commit_message>
<xml_diff>
--- a/DeweyBooks/QuestforCertainty.docx
+++ b/DeweyBooks/QuestforCertainty.docx
@@ -115,6 +115,14 @@
           <w:sz w:val="22"/>
           <w:szCs w:val="22"/>
         </w:rPr>
+        <w:t xml:space="preserve">volgende </w:t>
+      </w:r>
+      <w:r>
+        <w:rPr>
+          <w:rFonts w:ascii="Courier New" w:hAnsi="Courier New" w:cs="Courier New"/>
+          <w:sz w:val="22"/>
+          <w:szCs w:val="22"/>
+        </w:rPr>
         <w:t xml:space="preserve">vijf </w:t>
       </w:r>
       <w:r>
@@ -123,7 +131,7 @@
           <w:sz w:val="22"/>
           <w:szCs w:val="22"/>
         </w:rPr>
-        <w:t xml:space="preserve">weken die erop volgen </w:t>
+        <w:t xml:space="preserve">weken </w:t>
       </w:r>
       <w:r>
         <w:rPr>
@@ -227,47 +235,23 @@
           <w:sz w:val="22"/>
           <w:szCs w:val="22"/>
         </w:rPr>
-        <w:t xml:space="preserve"> zijn </w:t>
-      </w:r>
-      <w:r>
-        <w:rPr>
-          <w:rFonts w:ascii="Courier New" w:hAnsi="Courier New" w:cs="Courier New"/>
-          <w:sz w:val="22"/>
-          <w:szCs w:val="22"/>
-        </w:rPr>
-        <w:t xml:space="preserve">filosofische </w:t>
-      </w:r>
-      <w:r>
-        <w:rPr>
-          <w:rFonts w:ascii="Courier New" w:hAnsi="Courier New" w:cs="Courier New"/>
-          <w:sz w:val="22"/>
-          <w:szCs w:val="22"/>
-        </w:rPr>
-        <w:t xml:space="preserve">ideën </w:t>
-      </w:r>
-      <w:r>
-        <w:rPr>
-          <w:rFonts w:ascii="Courier New" w:hAnsi="Courier New" w:cs="Courier New"/>
-          <w:sz w:val="22"/>
-          <w:szCs w:val="22"/>
-        </w:rPr>
-        <w:t xml:space="preserve">die </w:t>
-      </w:r>
-      <w:r>
-        <w:rPr>
-          <w:rFonts w:ascii="Courier New" w:hAnsi="Courier New" w:cs="Courier New"/>
-          <w:sz w:val="22"/>
-          <w:szCs w:val="22"/>
-        </w:rPr>
-        <w:t xml:space="preserve">vooral </w:t>
-      </w:r>
-      <w:r>
-        <w:rPr>
-          <w:rFonts w:ascii="Courier New" w:hAnsi="Courier New" w:cs="Courier New"/>
-          <w:sz w:val="22"/>
-          <w:szCs w:val="22"/>
-        </w:rPr>
-        <w:t>over kennisleer gaan. B</w:t>
+        <w:t xml:space="preserve"> zijn</w:t>
+      </w:r>
+      <w:r>
+        <w:rPr>
+          <w:rFonts w:ascii="Courier New" w:hAnsi="Courier New" w:cs="Courier New"/>
+          <w:sz w:val="22"/>
+          <w:szCs w:val="22"/>
+        </w:rPr>
+        <w:t xml:space="preserve"> kennisleer</w:t>
+      </w:r>
+      <w:r>
+        <w:rPr>
+          <w:rFonts w:ascii="Courier New" w:hAnsi="Courier New" w:cs="Courier New"/>
+          <w:sz w:val="22"/>
+          <w:szCs w:val="22"/>
+        </w:rPr>
+        <w:t xml:space="preserve"> en b</w:t>
       </w:r>
       <w:r>
         <w:rPr>
@@ -387,15 +371,31 @@
           <w:sz w:val="22"/>
           <w:szCs w:val="22"/>
         </w:rPr>
-        <w:t xml:space="preserve">met </w:t>
-      </w:r>
-      <w:r>
-        <w:rPr>
-          <w:rFonts w:ascii="Courier New" w:hAnsi="Courier New" w:cs="Courier New"/>
-          <w:sz w:val="22"/>
-          <w:szCs w:val="22"/>
-        </w:rPr>
-        <w:t>z’n afkeer v</w:t>
+        <w:t>die een grote</w:t>
+      </w:r>
+      <w:r>
+        <w:rPr>
+          <w:rFonts w:ascii="Courier New" w:hAnsi="Courier New" w:cs="Courier New"/>
+          <w:sz w:val="22"/>
+          <w:szCs w:val="22"/>
+        </w:rPr>
+        <w:t xml:space="preserve"> afkeer </w:t>
+      </w:r>
+      <w:r>
+        <w:rPr>
+          <w:rFonts w:ascii="Courier New" w:hAnsi="Courier New" w:cs="Courier New"/>
+          <w:sz w:val="22"/>
+          <w:szCs w:val="22"/>
+        </w:rPr>
+        <w:t xml:space="preserve">heeft </w:t>
+      </w:r>
+      <w:r>
+        <w:rPr>
+          <w:rFonts w:ascii="Courier New" w:hAnsi="Courier New" w:cs="Courier New"/>
+          <w:sz w:val="22"/>
+          <w:szCs w:val="22"/>
+        </w:rPr>
+        <w:t>v</w:t>
       </w:r>
       <w:r>
         <w:rPr>
@@ -443,7 +443,7 @@
           <w:sz w:val="22"/>
           <w:szCs w:val="22"/>
         </w:rPr>
-        <w:t>e filosofie</w:t>
+        <w:t xml:space="preserve"> perspectief</w:t>
       </w:r>
       <w:r>
         <w:rPr>
@@ -459,7 +459,7 @@
           <w:sz w:val="22"/>
           <w:szCs w:val="22"/>
         </w:rPr>
-        <w:t xml:space="preserve">, </w:t>
+        <w:t xml:space="preserve"> </w:t>
       </w:r>
       <w:r>
         <w:rPr>
@@ -499,7 +499,15 @@
           <w:sz w:val="22"/>
           <w:szCs w:val="22"/>
         </w:rPr>
-        <w:t xml:space="preserve">die </w:t>
+        <w:t>stelt</w:t>
+      </w:r>
+      <w:r>
+        <w:rPr>
+          <w:rFonts w:ascii="Courier New" w:hAnsi="Courier New" w:cs="Courier New"/>
+          <w:sz w:val="22"/>
+          <w:szCs w:val="22"/>
+        </w:rPr>
+        <w:t xml:space="preserve"> </w:t>
       </w:r>
       <w:r>
         <w:rPr>
@@ -579,23 +587,31 @@
           <w:sz w:val="22"/>
           <w:szCs w:val="22"/>
         </w:rPr>
-        <w:t>op te vatten</w:t>
-      </w:r>
-      <w:r>
-        <w:rPr>
-          <w:rFonts w:ascii="Courier New" w:hAnsi="Courier New" w:cs="Courier New"/>
-          <w:sz w:val="22"/>
-          <w:szCs w:val="22"/>
-        </w:rPr>
-        <w:t xml:space="preserve"> als een</w:t>
-      </w:r>
-      <w:r>
-        <w:rPr>
-          <w:rFonts w:ascii="Courier New" w:hAnsi="Courier New" w:cs="Courier New"/>
-          <w:sz w:val="22"/>
-          <w:szCs w:val="22"/>
-        </w:rPr>
-        <w:t xml:space="preserve"> statische</w:t>
+        <w:t>te zien</w:t>
+      </w:r>
+      <w:r>
+        <w:rPr>
+          <w:rFonts w:ascii="Courier New" w:hAnsi="Courier New" w:cs="Courier New"/>
+          <w:sz w:val="22"/>
+          <w:szCs w:val="22"/>
+        </w:rPr>
+        <w:t xml:space="preserve"> als </w:t>
+      </w:r>
+      <w:r>
+        <w:rPr>
+          <w:rFonts w:ascii="Courier New" w:hAnsi="Courier New" w:cs="Courier New"/>
+          <w:sz w:val="22"/>
+          <w:szCs w:val="22"/>
+        </w:rPr>
+        <w:t>iets</w:t>
+      </w:r>
+      <w:r>
+        <w:rPr>
+          <w:rFonts w:ascii="Courier New" w:hAnsi="Courier New" w:cs="Courier New"/>
+          <w:sz w:val="22"/>
+          <w:szCs w:val="22"/>
+        </w:rPr>
+        <w:t xml:space="preserve"> statisch</w:t>
       </w:r>
       <w:r>
         <w:rPr>
@@ -611,23 +627,47 @@
           <w:sz w:val="22"/>
           <w:szCs w:val="22"/>
         </w:rPr>
-        <w:t xml:space="preserve"> absolute entiteit</w:t>
-      </w:r>
-      <w:r>
-        <w:rPr>
-          <w:rFonts w:ascii="Courier New" w:hAnsi="Courier New" w:cs="Courier New"/>
-          <w:sz w:val="22"/>
-          <w:szCs w:val="22"/>
-        </w:rPr>
-        <w:t xml:space="preserve">. Kennis is </w:t>
-      </w:r>
-      <w:r>
-        <w:rPr>
-          <w:rFonts w:ascii="Courier New" w:hAnsi="Courier New" w:cs="Courier New"/>
-          <w:sz w:val="22"/>
-          <w:szCs w:val="22"/>
-        </w:rPr>
-        <w:t>voor hem een</w:t>
+        <w:t xml:space="preserve"> </w:t>
+      </w:r>
+      <w:r>
+        <w:rPr>
+          <w:rFonts w:ascii="Courier New" w:hAnsi="Courier New" w:cs="Courier New"/>
+          <w:sz w:val="22"/>
+          <w:szCs w:val="22"/>
+        </w:rPr>
+        <w:t xml:space="preserve">als een </w:t>
+      </w:r>
+      <w:r>
+        <w:rPr>
+          <w:rFonts w:ascii="Courier New" w:hAnsi="Courier New" w:cs="Courier New"/>
+          <w:sz w:val="22"/>
+          <w:szCs w:val="22"/>
+        </w:rPr>
+        <w:t>absolute entiteit</w:t>
+      </w:r>
+      <w:r>
+        <w:rPr>
+          <w:rFonts w:ascii="Courier New" w:hAnsi="Courier New" w:cs="Courier New"/>
+          <w:sz w:val="22"/>
+          <w:szCs w:val="22"/>
+        </w:rPr>
+        <w:t xml:space="preserve">. Kennis </w:t>
+      </w:r>
+      <w:r>
+        <w:rPr>
+          <w:rFonts w:ascii="Courier New" w:hAnsi="Courier New" w:cs="Courier New"/>
+          <w:sz w:val="22"/>
+          <w:szCs w:val="22"/>
+        </w:rPr>
+        <w:t>vat hij op als</w:t>
+      </w:r>
+      <w:r>
+        <w:rPr>
+          <w:rFonts w:ascii="Courier New" w:hAnsi="Courier New" w:cs="Courier New"/>
+          <w:sz w:val="22"/>
+          <w:szCs w:val="22"/>
+        </w:rPr>
+        <w:t xml:space="preserve"> een</w:t>
       </w:r>
       <w:r>
         <w:rPr>
@@ -809,15 +849,23 @@
           <w:sz w:val="22"/>
           <w:szCs w:val="22"/>
         </w:rPr>
-        <w:t xml:space="preserve"> hij vanaf het begin op twee manieren gedaan.</w:t>
-      </w:r>
-      <w:r>
-        <w:rPr>
-          <w:rFonts w:ascii="Courier New" w:hAnsi="Courier New" w:cs="Courier New"/>
-          <w:sz w:val="22"/>
-          <w:szCs w:val="22"/>
-        </w:rPr>
-        <w:t xml:space="preserve"> Het </w:t>
+        <w:t xml:space="preserve"> hij vanaf het begin op twee manieren gedaan</w:t>
+      </w:r>
+      <w:r>
+        <w:rPr>
+          <w:rFonts w:ascii="Courier New" w:hAnsi="Courier New" w:cs="Courier New"/>
+          <w:sz w:val="22"/>
+          <w:szCs w:val="22"/>
+        </w:rPr>
+        <w:t>, h</w:t>
+      </w:r>
+      <w:r>
+        <w:rPr>
+          <w:rFonts w:ascii="Courier New" w:hAnsi="Courier New" w:cs="Courier New"/>
+          <w:sz w:val="22"/>
+          <w:szCs w:val="22"/>
+        </w:rPr>
+        <w:t xml:space="preserve">et </w:t>
       </w:r>
       <w:r>
         <w:rPr>
@@ -849,15 +897,55 @@
           <w:sz w:val="22"/>
           <w:szCs w:val="22"/>
         </w:rPr>
-        <w:t>en zijn vanaf het begin</w:t>
-      </w:r>
-      <w:r>
-        <w:rPr>
-          <w:rFonts w:ascii="Courier New" w:hAnsi="Courier New" w:cs="Courier New"/>
-          <w:sz w:val="22"/>
-          <w:szCs w:val="22"/>
-        </w:rPr>
-        <w:t xml:space="preserve"> uit elkaar getrokken. Het intellectuele en profane </w:t>
+        <w:t>en</w:t>
+      </w:r>
+      <w:r>
+        <w:rPr>
+          <w:rFonts w:ascii="Courier New" w:hAnsi="Courier New" w:cs="Courier New"/>
+          <w:sz w:val="22"/>
+          <w:szCs w:val="22"/>
+        </w:rPr>
+        <w:t>. Beide vormen zijn</w:t>
+      </w:r>
+      <w:r>
+        <w:rPr>
+          <w:rFonts w:ascii="Courier New" w:hAnsi="Courier New" w:cs="Courier New"/>
+          <w:sz w:val="22"/>
+          <w:szCs w:val="22"/>
+        </w:rPr>
+        <w:t xml:space="preserve"> vanaf het begin</w:t>
+      </w:r>
+      <w:r>
+        <w:rPr>
+          <w:rFonts w:ascii="Courier New" w:hAnsi="Courier New" w:cs="Courier New"/>
+          <w:sz w:val="22"/>
+          <w:szCs w:val="22"/>
+        </w:rPr>
+        <w:t xml:space="preserve"> uit elkaar getrokken. </w:t>
+      </w:r>
+      <w:r>
+        <w:rPr>
+          <w:rFonts w:ascii="Courier New" w:hAnsi="Courier New" w:cs="Courier New"/>
+          <w:sz w:val="22"/>
+          <w:szCs w:val="22"/>
+        </w:rPr>
+        <w:t>De</w:t>
+      </w:r>
+      <w:r>
+        <w:rPr>
+          <w:rFonts w:ascii="Courier New" w:hAnsi="Courier New" w:cs="Courier New"/>
+          <w:sz w:val="22"/>
+          <w:szCs w:val="22"/>
+        </w:rPr>
+        <w:t xml:space="preserve"> intellectuele en profane </w:t>
+      </w:r>
+      <w:r>
+        <w:rPr>
+          <w:rFonts w:ascii="Courier New" w:hAnsi="Courier New" w:cs="Courier New"/>
+          <w:sz w:val="22"/>
+          <w:szCs w:val="22"/>
+        </w:rPr>
+        <w:t xml:space="preserve">manier </w:t>
       </w:r>
       <w:r>
         <w:rPr>
@@ -881,7 +969,23 @@
           <w:sz w:val="22"/>
           <w:szCs w:val="22"/>
         </w:rPr>
-        <w:t>dat moet</w:t>
+        <w:t>d</w:t>
+      </w:r>
+      <w:r>
+        <w:rPr>
+          <w:rFonts w:ascii="Courier New" w:hAnsi="Courier New" w:cs="Courier New"/>
+          <w:sz w:val="22"/>
+          <w:szCs w:val="22"/>
+        </w:rPr>
+        <w:t>ie</w:t>
+      </w:r>
+      <w:r>
+        <w:rPr>
+          <w:rFonts w:ascii="Courier New" w:hAnsi="Courier New" w:cs="Courier New"/>
+          <w:sz w:val="22"/>
+          <w:szCs w:val="22"/>
+        </w:rPr>
+        <w:t xml:space="preserve"> moet</w:t>
       </w:r>
       <w:r>
         <w:rPr>
@@ -897,7 +1001,7 @@
           <w:sz w:val="22"/>
           <w:szCs w:val="22"/>
         </w:rPr>
-        <w:t>gedaan</w:t>
+        <w:t>uitgevoerd</w:t>
       </w:r>
       <w:r>
         <w:rPr>
@@ -921,23 +1025,95 @@
           <w:sz w:val="22"/>
           <w:szCs w:val="22"/>
         </w:rPr>
-        <w:t xml:space="preserve"> de dominante klasse zich mee bezighouden en </w:t>
-      </w:r>
-      <w:r>
-        <w:rPr>
-          <w:rFonts w:ascii="Courier New" w:hAnsi="Courier New" w:cs="Courier New"/>
-          <w:sz w:val="22"/>
-          <w:szCs w:val="22"/>
-        </w:rPr>
-        <w:t>dit wordt</w:t>
-      </w:r>
-      <w:r>
-        <w:rPr>
-          <w:rFonts w:ascii="Courier New" w:hAnsi="Courier New" w:cs="Courier New"/>
-          <w:sz w:val="22"/>
-          <w:szCs w:val="22"/>
-        </w:rPr>
-        <w:t xml:space="preserve"> hoger </w:t>
+        <w:t xml:space="preserve"> </w:t>
+      </w:r>
+      <w:r>
+        <w:rPr>
+          <w:rFonts w:ascii="Courier New" w:hAnsi="Courier New" w:cs="Courier New"/>
+          <w:sz w:val="22"/>
+          <w:szCs w:val="22"/>
+        </w:rPr>
+        <w:t xml:space="preserve">alleen </w:t>
+      </w:r>
+      <w:r>
+        <w:rPr>
+          <w:rFonts w:ascii="Courier New" w:hAnsi="Courier New" w:cs="Courier New"/>
+          <w:sz w:val="22"/>
+          <w:szCs w:val="22"/>
+        </w:rPr>
+        <w:t>de dominante klasse zich mee bezighouden en</w:t>
+      </w:r>
+      <w:r>
+        <w:rPr>
+          <w:rFonts w:ascii="Courier New" w:hAnsi="Courier New" w:cs="Courier New"/>
+          <w:sz w:val="22"/>
+          <w:szCs w:val="22"/>
+        </w:rPr>
+        <w:t xml:space="preserve"> wordt</w:t>
+      </w:r>
+      <w:r>
+        <w:rPr>
+          <w:rFonts w:ascii="Courier New" w:hAnsi="Courier New" w:cs="Courier New"/>
+          <w:sz w:val="22"/>
+          <w:szCs w:val="22"/>
+        </w:rPr>
+        <w:t xml:space="preserve"> </w:t>
+      </w:r>
+      <w:r>
+        <w:rPr>
+          <w:rFonts w:ascii="Courier New" w:hAnsi="Courier New" w:cs="Courier New"/>
+          <w:sz w:val="22"/>
+          <w:szCs w:val="22"/>
+        </w:rPr>
+        <w:t xml:space="preserve">maatschappelijk </w:t>
+      </w:r>
+      <w:r>
+        <w:rPr>
+          <w:rFonts w:ascii="Courier New" w:hAnsi="Courier New" w:cs="Courier New"/>
+          <w:sz w:val="22"/>
+          <w:szCs w:val="22"/>
+        </w:rPr>
+        <w:t xml:space="preserve">hoger aangeslagen. </w:t>
+      </w:r>
+      <w:r>
+        <w:rPr>
+          <w:rFonts w:ascii="Courier New" w:hAnsi="Courier New" w:cs="Courier New"/>
+          <w:sz w:val="22"/>
+          <w:szCs w:val="22"/>
+        </w:rPr>
+        <w:t>De</w:t>
+      </w:r>
+      <w:r>
+        <w:rPr>
+          <w:rFonts w:ascii="Courier New" w:hAnsi="Courier New" w:cs="Courier New"/>
+          <w:sz w:val="22"/>
+          <w:szCs w:val="22"/>
+        </w:rPr>
+        <w:t xml:space="preserve"> blik </w:t>
+      </w:r>
+      <w:r>
+        <w:rPr>
+          <w:rFonts w:ascii="Courier New" w:hAnsi="Courier New" w:cs="Courier New"/>
+          <w:sz w:val="22"/>
+          <w:szCs w:val="22"/>
+        </w:rPr>
+        <w:t xml:space="preserve">is hier </w:t>
+      </w:r>
+      <w:r>
+        <w:rPr>
+          <w:rFonts w:ascii="Courier New" w:hAnsi="Courier New" w:cs="Courier New"/>
+          <w:sz w:val="22"/>
+          <w:szCs w:val="22"/>
+        </w:rPr>
+        <w:t>gericht</w:t>
+      </w:r>
+      <w:r>
+        <w:rPr>
+          <w:rFonts w:ascii="Courier New" w:hAnsi="Courier New" w:cs="Courier New"/>
+          <w:sz w:val="22"/>
+          <w:szCs w:val="22"/>
+        </w:rPr>
+        <w:t xml:space="preserve"> </w:t>
       </w:r>
       <w:r>
         <w:rPr>
@@ -946,71 +1122,95 @@
           <w:szCs w:val="22"/>
         </w:rPr>
         <w:lastRenderedPageBreak/>
-        <w:t xml:space="preserve">aangeslagen. Het doen </w:t>
-      </w:r>
-      <w:r>
-        <w:rPr>
-          <w:rFonts w:ascii="Courier New" w:hAnsi="Courier New" w:cs="Courier New"/>
-          <w:sz w:val="22"/>
-          <w:szCs w:val="22"/>
-        </w:rPr>
-        <w:t>en maken daarentegen is</w:t>
-      </w:r>
-      <w:r>
-        <w:rPr>
-          <w:rFonts w:ascii="Courier New" w:hAnsi="Courier New" w:cs="Courier New"/>
-          <w:sz w:val="22"/>
-          <w:szCs w:val="22"/>
-        </w:rPr>
-        <w:t xml:space="preserve"> werk, </w:t>
-      </w:r>
-      <w:r>
-        <w:rPr>
-          <w:rFonts w:ascii="Courier New" w:hAnsi="Courier New" w:cs="Courier New"/>
-          <w:sz w:val="22"/>
-          <w:szCs w:val="22"/>
-        </w:rPr>
-        <w:t xml:space="preserve">dat heeft </w:t>
-      </w:r>
-      <w:r>
-        <w:rPr>
-          <w:rFonts w:ascii="Courier New" w:hAnsi="Courier New" w:cs="Courier New"/>
-          <w:sz w:val="22"/>
-          <w:szCs w:val="22"/>
-        </w:rPr>
-        <w:t xml:space="preserve">te maken met geluk en ongeluk en </w:t>
-      </w:r>
-      <w:r>
-        <w:rPr>
-          <w:rFonts w:ascii="Courier New" w:hAnsi="Courier New" w:cs="Courier New"/>
-          <w:sz w:val="22"/>
-          <w:szCs w:val="22"/>
-        </w:rPr>
-        <w:t>i</w:t>
-      </w:r>
-      <w:r>
-        <w:rPr>
-          <w:rFonts w:ascii="Courier New" w:hAnsi="Courier New" w:cs="Courier New"/>
-          <w:sz w:val="22"/>
-          <w:szCs w:val="22"/>
-        </w:rPr>
-        <w:t>s voor een andere klasse bedoeld. Zo ontst</w:t>
-      </w:r>
-      <w:r>
-        <w:rPr>
-          <w:rFonts w:ascii="Courier New" w:hAnsi="Courier New" w:cs="Courier New"/>
-          <w:sz w:val="22"/>
-          <w:szCs w:val="22"/>
-        </w:rPr>
-        <w:t>aan</w:t>
-      </w:r>
-      <w:r>
-        <w:rPr>
-          <w:rFonts w:ascii="Courier New" w:hAnsi="Courier New" w:cs="Courier New"/>
-          <w:sz w:val="22"/>
-          <w:szCs w:val="22"/>
-        </w:rPr>
-        <w:t xml:space="preserve"> er twee werkelijkheden, de ene</w:t>
+        <w:t xml:space="preserve">op de </w:t>
+      </w:r>
+      <w:r>
+        <w:rPr>
+          <w:rFonts w:ascii="Courier New" w:hAnsi="Courier New" w:cs="Courier New"/>
+          <w:sz w:val="22"/>
+          <w:szCs w:val="22"/>
+        </w:rPr>
+        <w:t>vaste werkelijkheid</w:t>
+      </w:r>
+      <w:r>
+        <w:rPr>
+          <w:rFonts w:ascii="Courier New" w:hAnsi="Courier New" w:cs="Courier New"/>
+          <w:sz w:val="22"/>
+          <w:szCs w:val="22"/>
+        </w:rPr>
+        <w:t>. Hier mag</w:t>
+      </w:r>
+      <w:r>
+        <w:rPr>
+          <w:rFonts w:ascii="Courier New" w:hAnsi="Courier New" w:cs="Courier New"/>
+          <w:sz w:val="22"/>
+          <w:szCs w:val="22"/>
+        </w:rPr>
+        <w:t xml:space="preserve"> wetenschap zich mee bezig</w:t>
+      </w:r>
+      <w:r>
+        <w:rPr>
+          <w:rFonts w:ascii="Courier New" w:hAnsi="Courier New" w:cs="Courier New"/>
+          <w:sz w:val="22"/>
+          <w:szCs w:val="22"/>
+        </w:rPr>
+        <w:t>houden,</w:t>
+      </w:r>
+      <w:r>
+        <w:rPr>
+          <w:rFonts w:ascii="Courier New" w:hAnsi="Courier New" w:cs="Courier New"/>
+          <w:sz w:val="22"/>
+          <w:szCs w:val="22"/>
+        </w:rPr>
+        <w:t xml:space="preserve"> het </w:t>
+      </w:r>
+      <w:r>
+        <w:rPr>
+          <w:rFonts w:ascii="Courier New" w:hAnsi="Courier New" w:cs="Courier New"/>
+          <w:sz w:val="22"/>
+          <w:szCs w:val="22"/>
+        </w:rPr>
+        <w:t xml:space="preserve">gaat dan </w:t>
+      </w:r>
+      <w:r>
+        <w:rPr>
+          <w:rFonts w:ascii="Courier New" w:hAnsi="Courier New" w:cs="Courier New"/>
+          <w:sz w:val="22"/>
+          <w:szCs w:val="22"/>
+        </w:rPr>
+        <w:t xml:space="preserve">om echte kennis met z’n rationele, noodzakelijke en onveranderlijke vormen. </w:t>
+      </w:r>
+      <w:r>
+        <w:rPr>
+          <w:rFonts w:ascii="Courier New" w:hAnsi="Courier New" w:cs="Courier New"/>
+          <w:sz w:val="22"/>
+          <w:szCs w:val="22"/>
+        </w:rPr>
+        <w:t>Het doen en maken daarentegen is werk, dat heeft te maken met geluk en ongeluk en is voor een andere klasse bedoeld.</w:t>
+      </w:r>
+      <w:r>
+        <w:rPr>
+          <w:rFonts w:ascii="Courier New" w:hAnsi="Courier New" w:cs="Courier New"/>
+          <w:sz w:val="22"/>
+          <w:szCs w:val="22"/>
+        </w:rPr>
+        <w:t xml:space="preserve"> Dit </w:t>
+      </w:r>
+      <w:r>
+        <w:rPr>
+          <w:rFonts w:ascii="Courier New" w:hAnsi="Courier New" w:cs="Courier New"/>
+          <w:sz w:val="22"/>
+          <w:szCs w:val="22"/>
+        </w:rPr>
+        <w:t xml:space="preserve">is </w:t>
+      </w:r>
+      <w:r>
+        <w:rPr>
+          <w:rFonts w:ascii="Courier New" w:hAnsi="Courier New" w:cs="Courier New"/>
+          <w:sz w:val="22"/>
+          <w:szCs w:val="22"/>
+        </w:rPr>
+        <w:t>de</w:t>
       </w:r>
       <w:r>
         <w:rPr>
@@ -1026,15 +1226,135 @@
           <w:sz w:val="22"/>
           <w:szCs w:val="22"/>
         </w:rPr>
-        <w:t>hoger</w:t>
-      </w:r>
-      <w:r>
-        <w:rPr>
-          <w:rFonts w:ascii="Courier New" w:hAnsi="Courier New" w:cs="Courier New"/>
-          <w:sz w:val="22"/>
-          <w:szCs w:val="22"/>
-        </w:rPr>
-        <w:t>, met zijn blik gericht</w:t>
+        <w:t>inferieure werkelijkheid van de veranderende dingen</w:t>
+      </w:r>
+      <w:r>
+        <w:rPr>
+          <w:rFonts w:ascii="Courier New" w:hAnsi="Courier New" w:cs="Courier New"/>
+          <w:sz w:val="22"/>
+          <w:szCs w:val="22"/>
+        </w:rPr>
+        <w:t>,</w:t>
+      </w:r>
+      <w:r>
+        <w:rPr>
+          <w:rFonts w:ascii="Courier New" w:hAnsi="Courier New" w:cs="Courier New"/>
+          <w:sz w:val="22"/>
+          <w:szCs w:val="22"/>
+        </w:rPr>
+        <w:t xml:space="preserve"> waar het gaat om ervaring en praktische zaken. De klassieke </w:t>
+      </w:r>
+      <w:r>
+        <w:rPr>
+          <w:rFonts w:ascii="Courier New" w:hAnsi="Courier New" w:cs="Courier New"/>
+          <w:sz w:val="22"/>
+          <w:szCs w:val="22"/>
+        </w:rPr>
+        <w:t xml:space="preserve">filosofie </w:t>
+      </w:r>
+      <w:r>
+        <w:rPr>
+          <w:rFonts w:ascii="Courier New" w:hAnsi="Courier New" w:cs="Courier New"/>
+          <w:sz w:val="22"/>
+          <w:szCs w:val="22"/>
+        </w:rPr>
+        <w:t xml:space="preserve">wordt </w:t>
+      </w:r>
+      <w:r>
+        <w:rPr>
+          <w:rFonts w:ascii="Courier New" w:hAnsi="Courier New" w:cs="Courier New"/>
+          <w:sz w:val="22"/>
+          <w:szCs w:val="22"/>
+        </w:rPr>
+        <w:t xml:space="preserve">gedomineerd </w:t>
+      </w:r>
+      <w:r>
+        <w:rPr>
+          <w:rFonts w:ascii="Courier New" w:hAnsi="Courier New" w:cs="Courier New"/>
+          <w:sz w:val="22"/>
+          <w:szCs w:val="22"/>
+        </w:rPr>
+        <w:t>door die ene vorm van kennis met z’n</w:t>
+      </w:r>
+      <w:r>
+        <w:rPr>
+          <w:rFonts w:ascii="Courier New" w:hAnsi="Courier New" w:cs="Courier New"/>
+          <w:sz w:val="22"/>
+          <w:szCs w:val="22"/>
+        </w:rPr>
+        <w:t xml:space="preserve"> verlangen </w:t>
+      </w:r>
+      <w:r>
+        <w:rPr>
+          <w:rFonts w:ascii="Courier New" w:hAnsi="Courier New" w:cs="Courier New"/>
+          <w:sz w:val="22"/>
+          <w:szCs w:val="22"/>
+        </w:rPr>
+        <w:t>naar</w:t>
+      </w:r>
+      <w:r>
+        <w:rPr>
+          <w:rFonts w:ascii="Courier New" w:hAnsi="Courier New" w:cs="Courier New"/>
+          <w:sz w:val="22"/>
+          <w:szCs w:val="22"/>
+        </w:rPr>
+        <w:t xml:space="preserve"> absolute</w:t>
+      </w:r>
+      <w:r>
+        <w:rPr>
+          <w:rFonts w:ascii="Courier New" w:hAnsi="Courier New" w:cs="Courier New"/>
+          <w:sz w:val="22"/>
+          <w:szCs w:val="22"/>
+        </w:rPr>
+        <w:t xml:space="preserve"> en</w:t>
+      </w:r>
+      <w:r>
+        <w:rPr>
+          <w:rFonts w:ascii="Courier New" w:hAnsi="Courier New" w:cs="Courier New"/>
+          <w:sz w:val="22"/>
+          <w:szCs w:val="22"/>
+        </w:rPr>
+        <w:t xml:space="preserve"> onveranderlijke waarheden</w:t>
+      </w:r>
+      <w:r>
+        <w:rPr>
+          <w:rFonts w:ascii="Courier New" w:hAnsi="Courier New" w:cs="Courier New"/>
+          <w:sz w:val="22"/>
+          <w:szCs w:val="22"/>
+        </w:rPr>
+        <w:t xml:space="preserve">. </w:t>
+      </w:r>
+      <w:r>
+        <w:rPr>
+          <w:rFonts w:ascii="Courier New" w:hAnsi="Courier New" w:cs="Courier New"/>
+          <w:sz w:val="22"/>
+          <w:szCs w:val="22"/>
+        </w:rPr>
+        <w:t xml:space="preserve">Hier leeft een </w:t>
+      </w:r>
+      <w:r>
+        <w:rPr>
+          <w:rFonts w:ascii="Courier New" w:hAnsi="Courier New" w:cs="Courier New"/>
+          <w:sz w:val="22"/>
+          <w:szCs w:val="22"/>
+        </w:rPr>
+        <w:t xml:space="preserve">angst voor onzekerheid en </w:t>
+      </w:r>
+      <w:r>
+        <w:rPr>
+          <w:rFonts w:ascii="Courier New" w:hAnsi="Courier New" w:cs="Courier New"/>
+          <w:sz w:val="22"/>
+          <w:szCs w:val="22"/>
+        </w:rPr>
+        <w:t>het onvoorspelbare</w:t>
+      </w:r>
+      <w:r>
+        <w:rPr>
+          <w:rFonts w:ascii="Courier New" w:hAnsi="Courier New" w:cs="Courier New"/>
+          <w:sz w:val="22"/>
+          <w:szCs w:val="22"/>
+        </w:rPr>
+        <w:t xml:space="preserve"> van het leven</w:t>
       </w:r>
       <w:r>
         <w:rPr>
@@ -1050,199 +1370,47 @@
           <w:sz w:val="22"/>
           <w:szCs w:val="22"/>
         </w:rPr>
-        <w:t xml:space="preserve">op de </w:t>
-      </w:r>
-      <w:r>
-        <w:rPr>
-          <w:rFonts w:ascii="Courier New" w:hAnsi="Courier New" w:cs="Courier New"/>
-          <w:sz w:val="22"/>
-          <w:szCs w:val="22"/>
-        </w:rPr>
-        <w:t xml:space="preserve">vaste werkelijkheid waar wetenschap zich mee bezig </w:t>
-      </w:r>
-      <w:r>
-        <w:rPr>
-          <w:rFonts w:ascii="Courier New" w:hAnsi="Courier New" w:cs="Courier New"/>
-          <w:sz w:val="22"/>
-          <w:szCs w:val="22"/>
-        </w:rPr>
-        <w:t xml:space="preserve">mag </w:t>
-      </w:r>
-      <w:r>
-        <w:rPr>
-          <w:rFonts w:ascii="Courier New" w:hAnsi="Courier New" w:cs="Courier New"/>
-          <w:sz w:val="22"/>
-          <w:szCs w:val="22"/>
-        </w:rPr>
-        <w:t>houd</w:t>
-      </w:r>
-      <w:r>
-        <w:rPr>
-          <w:rFonts w:ascii="Courier New" w:hAnsi="Courier New" w:cs="Courier New"/>
-          <w:sz w:val="22"/>
-          <w:szCs w:val="22"/>
-        </w:rPr>
-        <w:t>en</w:t>
-      </w:r>
-      <w:r>
-        <w:rPr>
-          <w:rFonts w:ascii="Courier New" w:hAnsi="Courier New" w:cs="Courier New"/>
-          <w:sz w:val="22"/>
-          <w:szCs w:val="22"/>
-        </w:rPr>
-        <w:t xml:space="preserve">. </w:t>
-      </w:r>
-      <w:r>
-        <w:rPr>
-          <w:rFonts w:ascii="Courier New" w:hAnsi="Courier New" w:cs="Courier New"/>
-          <w:sz w:val="22"/>
-          <w:szCs w:val="22"/>
-        </w:rPr>
-        <w:t>Hier</w:t>
-      </w:r>
-      <w:r>
-        <w:rPr>
-          <w:rFonts w:ascii="Courier New" w:hAnsi="Courier New" w:cs="Courier New"/>
-          <w:sz w:val="22"/>
-          <w:szCs w:val="22"/>
-        </w:rPr>
-        <w:t xml:space="preserve"> gaat het om echte kennis met z’n rationele, noodzakelijke en onveranderlijke vormen. Aan de andere kant de </w:t>
-      </w:r>
-      <w:r>
-        <w:rPr>
-          <w:rFonts w:ascii="Courier New" w:hAnsi="Courier New" w:cs="Courier New"/>
-          <w:sz w:val="22"/>
-          <w:szCs w:val="22"/>
-        </w:rPr>
-        <w:t xml:space="preserve">is er </w:t>
-      </w:r>
-      <w:r>
-        <w:rPr>
-          <w:rFonts w:ascii="Courier New" w:hAnsi="Courier New" w:cs="Courier New"/>
-          <w:sz w:val="22"/>
-          <w:szCs w:val="22"/>
-        </w:rPr>
-        <w:t>inferieure werkelijkheid van de veranderende dingen</w:t>
-      </w:r>
-      <w:r>
-        <w:rPr>
-          <w:rFonts w:ascii="Courier New" w:hAnsi="Courier New" w:cs="Courier New"/>
-          <w:sz w:val="22"/>
-          <w:szCs w:val="22"/>
-        </w:rPr>
-        <w:t>,</w:t>
-      </w:r>
-      <w:r>
-        <w:rPr>
-          <w:rFonts w:ascii="Courier New" w:hAnsi="Courier New" w:cs="Courier New"/>
-          <w:sz w:val="22"/>
-          <w:szCs w:val="22"/>
-        </w:rPr>
-        <w:t xml:space="preserve"> waar het gaat om ervaring en praktische zaken. Deze splitsing zorgt ervoor dat de klassieke </w:t>
-      </w:r>
-      <w:r>
-        <w:rPr>
-          <w:rFonts w:ascii="Courier New" w:hAnsi="Courier New" w:cs="Courier New"/>
-          <w:sz w:val="22"/>
-          <w:szCs w:val="22"/>
-        </w:rPr>
-        <w:t>filosofie gedomineerd w</w:t>
-      </w:r>
-      <w:r>
-        <w:rPr>
-          <w:rFonts w:ascii="Courier New" w:hAnsi="Courier New" w:cs="Courier New"/>
-          <w:sz w:val="22"/>
-          <w:szCs w:val="22"/>
-        </w:rPr>
-        <w:t>ordt door</w:t>
-      </w:r>
-      <w:r>
-        <w:rPr>
-          <w:rFonts w:ascii="Courier New" w:hAnsi="Courier New" w:cs="Courier New"/>
-          <w:sz w:val="22"/>
-          <w:szCs w:val="22"/>
-        </w:rPr>
-        <w:t xml:space="preserve"> een verlangen </w:t>
-      </w:r>
-      <w:r>
-        <w:rPr>
-          <w:rFonts w:ascii="Courier New" w:hAnsi="Courier New" w:cs="Courier New"/>
-          <w:sz w:val="22"/>
-          <w:szCs w:val="22"/>
-        </w:rPr>
-        <w:t>naar</w:t>
-      </w:r>
-      <w:r>
-        <w:rPr>
-          <w:rFonts w:ascii="Courier New" w:hAnsi="Courier New" w:cs="Courier New"/>
-          <w:sz w:val="22"/>
-          <w:szCs w:val="22"/>
-        </w:rPr>
-        <w:t xml:space="preserve"> absolute</w:t>
-      </w:r>
-      <w:r>
-        <w:rPr>
-          <w:rFonts w:ascii="Courier New" w:hAnsi="Courier New" w:cs="Courier New"/>
-          <w:sz w:val="22"/>
-          <w:szCs w:val="22"/>
-        </w:rPr>
-        <w:t xml:space="preserve"> en</w:t>
-      </w:r>
-      <w:r>
-        <w:rPr>
-          <w:rFonts w:ascii="Courier New" w:hAnsi="Courier New" w:cs="Courier New"/>
-          <w:sz w:val="22"/>
-          <w:szCs w:val="22"/>
-        </w:rPr>
-        <w:t xml:space="preserve"> onveranderlijke waarheden</w:t>
-      </w:r>
-      <w:r>
-        <w:rPr>
-          <w:rFonts w:ascii="Courier New" w:hAnsi="Courier New" w:cs="Courier New"/>
-          <w:sz w:val="22"/>
-          <w:szCs w:val="22"/>
-        </w:rPr>
-        <w:t xml:space="preserve">. </w:t>
-      </w:r>
-      <w:r>
-        <w:rPr>
-          <w:rFonts w:ascii="Courier New" w:hAnsi="Courier New" w:cs="Courier New"/>
-          <w:sz w:val="22"/>
-          <w:szCs w:val="22"/>
-        </w:rPr>
-        <w:t xml:space="preserve">Hier leeft een </w:t>
-      </w:r>
-      <w:r>
-        <w:rPr>
-          <w:rFonts w:ascii="Courier New" w:hAnsi="Courier New" w:cs="Courier New"/>
-          <w:sz w:val="22"/>
-          <w:szCs w:val="22"/>
-        </w:rPr>
-        <w:t xml:space="preserve">angst voor onzekerheid en </w:t>
-      </w:r>
-      <w:r>
-        <w:rPr>
-          <w:rFonts w:ascii="Courier New" w:hAnsi="Courier New" w:cs="Courier New"/>
-          <w:sz w:val="22"/>
-          <w:szCs w:val="22"/>
-        </w:rPr>
-        <w:t>het onvoorspelbare</w:t>
-      </w:r>
-      <w:r>
-        <w:rPr>
-          <w:rFonts w:ascii="Courier New" w:hAnsi="Courier New" w:cs="Courier New"/>
-          <w:sz w:val="22"/>
-          <w:szCs w:val="22"/>
-        </w:rPr>
-        <w:t xml:space="preserve"> van het leven</w:t>
-      </w:r>
-      <w:r>
-        <w:rPr>
-          <w:rFonts w:ascii="Courier New" w:hAnsi="Courier New" w:cs="Courier New"/>
-          <w:sz w:val="22"/>
-          <w:szCs w:val="22"/>
-        </w:rPr>
-        <w:t xml:space="preserve"> die de wetenschappers graag overlaten aan de vakmensen </w:t>
+        <w:t>want dat laten de vertegenwoordigers van de klassieke filosofie graag</w:t>
+      </w:r>
+      <w:r>
+        <w:rPr>
+          <w:rFonts w:ascii="Courier New" w:hAnsi="Courier New" w:cs="Courier New"/>
+          <w:sz w:val="22"/>
+          <w:szCs w:val="22"/>
+        </w:rPr>
+        <w:t xml:space="preserve"> </w:t>
+      </w:r>
+      <w:r>
+        <w:rPr>
+          <w:rFonts w:ascii="Courier New" w:hAnsi="Courier New" w:cs="Courier New"/>
+          <w:sz w:val="22"/>
+          <w:szCs w:val="22"/>
+        </w:rPr>
+        <w:t xml:space="preserve">over aan </w:t>
+      </w:r>
+      <w:r>
+        <w:rPr>
+          <w:rFonts w:ascii="Courier New" w:hAnsi="Courier New" w:cs="Courier New"/>
+          <w:sz w:val="22"/>
+          <w:szCs w:val="22"/>
+        </w:rPr>
+        <w:t>vakmensen</w:t>
+      </w:r>
+      <w:r>
+        <w:rPr>
+          <w:rFonts w:ascii="Courier New" w:hAnsi="Courier New" w:cs="Courier New"/>
+          <w:sz w:val="22"/>
+          <w:szCs w:val="22"/>
+        </w:rPr>
+        <w:t xml:space="preserve"> als de dokter, de kunstenaar en de timmerman</w:t>
+      </w:r>
+      <w:r>
+        <w:rPr>
+          <w:rFonts w:ascii="Courier New" w:hAnsi="Courier New" w:cs="Courier New"/>
+          <w:sz w:val="22"/>
+          <w:szCs w:val="22"/>
+        </w:rPr>
+        <w:t xml:space="preserve"> </w:t>
       </w:r>
       <w:r>
         <w:rPr>
@@ -1285,6 +1453,14 @@
           <w:sz w:val="22"/>
           <w:szCs w:val="22"/>
         </w:rPr>
+        <w:t xml:space="preserve">klassieke </w:t>
+      </w:r>
+      <w:r>
+        <w:rPr>
+          <w:rFonts w:ascii="Courier New" w:hAnsi="Courier New" w:cs="Courier New"/>
+          <w:sz w:val="22"/>
+          <w:szCs w:val="22"/>
+        </w:rPr>
         <w:t xml:space="preserve">filosofen </w:t>
       </w:r>
       <w:r>
@@ -1301,6 +1477,14 @@
           <w:sz w:val="22"/>
           <w:szCs w:val="22"/>
         </w:rPr>
+        <w:t xml:space="preserve">dus </w:t>
+      </w:r>
+      <w:r>
+        <w:rPr>
+          <w:rFonts w:ascii="Courier New" w:hAnsi="Courier New" w:cs="Courier New"/>
+          <w:sz w:val="22"/>
+          <w:szCs w:val="22"/>
+        </w:rPr>
         <w:t>op zoek naar onveranderlijke en</w:t>
       </w:r>
       <w:r>
@@ -1341,23 +1525,23 @@
           <w:sz w:val="22"/>
           <w:szCs w:val="22"/>
         </w:rPr>
-        <w:t xml:space="preserve">zo, </w:t>
-      </w:r>
-      <w:r>
-        <w:rPr>
-          <w:rFonts w:ascii="Courier New" w:hAnsi="Courier New" w:cs="Courier New"/>
-          <w:sz w:val="22"/>
-          <w:szCs w:val="22"/>
-        </w:rPr>
-        <w:t>die onderscheid ma</w:t>
-      </w:r>
-      <w:r>
-        <w:rPr>
-          <w:rFonts w:ascii="Courier New" w:hAnsi="Courier New" w:cs="Courier New"/>
-          <w:sz w:val="22"/>
-          <w:szCs w:val="22"/>
-        </w:rPr>
-        <w:t>ken</w:t>
+        <w:t>te zien die</w:t>
+      </w:r>
+      <w:r>
+        <w:rPr>
+          <w:rFonts w:ascii="Courier New" w:hAnsi="Courier New" w:cs="Courier New"/>
+          <w:sz w:val="22"/>
+          <w:szCs w:val="22"/>
+        </w:rPr>
+        <w:t xml:space="preserve"> onderscheid</w:t>
+      </w:r>
+      <w:r>
+        <w:rPr>
+          <w:rFonts w:ascii="Courier New" w:hAnsi="Courier New" w:cs="Courier New"/>
+          <w:sz w:val="22"/>
+          <w:szCs w:val="22"/>
+        </w:rPr>
+        <w:t xml:space="preserve"> maken</w:t>
       </w:r>
       <w:r>
         <w:rPr>
@@ -1662,54 +1846,6 @@
           <w:szCs w:val="22"/>
         </w:rPr>
         <w:t xml:space="preserve">hun opmerkelijke eruditie. </w:t>
-      </w:r>
-      <w:r>
-        <w:rPr>
-          <w:rFonts w:ascii="Courier New" w:hAnsi="Courier New" w:cs="Courier New"/>
-          <w:sz w:val="22"/>
-          <w:szCs w:val="22"/>
-        </w:rPr>
-        <w:t xml:space="preserve">Dewey bestrijdt </w:t>
-      </w:r>
-      <w:r>
-        <w:rPr>
-          <w:rFonts w:ascii="Courier New" w:hAnsi="Courier New" w:cs="Courier New"/>
-          <w:sz w:val="22"/>
-          <w:szCs w:val="22"/>
-        </w:rPr>
-        <w:t xml:space="preserve">het </w:t>
-      </w:r>
-      <w:r>
-        <w:rPr>
-          <w:rFonts w:ascii="Courier New" w:hAnsi="Courier New" w:cs="Courier New"/>
-          <w:sz w:val="22"/>
-          <w:szCs w:val="22"/>
-        </w:rPr>
-        <w:t xml:space="preserve">dualisme </w:t>
-      </w:r>
-      <w:r>
-        <w:rPr>
-          <w:rFonts w:ascii="Courier New" w:hAnsi="Courier New" w:cs="Courier New"/>
-          <w:sz w:val="22"/>
-          <w:szCs w:val="22"/>
-        </w:rPr>
-        <w:t xml:space="preserve">tussen theorie en praktijk </w:t>
-      </w:r>
-      <w:r>
-        <w:rPr>
-          <w:rFonts w:ascii="Courier New" w:hAnsi="Courier New" w:cs="Courier New"/>
-          <w:sz w:val="22"/>
-          <w:szCs w:val="22"/>
-        </w:rPr>
-        <w:t>en stelt dat kennis niet los staat van of superieur is aan de praktijk</w:t>
-      </w:r>
-      <w:r>
-        <w:rPr>
-          <w:rFonts w:ascii="Courier New" w:hAnsi="Courier New" w:cs="Courier New"/>
-          <w:sz w:val="22"/>
-          <w:szCs w:val="22"/>
-        </w:rPr>
-        <w:t>. Integendeel, theorie is verbonden met praktijk.</w:t>
       </w:r>
     </w:p>
     <w:p>
@@ -1728,6 +1864,70 @@
           <w:sz w:val="22"/>
           <w:szCs w:val="22"/>
         </w:rPr>
+        <w:t xml:space="preserve">Dewey bestrijdt </w:t>
+      </w:r>
+      <w:r>
+        <w:rPr>
+          <w:rFonts w:ascii="Courier New" w:hAnsi="Courier New" w:cs="Courier New"/>
+          <w:sz w:val="22"/>
+          <w:szCs w:val="22"/>
+        </w:rPr>
+        <w:t>steeds dat</w:t>
+      </w:r>
+      <w:r>
+        <w:rPr>
+          <w:rFonts w:ascii="Courier New" w:hAnsi="Courier New" w:cs="Courier New"/>
+          <w:sz w:val="22"/>
+          <w:szCs w:val="22"/>
+        </w:rPr>
+        <w:t xml:space="preserve"> </w:t>
+      </w:r>
+      <w:r>
+        <w:rPr>
+          <w:rFonts w:ascii="Courier New" w:hAnsi="Courier New" w:cs="Courier New"/>
+          <w:sz w:val="22"/>
+          <w:szCs w:val="22"/>
+        </w:rPr>
+        <w:t xml:space="preserve">dualisme </w:t>
+      </w:r>
+      <w:r>
+        <w:rPr>
+          <w:rFonts w:ascii="Courier New" w:hAnsi="Courier New" w:cs="Courier New"/>
+          <w:sz w:val="22"/>
+          <w:szCs w:val="22"/>
+        </w:rPr>
+        <w:t xml:space="preserve">tussen theorie en praktijk </w:t>
+      </w:r>
+      <w:r>
+        <w:rPr>
+          <w:rFonts w:ascii="Courier New" w:hAnsi="Courier New" w:cs="Courier New"/>
+          <w:sz w:val="22"/>
+          <w:szCs w:val="22"/>
+        </w:rPr>
+        <w:t>en stelt dat kennis niet los staat van of superieur is aan de praktijk</w:t>
+      </w:r>
+      <w:r>
+        <w:rPr>
+          <w:rFonts w:ascii="Courier New" w:hAnsi="Courier New" w:cs="Courier New"/>
+          <w:sz w:val="22"/>
+          <w:szCs w:val="22"/>
+        </w:rPr>
+        <w:t>. Integendeel, theorie is verbonden met praktijk.</w:t>
+      </w:r>
+      <w:r>
+        <w:rPr>
+          <w:rFonts w:ascii="Courier New" w:hAnsi="Courier New" w:cs="Courier New"/>
+          <w:sz w:val="22"/>
+          <w:szCs w:val="22"/>
+        </w:rPr>
+        <w:t xml:space="preserve"> </w:t>
+      </w:r>
+      <w:r>
+        <w:rPr>
+          <w:rFonts w:ascii="Courier New" w:hAnsi="Courier New" w:cs="Courier New"/>
+          <w:sz w:val="22"/>
+          <w:szCs w:val="22"/>
+        </w:rPr>
         <w:t>Zijn boek is niet alleen een sterke kritiek op de traditionele filosofie</w:t>
       </w:r>
       <w:r>
@@ -1736,7 +1936,15 @@
           <w:sz w:val="22"/>
           <w:szCs w:val="22"/>
         </w:rPr>
-        <w:t>. Het is oo</w:t>
+        <w:t>, het</w:t>
+      </w:r>
+      <w:r>
+        <w:rPr>
+          <w:rFonts w:ascii="Courier New" w:hAnsi="Courier New" w:cs="Courier New"/>
+          <w:sz w:val="22"/>
+          <w:szCs w:val="22"/>
+        </w:rPr>
+        <w:t xml:space="preserve"> is oo</w:t>
       </w:r>
       <w:r>
         <w:rPr>
@@ -1864,15 +2072,55 @@
           <w:sz w:val="22"/>
           <w:szCs w:val="22"/>
         </w:rPr>
-        <w:t xml:space="preserve">een andere manier van kennis vergaren </w:t>
-      </w:r>
-      <w:r>
-        <w:rPr>
-          <w:rFonts w:ascii="Courier New" w:hAnsi="Courier New" w:cs="Courier New"/>
-          <w:sz w:val="22"/>
-          <w:szCs w:val="22"/>
-        </w:rPr>
-        <w:t xml:space="preserve">ontstaat </w:t>
+        <w:t xml:space="preserve">op </w:t>
+      </w:r>
+      <w:r>
+        <w:rPr>
+          <w:rFonts w:ascii="Courier New" w:hAnsi="Courier New" w:cs="Courier New"/>
+          <w:sz w:val="22"/>
+          <w:szCs w:val="22"/>
+        </w:rPr>
+        <w:t xml:space="preserve">een andere manier kennis </w:t>
+      </w:r>
+      <w:r>
+        <w:rPr>
+          <w:rFonts w:ascii="Courier New" w:hAnsi="Courier New" w:cs="Courier New"/>
+          <w:sz w:val="22"/>
+          <w:szCs w:val="22"/>
+        </w:rPr>
+        <w:t xml:space="preserve">wordt </w:t>
+      </w:r>
+      <w:r>
+        <w:rPr>
+          <w:rFonts w:ascii="Courier New" w:hAnsi="Courier New" w:cs="Courier New"/>
+          <w:sz w:val="22"/>
+          <w:szCs w:val="22"/>
+        </w:rPr>
+        <w:t>verga</w:t>
+      </w:r>
+      <w:r>
+        <w:rPr>
+          <w:rFonts w:ascii="Courier New" w:hAnsi="Courier New" w:cs="Courier New"/>
+          <w:sz w:val="22"/>
+          <w:szCs w:val="22"/>
+        </w:rPr>
+        <w:t>ard</w:t>
+      </w:r>
+      <w:r>
+        <w:rPr>
+          <w:rFonts w:ascii="Courier New" w:hAnsi="Courier New" w:cs="Courier New"/>
+          <w:sz w:val="22"/>
+          <w:szCs w:val="22"/>
+        </w:rPr>
+        <w:t xml:space="preserve"> </w:t>
+      </w:r>
+      <w:r>
+        <w:rPr>
+          <w:rFonts w:ascii="Courier New" w:hAnsi="Courier New" w:cs="Courier New"/>
+          <w:sz w:val="22"/>
+          <w:szCs w:val="22"/>
+        </w:rPr>
+        <w:t xml:space="preserve">en </w:t>
       </w:r>
       <w:r>
         <w:rPr>
@@ -1881,14 +2129,6 @@
           <w:szCs w:val="22"/>
         </w:rPr>
         <w:lastRenderedPageBreak/>
-        <w:t xml:space="preserve">en </w:t>
-      </w:r>
-      <w:r>
-        <w:rPr>
-          <w:rFonts w:ascii="Courier New" w:hAnsi="Courier New" w:cs="Courier New"/>
-          <w:sz w:val="22"/>
-          <w:szCs w:val="22"/>
-        </w:rPr>
         <w:t>daarmee verandert onze</w:t>
       </w:r>
       <w:r>
@@ -2057,14 +2297,6 @@
           <w:sz w:val="22"/>
           <w:szCs w:val="22"/>
         </w:rPr>
-        <w:t xml:space="preserve"> proces van onderzoek dat zich ontwikkelt door interactie met de wereld.</w:t>
-      </w:r>
-      <w:r>
-        <w:rPr>
-          <w:rFonts w:ascii="Courier New" w:hAnsi="Courier New" w:cs="Courier New"/>
-          <w:sz w:val="22"/>
-          <w:szCs w:val="22"/>
-        </w:rPr>
         <w:t xml:space="preserve"> </w:t>
       </w:r>
       <w:r>
@@ -2073,6 +2305,62 @@
           <w:sz w:val="22"/>
           <w:szCs w:val="22"/>
         </w:rPr>
+        <w:t xml:space="preserve">een </w:t>
+      </w:r>
+      <w:r>
+        <w:rPr>
+          <w:rFonts w:ascii="Courier New" w:hAnsi="Courier New" w:cs="Courier New"/>
+          <w:sz w:val="22"/>
+          <w:szCs w:val="22"/>
+        </w:rPr>
+        <w:t xml:space="preserve">proces van onderzoek </w:t>
+      </w:r>
+      <w:r>
+        <w:rPr>
+          <w:rFonts w:ascii="Courier New" w:hAnsi="Courier New" w:cs="Courier New"/>
+          <w:sz w:val="22"/>
+          <w:szCs w:val="22"/>
+        </w:rPr>
+        <w:t xml:space="preserve">doen </w:t>
+      </w:r>
+      <w:r>
+        <w:rPr>
+          <w:rFonts w:ascii="Courier New" w:hAnsi="Courier New" w:cs="Courier New"/>
+          <w:sz w:val="22"/>
+          <w:szCs w:val="22"/>
+        </w:rPr>
+        <w:t xml:space="preserve">dat zich ontwikkelt </w:t>
+      </w:r>
+      <w:r>
+        <w:rPr>
+          <w:rFonts w:ascii="Courier New" w:hAnsi="Courier New" w:cs="Courier New"/>
+          <w:sz w:val="22"/>
+          <w:szCs w:val="22"/>
+        </w:rPr>
+        <w:t>in de</w:t>
+      </w:r>
+      <w:r>
+        <w:rPr>
+          <w:rFonts w:ascii="Courier New" w:hAnsi="Courier New" w:cs="Courier New"/>
+          <w:sz w:val="22"/>
+          <w:szCs w:val="22"/>
+        </w:rPr>
+        <w:t xml:space="preserve"> interactie met de wereld.</w:t>
+      </w:r>
+      <w:r>
+        <w:rPr>
+          <w:rFonts w:ascii="Courier New" w:hAnsi="Courier New" w:cs="Courier New"/>
+          <w:sz w:val="22"/>
+          <w:szCs w:val="22"/>
+        </w:rPr>
+        <w:t xml:space="preserve"> </w:t>
+      </w:r>
+      <w:r>
+        <w:rPr>
+          <w:rFonts w:ascii="Courier New" w:hAnsi="Courier New" w:cs="Courier New"/>
+          <w:sz w:val="22"/>
+          <w:szCs w:val="22"/>
+        </w:rPr>
         <w:t xml:space="preserve">Dewey legt </w:t>
       </w:r>
       <w:r>
@@ -2089,7 +2377,47 @@
           <w:sz w:val="22"/>
           <w:szCs w:val="22"/>
         </w:rPr>
-        <w:t xml:space="preserve">grote nadruk op de wetenschappelijke methode als model voor het begrijpen van kennis en </w:t>
+        <w:t>grote nadruk op d</w:t>
+      </w:r>
+      <w:r>
+        <w:rPr>
+          <w:rFonts w:ascii="Courier New" w:hAnsi="Courier New" w:cs="Courier New"/>
+          <w:sz w:val="22"/>
+          <w:szCs w:val="22"/>
+        </w:rPr>
+        <w:t>i</w:t>
+      </w:r>
+      <w:r>
+        <w:rPr>
+          <w:rFonts w:ascii="Courier New" w:hAnsi="Courier New" w:cs="Courier New"/>
+          <w:sz w:val="22"/>
+          <w:szCs w:val="22"/>
+        </w:rPr>
+        <w:t>e wetenschappelijke methode</w:t>
+      </w:r>
+      <w:r>
+        <w:rPr>
+          <w:rFonts w:ascii="Courier New" w:hAnsi="Courier New" w:cs="Courier New"/>
+          <w:sz w:val="22"/>
+          <w:szCs w:val="22"/>
+        </w:rPr>
+        <w:t>, een model om kennis te</w:t>
+      </w:r>
+      <w:r>
+        <w:rPr>
+          <w:rFonts w:ascii="Courier New" w:hAnsi="Courier New" w:cs="Courier New"/>
+          <w:sz w:val="22"/>
+          <w:szCs w:val="22"/>
+        </w:rPr>
+        <w:t xml:space="preserve"> begrijpen en </w:t>
+      </w:r>
+      <w:r>
+        <w:rPr>
+          <w:rFonts w:ascii="Courier New" w:hAnsi="Courier New" w:cs="Courier New"/>
+          <w:sz w:val="22"/>
+          <w:szCs w:val="22"/>
+        </w:rPr>
+        <w:t xml:space="preserve">om </w:t>
       </w:r>
       <w:r>
         <w:rPr>
@@ -2129,15 +2457,39 @@
           <w:sz w:val="22"/>
           <w:szCs w:val="22"/>
         </w:rPr>
-        <w:t>Wetenschap maakt gebruik van instrumenten</w:t>
-      </w:r>
-      <w:r>
-        <w:rPr>
-          <w:rFonts w:ascii="Courier New" w:hAnsi="Courier New" w:cs="Courier New"/>
-          <w:sz w:val="22"/>
-          <w:szCs w:val="22"/>
-        </w:rPr>
-        <w:t xml:space="preserve"> door mensen zijn gemaakt</w:t>
+        <w:t>Die nieuwe w</w:t>
+      </w:r>
+      <w:r>
+        <w:rPr>
+          <w:rFonts w:ascii="Courier New" w:hAnsi="Courier New" w:cs="Courier New"/>
+          <w:sz w:val="22"/>
+          <w:szCs w:val="22"/>
+        </w:rPr>
+        <w:t>etenschap maakt gebruik van instrumenten</w:t>
+      </w:r>
+      <w:r>
+        <w:rPr>
+          <w:rFonts w:ascii="Courier New" w:hAnsi="Courier New" w:cs="Courier New"/>
+          <w:sz w:val="22"/>
+          <w:szCs w:val="22"/>
+        </w:rPr>
+        <w:t xml:space="preserve"> </w:t>
+      </w:r>
+      <w:r>
+        <w:rPr>
+          <w:rFonts w:ascii="Courier New" w:hAnsi="Courier New" w:cs="Courier New"/>
+          <w:sz w:val="22"/>
+          <w:szCs w:val="22"/>
+        </w:rPr>
+        <w:t xml:space="preserve">die </w:t>
+      </w:r>
+      <w:r>
+        <w:rPr>
+          <w:rFonts w:ascii="Courier New" w:hAnsi="Courier New" w:cs="Courier New"/>
+          <w:sz w:val="22"/>
+          <w:szCs w:val="22"/>
+        </w:rPr>
+        <w:t>door mensen zijn gemaakt</w:t>
       </w:r>
       <w:r>
         <w:rPr>
@@ -2572,7 +2924,55 @@
           <w:sz w:val="22"/>
           <w:szCs w:val="22"/>
         </w:rPr>
-        <w:t xml:space="preserve">de neiging om het reflectieve denken beperkt te laten werken. De Duitse idealisten gaan er nog steeds vanuit dat het denken het universum creëeert en </w:t>
+        <w:t xml:space="preserve">de neiging om </w:t>
+      </w:r>
+      <w:r>
+        <w:rPr>
+          <w:rFonts w:ascii="Courier New" w:hAnsi="Courier New" w:cs="Courier New"/>
+          <w:sz w:val="22"/>
+          <w:szCs w:val="22"/>
+        </w:rPr>
+        <w:t xml:space="preserve">beperkt </w:t>
+      </w:r>
+      <w:r>
+        <w:rPr>
+          <w:rFonts w:ascii="Courier New" w:hAnsi="Courier New" w:cs="Courier New"/>
+          <w:sz w:val="22"/>
+          <w:szCs w:val="22"/>
+        </w:rPr>
+        <w:t>reflectie</w:t>
+      </w:r>
+      <w:r>
+        <w:rPr>
+          <w:rFonts w:ascii="Courier New" w:hAnsi="Courier New" w:cs="Courier New"/>
+          <w:sz w:val="22"/>
+          <w:szCs w:val="22"/>
+        </w:rPr>
+        <w:t>f</w:t>
+      </w:r>
+      <w:r>
+        <w:rPr>
+          <w:rFonts w:ascii="Courier New" w:hAnsi="Courier New" w:cs="Courier New"/>
+          <w:sz w:val="22"/>
+          <w:szCs w:val="22"/>
+        </w:rPr>
+        <w:t xml:space="preserve"> </w:t>
+      </w:r>
+      <w:r>
+        <w:rPr>
+          <w:rFonts w:ascii="Courier New" w:hAnsi="Courier New" w:cs="Courier New"/>
+          <w:sz w:val="22"/>
+          <w:szCs w:val="22"/>
+        </w:rPr>
+        <w:t>te denken</w:t>
+      </w:r>
+      <w:r>
+        <w:rPr>
+          <w:rFonts w:ascii="Courier New" w:hAnsi="Courier New" w:cs="Courier New"/>
+          <w:sz w:val="22"/>
+          <w:szCs w:val="22"/>
+        </w:rPr>
+        <w:t xml:space="preserve">. De Duitse idealisten gaan er nog steeds vanuit dat het denken het universum creëeert en </w:t>
       </w:r>
       <w:r>
         <w:rPr>
@@ -2756,16 +3156,7 @@
           <w:sz w:val="22"/>
           <w:szCs w:val="22"/>
         </w:rPr>
-        <w:t xml:space="preserve">ijken, met </w:t>
-      </w:r>
-      <w:r>
-        <w:rPr>
-          <w:rFonts w:ascii="Courier New" w:hAnsi="Courier New" w:cs="Courier New"/>
-          <w:sz w:val="22"/>
-          <w:szCs w:val="22"/>
-        </w:rPr>
-        <w:lastRenderedPageBreak/>
-        <w:t>zijn</w:t>
+        <w:t>ijken, met zijn</w:t>
       </w:r>
       <w:r>
         <w:rPr>
@@ -2808,6 +3199,7 @@
           <w:sz w:val="22"/>
           <w:szCs w:val="22"/>
         </w:rPr>
+        <w:lastRenderedPageBreak/>
         <w:t>Dewey</w:t>
       </w:r>
       <w:r>
@@ -2976,23 +3368,55 @@
           <w:sz w:val="22"/>
           <w:szCs w:val="22"/>
         </w:rPr>
-        <w:t>Zijn</w:t>
-      </w:r>
-      <w:r>
-        <w:rPr>
-          <w:rFonts w:ascii="Courier New" w:hAnsi="Courier New" w:cs="Courier New"/>
-          <w:sz w:val="22"/>
-          <w:szCs w:val="22"/>
-        </w:rPr>
-        <w:t xml:space="preserve"> perspectief verlegt de focus van de zoektocht naar absolute waarheden naar de praktische gevolgen van ideeën </w:t>
-      </w:r>
-      <w:r>
-        <w:rPr>
-          <w:rFonts w:ascii="Courier New" w:hAnsi="Courier New" w:cs="Courier New"/>
-          <w:sz w:val="22"/>
-          <w:szCs w:val="22"/>
-        </w:rPr>
-        <w:t xml:space="preserve"> en de</w:t>
+        <w:t xml:space="preserve">Hij </w:t>
+      </w:r>
+      <w:r>
+        <w:rPr>
+          <w:rFonts w:ascii="Courier New" w:hAnsi="Courier New" w:cs="Courier New"/>
+          <w:sz w:val="22"/>
+          <w:szCs w:val="22"/>
+        </w:rPr>
+        <w:t>verlegt de focus van de zoektocht naar absolute waarheden naar d</w:t>
+      </w:r>
+      <w:r>
+        <w:rPr>
+          <w:rFonts w:ascii="Courier New" w:hAnsi="Courier New" w:cs="Courier New"/>
+          <w:sz w:val="22"/>
+          <w:szCs w:val="22"/>
+        </w:rPr>
+        <w:t>i</w:t>
+      </w:r>
+      <w:r>
+        <w:rPr>
+          <w:rFonts w:ascii="Courier New" w:hAnsi="Courier New" w:cs="Courier New"/>
+          <w:sz w:val="22"/>
+          <w:szCs w:val="22"/>
+        </w:rPr>
+        <w:t xml:space="preserve">e </w:t>
+      </w:r>
+      <w:r>
+        <w:rPr>
+          <w:rFonts w:ascii="Courier New" w:hAnsi="Courier New" w:cs="Courier New"/>
+          <w:sz w:val="22"/>
+          <w:szCs w:val="22"/>
+        </w:rPr>
+        <w:t xml:space="preserve">van de </w:t>
+      </w:r>
+      <w:r>
+        <w:rPr>
+          <w:rFonts w:ascii="Courier New" w:hAnsi="Courier New" w:cs="Courier New"/>
+          <w:sz w:val="22"/>
+          <w:szCs w:val="22"/>
+        </w:rPr>
+        <w:t xml:space="preserve">praktische gevolgen van ideeën </w:t>
+      </w:r>
+      <w:r>
+        <w:rPr>
+          <w:rFonts w:ascii="Courier New" w:hAnsi="Courier New" w:cs="Courier New"/>
+          <w:sz w:val="22"/>
+          <w:szCs w:val="22"/>
+        </w:rPr>
+        <w:t>en de</w:t>
       </w:r>
       <w:r>
         <w:rPr>
@@ -3001,6 +3425,14 @@
           <w:szCs w:val="22"/>
         </w:rPr>
         <w:t xml:space="preserve"> rol </w:t>
+      </w:r>
+      <w:r>
+        <w:rPr>
+          <w:rFonts w:ascii="Courier New" w:hAnsi="Courier New" w:cs="Courier New"/>
+          <w:sz w:val="22"/>
+          <w:szCs w:val="22"/>
+        </w:rPr>
+        <w:t xml:space="preserve">die </w:t>
       </w:r>
       <w:r>
         <w:rPr>
@@ -3290,7 +3722,7 @@
           <w:sz w:val="22"/>
           <w:szCs w:val="22"/>
         </w:rPr>
-        <w:t xml:space="preserve">In plaats van absolute zekerheid na te streven, pleit Dewey voor een feilbare benadering van kennis, die de mogelijkheid van fouten en de noodzaak van voortdurende herziening erkent. Deze benadering, zo stelt hij, is meer in overeenstemming met de realiteit van de menselijke ervaring en de methoden van de wetenschap.Dewey's kritiek op het streven naar zekerheid heeft belangrijke ethische en sociale implicaties. Hij stelt dat de traditionele scheiding tussen theorie en praktijk heeft bijgedragen aan een ontkoppeling tussen intellectueel onderzoek en de praktische zorgen van het dagelijks leven. Deze ontkoppeling heeft volgens hem </w:t>
+        <w:t xml:space="preserve">In plaats van absolute zekerheid na te streven, pleit Dewey voor een feilbare benadering van kennis, die de mogelijkheid van fouten en de noodzaak van voortdurende herziening erkent. Deze benadering, zo stelt hij, is meer in overeenstemming met de realiteit van de menselijke ervaring en de methoden van de wetenschap.Dewey's kritiek op het streven naar zekerheid heeft belangrijke ethische en sociale implicaties. Hij stelt dat de traditionele scheiding tussen theorie en praktijk heeft bijgedragen aan een ontkoppeling tussen intellectueel onderzoek en de praktische zorgen van het dagelijks leven. Deze ontkoppeling heeft volgens hem geleid tot een verwaarlozing van sociale en ethische kwesties, omdat filosofen zich hebben gericht op abstracte, theoretische vragen in </w:t>
       </w:r>
       <w:r>
         <w:rPr>
@@ -3299,7 +3731,7 @@
           <w:szCs w:val="22"/>
         </w:rPr>
         <w:lastRenderedPageBreak/>
-        <w:t>geleid tot een verwaarlozing van sociale en ethische kwesties, omdat filosofen zich hebben gericht op abstracte, theoretische vragen in plaats van op de concrete problemen waar de samenleving mee te maken heeft.</w:t>
+        <w:t>plaats van op de concrete problemen waar de samenleving mee te maken heeft.</w:t>
       </w:r>
       <w:r>
         <w:rPr>
@@ -3399,7 +3831,23 @@
           <w:sz w:val="22"/>
           <w:szCs w:val="22"/>
         </w:rPr>
-        <w:t xml:space="preserve">Dewey roept op tot een nieuw soort filosofie die onzekerheid omarmt en zich richt op de praktische problemen van het menselijk leven. Deze filosofie zou volgens hem gebaseerd moeten zijn op ervaring, geïnformeerd door de wetenschap en toegewijd aan sociale vooruitgang. Ze zou ook de voorlopige, feilbare aard van kennis moeten erkennen en de noodzaak van voortdurend onderzoek en </w:t>
+        <w:t>Dewey roept op tot een nieuw soort filosofie die onzekerheid omarmt en zich richt op de praktische problemen van het menselijk leven. Deze filosofie zou volgens hem gebaseerd moeten zijn op ervaring, geïnformeerd door de wetenschap en toegewijd aan sociale vooruitgang. Ze zou ook de voorlopige, feilbare aard van kennis moeten erkennen en de noodzaak van voortdurend onderzoek en herziening.</w:t>
+      </w:r>
+      <w:r>
+        <w:rPr>
+          <w:rFonts w:ascii="Courier New" w:hAnsi="Courier New" w:cs="Courier New"/>
+          <w:sz w:val="22"/>
+          <w:szCs w:val="22"/>
+        </w:rPr>
+        <w:br/>
+      </w:r>
+      <w:r>
+        <w:rPr>
+          <w:rFonts w:ascii="Courier New" w:hAnsi="Courier New" w:cs="Courier New"/>
+          <w:sz w:val="22"/>
+          <w:szCs w:val="22"/>
+        </w:rPr>
+        <w:br/>
       </w:r>
       <w:r>
         <w:rPr>
@@ -3408,30 +3856,6 @@
           <w:szCs w:val="22"/>
         </w:rPr>
         <w:lastRenderedPageBreak/>
-        <w:t>herziening.</w:t>
-      </w:r>
-      <w:r>
-        <w:rPr>
-          <w:rFonts w:ascii="Courier New" w:hAnsi="Courier New" w:cs="Courier New"/>
-          <w:sz w:val="22"/>
-          <w:szCs w:val="22"/>
-        </w:rPr>
-        <w:br/>
-      </w:r>
-      <w:r>
-        <w:rPr>
-          <w:rFonts w:ascii="Courier New" w:hAnsi="Courier New" w:cs="Courier New"/>
-          <w:sz w:val="22"/>
-          <w:szCs w:val="22"/>
-        </w:rPr>
-        <w:br/>
-      </w:r>
-      <w:r>
-        <w:rPr>
-          <w:rFonts w:ascii="Courier New" w:hAnsi="Courier New" w:cs="Courier New"/>
-          <w:sz w:val="22"/>
-          <w:szCs w:val="22"/>
-        </w:rPr>
         <w:br/>
       </w:r>
       <w:r>

</xml_diff>

<commit_message>
25-02-01, Qust for certainty bijgewerkt
</commit_message>
<xml_diff>
--- a/DeweyBooks/QuestforCertainty.docx
+++ b/DeweyBooks/QuestforCertainty.docx
@@ -91,31 +91,15 @@
           <w:sz w:val="22"/>
           <w:szCs w:val="22"/>
         </w:rPr>
-        <w:t xml:space="preserve"> te luisteren. In </w:t>
-      </w:r>
-      <w:r>
-        <w:rPr>
-          <w:rFonts w:ascii="Courier New" w:hAnsi="Courier New" w:cs="Courier New"/>
-          <w:sz w:val="22"/>
-          <w:szCs w:val="22"/>
-        </w:rPr>
-        <w:t xml:space="preserve">elk van </w:t>
-      </w:r>
-      <w:r>
-        <w:rPr>
-          <w:rFonts w:ascii="Courier New" w:hAnsi="Courier New" w:cs="Courier New"/>
-          <w:sz w:val="22"/>
-          <w:szCs w:val="22"/>
-        </w:rPr>
-        <w:t xml:space="preserve">de </w:t>
-      </w:r>
-      <w:r>
-        <w:rPr>
-          <w:rFonts w:ascii="Courier New" w:hAnsi="Courier New" w:cs="Courier New"/>
-          <w:sz w:val="22"/>
-          <w:szCs w:val="22"/>
-        </w:rPr>
-        <w:t xml:space="preserve">volgende </w:t>
+        <w:t xml:space="preserve"> te luisteren. In</w:t>
+      </w:r>
+      <w:r>
+        <w:rPr>
+          <w:rFonts w:ascii="Courier New" w:hAnsi="Courier New" w:cs="Courier New"/>
+          <w:sz w:val="22"/>
+          <w:szCs w:val="22"/>
+        </w:rPr>
+        <w:t xml:space="preserve"> de </w:t>
       </w:r>
       <w:r>
         <w:rPr>
@@ -139,6 +123,14 @@
           <w:sz w:val="22"/>
           <w:szCs w:val="22"/>
         </w:rPr>
+        <w:t xml:space="preserve">die erop volgen </w:t>
+      </w:r>
+      <w:r>
+        <w:rPr>
+          <w:rFonts w:ascii="Courier New" w:hAnsi="Courier New" w:cs="Courier New"/>
+          <w:sz w:val="22"/>
+          <w:szCs w:val="22"/>
+        </w:rPr>
         <w:t>geeft hij steeds twee lezingen.</w:t>
       </w:r>
       <w:r>
@@ -635,15 +627,15 @@
           <w:sz w:val="22"/>
           <w:szCs w:val="22"/>
         </w:rPr>
-        <w:t xml:space="preserve">als een </w:t>
-      </w:r>
-      <w:r>
-        <w:rPr>
-          <w:rFonts w:ascii="Courier New" w:hAnsi="Courier New" w:cs="Courier New"/>
-          <w:sz w:val="22"/>
-          <w:szCs w:val="22"/>
-        </w:rPr>
-        <w:t>absolute entiteit</w:t>
+        <w:t>a</w:t>
+      </w:r>
+      <w:r>
+        <w:rPr>
+          <w:rFonts w:ascii="Courier New" w:hAnsi="Courier New" w:cs="Courier New"/>
+          <w:sz w:val="22"/>
+          <w:szCs w:val="22"/>
+        </w:rPr>
+        <w:t>bsoluut</w:t>
       </w:r>
       <w:r>
         <w:rPr>
@@ -747,7 +739,7 @@
           <w:sz w:val="22"/>
           <w:szCs w:val="22"/>
         </w:rPr>
-        <w:t>interactie met de wereld..</w:t>
+        <w:t>interactie met de wereld.</w:t>
       </w:r>
     </w:p>
     <w:p>
@@ -1186,15 +1178,7 @@
           <w:sz w:val="22"/>
           <w:szCs w:val="22"/>
         </w:rPr>
-        <w:t>Het doen en maken daarentegen is werk, dat heeft te maken met geluk en ongeluk en is voor een andere klasse bedoeld.</w:t>
-      </w:r>
-      <w:r>
-        <w:rPr>
-          <w:rFonts w:ascii="Courier New" w:hAnsi="Courier New" w:cs="Courier New"/>
-          <w:sz w:val="22"/>
-          <w:szCs w:val="22"/>
-        </w:rPr>
-        <w:t xml:space="preserve"> Dit </w:t>
+        <w:t xml:space="preserve">Het doen en maken daarentegen is werk, dat heeft te maken met geluk en ongeluk en is voor een andere klasse bedoeld. Dit </w:t>
       </w:r>
       <w:r>
         <w:rPr>
@@ -3116,7 +3100,7 @@
           <w:sz w:val="22"/>
           <w:szCs w:val="22"/>
         </w:rPr>
-        <w:t xml:space="preserve"> veel wetenschappers de werkelijkheid als </w:t>
+        <w:t xml:space="preserve"> wetenschappers de werkelijkheid als </w:t>
       </w:r>
       <w:r>
         <w:rPr>
@@ -3164,7 +3148,23 @@
           <w:sz w:val="22"/>
           <w:szCs w:val="22"/>
         </w:rPr>
-        <w:t xml:space="preserve"> objecten van zekerheid en alleen die zekerheid en exac</w:t>
+        <w:t xml:space="preserve"> objecten van zekerheid</w:t>
+      </w:r>
+      <w:r>
+        <w:rPr>
+          <w:rFonts w:ascii="Courier New" w:hAnsi="Courier New" w:cs="Courier New"/>
+          <w:sz w:val="22"/>
+          <w:szCs w:val="22"/>
+        </w:rPr>
+        <w:t>. Al</w:t>
+      </w:r>
+      <w:r>
+        <w:rPr>
+          <w:rFonts w:ascii="Courier New" w:hAnsi="Courier New" w:cs="Courier New"/>
+          <w:sz w:val="22"/>
+          <w:szCs w:val="22"/>
+        </w:rPr>
+        <w:t>leen die zekerheid en exac</w:t>
       </w:r>
       <w:r>
         <w:rPr>
@@ -3352,7 +3352,15 @@
           <w:sz w:val="22"/>
           <w:szCs w:val="22"/>
         </w:rPr>
-        <w:t xml:space="preserve">, als </w:t>
+        <w:t>. Kennis opdoen is</w:t>
+      </w:r>
+      <w:r>
+        <w:rPr>
+          <w:rFonts w:ascii="Courier New" w:hAnsi="Courier New" w:cs="Courier New"/>
+          <w:sz w:val="22"/>
+          <w:szCs w:val="22"/>
+        </w:rPr>
+        <w:t xml:space="preserve"> </w:t>
       </w:r>
       <w:r>
         <w:rPr>
@@ -3368,47 +3376,71 @@
           <w:sz w:val="22"/>
           <w:szCs w:val="22"/>
         </w:rPr>
-        <w:t xml:space="preserve">Hij </w:t>
-      </w:r>
-      <w:r>
-        <w:rPr>
-          <w:rFonts w:ascii="Courier New" w:hAnsi="Courier New" w:cs="Courier New"/>
-          <w:sz w:val="22"/>
-          <w:szCs w:val="22"/>
-        </w:rPr>
-        <w:t>verlegt de focus van de zoektocht naar absolute waarheden naar d</w:t>
-      </w:r>
-      <w:r>
-        <w:rPr>
-          <w:rFonts w:ascii="Courier New" w:hAnsi="Courier New" w:cs="Courier New"/>
-          <w:sz w:val="22"/>
-          <w:szCs w:val="22"/>
-        </w:rPr>
-        <w:t>i</w:t>
-      </w:r>
-      <w:r>
-        <w:rPr>
-          <w:rFonts w:ascii="Courier New" w:hAnsi="Courier New" w:cs="Courier New"/>
-          <w:sz w:val="22"/>
-          <w:szCs w:val="22"/>
-        </w:rPr>
-        <w:t xml:space="preserve">e </w:t>
-      </w:r>
-      <w:r>
-        <w:rPr>
-          <w:rFonts w:ascii="Courier New" w:hAnsi="Courier New" w:cs="Courier New"/>
-          <w:sz w:val="22"/>
-          <w:szCs w:val="22"/>
-        </w:rPr>
-        <w:t xml:space="preserve">van de </w:t>
-      </w:r>
-      <w:r>
-        <w:rPr>
-          <w:rFonts w:ascii="Courier New" w:hAnsi="Courier New" w:cs="Courier New"/>
-          <w:sz w:val="22"/>
-          <w:szCs w:val="22"/>
-        </w:rPr>
-        <w:t xml:space="preserve">praktische gevolgen van ideeën </w:t>
+        <w:t>Dewey wil</w:t>
+      </w:r>
+      <w:r>
+        <w:rPr>
+          <w:rFonts w:ascii="Courier New" w:hAnsi="Courier New" w:cs="Courier New"/>
+          <w:sz w:val="22"/>
+          <w:szCs w:val="22"/>
+        </w:rPr>
+        <w:t xml:space="preserve"> de focus van de zoektocht </w:t>
+      </w:r>
+      <w:r>
+        <w:rPr>
+          <w:rFonts w:ascii="Courier New" w:hAnsi="Courier New" w:cs="Courier New"/>
+          <w:sz w:val="22"/>
+          <w:szCs w:val="22"/>
+        </w:rPr>
+        <w:t xml:space="preserve">verleggen van zoeken naar </w:t>
+      </w:r>
+      <w:r>
+        <w:rPr>
+          <w:rFonts w:ascii="Courier New" w:hAnsi="Courier New" w:cs="Courier New"/>
+          <w:sz w:val="22"/>
+          <w:szCs w:val="22"/>
+        </w:rPr>
+        <w:t xml:space="preserve">absolute waarheden naar </w:t>
+      </w:r>
+      <w:r>
+        <w:rPr>
+          <w:rFonts w:ascii="Courier New" w:hAnsi="Courier New" w:cs="Courier New"/>
+          <w:sz w:val="22"/>
+          <w:szCs w:val="22"/>
+        </w:rPr>
+        <w:t>wat de</w:t>
+      </w:r>
+      <w:r>
+        <w:rPr>
+          <w:rFonts w:ascii="Courier New" w:hAnsi="Courier New" w:cs="Courier New"/>
+          <w:sz w:val="22"/>
+          <w:szCs w:val="22"/>
+        </w:rPr>
+        <w:t xml:space="preserve"> </w:t>
+      </w:r>
+      <w:r>
+        <w:rPr>
+          <w:rFonts w:ascii="Courier New" w:hAnsi="Courier New" w:cs="Courier New"/>
+          <w:sz w:val="22"/>
+          <w:szCs w:val="22"/>
+        </w:rPr>
+        <w:t xml:space="preserve">praktische gevolgen </w:t>
+      </w:r>
+      <w:r>
+        <w:rPr>
+          <w:rFonts w:ascii="Courier New" w:hAnsi="Courier New" w:cs="Courier New"/>
+          <w:sz w:val="22"/>
+          <w:szCs w:val="22"/>
+        </w:rPr>
+        <w:t xml:space="preserve">zijn </w:t>
+      </w:r>
+      <w:r>
+        <w:rPr>
+          <w:rFonts w:ascii="Courier New" w:hAnsi="Courier New" w:cs="Courier New"/>
+          <w:sz w:val="22"/>
+          <w:szCs w:val="22"/>
+        </w:rPr>
+        <w:t xml:space="preserve">van ideeën </w:t>
       </w:r>
       <w:r>
         <w:rPr>
@@ -3440,7 +3472,7 @@
           <w:sz w:val="22"/>
           <w:szCs w:val="22"/>
         </w:rPr>
-        <w:t xml:space="preserve">ideeën kunnen spelen </w:t>
+        <w:t xml:space="preserve">ze kunnen spelen </w:t>
       </w:r>
       <w:r>
         <w:rPr>
@@ -3469,242 +3501,6 @@
           <w:szCs w:val="22"/>
         </w:rPr>
       </w:pPr>
-      <w:r>
-        <w:rPr>
-          <w:rFonts w:ascii="Courier New" w:hAnsi="Courier New" w:cs="Courier New"/>
-          <w:sz w:val="22"/>
-          <w:szCs w:val="22"/>
-        </w:rPr>
-        <w:t>Ervaring speelt</w:t>
-      </w:r>
-      <w:r>
-        <w:rPr>
-          <w:rFonts w:ascii="Courier New" w:hAnsi="Courier New" w:cs="Courier New"/>
-          <w:sz w:val="22"/>
-          <w:szCs w:val="22"/>
-        </w:rPr>
-        <w:t xml:space="preserve"> ook nu een centrale rol</w:t>
-      </w:r>
-      <w:r>
-        <w:rPr>
-          <w:rFonts w:ascii="Courier New" w:hAnsi="Courier New" w:cs="Courier New"/>
-          <w:sz w:val="22"/>
-          <w:szCs w:val="22"/>
-        </w:rPr>
-        <w:t xml:space="preserve"> H</w:t>
-      </w:r>
-      <w:r>
-        <w:rPr>
-          <w:rFonts w:ascii="Courier New" w:hAnsi="Courier New" w:cs="Courier New"/>
-          <w:sz w:val="22"/>
-          <w:szCs w:val="22"/>
-        </w:rPr>
-        <w:t xml:space="preserve">et is wat hem betreft </w:t>
-      </w:r>
-      <w:r>
-        <w:rPr>
-          <w:rFonts w:ascii="Courier New" w:hAnsi="Courier New" w:cs="Courier New"/>
-          <w:sz w:val="22"/>
-          <w:szCs w:val="22"/>
-        </w:rPr>
-        <w:t>de basis van alle kennis</w:t>
-      </w:r>
-      <w:r>
-        <w:rPr>
-          <w:rFonts w:ascii="Courier New" w:hAnsi="Courier New" w:cs="Courier New"/>
-          <w:sz w:val="22"/>
-          <w:szCs w:val="22"/>
-        </w:rPr>
-        <w:t>, waardoor we</w:t>
-      </w:r>
-      <w:r>
-        <w:rPr>
-          <w:rFonts w:ascii="Courier New" w:hAnsi="Courier New" w:cs="Courier New"/>
-          <w:sz w:val="22"/>
-          <w:szCs w:val="22"/>
-        </w:rPr>
-        <w:t xml:space="preserve"> de wereld </w:t>
-      </w:r>
-      <w:r>
-        <w:rPr>
-          <w:rFonts w:ascii="Courier New" w:hAnsi="Courier New" w:cs="Courier New"/>
-          <w:sz w:val="22"/>
-          <w:szCs w:val="22"/>
-        </w:rPr>
-        <w:t xml:space="preserve">kunnen </w:t>
-      </w:r>
-      <w:r>
-        <w:rPr>
-          <w:rFonts w:ascii="Courier New" w:hAnsi="Courier New" w:cs="Courier New"/>
-          <w:sz w:val="22"/>
-          <w:szCs w:val="22"/>
-        </w:rPr>
-        <w:t xml:space="preserve">begrijpen en ermee </w:t>
-      </w:r>
-      <w:r>
-        <w:rPr>
-          <w:rFonts w:ascii="Courier New" w:hAnsi="Courier New" w:cs="Courier New"/>
-          <w:sz w:val="22"/>
-          <w:szCs w:val="22"/>
-        </w:rPr>
-        <w:t xml:space="preserve">kunnen </w:t>
-      </w:r>
-      <w:r>
-        <w:rPr>
-          <w:rFonts w:ascii="Courier New" w:hAnsi="Courier New" w:cs="Courier New"/>
-          <w:sz w:val="22"/>
-          <w:szCs w:val="22"/>
-        </w:rPr>
-        <w:t xml:space="preserve">omgaan. </w:t>
-      </w:r>
-      <w:r>
-        <w:rPr>
-          <w:rFonts w:ascii="Courier New" w:hAnsi="Courier New" w:cs="Courier New"/>
-          <w:sz w:val="22"/>
-          <w:szCs w:val="22"/>
-        </w:rPr>
-        <w:t xml:space="preserve">In tegenstelling tot de rationlisten xxx </w:t>
-      </w:r>
-      <w:r>
-        <w:rPr>
-          <w:rFonts w:ascii="Courier New" w:hAnsi="Courier New" w:cs="Courier New"/>
-          <w:sz w:val="22"/>
-          <w:szCs w:val="22"/>
-        </w:rPr>
-        <w:t>In tegenstelling tot traditionele empiristen, die ervaring zien als een passieve ontvangst van zintuiglijke gegevens, ziet Dewey het als een actief, voortdurend proces van betrokkenheid bij de omgeving.</w:t>
-      </w:r>
-      <w:r>
-        <w:rPr>
-          <w:rFonts w:ascii="Courier New" w:hAnsi="Courier New" w:cs="Courier New"/>
-          <w:sz w:val="22"/>
-          <w:szCs w:val="22"/>
-        </w:rPr>
-        <w:t xml:space="preserve"> </w:t>
-      </w:r>
-      <w:r>
-        <w:rPr>
-          <w:rFonts w:ascii="Courier New" w:hAnsi="Courier New" w:cs="Courier New"/>
-          <w:sz w:val="22"/>
-          <w:szCs w:val="22"/>
-        </w:rPr>
-        <w:t>H</w:t>
-      </w:r>
-      <w:r>
-        <w:rPr>
-          <w:rFonts w:ascii="Courier New" w:hAnsi="Courier New" w:cs="Courier New"/>
-          <w:sz w:val="22"/>
-          <w:szCs w:val="22"/>
-        </w:rPr>
-        <w:t xml:space="preserve">et gaat hem om </w:t>
-      </w:r>
-      <w:r>
-        <w:rPr>
-          <w:rFonts w:ascii="Courier New" w:hAnsi="Courier New" w:cs="Courier New"/>
-          <w:sz w:val="22"/>
-          <w:szCs w:val="22"/>
-        </w:rPr>
-        <w:t>de directe, onmiddellijke interacties die we hebben met de wereld</w:t>
-      </w:r>
-      <w:r>
-        <w:rPr>
-          <w:rFonts w:ascii="Courier New" w:hAnsi="Courier New" w:cs="Courier New"/>
-          <w:sz w:val="22"/>
-          <w:szCs w:val="22"/>
-        </w:rPr>
-        <w:t xml:space="preserve">, dat voor hem het </w:t>
-      </w:r>
-      <w:r>
-        <w:rPr>
-          <w:rFonts w:ascii="Courier New" w:hAnsi="Courier New" w:cs="Courier New"/>
-          <w:sz w:val="22"/>
-          <w:szCs w:val="22"/>
-        </w:rPr>
-        <w:t>uitgangspunt voor elk onderzoek</w:t>
-      </w:r>
-      <w:r>
-        <w:rPr>
-          <w:rFonts w:ascii="Courier New" w:hAnsi="Courier New" w:cs="Courier New"/>
-          <w:sz w:val="22"/>
-          <w:szCs w:val="22"/>
-        </w:rPr>
-        <w:t xml:space="preserve"> is</w:t>
-      </w:r>
-      <w:r>
-        <w:rPr>
-          <w:rFonts w:ascii="Courier New" w:hAnsi="Courier New" w:cs="Courier New"/>
-          <w:sz w:val="22"/>
-          <w:szCs w:val="22"/>
-        </w:rPr>
-        <w:t>. Van</w:t>
-      </w:r>
-      <w:r>
-        <w:rPr>
-          <w:rFonts w:ascii="Courier New" w:hAnsi="Courier New" w:cs="Courier New"/>
-          <w:sz w:val="22"/>
-          <w:szCs w:val="22"/>
-        </w:rPr>
-        <w:t xml:space="preserve"> daaruit bouwen we onze ervaringen uit</w:t>
-      </w:r>
-      <w:r>
-        <w:rPr>
-          <w:rFonts w:ascii="Courier New" w:hAnsi="Courier New" w:cs="Courier New"/>
-          <w:sz w:val="22"/>
-          <w:szCs w:val="22"/>
-        </w:rPr>
-        <w:t xml:space="preserve">, die reflectie, analyse en de constructie van theorieën inhoudt. </w:t>
-      </w:r>
-      <w:r>
-        <w:rPr>
-          <w:rFonts w:ascii="Courier New" w:hAnsi="Courier New" w:cs="Courier New"/>
-          <w:sz w:val="22"/>
-          <w:szCs w:val="22"/>
-        </w:rPr>
-        <w:t>Zo zorgen we ervoor dat</w:t>
-      </w:r>
-      <w:r>
-        <w:rPr>
-          <w:rFonts w:ascii="Courier New" w:hAnsi="Courier New" w:cs="Courier New"/>
-          <w:sz w:val="22"/>
-          <w:szCs w:val="22"/>
-        </w:rPr>
-        <w:t xml:space="preserve"> kennis niet los staat van het leven, maar er diep in verankerd is.</w:t>
-      </w:r>
-    </w:p>
-    <w:p>
-      <w:pPr>
-        <w:spacing w:line="360" w:lineRule="auto"/>
-        <w:rPr>
-          <w:rFonts w:ascii="Courier New" w:hAnsi="Courier New" w:cs="Courier New"/>
-          <w:sz w:val="22"/>
-          <w:szCs w:val="22"/>
-        </w:rPr>
-      </w:pPr>
-      <w:r>
-        <w:rPr>
-          <w:rFonts w:ascii="Courier New" w:hAnsi="Courier New" w:cs="Courier New"/>
-          <w:sz w:val="22"/>
-          <w:szCs w:val="22"/>
-        </w:rPr>
-        <w:t>Praktische opbrengst</w:t>
-      </w:r>
-    </w:p>
-    <w:p>
-      <w:pPr>
-        <w:spacing w:line="360" w:lineRule="auto"/>
-        <w:rPr>
-          <w:rFonts w:ascii="Courier New" w:hAnsi="Courier New" w:cs="Courier New"/>
-          <w:sz w:val="22"/>
-          <w:szCs w:val="22"/>
-        </w:rPr>
-      </w:pPr>
-      <w:r>
-        <w:rPr>
-          <w:rFonts w:ascii="Courier New" w:hAnsi="Courier New" w:cs="Courier New"/>
-          <w:sz w:val="22"/>
-          <w:szCs w:val="22"/>
-        </w:rPr>
-        <w:t xml:space="preserve"> praktische, voorlopige kennis te ontwikkelen die ons kan helpen om door de complexiteit van het leven te navigeren.</w:t>
-      </w:r>
     </w:p>
     <w:p>
       <w:pPr>
@@ -3716,104 +3512,6 @@
           <w:szCs w:val="22"/>
         </w:rPr>
       </w:pPr>
-      <w:r>
-        <w:rPr>
-          <w:rFonts w:ascii="Courier New" w:hAnsi="Courier New" w:cs="Courier New"/>
-          <w:sz w:val="22"/>
-          <w:szCs w:val="22"/>
-        </w:rPr>
-        <w:t xml:space="preserve">In plaats van absolute zekerheid na te streven, pleit Dewey voor een feilbare benadering van kennis, die de mogelijkheid van fouten en de noodzaak van voortdurende herziening erkent. Deze benadering, zo stelt hij, is meer in overeenstemming met de realiteit van de menselijke ervaring en de methoden van de wetenschap.Dewey's kritiek op het streven naar zekerheid heeft belangrijke ethische en sociale implicaties. Hij stelt dat de traditionele scheiding tussen theorie en praktijk heeft bijgedragen aan een ontkoppeling tussen intellectueel onderzoek en de praktische zorgen van het dagelijks leven. Deze ontkoppeling heeft volgens hem geleid tot een verwaarlozing van sociale en ethische kwesties, omdat filosofen zich hebben gericht op abstracte, theoretische vragen in </w:t>
-      </w:r>
-      <w:r>
-        <w:rPr>
-          <w:rFonts w:ascii="Courier New" w:hAnsi="Courier New" w:cs="Courier New"/>
-          <w:sz w:val="22"/>
-          <w:szCs w:val="22"/>
-        </w:rPr>
-        <w:lastRenderedPageBreak/>
-        <w:t>plaats van op de concrete problemen waar de samenleving mee te maken heeft.</w:t>
-      </w:r>
-      <w:r>
-        <w:rPr>
-          <w:rFonts w:ascii="Courier New" w:hAnsi="Courier New" w:cs="Courier New"/>
-          <w:sz w:val="22"/>
-          <w:szCs w:val="22"/>
-        </w:rPr>
-        <w:t xml:space="preserve"> </w:t>
-      </w:r>
-      <w:r>
-        <w:rPr>
-          <w:rFonts w:ascii="Courier New" w:hAnsi="Courier New" w:cs="Courier New"/>
-          <w:sz w:val="22"/>
-          <w:szCs w:val="22"/>
-        </w:rPr>
-        <w:t>Dewey roept op tot een meer geëngageerde, praktische filosofie die zich richt op problemen uit de echte wereld en bijdraagt aan sociale vooruitgang. Hij gelooft dat filosofie zich niet moet beperken tot academische debatten, maar een actieve rol moet spelen in het vormgeven van de maatschappij en het verbeteren van het menselijk welzijn. Deze visie van de filosofie als hulpmiddel voor sociale verandering is een belangrijk aspect van Deweys pragmatisme.</w:t>
-      </w:r>
-      <w:r>
-        <w:rPr>
-          <w:rFonts w:ascii="Courier New" w:hAnsi="Courier New" w:cs="Courier New"/>
-          <w:sz w:val="22"/>
-          <w:szCs w:val="22"/>
-        </w:rPr>
-        <w:t xml:space="preserve"> </w:t>
-      </w:r>
-      <w:r>
-        <w:rPr>
-          <w:rFonts w:ascii="Courier New" w:hAnsi="Courier New" w:cs="Courier New"/>
-          <w:sz w:val="22"/>
-          <w:szCs w:val="22"/>
-        </w:rPr>
-        <w:t>Dewey stelt dat kennis geen doel op zich is, maar een middel om actie te sturen en problemen op te lossen. Hij bekritiseert de traditionele filosofie voor het behandelen van kennis als iets dat los staat van en superieur is aan actie, wat leidt tot een passieve, contemplatieve benadering van het leven.</w:t>
-      </w:r>
-      <w:r>
-        <w:rPr>
-          <w:rFonts w:ascii="Courier New" w:hAnsi="Courier New" w:cs="Courier New"/>
-          <w:sz w:val="22"/>
-          <w:szCs w:val="22"/>
-        </w:rPr>
-        <w:t xml:space="preserve"> </w:t>
-      </w:r>
-      <w:r>
-        <w:rPr>
-          <w:rFonts w:ascii="Courier New" w:hAnsi="Courier New" w:cs="Courier New"/>
-          <w:sz w:val="22"/>
-          <w:szCs w:val="22"/>
-        </w:rPr>
-        <w:t>In plaats daarvan pleit Dewey voor een actieve, experimentele benadering waarin kennis voortdurend wordt getest en verfijnd door middel van actie. Deze benadering is volgens hem meer in overeenstemming met de realiteit van de menselijke ervaring en de methoden van de wetenschap. Het sluit ook aan bij zijn bredere visie op filosofie als een praktische, geëngageerde discipline die bijdraagt aan sociale vooruitgang.</w:t>
-      </w:r>
-      <w:r>
-        <w:rPr>
-          <w:rFonts w:ascii="Courier New" w:hAnsi="Courier New" w:cs="Courier New"/>
-          <w:sz w:val="22"/>
-          <w:szCs w:val="22"/>
-        </w:rPr>
-        <w:br/>
-      </w:r>
-      <w:r>
-        <w:rPr>
-          <w:rFonts w:ascii="Courier New" w:hAnsi="Courier New" w:cs="Courier New"/>
-          <w:sz w:val="22"/>
-          <w:szCs w:val="22"/>
-        </w:rPr>
-        <w:br/>
-      </w:r>
-      <w:r>
-        <w:rPr>
-          <w:rFonts w:ascii="Courier New" w:hAnsi="Courier New" w:cs="Courier New"/>
-          <w:sz w:val="22"/>
-          <w:szCs w:val="22"/>
-        </w:rPr>
-        <w:t>rol van filosofie beschouwer en deelnemer</w:t>
-      </w:r>
-      <w:r>
-        <w:rPr>
-          <w:rFonts w:ascii="Courier New" w:hAnsi="Courier New" w:cs="Courier New"/>
-          <w:sz w:val="22"/>
-          <w:szCs w:val="22"/>
-        </w:rPr>
-        <w:br/>
-        <w:t>In de laatste hoofdstukken van *The Quest for Certainty* denkt Dewey na over de rol van de filosofie in een snel veranderende wereld. Hij stelt dat de filosofie zich moet aanpassen aan de realiteit van het moderne leven, die gekenmerkt wordt door onzekerheid, complexiteit en snelle veranderingen. Traditionele filosofische benaderingen, met hun nadruk op absolute waarheden en statische systemen, zijn niet geschikt om deze uitdagingen aan te gaan.</w:t>
-      </w:r>
     </w:p>
     <w:p>
       <w:pPr>
@@ -3831,49 +3529,423 @@
           <w:sz w:val="22"/>
           <w:szCs w:val="22"/>
         </w:rPr>
-        <w:t>Dewey roept op tot een nieuw soort filosofie die onzekerheid omarmt en zich richt op de praktische problemen van het menselijk leven. Deze filosofie zou volgens hem gebaseerd moeten zijn op ervaring, geïnformeerd door de wetenschap en toegewijd aan sociale vooruitgang. Ze zou ook de voorlopige, feilbare aard van kennis moeten erkennen en de noodzaak van voortdurend onderzoek en herziening.</w:t>
-      </w:r>
-      <w:r>
-        <w:rPr>
-          <w:rFonts w:ascii="Courier New" w:hAnsi="Courier New" w:cs="Courier New"/>
-          <w:sz w:val="22"/>
-          <w:szCs w:val="22"/>
-        </w:rPr>
-        <w:br/>
-      </w:r>
-      <w:r>
-        <w:rPr>
-          <w:rFonts w:ascii="Courier New" w:hAnsi="Courier New" w:cs="Courier New"/>
-          <w:sz w:val="22"/>
-          <w:szCs w:val="22"/>
-        </w:rPr>
-        <w:br/>
-      </w:r>
-      <w:r>
-        <w:rPr>
-          <w:rFonts w:ascii="Courier New" w:hAnsi="Courier New" w:cs="Courier New"/>
-          <w:sz w:val="22"/>
-          <w:szCs w:val="22"/>
-        </w:rPr>
-        <w:lastRenderedPageBreak/>
-        <w:br/>
-      </w:r>
-      <w:r>
-        <w:rPr>
-          <w:rFonts w:ascii="Courier New" w:hAnsi="Courier New" w:cs="Courier New"/>
-          <w:sz w:val="22"/>
-          <w:szCs w:val="22"/>
-        </w:rPr>
-        <w:t>Tot slot, Toulmin</w:t>
-      </w:r>
-      <w:r>
-        <w:rPr>
-          <w:rFonts w:ascii="Courier New" w:hAnsi="Courier New" w:cs="Courier New"/>
-          <w:sz w:val="22"/>
-          <w:szCs w:val="22"/>
-        </w:rPr>
-        <w:br/>
-        <w:t>In *The Quest for Certainty* biedt John Dewey een krachtige kritiek op traditionele filosofische benaderingen van kennis en zekerheid. Hij bestrijdt de scheiding van theorie en praktijk, het streven naar absolute waarheden en de passieve, contemplatieve kijk op kennis. In plaats daarvan pleit hij voor een pragmatische, experimentele benadering die kennis en actie integreert, het belang van ervaring benadrukt en de praktische problemen van het menselijk leven aanpakt.</w:t>
+        <w:t>Ervaring speelt</w:t>
+      </w:r>
+      <w:r>
+        <w:rPr>
+          <w:rFonts w:ascii="Courier New" w:hAnsi="Courier New" w:cs="Courier New"/>
+          <w:sz w:val="22"/>
+          <w:szCs w:val="22"/>
+        </w:rPr>
+        <w:t xml:space="preserve"> ook nu een centrale rol</w:t>
+      </w:r>
+      <w:r>
+        <w:rPr>
+          <w:rFonts w:ascii="Courier New" w:hAnsi="Courier New" w:cs="Courier New"/>
+          <w:sz w:val="22"/>
+          <w:szCs w:val="22"/>
+        </w:rPr>
+        <w:t xml:space="preserve"> H</w:t>
+      </w:r>
+      <w:r>
+        <w:rPr>
+          <w:rFonts w:ascii="Courier New" w:hAnsi="Courier New" w:cs="Courier New"/>
+          <w:sz w:val="22"/>
+          <w:szCs w:val="22"/>
+        </w:rPr>
+        <w:t xml:space="preserve">et is wat hem betreft </w:t>
+      </w:r>
+      <w:r>
+        <w:rPr>
+          <w:rFonts w:ascii="Courier New" w:hAnsi="Courier New" w:cs="Courier New"/>
+          <w:sz w:val="22"/>
+          <w:szCs w:val="22"/>
+        </w:rPr>
+        <w:t>de basis van alle kennis</w:t>
+      </w:r>
+      <w:r>
+        <w:rPr>
+          <w:rFonts w:ascii="Courier New" w:hAnsi="Courier New" w:cs="Courier New"/>
+          <w:sz w:val="22"/>
+          <w:szCs w:val="22"/>
+        </w:rPr>
+        <w:t>, waardoor we</w:t>
+      </w:r>
+      <w:r>
+        <w:rPr>
+          <w:rFonts w:ascii="Courier New" w:hAnsi="Courier New" w:cs="Courier New"/>
+          <w:sz w:val="22"/>
+          <w:szCs w:val="22"/>
+        </w:rPr>
+        <w:t xml:space="preserve"> de wereld </w:t>
+      </w:r>
+      <w:r>
+        <w:rPr>
+          <w:rFonts w:ascii="Courier New" w:hAnsi="Courier New" w:cs="Courier New"/>
+          <w:sz w:val="22"/>
+          <w:szCs w:val="22"/>
+        </w:rPr>
+        <w:t xml:space="preserve">kunnen </w:t>
+      </w:r>
+      <w:r>
+        <w:rPr>
+          <w:rFonts w:ascii="Courier New" w:hAnsi="Courier New" w:cs="Courier New"/>
+          <w:sz w:val="22"/>
+          <w:szCs w:val="22"/>
+        </w:rPr>
+        <w:t xml:space="preserve">begrijpen en ermee </w:t>
+      </w:r>
+      <w:r>
+        <w:rPr>
+          <w:rFonts w:ascii="Courier New" w:hAnsi="Courier New" w:cs="Courier New"/>
+          <w:sz w:val="22"/>
+          <w:szCs w:val="22"/>
+        </w:rPr>
+        <w:t xml:space="preserve">kunnen </w:t>
+      </w:r>
+      <w:r>
+        <w:rPr>
+          <w:rFonts w:ascii="Courier New" w:hAnsi="Courier New" w:cs="Courier New"/>
+          <w:sz w:val="22"/>
+          <w:szCs w:val="22"/>
+        </w:rPr>
+        <w:t xml:space="preserve">omgaan. </w:t>
+      </w:r>
+      <w:r>
+        <w:rPr>
+          <w:rFonts w:ascii="Courier New" w:hAnsi="Courier New" w:cs="Courier New"/>
+          <w:sz w:val="22"/>
+          <w:szCs w:val="22"/>
+        </w:rPr>
+        <w:t xml:space="preserve">In tegenstelling tot de rationlisten xxx </w:t>
+      </w:r>
+      <w:r>
+        <w:rPr>
+          <w:rFonts w:ascii="Courier New" w:hAnsi="Courier New" w:cs="Courier New"/>
+          <w:sz w:val="22"/>
+          <w:szCs w:val="22"/>
+        </w:rPr>
+        <w:t>In tegenstelling tot traditionele empiristen, die ervaring zien als een passieve ontvangst van zintuiglijke gegevens, ziet Dewey het als een actief, voortdurend proces van betrokkenheid bij de omgeving.</w:t>
+      </w:r>
+      <w:r>
+        <w:rPr>
+          <w:rFonts w:ascii="Courier New" w:hAnsi="Courier New" w:cs="Courier New"/>
+          <w:sz w:val="22"/>
+          <w:szCs w:val="22"/>
+        </w:rPr>
+        <w:t xml:space="preserve"> </w:t>
+      </w:r>
+      <w:r>
+        <w:rPr>
+          <w:rFonts w:ascii="Courier New" w:hAnsi="Courier New" w:cs="Courier New"/>
+          <w:sz w:val="22"/>
+          <w:szCs w:val="22"/>
+        </w:rPr>
+        <w:t>H</w:t>
+      </w:r>
+      <w:r>
+        <w:rPr>
+          <w:rFonts w:ascii="Courier New" w:hAnsi="Courier New" w:cs="Courier New"/>
+          <w:sz w:val="22"/>
+          <w:szCs w:val="22"/>
+        </w:rPr>
+        <w:t xml:space="preserve">et gaat hem om </w:t>
+      </w:r>
+      <w:r>
+        <w:rPr>
+          <w:rFonts w:ascii="Courier New" w:hAnsi="Courier New" w:cs="Courier New"/>
+          <w:sz w:val="22"/>
+          <w:szCs w:val="22"/>
+        </w:rPr>
+        <w:t>de directe, onmiddellijke interacties die we hebben met de wereld</w:t>
+      </w:r>
+      <w:r>
+        <w:rPr>
+          <w:rFonts w:ascii="Courier New" w:hAnsi="Courier New" w:cs="Courier New"/>
+          <w:sz w:val="22"/>
+          <w:szCs w:val="22"/>
+        </w:rPr>
+        <w:t xml:space="preserve">, dat voor hem het </w:t>
+      </w:r>
+      <w:r>
+        <w:rPr>
+          <w:rFonts w:ascii="Courier New" w:hAnsi="Courier New" w:cs="Courier New"/>
+          <w:sz w:val="22"/>
+          <w:szCs w:val="22"/>
+        </w:rPr>
+        <w:t>uitgangspunt voor elk onderzoek</w:t>
+      </w:r>
+      <w:r>
+        <w:rPr>
+          <w:rFonts w:ascii="Courier New" w:hAnsi="Courier New" w:cs="Courier New"/>
+          <w:sz w:val="22"/>
+          <w:szCs w:val="22"/>
+        </w:rPr>
+        <w:t xml:space="preserve"> is</w:t>
+      </w:r>
+      <w:r>
+        <w:rPr>
+          <w:rFonts w:ascii="Courier New" w:hAnsi="Courier New" w:cs="Courier New"/>
+          <w:sz w:val="22"/>
+          <w:szCs w:val="22"/>
+        </w:rPr>
+        <w:t>. Van</w:t>
+      </w:r>
+      <w:r>
+        <w:rPr>
+          <w:rFonts w:ascii="Courier New" w:hAnsi="Courier New" w:cs="Courier New"/>
+          <w:sz w:val="22"/>
+          <w:szCs w:val="22"/>
+        </w:rPr>
+        <w:t xml:space="preserve"> daaruit bouwen we onze ervaringen uit</w:t>
+      </w:r>
+      <w:r>
+        <w:rPr>
+          <w:rFonts w:ascii="Courier New" w:hAnsi="Courier New" w:cs="Courier New"/>
+          <w:sz w:val="22"/>
+          <w:szCs w:val="22"/>
+        </w:rPr>
+        <w:t xml:space="preserve">, die reflectie, analyse en de constructie van theorieën inhoudt. </w:t>
+      </w:r>
+      <w:r>
+        <w:rPr>
+          <w:rFonts w:ascii="Courier New" w:hAnsi="Courier New" w:cs="Courier New"/>
+          <w:sz w:val="22"/>
+          <w:szCs w:val="22"/>
+        </w:rPr>
+        <w:t>Zo zorgen we ervoor dat</w:t>
+      </w:r>
+      <w:r>
+        <w:rPr>
+          <w:rFonts w:ascii="Courier New" w:hAnsi="Courier New" w:cs="Courier New"/>
+          <w:sz w:val="22"/>
+          <w:szCs w:val="22"/>
+        </w:rPr>
+        <w:t xml:space="preserve"> kennis niet los staat van het leven, maar er diep in verankerd is.</w:t>
+      </w:r>
+      <w:r>
+        <w:rPr>
+          <w:rFonts w:ascii="Courier New" w:hAnsi="Courier New" w:cs="Courier New"/>
+          <w:sz w:val="22"/>
+          <w:szCs w:val="22"/>
+        </w:rPr>
+        <w:t xml:space="preserve"> Die kennis is dan </w:t>
+      </w:r>
+      <w:r>
+        <w:rPr>
+          <w:rFonts w:ascii="Courier New" w:hAnsi="Courier New" w:cs="Courier New"/>
+          <w:sz w:val="22"/>
+          <w:szCs w:val="22"/>
+        </w:rPr>
+        <w:t xml:space="preserve">voorlopige kennis </w:t>
+      </w:r>
+      <w:r>
+        <w:rPr>
+          <w:rFonts w:ascii="Courier New" w:hAnsi="Courier New" w:cs="Courier New"/>
+          <w:sz w:val="22"/>
+          <w:szCs w:val="22"/>
+        </w:rPr>
+        <w:t>maar die</w:t>
+      </w:r>
+      <w:r>
+        <w:rPr>
+          <w:rFonts w:ascii="Courier New" w:hAnsi="Courier New" w:cs="Courier New"/>
+          <w:sz w:val="22"/>
+          <w:szCs w:val="22"/>
+        </w:rPr>
+        <w:t xml:space="preserve"> kan </w:t>
+      </w:r>
+      <w:r>
+        <w:rPr>
+          <w:rFonts w:ascii="Courier New" w:hAnsi="Courier New" w:cs="Courier New"/>
+          <w:sz w:val="22"/>
+          <w:szCs w:val="22"/>
+        </w:rPr>
+        <w:t xml:space="preserve">ons </w:t>
+      </w:r>
+      <w:r>
+        <w:rPr>
+          <w:rFonts w:ascii="Courier New" w:hAnsi="Courier New" w:cs="Courier New"/>
+          <w:sz w:val="22"/>
+          <w:szCs w:val="22"/>
+        </w:rPr>
+        <w:t>helpen om door de complexiteit van het leven te navigeren.</w:t>
+      </w:r>
+      <w:r>
+        <w:rPr>
+          <w:rFonts w:ascii="Courier New" w:hAnsi="Courier New" w:cs="Courier New"/>
+          <w:sz w:val="22"/>
+          <w:szCs w:val="22"/>
+        </w:rPr>
+        <w:t xml:space="preserve"> </w:t>
+      </w:r>
+      <w:r>
+        <w:rPr>
+          <w:rFonts w:ascii="Courier New" w:hAnsi="Courier New" w:cs="Courier New"/>
+          <w:sz w:val="22"/>
+          <w:szCs w:val="22"/>
+        </w:rPr>
+        <w:t xml:space="preserve">In plaats van </w:t>
+      </w:r>
+      <w:r>
+        <w:rPr>
+          <w:rFonts w:ascii="Courier New" w:hAnsi="Courier New" w:cs="Courier New"/>
+          <w:sz w:val="22"/>
+          <w:szCs w:val="22"/>
+        </w:rPr>
+        <w:t xml:space="preserve">dat de wetenschapper </w:t>
+      </w:r>
+      <w:r>
+        <w:rPr>
+          <w:rFonts w:ascii="Courier New" w:hAnsi="Courier New" w:cs="Courier New"/>
+          <w:sz w:val="22"/>
+          <w:szCs w:val="22"/>
+        </w:rPr>
+        <w:t>absolute zekerheid na</w:t>
+      </w:r>
+      <w:r>
+        <w:rPr>
+          <w:rFonts w:ascii="Courier New" w:hAnsi="Courier New" w:cs="Courier New"/>
+          <w:sz w:val="22"/>
+          <w:szCs w:val="22"/>
+        </w:rPr>
+        <w:t>streeft</w:t>
+      </w:r>
+      <w:r>
+        <w:rPr>
+          <w:rFonts w:ascii="Courier New" w:hAnsi="Courier New" w:cs="Courier New"/>
+          <w:sz w:val="22"/>
+          <w:szCs w:val="22"/>
+        </w:rPr>
+        <w:t xml:space="preserve">, </w:t>
+      </w:r>
+      <w:r>
+        <w:rPr>
+          <w:rFonts w:ascii="Courier New" w:hAnsi="Courier New" w:cs="Courier New"/>
+          <w:sz w:val="22"/>
+          <w:szCs w:val="22"/>
+        </w:rPr>
+        <w:t>gaat het nu om een</w:t>
+      </w:r>
+      <w:r>
+        <w:rPr>
+          <w:rFonts w:ascii="Courier New" w:hAnsi="Courier New" w:cs="Courier New"/>
+          <w:sz w:val="22"/>
+          <w:szCs w:val="22"/>
+        </w:rPr>
+        <w:t xml:space="preserve"> feilbare benadering van kennis</w:t>
+      </w:r>
+      <w:r>
+        <w:rPr>
+          <w:rFonts w:ascii="Courier New" w:hAnsi="Courier New" w:cs="Courier New"/>
+          <w:sz w:val="22"/>
+          <w:szCs w:val="22"/>
+        </w:rPr>
+        <w:t xml:space="preserve">. Daarin kunnen </w:t>
+      </w:r>
+      <w:r>
+        <w:rPr>
+          <w:rFonts w:ascii="Courier New" w:hAnsi="Courier New" w:cs="Courier New"/>
+          <w:sz w:val="22"/>
+          <w:szCs w:val="22"/>
+        </w:rPr>
+        <w:t xml:space="preserve">fouten </w:t>
+      </w:r>
+      <w:r>
+        <w:rPr>
+          <w:rFonts w:ascii="Courier New" w:hAnsi="Courier New" w:cs="Courier New"/>
+          <w:sz w:val="22"/>
+          <w:szCs w:val="22"/>
+        </w:rPr>
+        <w:t xml:space="preserve">worden gemaakt </w:t>
+      </w:r>
+      <w:r>
+        <w:rPr>
+          <w:rFonts w:ascii="Courier New" w:hAnsi="Courier New" w:cs="Courier New"/>
+          <w:sz w:val="22"/>
+          <w:szCs w:val="22"/>
+        </w:rPr>
+        <w:t xml:space="preserve">en </w:t>
+      </w:r>
+      <w:r>
+        <w:rPr>
+          <w:rFonts w:ascii="Courier New" w:hAnsi="Courier New" w:cs="Courier New"/>
+          <w:sz w:val="22"/>
+          <w:szCs w:val="22"/>
+        </w:rPr>
+        <w:t>vindt</w:t>
+      </w:r>
+      <w:r>
+        <w:rPr>
+          <w:rFonts w:ascii="Courier New" w:hAnsi="Courier New" w:cs="Courier New"/>
+          <w:sz w:val="22"/>
+          <w:szCs w:val="22"/>
+        </w:rPr>
+        <w:t xml:space="preserve"> voortdurende herziening </w:t>
+      </w:r>
+      <w:r>
+        <w:rPr>
+          <w:rFonts w:ascii="Courier New" w:hAnsi="Courier New" w:cs="Courier New"/>
+          <w:sz w:val="22"/>
+          <w:szCs w:val="22"/>
+        </w:rPr>
+        <w:t>van inzichten plaats</w:t>
+      </w:r>
+      <w:r>
+        <w:rPr>
+          <w:rFonts w:ascii="Courier New" w:hAnsi="Courier New" w:cs="Courier New"/>
+          <w:sz w:val="22"/>
+          <w:szCs w:val="22"/>
+        </w:rPr>
+        <w:t xml:space="preserve">. </w:t>
+      </w:r>
+      <w:r>
+        <w:rPr>
+          <w:rFonts w:ascii="Courier New" w:hAnsi="Courier New" w:cs="Courier New"/>
+          <w:sz w:val="22"/>
+          <w:szCs w:val="22"/>
+        </w:rPr>
+        <w:t>Zo wordt de wetenschap</w:t>
+      </w:r>
+      <w:r>
+        <w:rPr>
+          <w:rFonts w:ascii="Courier New" w:hAnsi="Courier New" w:cs="Courier New"/>
+          <w:sz w:val="22"/>
+          <w:szCs w:val="22"/>
+        </w:rPr>
+        <w:t xml:space="preserve"> meer in overeenstemming </w:t>
+      </w:r>
+      <w:r>
+        <w:rPr>
+          <w:rFonts w:ascii="Courier New" w:hAnsi="Courier New" w:cs="Courier New"/>
+          <w:sz w:val="22"/>
+          <w:szCs w:val="22"/>
+        </w:rPr>
+        <w:t xml:space="preserve">gebracht </w:t>
+      </w:r>
+      <w:r>
+        <w:rPr>
+          <w:rFonts w:ascii="Courier New" w:hAnsi="Courier New" w:cs="Courier New"/>
+          <w:sz w:val="22"/>
+          <w:szCs w:val="22"/>
+        </w:rPr>
+        <w:t xml:space="preserve">met de realiteit van de menselijke ervaring en </w:t>
+      </w:r>
+      <w:r>
+        <w:rPr>
+          <w:rFonts w:ascii="Courier New" w:hAnsi="Courier New" w:cs="Courier New"/>
+          <w:sz w:val="22"/>
+          <w:szCs w:val="22"/>
+        </w:rPr>
+        <w:t>met de nieuwe</w:t>
+      </w:r>
+      <w:r>
+        <w:rPr>
+          <w:rFonts w:ascii="Courier New" w:hAnsi="Courier New" w:cs="Courier New"/>
+          <w:sz w:val="22"/>
+          <w:szCs w:val="22"/>
+        </w:rPr>
+        <w:t xml:space="preserve"> methoden van wetenschap.</w:t>
       </w:r>
     </w:p>
     <w:p>
@@ -3892,6 +3964,518 @@
           <w:sz w:val="22"/>
           <w:szCs w:val="22"/>
         </w:rPr>
+        <w:t>D</w:t>
+      </w:r>
+      <w:r>
+        <w:rPr>
+          <w:rFonts w:ascii="Courier New" w:hAnsi="Courier New" w:cs="Courier New"/>
+          <w:sz w:val="22"/>
+          <w:szCs w:val="22"/>
+        </w:rPr>
+        <w:t xml:space="preserve">e kritiek die Dewey heeft op </w:t>
+      </w:r>
+      <w:r>
+        <w:rPr>
+          <w:rFonts w:ascii="Courier New" w:hAnsi="Courier New" w:cs="Courier New"/>
+          <w:sz w:val="22"/>
+          <w:szCs w:val="22"/>
+        </w:rPr>
+        <w:t xml:space="preserve">het streven naar zekerheid heeft </w:t>
+      </w:r>
+      <w:r>
+        <w:rPr>
+          <w:rFonts w:ascii="Courier New" w:hAnsi="Courier New" w:cs="Courier New"/>
+          <w:sz w:val="22"/>
+          <w:szCs w:val="22"/>
+        </w:rPr>
+        <w:t xml:space="preserve">ook </w:t>
+      </w:r>
+      <w:r>
+        <w:rPr>
+          <w:rFonts w:ascii="Courier New" w:hAnsi="Courier New" w:cs="Courier New"/>
+          <w:sz w:val="22"/>
+          <w:szCs w:val="22"/>
+        </w:rPr>
+        <w:t xml:space="preserve">ethische en sociale implicaties. </w:t>
+      </w:r>
+      <w:r>
+        <w:rPr>
+          <w:rFonts w:ascii="Courier New" w:hAnsi="Courier New" w:cs="Courier New"/>
+          <w:sz w:val="22"/>
+          <w:szCs w:val="22"/>
+        </w:rPr>
+        <w:t xml:space="preserve">De scheiding van </w:t>
+      </w:r>
+      <w:r>
+        <w:rPr>
+          <w:rFonts w:ascii="Courier New" w:hAnsi="Courier New" w:cs="Courier New"/>
+          <w:sz w:val="22"/>
+          <w:szCs w:val="22"/>
+        </w:rPr>
+        <w:t xml:space="preserve">theorie en praktijk heeft </w:t>
+      </w:r>
+      <w:r>
+        <w:rPr>
+          <w:rFonts w:ascii="Courier New" w:hAnsi="Courier New" w:cs="Courier New"/>
+          <w:sz w:val="22"/>
+          <w:szCs w:val="22"/>
+        </w:rPr>
+        <w:t xml:space="preserve">er ook aan bijgedragen dat het </w:t>
+      </w:r>
+      <w:r>
+        <w:rPr>
+          <w:rFonts w:ascii="Courier New" w:hAnsi="Courier New" w:cs="Courier New"/>
+          <w:sz w:val="22"/>
+          <w:szCs w:val="22"/>
+        </w:rPr>
+        <w:t>intellectueel onderzoek en de praktische zorgen van het dagelijks leven</w:t>
+      </w:r>
+      <w:r>
+        <w:rPr>
+          <w:rFonts w:ascii="Courier New" w:hAnsi="Courier New" w:cs="Courier New"/>
+          <w:sz w:val="22"/>
+          <w:szCs w:val="22"/>
+        </w:rPr>
+        <w:t xml:space="preserve"> zijn ontkoppeld</w:t>
+      </w:r>
+      <w:r>
+        <w:rPr>
+          <w:rFonts w:ascii="Courier New" w:hAnsi="Courier New" w:cs="Courier New"/>
+          <w:sz w:val="22"/>
+          <w:szCs w:val="22"/>
+        </w:rPr>
+        <w:t xml:space="preserve">. </w:t>
+      </w:r>
+      <w:r>
+        <w:rPr>
+          <w:rFonts w:ascii="Courier New" w:hAnsi="Courier New" w:cs="Courier New"/>
+          <w:sz w:val="22"/>
+          <w:szCs w:val="22"/>
+        </w:rPr>
+        <w:t>Filosofen gingen zich richten op</w:t>
+      </w:r>
+      <w:r>
+        <w:rPr>
+          <w:rFonts w:ascii="Courier New" w:hAnsi="Courier New" w:cs="Courier New"/>
+          <w:sz w:val="22"/>
+          <w:szCs w:val="22"/>
+        </w:rPr>
+        <w:t xml:space="preserve"> abstracte</w:t>
+      </w:r>
+      <w:r>
+        <w:rPr>
+          <w:rFonts w:ascii="Courier New" w:hAnsi="Courier New" w:cs="Courier New"/>
+          <w:sz w:val="22"/>
+          <w:szCs w:val="22"/>
+        </w:rPr>
+        <w:t xml:space="preserve"> en</w:t>
+      </w:r>
+      <w:r>
+        <w:rPr>
+          <w:rFonts w:ascii="Courier New" w:hAnsi="Courier New" w:cs="Courier New"/>
+          <w:sz w:val="22"/>
+          <w:szCs w:val="22"/>
+        </w:rPr>
+        <w:t xml:space="preserve"> theoretische v</w:t>
+      </w:r>
+      <w:r>
+        <w:rPr>
+          <w:rFonts w:ascii="Courier New" w:hAnsi="Courier New" w:cs="Courier New"/>
+          <w:sz w:val="22"/>
+          <w:szCs w:val="22"/>
+        </w:rPr>
+        <w:t>raagstukken</w:t>
+      </w:r>
+      <w:r>
+        <w:rPr>
+          <w:rFonts w:ascii="Courier New" w:hAnsi="Courier New" w:cs="Courier New"/>
+          <w:sz w:val="22"/>
+          <w:szCs w:val="22"/>
+        </w:rPr>
+        <w:t xml:space="preserve"> </w:t>
+      </w:r>
+      <w:r>
+        <w:rPr>
+          <w:rFonts w:ascii="Courier New" w:hAnsi="Courier New" w:cs="Courier New"/>
+          <w:sz w:val="22"/>
+          <w:szCs w:val="22"/>
+        </w:rPr>
+        <w:t>en</w:t>
+      </w:r>
+      <w:r>
+        <w:rPr>
+          <w:rFonts w:ascii="Courier New" w:hAnsi="Courier New" w:cs="Courier New"/>
+          <w:sz w:val="22"/>
+          <w:szCs w:val="22"/>
+        </w:rPr>
+        <w:t xml:space="preserve"> concrete problemen waar de samenleving </w:t>
+      </w:r>
+      <w:r>
+        <w:rPr>
+          <w:rFonts w:ascii="Courier New" w:hAnsi="Courier New" w:cs="Courier New"/>
+          <w:sz w:val="22"/>
+          <w:szCs w:val="22"/>
+        </w:rPr>
+        <w:lastRenderedPageBreak/>
+        <w:t>mee te maken heeft</w:t>
+      </w:r>
+      <w:r>
+        <w:rPr>
+          <w:rFonts w:ascii="Courier New" w:hAnsi="Courier New" w:cs="Courier New"/>
+          <w:sz w:val="22"/>
+          <w:szCs w:val="22"/>
+        </w:rPr>
+        <w:t xml:space="preserve"> werden niet meer zo belangrijk geacht</w:t>
+      </w:r>
+      <w:r>
+        <w:rPr>
+          <w:rFonts w:ascii="Courier New" w:hAnsi="Courier New" w:cs="Courier New"/>
+          <w:sz w:val="22"/>
+          <w:szCs w:val="22"/>
+        </w:rPr>
+        <w:t>.</w:t>
+      </w:r>
+      <w:r>
+        <w:rPr>
+          <w:rFonts w:ascii="Courier New" w:hAnsi="Courier New" w:cs="Courier New"/>
+          <w:sz w:val="22"/>
+          <w:szCs w:val="22"/>
+        </w:rPr>
+        <w:t xml:space="preserve"> </w:t>
+      </w:r>
+      <w:r>
+        <w:rPr>
+          <w:rFonts w:ascii="Courier New" w:hAnsi="Courier New" w:cs="Courier New"/>
+          <w:sz w:val="22"/>
+          <w:szCs w:val="22"/>
+        </w:rPr>
+        <w:t xml:space="preserve">Dewey </w:t>
+      </w:r>
+      <w:r>
+        <w:rPr>
+          <w:rFonts w:ascii="Courier New" w:hAnsi="Courier New" w:cs="Courier New"/>
+          <w:sz w:val="22"/>
+          <w:szCs w:val="22"/>
+        </w:rPr>
+        <w:t>wil dat de filosofie weer betrokken raakt</w:t>
+      </w:r>
+      <w:r>
+        <w:rPr>
+          <w:rFonts w:ascii="Courier New" w:hAnsi="Courier New" w:cs="Courier New"/>
+          <w:sz w:val="22"/>
+          <w:szCs w:val="22"/>
+        </w:rPr>
+        <w:t xml:space="preserve"> </w:t>
+      </w:r>
+      <w:r>
+        <w:rPr>
+          <w:rFonts w:ascii="Courier New" w:hAnsi="Courier New" w:cs="Courier New"/>
+          <w:sz w:val="22"/>
+          <w:szCs w:val="22"/>
+        </w:rPr>
+        <w:t xml:space="preserve">en wil een meer </w:t>
+      </w:r>
+      <w:r>
+        <w:rPr>
+          <w:rFonts w:ascii="Courier New" w:hAnsi="Courier New" w:cs="Courier New"/>
+          <w:sz w:val="22"/>
+          <w:szCs w:val="22"/>
+        </w:rPr>
+        <w:t xml:space="preserve">praktische filosofie die zich richt op problemen </w:t>
+      </w:r>
+      <w:r>
+        <w:rPr>
+          <w:rFonts w:ascii="Courier New" w:hAnsi="Courier New" w:cs="Courier New"/>
+          <w:sz w:val="22"/>
+          <w:szCs w:val="22"/>
+        </w:rPr>
+        <w:t xml:space="preserve">van de </w:t>
+      </w:r>
+      <w:r>
+        <w:rPr>
+          <w:rFonts w:ascii="Courier New" w:hAnsi="Courier New" w:cs="Courier New"/>
+          <w:sz w:val="22"/>
+          <w:szCs w:val="22"/>
+        </w:rPr>
+        <w:t xml:space="preserve">wereld en </w:t>
+      </w:r>
+      <w:r>
+        <w:rPr>
+          <w:rFonts w:ascii="Courier New" w:hAnsi="Courier New" w:cs="Courier New"/>
+          <w:sz w:val="22"/>
+          <w:szCs w:val="22"/>
+        </w:rPr>
+        <w:t xml:space="preserve">die </w:t>
+      </w:r>
+      <w:r>
+        <w:rPr>
+          <w:rFonts w:ascii="Courier New" w:hAnsi="Courier New" w:cs="Courier New"/>
+          <w:sz w:val="22"/>
+          <w:szCs w:val="22"/>
+        </w:rPr>
+        <w:t xml:space="preserve">bijdraagt aan sociale vooruitgang. </w:t>
+      </w:r>
+      <w:r>
+        <w:rPr>
+          <w:rFonts w:ascii="Courier New" w:hAnsi="Courier New" w:cs="Courier New"/>
+          <w:sz w:val="22"/>
+          <w:szCs w:val="22"/>
+        </w:rPr>
+        <w:t>A</w:t>
+      </w:r>
+      <w:r>
+        <w:rPr>
+          <w:rFonts w:ascii="Courier New" w:hAnsi="Courier New" w:cs="Courier New"/>
+          <w:sz w:val="22"/>
+          <w:szCs w:val="22"/>
+        </w:rPr>
+        <w:t>cademische debatten</w:t>
+      </w:r>
+      <w:r>
+        <w:rPr>
+          <w:rFonts w:ascii="Courier New" w:hAnsi="Courier New" w:cs="Courier New"/>
+          <w:sz w:val="22"/>
+          <w:szCs w:val="22"/>
+        </w:rPr>
+        <w:t xml:space="preserve"> zijn niet meer voldoende</w:t>
+      </w:r>
+      <w:r>
+        <w:rPr>
+          <w:rFonts w:ascii="Courier New" w:hAnsi="Courier New" w:cs="Courier New"/>
+          <w:sz w:val="22"/>
+          <w:szCs w:val="22"/>
+        </w:rPr>
+        <w:t xml:space="preserve">, maar </w:t>
+      </w:r>
+      <w:r>
+        <w:rPr>
+          <w:rFonts w:ascii="Courier New" w:hAnsi="Courier New" w:cs="Courier New"/>
+          <w:sz w:val="22"/>
+          <w:szCs w:val="22"/>
+        </w:rPr>
+        <w:t xml:space="preserve">filosofen spelen </w:t>
+      </w:r>
+      <w:r>
+        <w:rPr>
+          <w:rFonts w:ascii="Courier New" w:hAnsi="Courier New" w:cs="Courier New"/>
+          <w:sz w:val="22"/>
+          <w:szCs w:val="22"/>
+        </w:rPr>
+        <w:t>een actieve rol in het vormgeven van de maatschappij en het verbeteren van het menselijk welzijn. De</w:t>
+      </w:r>
+      <w:r>
+        <w:rPr>
+          <w:rFonts w:ascii="Courier New" w:hAnsi="Courier New" w:cs="Courier New"/>
+          <w:sz w:val="22"/>
+          <w:szCs w:val="22"/>
+        </w:rPr>
+        <w:t xml:space="preserve"> theorie van de filosoof is een</w:t>
+      </w:r>
+      <w:r>
+        <w:rPr>
+          <w:rFonts w:ascii="Courier New" w:hAnsi="Courier New" w:cs="Courier New"/>
+          <w:sz w:val="22"/>
+          <w:szCs w:val="22"/>
+        </w:rPr>
+        <w:t xml:space="preserve"> hulpmiddel voor sociale verandering.</w:t>
+      </w:r>
+      <w:r>
+        <w:rPr>
+          <w:rFonts w:ascii="Courier New" w:hAnsi="Courier New" w:cs="Courier New"/>
+          <w:sz w:val="22"/>
+          <w:szCs w:val="22"/>
+        </w:rPr>
+        <w:t xml:space="preserve"> </w:t>
+      </w:r>
+      <w:r>
+        <w:rPr>
+          <w:rFonts w:ascii="Courier New" w:hAnsi="Courier New" w:cs="Courier New"/>
+          <w:sz w:val="22"/>
+          <w:szCs w:val="22"/>
+        </w:rPr>
+        <w:t>K</w:t>
+      </w:r>
+      <w:r>
+        <w:rPr>
+          <w:rFonts w:ascii="Courier New" w:hAnsi="Courier New" w:cs="Courier New"/>
+          <w:sz w:val="22"/>
+          <w:szCs w:val="22"/>
+        </w:rPr>
+        <w:t xml:space="preserve">ennis </w:t>
+      </w:r>
+      <w:r>
+        <w:rPr>
+          <w:rFonts w:ascii="Courier New" w:hAnsi="Courier New" w:cs="Courier New"/>
+          <w:sz w:val="22"/>
+          <w:szCs w:val="22"/>
+        </w:rPr>
+        <w:t xml:space="preserve">is </w:t>
+      </w:r>
+      <w:r>
+        <w:rPr>
+          <w:rFonts w:ascii="Courier New" w:hAnsi="Courier New" w:cs="Courier New"/>
+          <w:sz w:val="22"/>
+          <w:szCs w:val="22"/>
+        </w:rPr>
+        <w:t>geen doel op zich</w:t>
+      </w:r>
+      <w:r>
+        <w:rPr>
+          <w:rFonts w:ascii="Courier New" w:hAnsi="Courier New" w:cs="Courier New"/>
+          <w:sz w:val="22"/>
+          <w:szCs w:val="22"/>
+        </w:rPr>
+        <w:t xml:space="preserve"> maa</w:t>
+      </w:r>
+      <w:r>
+        <w:rPr>
+          <w:rFonts w:ascii="Courier New" w:hAnsi="Courier New" w:cs="Courier New"/>
+          <w:sz w:val="22"/>
+          <w:szCs w:val="22"/>
+        </w:rPr>
+        <w:t>r een middel om actie te sturen en</w:t>
+      </w:r>
+      <w:r>
+        <w:rPr>
+          <w:rFonts w:ascii="Courier New" w:hAnsi="Courier New" w:cs="Courier New"/>
+          <w:sz w:val="22"/>
+          <w:szCs w:val="22"/>
+        </w:rPr>
+        <w:t xml:space="preserve"> er </w:t>
+      </w:r>
+      <w:r>
+        <w:rPr>
+          <w:rFonts w:ascii="Courier New" w:hAnsi="Courier New" w:cs="Courier New"/>
+          <w:sz w:val="22"/>
+          <w:szCs w:val="22"/>
+        </w:rPr>
+        <w:t xml:space="preserve"> problemen </w:t>
+      </w:r>
+      <w:r>
+        <w:rPr>
+          <w:rFonts w:ascii="Courier New" w:hAnsi="Courier New" w:cs="Courier New"/>
+          <w:sz w:val="22"/>
+          <w:szCs w:val="22"/>
+        </w:rPr>
+        <w:t xml:space="preserve">mee </w:t>
+      </w:r>
+      <w:r>
+        <w:rPr>
+          <w:rFonts w:ascii="Courier New" w:hAnsi="Courier New" w:cs="Courier New"/>
+          <w:sz w:val="22"/>
+          <w:szCs w:val="22"/>
+        </w:rPr>
+        <w:t xml:space="preserve">op te lossen. </w:t>
+      </w:r>
+      <w:r>
+        <w:rPr>
+          <w:rFonts w:ascii="Courier New" w:hAnsi="Courier New" w:cs="Courier New"/>
+          <w:sz w:val="22"/>
+          <w:szCs w:val="22"/>
+        </w:rPr>
+        <w:t xml:space="preserve">De kennis is niet alleen actief maar ook </w:t>
+      </w:r>
+      <w:r>
+        <w:rPr>
+          <w:rFonts w:ascii="Courier New" w:hAnsi="Courier New" w:cs="Courier New"/>
+          <w:sz w:val="22"/>
+          <w:szCs w:val="22"/>
+        </w:rPr>
+        <w:t>experimente</w:t>
+      </w:r>
+      <w:r>
+        <w:rPr>
+          <w:rFonts w:ascii="Courier New" w:hAnsi="Courier New" w:cs="Courier New"/>
+          <w:sz w:val="22"/>
+          <w:szCs w:val="22"/>
+        </w:rPr>
+        <w:t>el van karakter omdat hij</w:t>
+      </w:r>
+      <w:r>
+        <w:rPr>
+          <w:rFonts w:ascii="Courier New" w:hAnsi="Courier New" w:cs="Courier New"/>
+          <w:sz w:val="22"/>
+          <w:szCs w:val="22"/>
+        </w:rPr>
+        <w:t xml:space="preserve"> voortdurend wordt getest en verfijnd door middel van actie. Deze benadering is volgens hem meer in overeenstemming met de realiteit van de menselijke ervaring en de methoden van de wetenschap. Het sluit ook aan bij zijn bredere visie op filosofie als een praktische, geëngageerde discipline die bijdraagt aan sociale vooruitgang.</w:t>
+      </w:r>
+      <w:r>
+        <w:rPr>
+          <w:rFonts w:ascii="Courier New" w:hAnsi="Courier New" w:cs="Courier New"/>
+          <w:sz w:val="22"/>
+          <w:szCs w:val="22"/>
+        </w:rPr>
+        <w:br/>
+      </w:r>
+      <w:r>
+        <w:rPr>
+          <w:rFonts w:ascii="Courier New" w:hAnsi="Courier New" w:cs="Courier New"/>
+          <w:sz w:val="22"/>
+          <w:szCs w:val="22"/>
+        </w:rPr>
+        <w:br/>
+      </w:r>
+    </w:p>
+    <w:p>
+      <w:pPr>
+        <w:spacing w:line="360" w:lineRule="auto"/>
+        <w:ind w:firstLine="720"/>
+        <w:rPr>
+          <w:rFonts w:ascii="Courier New" w:hAnsi="Courier New" w:cs="Courier New"/>
+          <w:sz w:val="22"/>
+          <w:szCs w:val="22"/>
+        </w:rPr>
+      </w:pPr>
+      <w:r>
+        <w:rPr>
+          <w:rFonts w:ascii="Courier New" w:hAnsi="Courier New" w:cs="Courier New"/>
+          <w:sz w:val="22"/>
+          <w:szCs w:val="22"/>
+        </w:rPr>
+        <w:br/>
+      </w:r>
+      <w:r>
+        <w:rPr>
+          <w:rFonts w:ascii="Courier New" w:hAnsi="Courier New" w:cs="Courier New"/>
+          <w:sz w:val="22"/>
+          <w:szCs w:val="22"/>
+        </w:rPr>
+        <w:br/>
+      </w:r>
+      <w:r>
+        <w:rPr>
+          <w:rFonts w:ascii="Courier New" w:hAnsi="Courier New" w:cs="Courier New"/>
+          <w:sz w:val="22"/>
+          <w:szCs w:val="22"/>
+        </w:rPr>
+        <w:t>Tot slot, Toulmin</w:t>
+      </w:r>
+      <w:r>
+        <w:rPr>
+          <w:rFonts w:ascii="Courier New" w:hAnsi="Courier New" w:cs="Courier New"/>
+          <w:sz w:val="22"/>
+          <w:szCs w:val="22"/>
+        </w:rPr>
+        <w:br/>
+        <w:t>In *The Quest for Certainty* biedt John Dewey een krachtige kritiek op traditionele filosofische benaderingen van kennis en zekerheid. Hij bestrijdt de scheiding van theorie en praktijk, het streven naar absolute waarheden en de passieve, contemplatieve kijk op kennis. In plaats daarvan pleit hij voor een pragmatische, experimentele benadering die kennis en actie integreert, het belang van ervaring benadrukt en de praktische problemen van het menselijk leven aanpakt.</w:t>
+      </w:r>
+    </w:p>
+    <w:p>
+      <w:pPr>
+        <w:spacing w:line="360" w:lineRule="auto"/>
+        <w:ind w:firstLine="720"/>
+        <w:rPr>
+          <w:rFonts w:ascii="Courier New" w:hAnsi="Courier New" w:cs="Courier New"/>
+          <w:sz w:val="22"/>
+          <w:szCs w:val="22"/>
+        </w:rPr>
+      </w:pPr>
+      <w:r>
+        <w:rPr>
+          <w:rFonts w:ascii="Courier New" w:hAnsi="Courier New" w:cs="Courier New"/>
+          <w:sz w:val="22"/>
+          <w:szCs w:val="22"/>
+        </w:rPr>
         <w:t>Dewey's visie op filosofie als een praktische, geëngageerde discipline heeft een diepgaande invloed gehad op het moderne denken. Zijn nadruk op de voorlopige, feilbare aard van kennis en het belang van continu onderzoek resoneert met hedendaagse benaderingen van wetenschap, ethiek en sociale theorie. *The Quest for Certainty* blijft een vitaal en relevant werk, dat waardevolle inzichten biedt in de aard van kennis en de rol van filosofie in een veranderende wereld.</w:t>
       </w:r>
       <w:r>
@@ -3908,7 +4492,16 @@
           <w:sz w:val="22"/>
           <w:szCs w:val="22"/>
         </w:rPr>
-        <w:t>Deze samenvatting vat de essentie van Deweys argumenten in *The Quest for Certainty*, met de nadruk op zijn kritiek op de traditionele filosofie en zijn pleidooi voor een pragmatische, ervaringsgerichte benadering van kennis. Het boek is een hoeksteen van Deweys pragmatisme en een belangrijke bijdrage aan het moderne filosofische denken.</w:t>
+        <w:t xml:space="preserve">Deze samenvatting vat de essentie van Deweys argumenten in *The Quest for Certainty*, met de nadruk op zijn kritiek op de </w:t>
+      </w:r>
+      <w:r>
+        <w:rPr>
+          <w:rFonts w:ascii="Courier New" w:hAnsi="Courier New" w:cs="Courier New"/>
+          <w:sz w:val="22"/>
+          <w:szCs w:val="22"/>
+        </w:rPr>
+        <w:lastRenderedPageBreak/>
+        <w:t>traditionele filosofie en zijn pleidooi voor een pragmatische, ervaringsgerichte benadering van kennis. Het boek is een hoeksteen van Deweys pragmatisme en een belangrijke bijdrage aan het moderne filosofische denken.</w:t>
       </w:r>
     </w:p>
     <w:p>

</xml_diff>

<commit_message>
25-02-04, Quest for certainty bijgewerkt
</commit_message>
<xml_diff>
--- a/DeweyBooks/QuestforCertainty.docx
+++ b/DeweyBooks/QuestforCertainty.docx
@@ -43,703 +43,37 @@
           <w:szCs w:val="22"/>
         </w:rPr>
       </w:pPr>
-    </w:p>
-    <w:p>
-      <w:pPr>
-        <w:spacing w:line="360" w:lineRule="auto"/>
-        <w:rPr>
-          <w:rFonts w:ascii="Courier New" w:hAnsi="Courier New" w:cs="Courier New"/>
-          <w:sz w:val="22"/>
-          <w:szCs w:val="22"/>
-        </w:rPr>
-      </w:pPr>
-      <w:r>
-        <w:rPr>
-          <w:rFonts w:ascii="Courier New" w:hAnsi="Courier New" w:cs="Courier New"/>
-          <w:sz w:val="22"/>
-          <w:szCs w:val="22"/>
-        </w:rPr>
-        <w:t xml:space="preserve">Op 18 april 1929 houdt </w:t>
-      </w:r>
-      <w:r>
-        <w:rPr>
-          <w:rFonts w:ascii="Courier New" w:hAnsi="Courier New" w:cs="Courier New"/>
-          <w:sz w:val="22"/>
-          <w:szCs w:val="22"/>
-        </w:rPr>
-        <w:t>John Dewey</w:t>
-      </w:r>
-      <w:r>
-        <w:rPr>
-          <w:rFonts w:ascii="Courier New" w:hAnsi="Courier New" w:cs="Courier New"/>
-          <w:sz w:val="22"/>
-          <w:szCs w:val="22"/>
-        </w:rPr>
-        <w:t xml:space="preserve"> zijn eerste Gifford Lecture in de grote muziekzaal van de theologische afdeling van Universisteit van Edingburgh. Alle plaatsen zijn bezet en mensen staan tot ver in de gangen </w:t>
-      </w:r>
-      <w:r>
-        <w:rPr>
-          <w:rFonts w:ascii="Courier New" w:hAnsi="Courier New" w:cs="Courier New"/>
-          <w:sz w:val="22"/>
-          <w:szCs w:val="22"/>
-        </w:rPr>
-        <w:t>aandachtig</w:t>
-      </w:r>
-      <w:r>
-        <w:rPr>
-          <w:rFonts w:ascii="Courier New" w:hAnsi="Courier New" w:cs="Courier New"/>
-          <w:sz w:val="22"/>
-          <w:szCs w:val="22"/>
-        </w:rPr>
-        <w:t xml:space="preserve"> te luisteren. In</w:t>
-      </w:r>
-      <w:r>
-        <w:rPr>
-          <w:rFonts w:ascii="Courier New" w:hAnsi="Courier New" w:cs="Courier New"/>
-          <w:sz w:val="22"/>
-          <w:szCs w:val="22"/>
-        </w:rPr>
-        <w:t xml:space="preserve"> de </w:t>
-      </w:r>
-      <w:r>
-        <w:rPr>
-          <w:rFonts w:ascii="Courier New" w:hAnsi="Courier New" w:cs="Courier New"/>
-          <w:sz w:val="22"/>
-          <w:szCs w:val="22"/>
-        </w:rPr>
-        <w:t xml:space="preserve">vijf </w:t>
-      </w:r>
-      <w:r>
-        <w:rPr>
-          <w:rFonts w:ascii="Courier New" w:hAnsi="Courier New" w:cs="Courier New"/>
-          <w:sz w:val="22"/>
-          <w:szCs w:val="22"/>
-        </w:rPr>
-        <w:t xml:space="preserve">weken </w:t>
-      </w:r>
-      <w:r>
-        <w:rPr>
-          <w:rFonts w:ascii="Courier New" w:hAnsi="Courier New" w:cs="Courier New"/>
-          <w:sz w:val="22"/>
-          <w:szCs w:val="22"/>
-        </w:rPr>
-        <w:t xml:space="preserve">die erop volgen </w:t>
-      </w:r>
-      <w:r>
-        <w:rPr>
-          <w:rFonts w:ascii="Courier New" w:hAnsi="Courier New" w:cs="Courier New"/>
-          <w:sz w:val="22"/>
-          <w:szCs w:val="22"/>
-        </w:rPr>
-        <w:t>geeft hij steeds twee lezingen.</w:t>
-      </w:r>
-      <w:r>
-        <w:rPr>
-          <w:rFonts w:ascii="Courier New" w:hAnsi="Courier New" w:cs="Courier New"/>
-          <w:sz w:val="22"/>
-          <w:szCs w:val="22"/>
-        </w:rPr>
-        <w:t xml:space="preserve"> </w:t>
-      </w:r>
-      <w:r>
-        <w:rPr>
-          <w:rFonts w:ascii="Courier New" w:hAnsi="Courier New" w:cs="Courier New"/>
-          <w:sz w:val="22"/>
-          <w:szCs w:val="22"/>
-        </w:rPr>
-        <w:t>D</w:t>
-      </w:r>
-      <w:r>
-        <w:rPr>
-          <w:rFonts w:ascii="Courier New" w:hAnsi="Courier New" w:cs="Courier New"/>
-          <w:sz w:val="22"/>
-          <w:szCs w:val="22"/>
-        </w:rPr>
-        <w:t xml:space="preserve">e tien lezingen verwerkt hij in </w:t>
-      </w:r>
-      <w:r>
-        <w:rPr>
-          <w:rFonts w:ascii="Courier New" w:hAnsi="Courier New" w:cs="Courier New"/>
-          <w:sz w:val="22"/>
-          <w:szCs w:val="22"/>
-        </w:rPr>
-        <w:t xml:space="preserve">*The Quest for Certainty* </w:t>
-      </w:r>
-      <w:r>
-        <w:rPr>
-          <w:rFonts w:ascii="Courier New" w:hAnsi="Courier New" w:cs="Courier New"/>
-          <w:sz w:val="22"/>
-          <w:szCs w:val="22"/>
-        </w:rPr>
-        <w:t xml:space="preserve">dat in het crisisjaar </w:t>
-      </w:r>
-      <w:r>
-        <w:rPr>
-          <w:rFonts w:ascii="Courier New" w:hAnsi="Courier New" w:cs="Courier New"/>
-          <w:sz w:val="22"/>
-          <w:szCs w:val="22"/>
-        </w:rPr>
-        <w:t>1929</w:t>
-      </w:r>
-      <w:r>
-        <w:rPr>
-          <w:rFonts w:ascii="Courier New" w:hAnsi="Courier New" w:cs="Courier New"/>
-          <w:sz w:val="22"/>
-          <w:szCs w:val="22"/>
-        </w:rPr>
-        <w:t xml:space="preserve"> verschijnt</w:t>
-      </w:r>
-      <w:r>
-        <w:rPr>
-          <w:rFonts w:ascii="Courier New" w:hAnsi="Courier New" w:cs="Courier New"/>
-          <w:sz w:val="22"/>
-          <w:szCs w:val="22"/>
-        </w:rPr>
-        <w:t xml:space="preserve">. </w:t>
-      </w:r>
-      <w:r>
-        <w:rPr>
-          <w:rFonts w:ascii="Courier New" w:hAnsi="Courier New" w:cs="Courier New"/>
-          <w:sz w:val="22"/>
-          <w:szCs w:val="22"/>
-        </w:rPr>
-        <w:t>In het boek</w:t>
-      </w:r>
-      <w:r>
-        <w:rPr>
-          <w:rFonts w:ascii="Courier New" w:hAnsi="Courier New" w:cs="Courier New"/>
-          <w:sz w:val="22"/>
-          <w:szCs w:val="22"/>
-        </w:rPr>
-        <w:t xml:space="preserve"> presenteert </w:t>
-      </w:r>
-      <w:r>
-        <w:rPr>
-          <w:rFonts w:ascii="Courier New" w:hAnsi="Courier New" w:cs="Courier New"/>
-          <w:sz w:val="22"/>
-          <w:szCs w:val="22"/>
-        </w:rPr>
-        <w:t>Dewey</w:t>
-      </w:r>
-      <w:r>
-        <w:rPr>
-          <w:rFonts w:ascii="Courier New" w:hAnsi="Courier New" w:cs="Courier New"/>
-          <w:sz w:val="22"/>
-          <w:szCs w:val="22"/>
-        </w:rPr>
-        <w:t xml:space="preserve"> zijn</w:t>
-      </w:r>
-      <w:r>
-        <w:rPr>
-          <w:rFonts w:ascii="Courier New" w:hAnsi="Courier New" w:cs="Courier New"/>
-          <w:sz w:val="22"/>
-          <w:szCs w:val="22"/>
-        </w:rPr>
-        <w:t xml:space="preserve"> kennisleer</w:t>
-      </w:r>
-      <w:r>
-        <w:rPr>
-          <w:rFonts w:ascii="Courier New" w:hAnsi="Courier New" w:cs="Courier New"/>
-          <w:sz w:val="22"/>
-          <w:szCs w:val="22"/>
-        </w:rPr>
-        <w:t xml:space="preserve"> en b</w:t>
-      </w:r>
-      <w:r>
-        <w:rPr>
-          <w:rFonts w:ascii="Courier New" w:hAnsi="Courier New" w:cs="Courier New"/>
-          <w:sz w:val="22"/>
-          <w:szCs w:val="22"/>
-        </w:rPr>
-        <w:t xml:space="preserve">ijna honderd jaar later </w:t>
-      </w:r>
-      <w:r>
-        <w:rPr>
-          <w:rFonts w:ascii="Courier New" w:hAnsi="Courier New" w:cs="Courier New"/>
-          <w:sz w:val="22"/>
-          <w:szCs w:val="22"/>
-        </w:rPr>
-        <w:t xml:space="preserve">klinkt het allemaal nog </w:t>
-      </w:r>
-      <w:r>
-        <w:rPr>
-          <w:rFonts w:ascii="Courier New" w:hAnsi="Courier New" w:cs="Courier New"/>
-          <w:sz w:val="22"/>
-          <w:szCs w:val="22"/>
-        </w:rPr>
-        <w:t>heel modern.</w:t>
-      </w:r>
-      <w:r>
-        <w:rPr>
-          <w:rFonts w:ascii="Courier New" w:hAnsi="Courier New" w:cs="Courier New"/>
-          <w:sz w:val="22"/>
-          <w:szCs w:val="22"/>
-        </w:rPr>
-        <w:t xml:space="preserve"> </w:t>
-      </w:r>
-      <w:r>
-        <w:rPr>
-          <w:rFonts w:ascii="Courier New" w:hAnsi="Courier New" w:cs="Courier New"/>
-          <w:sz w:val="22"/>
-          <w:szCs w:val="22"/>
-        </w:rPr>
-        <w:t>In het boek valt hij ‘de belangrijke vesting van de klassieke filosofische traditie’ aan</w:t>
-      </w:r>
-      <w:r>
-        <w:rPr>
-          <w:rFonts w:ascii="Courier New" w:hAnsi="Courier New" w:cs="Courier New"/>
-          <w:sz w:val="22"/>
-          <w:szCs w:val="22"/>
-        </w:rPr>
-        <w:t xml:space="preserve"> </w:t>
-      </w:r>
-      <w:r>
-        <w:rPr>
-          <w:rFonts w:ascii="Courier New" w:hAnsi="Courier New" w:cs="Courier New"/>
-          <w:sz w:val="22"/>
-          <w:szCs w:val="22"/>
-        </w:rPr>
-        <w:t>waar de</w:t>
-      </w:r>
-      <w:r>
-        <w:rPr>
-          <w:rFonts w:ascii="Courier New" w:hAnsi="Courier New" w:cs="Courier New"/>
-          <w:sz w:val="22"/>
-          <w:szCs w:val="22"/>
-        </w:rPr>
-        <w:t xml:space="preserve"> nadruk </w:t>
-      </w:r>
-      <w:r>
-        <w:rPr>
-          <w:rFonts w:ascii="Courier New" w:hAnsi="Courier New" w:cs="Courier New"/>
-          <w:sz w:val="22"/>
-          <w:szCs w:val="22"/>
-        </w:rPr>
-        <w:t xml:space="preserve">ligt </w:t>
-      </w:r>
-      <w:r>
-        <w:rPr>
-          <w:rFonts w:ascii="Courier New" w:hAnsi="Courier New" w:cs="Courier New"/>
-          <w:sz w:val="22"/>
-          <w:szCs w:val="22"/>
-        </w:rPr>
-        <w:t>op theorie</w:t>
-      </w:r>
-      <w:r>
-        <w:rPr>
-          <w:rFonts w:ascii="Courier New" w:hAnsi="Courier New" w:cs="Courier New"/>
-          <w:sz w:val="22"/>
-          <w:szCs w:val="22"/>
-        </w:rPr>
-        <w:t xml:space="preserve"> en zekerheid</w:t>
-      </w:r>
-      <w:r>
-        <w:rPr>
-          <w:rFonts w:ascii="Courier New" w:hAnsi="Courier New" w:cs="Courier New"/>
-          <w:sz w:val="22"/>
-          <w:szCs w:val="22"/>
-        </w:rPr>
-        <w:t xml:space="preserve"> en</w:t>
-      </w:r>
-      <w:r>
-        <w:rPr>
-          <w:rFonts w:ascii="Courier New" w:hAnsi="Courier New" w:cs="Courier New"/>
-          <w:sz w:val="22"/>
-          <w:szCs w:val="22"/>
-        </w:rPr>
-        <w:t xml:space="preserve"> rang en orde</w:t>
-      </w:r>
-      <w:r>
-        <w:rPr>
-          <w:rFonts w:ascii="Courier New" w:hAnsi="Courier New" w:cs="Courier New"/>
-          <w:sz w:val="22"/>
-          <w:szCs w:val="22"/>
-        </w:rPr>
-        <w:t xml:space="preserve"> en </w:t>
-      </w:r>
-      <w:r>
-        <w:rPr>
-          <w:rFonts w:ascii="Courier New" w:hAnsi="Courier New" w:cs="Courier New"/>
-          <w:sz w:val="22"/>
-          <w:szCs w:val="22"/>
-        </w:rPr>
-        <w:t>die een grote</w:t>
-      </w:r>
-      <w:r>
-        <w:rPr>
-          <w:rFonts w:ascii="Courier New" w:hAnsi="Courier New" w:cs="Courier New"/>
-          <w:sz w:val="22"/>
-          <w:szCs w:val="22"/>
-        </w:rPr>
-        <w:t xml:space="preserve"> afkeer </w:t>
-      </w:r>
-      <w:r>
-        <w:rPr>
-          <w:rFonts w:ascii="Courier New" w:hAnsi="Courier New" w:cs="Courier New"/>
-          <w:sz w:val="22"/>
-          <w:szCs w:val="22"/>
-        </w:rPr>
-        <w:t xml:space="preserve">heeft </w:t>
-      </w:r>
-      <w:r>
-        <w:rPr>
-          <w:rFonts w:ascii="Courier New" w:hAnsi="Courier New" w:cs="Courier New"/>
-          <w:sz w:val="22"/>
-          <w:szCs w:val="22"/>
-        </w:rPr>
-        <w:t>v</w:t>
-      </w:r>
-      <w:r>
-        <w:rPr>
-          <w:rFonts w:ascii="Courier New" w:hAnsi="Courier New" w:cs="Courier New"/>
-          <w:sz w:val="22"/>
-          <w:szCs w:val="22"/>
-        </w:rPr>
-        <w:t>an</w:t>
-      </w:r>
-      <w:r>
-        <w:rPr>
-          <w:rFonts w:ascii="Courier New" w:hAnsi="Courier New" w:cs="Courier New"/>
-          <w:sz w:val="22"/>
-          <w:szCs w:val="22"/>
-        </w:rPr>
-        <w:t xml:space="preserve"> verandering en praktijk. </w:t>
-      </w:r>
-      <w:r>
-        <w:rPr>
-          <w:rFonts w:ascii="Courier New" w:hAnsi="Courier New" w:cs="Courier New"/>
-          <w:sz w:val="22"/>
-          <w:szCs w:val="22"/>
-        </w:rPr>
-        <w:t>Dewey</w:t>
-      </w:r>
-      <w:r>
-        <w:rPr>
-          <w:rFonts w:ascii="Courier New" w:hAnsi="Courier New" w:cs="Courier New"/>
-          <w:sz w:val="22"/>
-          <w:szCs w:val="22"/>
-        </w:rPr>
-        <w:t xml:space="preserve"> stelt </w:t>
-      </w:r>
-      <w:r>
-        <w:rPr>
-          <w:rFonts w:ascii="Courier New" w:hAnsi="Courier New" w:cs="Courier New"/>
-          <w:sz w:val="22"/>
-          <w:szCs w:val="22"/>
-        </w:rPr>
-        <w:t>een pragmatisch</w:t>
-      </w:r>
-      <w:r>
-        <w:rPr>
-          <w:rFonts w:ascii="Courier New" w:hAnsi="Courier New" w:cs="Courier New"/>
-          <w:sz w:val="22"/>
-          <w:szCs w:val="22"/>
-        </w:rPr>
-        <w:t xml:space="preserve"> perspectief</w:t>
-      </w:r>
-      <w:r>
-        <w:rPr>
-          <w:rFonts w:ascii="Courier New" w:hAnsi="Courier New" w:cs="Courier New"/>
-          <w:sz w:val="22"/>
-          <w:szCs w:val="22"/>
-        </w:rPr>
-        <w:t xml:space="preserve"> voor</w:t>
-      </w:r>
-      <w:r>
-        <w:rPr>
-          <w:rFonts w:ascii="Courier New" w:hAnsi="Courier New" w:cs="Courier New"/>
-          <w:sz w:val="22"/>
-          <w:szCs w:val="22"/>
-        </w:rPr>
-        <w:t xml:space="preserve"> </w:t>
-      </w:r>
-      <w:r>
-        <w:rPr>
-          <w:rFonts w:ascii="Courier New" w:hAnsi="Courier New" w:cs="Courier New"/>
-          <w:sz w:val="22"/>
-          <w:szCs w:val="22"/>
-        </w:rPr>
-        <w:t xml:space="preserve">met een </w:t>
-      </w:r>
-      <w:r>
-        <w:rPr>
-          <w:rFonts w:ascii="Courier New" w:hAnsi="Courier New" w:cs="Courier New"/>
-          <w:sz w:val="22"/>
-          <w:szCs w:val="22"/>
-        </w:rPr>
-        <w:t xml:space="preserve">experimenteel </w:t>
-      </w:r>
-      <w:r>
-        <w:rPr>
-          <w:rFonts w:ascii="Courier New" w:hAnsi="Courier New" w:cs="Courier New"/>
-          <w:sz w:val="22"/>
-          <w:szCs w:val="22"/>
-        </w:rPr>
-        <w:t xml:space="preserve">karakter </w:t>
-      </w:r>
-      <w:r>
-        <w:rPr>
-          <w:rFonts w:ascii="Courier New" w:hAnsi="Courier New" w:cs="Courier New"/>
-          <w:sz w:val="22"/>
-          <w:szCs w:val="22"/>
-        </w:rPr>
-        <w:t xml:space="preserve">en </w:t>
-      </w:r>
-      <w:r>
-        <w:rPr>
-          <w:rFonts w:ascii="Courier New" w:hAnsi="Courier New" w:cs="Courier New"/>
-          <w:sz w:val="22"/>
-          <w:szCs w:val="22"/>
-        </w:rPr>
-        <w:t>stelt</w:t>
-      </w:r>
-      <w:r>
-        <w:rPr>
-          <w:rFonts w:ascii="Courier New" w:hAnsi="Courier New" w:cs="Courier New"/>
-          <w:sz w:val="22"/>
-          <w:szCs w:val="22"/>
-        </w:rPr>
-        <w:t xml:space="preserve"> </w:t>
-      </w:r>
-      <w:r>
-        <w:rPr>
-          <w:rFonts w:ascii="Courier New" w:hAnsi="Courier New" w:cs="Courier New"/>
-          <w:sz w:val="22"/>
-          <w:szCs w:val="22"/>
-        </w:rPr>
-        <w:t>ervaring</w:t>
-      </w:r>
-      <w:r>
-        <w:rPr>
-          <w:rFonts w:ascii="Courier New" w:hAnsi="Courier New" w:cs="Courier New"/>
-          <w:sz w:val="22"/>
-          <w:szCs w:val="22"/>
-        </w:rPr>
-        <w:t xml:space="preserve"> </w:t>
-      </w:r>
-      <w:r>
-        <w:rPr>
-          <w:rFonts w:ascii="Courier New" w:hAnsi="Courier New" w:cs="Courier New"/>
-          <w:sz w:val="22"/>
-          <w:szCs w:val="22"/>
-        </w:rPr>
-        <w:t>centraal stelt in z’n zoektocht naar</w:t>
-      </w:r>
-      <w:r>
-        <w:rPr>
-          <w:rFonts w:ascii="Courier New" w:hAnsi="Courier New" w:cs="Courier New"/>
-          <w:sz w:val="22"/>
-          <w:szCs w:val="22"/>
-        </w:rPr>
-        <w:t xml:space="preserve"> waarheid. </w:t>
-      </w:r>
-      <w:r>
-        <w:rPr>
-          <w:rFonts w:ascii="Courier New" w:hAnsi="Courier New" w:cs="Courier New"/>
-          <w:sz w:val="22"/>
-          <w:szCs w:val="22"/>
-        </w:rPr>
-        <w:t xml:space="preserve">Hij wil de tegenstelling opheffen </w:t>
-      </w:r>
-      <w:r>
-        <w:rPr>
-          <w:rFonts w:ascii="Courier New" w:hAnsi="Courier New" w:cs="Courier New"/>
-          <w:sz w:val="22"/>
-          <w:szCs w:val="22"/>
-        </w:rPr>
-        <w:t xml:space="preserve">tussen theorie en praktijk en </w:t>
-      </w:r>
-      <w:r>
-        <w:rPr>
-          <w:rFonts w:ascii="Courier New" w:hAnsi="Courier New" w:cs="Courier New"/>
-          <w:sz w:val="22"/>
-          <w:szCs w:val="22"/>
-        </w:rPr>
-        <w:t>daarvoor is het nodig</w:t>
-      </w:r>
-      <w:r>
-        <w:rPr>
-          <w:rFonts w:ascii="Courier New" w:hAnsi="Courier New" w:cs="Courier New"/>
-          <w:sz w:val="22"/>
-          <w:szCs w:val="22"/>
-        </w:rPr>
-        <w:t xml:space="preserve"> kennis </w:t>
-      </w:r>
-      <w:r>
-        <w:rPr>
-          <w:rFonts w:ascii="Courier New" w:hAnsi="Courier New" w:cs="Courier New"/>
-          <w:sz w:val="22"/>
-          <w:szCs w:val="22"/>
-        </w:rPr>
-        <w:t xml:space="preserve">niet meer </w:t>
-      </w:r>
-      <w:r>
-        <w:rPr>
-          <w:rFonts w:ascii="Courier New" w:hAnsi="Courier New" w:cs="Courier New"/>
-          <w:sz w:val="22"/>
-          <w:szCs w:val="22"/>
-        </w:rPr>
-        <w:t>te zien</w:t>
-      </w:r>
-      <w:r>
-        <w:rPr>
-          <w:rFonts w:ascii="Courier New" w:hAnsi="Courier New" w:cs="Courier New"/>
-          <w:sz w:val="22"/>
-          <w:szCs w:val="22"/>
-        </w:rPr>
-        <w:t xml:space="preserve"> als </w:t>
-      </w:r>
-      <w:r>
-        <w:rPr>
-          <w:rFonts w:ascii="Courier New" w:hAnsi="Courier New" w:cs="Courier New"/>
-          <w:sz w:val="22"/>
-          <w:szCs w:val="22"/>
-        </w:rPr>
-        <w:t>iets</w:t>
-      </w:r>
-      <w:r>
-        <w:rPr>
-          <w:rFonts w:ascii="Courier New" w:hAnsi="Courier New" w:cs="Courier New"/>
-          <w:sz w:val="22"/>
-          <w:szCs w:val="22"/>
-        </w:rPr>
-        <w:t xml:space="preserve"> statisch</w:t>
-      </w:r>
-      <w:r>
-        <w:rPr>
-          <w:rFonts w:ascii="Courier New" w:hAnsi="Courier New" w:cs="Courier New"/>
-          <w:sz w:val="22"/>
-          <w:szCs w:val="22"/>
-        </w:rPr>
-        <w:t xml:space="preserve"> en</w:t>
-      </w:r>
-      <w:r>
-        <w:rPr>
-          <w:rFonts w:ascii="Courier New" w:hAnsi="Courier New" w:cs="Courier New"/>
-          <w:sz w:val="22"/>
-          <w:szCs w:val="22"/>
-        </w:rPr>
-        <w:t xml:space="preserve"> </w:t>
-      </w:r>
-      <w:r>
-        <w:rPr>
-          <w:rFonts w:ascii="Courier New" w:hAnsi="Courier New" w:cs="Courier New"/>
-          <w:sz w:val="22"/>
-          <w:szCs w:val="22"/>
-        </w:rPr>
-        <w:t>a</w:t>
-      </w:r>
-      <w:r>
-        <w:rPr>
-          <w:rFonts w:ascii="Courier New" w:hAnsi="Courier New" w:cs="Courier New"/>
-          <w:sz w:val="22"/>
-          <w:szCs w:val="22"/>
-        </w:rPr>
-        <w:t>bsoluut</w:t>
-      </w:r>
-      <w:r>
-        <w:rPr>
-          <w:rFonts w:ascii="Courier New" w:hAnsi="Courier New" w:cs="Courier New"/>
-          <w:sz w:val="22"/>
-          <w:szCs w:val="22"/>
-        </w:rPr>
-        <w:t xml:space="preserve">. Kennis </w:t>
-      </w:r>
-      <w:r>
-        <w:rPr>
-          <w:rFonts w:ascii="Courier New" w:hAnsi="Courier New" w:cs="Courier New"/>
-          <w:sz w:val="22"/>
-          <w:szCs w:val="22"/>
-        </w:rPr>
-        <w:t>vat hij op als</w:t>
-      </w:r>
-      <w:r>
-        <w:rPr>
-          <w:rFonts w:ascii="Courier New" w:hAnsi="Courier New" w:cs="Courier New"/>
-          <w:sz w:val="22"/>
-          <w:szCs w:val="22"/>
-        </w:rPr>
-        <w:t xml:space="preserve"> een</w:t>
-      </w:r>
-      <w:r>
-        <w:rPr>
-          <w:rFonts w:ascii="Courier New" w:hAnsi="Courier New" w:cs="Courier New"/>
-          <w:sz w:val="22"/>
-          <w:szCs w:val="22"/>
-        </w:rPr>
-        <w:t xml:space="preserve"> dynamisch proces</w:t>
-      </w:r>
-      <w:r>
-        <w:rPr>
-          <w:rFonts w:ascii="Courier New" w:hAnsi="Courier New" w:cs="Courier New"/>
-          <w:sz w:val="22"/>
-          <w:szCs w:val="22"/>
-        </w:rPr>
-        <w:t>,</w:t>
-      </w:r>
-      <w:r>
-        <w:rPr>
-          <w:rFonts w:ascii="Courier New" w:hAnsi="Courier New" w:cs="Courier New"/>
-          <w:sz w:val="22"/>
-          <w:szCs w:val="22"/>
-        </w:rPr>
-        <w:t xml:space="preserve"> geworteld in</w:t>
-      </w:r>
-      <w:r>
-        <w:rPr>
-          <w:rFonts w:ascii="Courier New" w:hAnsi="Courier New" w:cs="Courier New"/>
-          <w:sz w:val="22"/>
-          <w:szCs w:val="22"/>
-        </w:rPr>
-        <w:t xml:space="preserve"> ervaring en</w:t>
-      </w:r>
-      <w:r>
-        <w:rPr>
-          <w:rFonts w:ascii="Courier New" w:hAnsi="Courier New" w:cs="Courier New"/>
-          <w:sz w:val="22"/>
-          <w:szCs w:val="22"/>
-        </w:rPr>
-        <w:t xml:space="preserve"> </w:t>
-      </w:r>
-      <w:r>
-        <w:rPr>
-          <w:rFonts w:ascii="Courier New" w:hAnsi="Courier New" w:cs="Courier New"/>
-          <w:sz w:val="22"/>
-          <w:szCs w:val="22"/>
-        </w:rPr>
-        <w:t>die</w:t>
-      </w:r>
-      <w:r>
-        <w:rPr>
-          <w:rFonts w:ascii="Courier New" w:hAnsi="Courier New" w:cs="Courier New"/>
-          <w:sz w:val="22"/>
-          <w:szCs w:val="22"/>
-        </w:rPr>
-        <w:t xml:space="preserve"> tot stand </w:t>
-      </w:r>
-      <w:r>
-        <w:rPr>
-          <w:rFonts w:ascii="Courier New" w:hAnsi="Courier New" w:cs="Courier New"/>
-          <w:sz w:val="22"/>
-          <w:szCs w:val="22"/>
-        </w:rPr>
-        <w:t xml:space="preserve">komt </w:t>
-      </w:r>
-      <w:r>
-        <w:rPr>
-          <w:rFonts w:ascii="Courier New" w:hAnsi="Courier New" w:cs="Courier New"/>
-          <w:sz w:val="22"/>
-          <w:szCs w:val="22"/>
-        </w:rPr>
-        <w:t xml:space="preserve">in </w:t>
-      </w:r>
-      <w:r>
-        <w:rPr>
-          <w:rFonts w:ascii="Courier New" w:hAnsi="Courier New" w:cs="Courier New"/>
-          <w:sz w:val="22"/>
-          <w:szCs w:val="22"/>
-        </w:rPr>
-        <w:t>interactie met de wereld.</w:t>
+      <w:r>
+        <w:rPr>
+          <w:rFonts w:ascii="Courier New" w:hAnsi="Courier New" w:cs="Courier New"/>
+          <w:sz w:val="22"/>
+          <w:szCs w:val="22"/>
+        </w:rPr>
+        <w:t>“</w:t>
+      </w:r>
+      <w:r>
+        <w:rPr>
+          <w:rFonts w:ascii="Courier New" w:hAnsi="Courier New" w:cs="Courier New"/>
+          <w:sz w:val="22"/>
+          <w:szCs w:val="22"/>
+        </w:rPr>
+        <w:t>Want het criterium van kennis ligt in de methode die gebruikt wordt om gevolgen te verkrijgen en niet in metafysische opvattingen over de aard van het werkelijke</w:t>
+      </w:r>
+      <w:r>
+        <w:rPr>
+          <w:rFonts w:ascii="Courier New" w:hAnsi="Courier New" w:cs="Courier New"/>
+          <w:sz w:val="22"/>
+          <w:szCs w:val="22"/>
+        </w:rPr>
+        <w:t>” (221, naturalization of intelligence)</w:t>
+      </w:r>
+      <w:r>
+        <w:rPr>
+          <w:rFonts w:ascii="Courier New" w:hAnsi="Courier New" w:cs="Courier New"/>
+          <w:sz w:val="22"/>
+          <w:szCs w:val="22"/>
+        </w:rPr>
+        <w:t>.</w:t>
       </w:r>
     </w:p>
     <w:p>
@@ -761,6 +95,694 @@
           <w:szCs w:val="22"/>
         </w:rPr>
       </w:pPr>
+      <w:r>
+        <w:rPr>
+          <w:rFonts w:ascii="Courier New" w:hAnsi="Courier New" w:cs="Courier New"/>
+          <w:sz w:val="22"/>
+          <w:szCs w:val="22"/>
+        </w:rPr>
+        <w:t xml:space="preserve">Op 18 april 1929 houdt </w:t>
+      </w:r>
+      <w:r>
+        <w:rPr>
+          <w:rFonts w:ascii="Courier New" w:hAnsi="Courier New" w:cs="Courier New"/>
+          <w:sz w:val="22"/>
+          <w:szCs w:val="22"/>
+        </w:rPr>
+        <w:t>John Dewey</w:t>
+      </w:r>
+      <w:r>
+        <w:rPr>
+          <w:rFonts w:ascii="Courier New" w:hAnsi="Courier New" w:cs="Courier New"/>
+          <w:sz w:val="22"/>
+          <w:szCs w:val="22"/>
+        </w:rPr>
+        <w:t xml:space="preserve"> zijn eerste Gifford Lecture in de grote muziekzaal van de theologische afdeling van Universisteit van Edingburgh. Alle plaatsen zijn bezet en mensen staan tot ver in de gangen </w:t>
+      </w:r>
+      <w:r>
+        <w:rPr>
+          <w:rFonts w:ascii="Courier New" w:hAnsi="Courier New" w:cs="Courier New"/>
+          <w:sz w:val="22"/>
+          <w:szCs w:val="22"/>
+        </w:rPr>
+        <w:t>aandachtig</w:t>
+      </w:r>
+      <w:r>
+        <w:rPr>
+          <w:rFonts w:ascii="Courier New" w:hAnsi="Courier New" w:cs="Courier New"/>
+          <w:sz w:val="22"/>
+          <w:szCs w:val="22"/>
+        </w:rPr>
+        <w:t xml:space="preserve"> te luisteren. In</w:t>
+      </w:r>
+      <w:r>
+        <w:rPr>
+          <w:rFonts w:ascii="Courier New" w:hAnsi="Courier New" w:cs="Courier New"/>
+          <w:sz w:val="22"/>
+          <w:szCs w:val="22"/>
+        </w:rPr>
+        <w:t xml:space="preserve"> de </w:t>
+      </w:r>
+      <w:r>
+        <w:rPr>
+          <w:rFonts w:ascii="Courier New" w:hAnsi="Courier New" w:cs="Courier New"/>
+          <w:sz w:val="22"/>
+          <w:szCs w:val="22"/>
+        </w:rPr>
+        <w:t xml:space="preserve">vijf </w:t>
+      </w:r>
+      <w:r>
+        <w:rPr>
+          <w:rFonts w:ascii="Courier New" w:hAnsi="Courier New" w:cs="Courier New"/>
+          <w:sz w:val="22"/>
+          <w:szCs w:val="22"/>
+        </w:rPr>
+        <w:t xml:space="preserve">weken </w:t>
+      </w:r>
+      <w:r>
+        <w:rPr>
+          <w:rFonts w:ascii="Courier New" w:hAnsi="Courier New" w:cs="Courier New"/>
+          <w:sz w:val="22"/>
+          <w:szCs w:val="22"/>
+        </w:rPr>
+        <w:t xml:space="preserve">die erop volgen </w:t>
+      </w:r>
+      <w:r>
+        <w:rPr>
+          <w:rFonts w:ascii="Courier New" w:hAnsi="Courier New" w:cs="Courier New"/>
+          <w:sz w:val="22"/>
+          <w:szCs w:val="22"/>
+        </w:rPr>
+        <w:t>geeft hij steeds twee lezingen.</w:t>
+      </w:r>
+      <w:r>
+        <w:rPr>
+          <w:rFonts w:ascii="Courier New" w:hAnsi="Courier New" w:cs="Courier New"/>
+          <w:sz w:val="22"/>
+          <w:szCs w:val="22"/>
+        </w:rPr>
+        <w:t xml:space="preserve"> </w:t>
+      </w:r>
+      <w:r>
+        <w:rPr>
+          <w:rFonts w:ascii="Courier New" w:hAnsi="Courier New" w:cs="Courier New"/>
+          <w:sz w:val="22"/>
+          <w:szCs w:val="22"/>
+        </w:rPr>
+        <w:t>D</w:t>
+      </w:r>
+      <w:r>
+        <w:rPr>
+          <w:rFonts w:ascii="Courier New" w:hAnsi="Courier New" w:cs="Courier New"/>
+          <w:sz w:val="22"/>
+          <w:szCs w:val="22"/>
+        </w:rPr>
+        <w:t xml:space="preserve">e tien lezingen verwerkt hij in </w:t>
+      </w:r>
+      <w:r>
+        <w:rPr>
+          <w:rFonts w:ascii="Courier New" w:hAnsi="Courier New" w:cs="Courier New"/>
+          <w:sz w:val="22"/>
+          <w:szCs w:val="22"/>
+        </w:rPr>
+        <w:t xml:space="preserve">*The Quest for Certainty* </w:t>
+      </w:r>
+      <w:r>
+        <w:rPr>
+          <w:rFonts w:ascii="Courier New" w:hAnsi="Courier New" w:cs="Courier New"/>
+          <w:sz w:val="22"/>
+          <w:szCs w:val="22"/>
+        </w:rPr>
+        <w:t xml:space="preserve">dat in het crisisjaar </w:t>
+      </w:r>
+      <w:r>
+        <w:rPr>
+          <w:rFonts w:ascii="Courier New" w:hAnsi="Courier New" w:cs="Courier New"/>
+          <w:sz w:val="22"/>
+          <w:szCs w:val="22"/>
+        </w:rPr>
+        <w:t>1929</w:t>
+      </w:r>
+      <w:r>
+        <w:rPr>
+          <w:rFonts w:ascii="Courier New" w:hAnsi="Courier New" w:cs="Courier New"/>
+          <w:sz w:val="22"/>
+          <w:szCs w:val="22"/>
+        </w:rPr>
+        <w:t xml:space="preserve"> verschijnt</w:t>
+      </w:r>
+      <w:r>
+        <w:rPr>
+          <w:rFonts w:ascii="Courier New" w:hAnsi="Courier New" w:cs="Courier New"/>
+          <w:sz w:val="22"/>
+          <w:szCs w:val="22"/>
+        </w:rPr>
+        <w:t xml:space="preserve">. </w:t>
+      </w:r>
+      <w:r>
+        <w:rPr>
+          <w:rFonts w:ascii="Courier New" w:hAnsi="Courier New" w:cs="Courier New"/>
+          <w:sz w:val="22"/>
+          <w:szCs w:val="22"/>
+        </w:rPr>
+        <w:t>In het boek</w:t>
+      </w:r>
+      <w:r>
+        <w:rPr>
+          <w:rFonts w:ascii="Courier New" w:hAnsi="Courier New" w:cs="Courier New"/>
+          <w:sz w:val="22"/>
+          <w:szCs w:val="22"/>
+        </w:rPr>
+        <w:t xml:space="preserve"> presenteert </w:t>
+      </w:r>
+      <w:r>
+        <w:rPr>
+          <w:rFonts w:ascii="Courier New" w:hAnsi="Courier New" w:cs="Courier New"/>
+          <w:sz w:val="22"/>
+          <w:szCs w:val="22"/>
+        </w:rPr>
+        <w:t>Dewey</w:t>
+      </w:r>
+      <w:r>
+        <w:rPr>
+          <w:rFonts w:ascii="Courier New" w:hAnsi="Courier New" w:cs="Courier New"/>
+          <w:sz w:val="22"/>
+          <w:szCs w:val="22"/>
+        </w:rPr>
+        <w:t xml:space="preserve"> zijn</w:t>
+      </w:r>
+      <w:r>
+        <w:rPr>
+          <w:rFonts w:ascii="Courier New" w:hAnsi="Courier New" w:cs="Courier New"/>
+          <w:sz w:val="22"/>
+          <w:szCs w:val="22"/>
+        </w:rPr>
+        <w:t xml:space="preserve"> kennisleer</w:t>
+      </w:r>
+      <w:r>
+        <w:rPr>
+          <w:rFonts w:ascii="Courier New" w:hAnsi="Courier New" w:cs="Courier New"/>
+          <w:sz w:val="22"/>
+          <w:szCs w:val="22"/>
+        </w:rPr>
+        <w:t xml:space="preserve"> en b</w:t>
+      </w:r>
+      <w:r>
+        <w:rPr>
+          <w:rFonts w:ascii="Courier New" w:hAnsi="Courier New" w:cs="Courier New"/>
+          <w:sz w:val="22"/>
+          <w:szCs w:val="22"/>
+        </w:rPr>
+        <w:t xml:space="preserve">ijna honderd jaar later </w:t>
+      </w:r>
+      <w:r>
+        <w:rPr>
+          <w:rFonts w:ascii="Courier New" w:hAnsi="Courier New" w:cs="Courier New"/>
+          <w:sz w:val="22"/>
+          <w:szCs w:val="22"/>
+        </w:rPr>
+        <w:t xml:space="preserve">klinkt het allemaal nog </w:t>
+      </w:r>
+      <w:r>
+        <w:rPr>
+          <w:rFonts w:ascii="Courier New" w:hAnsi="Courier New" w:cs="Courier New"/>
+          <w:sz w:val="22"/>
+          <w:szCs w:val="22"/>
+        </w:rPr>
+        <w:t>heel modern.</w:t>
+      </w:r>
+      <w:r>
+        <w:rPr>
+          <w:rFonts w:ascii="Courier New" w:hAnsi="Courier New" w:cs="Courier New"/>
+          <w:sz w:val="22"/>
+          <w:szCs w:val="22"/>
+        </w:rPr>
+        <w:t xml:space="preserve"> </w:t>
+      </w:r>
+      <w:r>
+        <w:rPr>
+          <w:rFonts w:ascii="Courier New" w:hAnsi="Courier New" w:cs="Courier New"/>
+          <w:sz w:val="22"/>
+          <w:szCs w:val="22"/>
+        </w:rPr>
+        <w:t>In het boek valt hij ‘de belangrijke vesting van de klassieke filosofische traditie’ aan</w:t>
+      </w:r>
+      <w:r>
+        <w:rPr>
+          <w:rFonts w:ascii="Courier New" w:hAnsi="Courier New" w:cs="Courier New"/>
+          <w:sz w:val="22"/>
+          <w:szCs w:val="22"/>
+        </w:rPr>
+        <w:t xml:space="preserve"> </w:t>
+      </w:r>
+      <w:r>
+        <w:rPr>
+          <w:rFonts w:ascii="Courier New" w:hAnsi="Courier New" w:cs="Courier New"/>
+          <w:sz w:val="22"/>
+          <w:szCs w:val="22"/>
+        </w:rPr>
+        <w:t>waar de</w:t>
+      </w:r>
+      <w:r>
+        <w:rPr>
+          <w:rFonts w:ascii="Courier New" w:hAnsi="Courier New" w:cs="Courier New"/>
+          <w:sz w:val="22"/>
+          <w:szCs w:val="22"/>
+        </w:rPr>
+        <w:t xml:space="preserve"> nadruk </w:t>
+      </w:r>
+      <w:r>
+        <w:rPr>
+          <w:rFonts w:ascii="Courier New" w:hAnsi="Courier New" w:cs="Courier New"/>
+          <w:sz w:val="22"/>
+          <w:szCs w:val="22"/>
+        </w:rPr>
+        <w:t xml:space="preserve">ligt </w:t>
+      </w:r>
+      <w:r>
+        <w:rPr>
+          <w:rFonts w:ascii="Courier New" w:hAnsi="Courier New" w:cs="Courier New"/>
+          <w:sz w:val="22"/>
+          <w:szCs w:val="22"/>
+        </w:rPr>
+        <w:t>op theorie</w:t>
+      </w:r>
+      <w:r>
+        <w:rPr>
+          <w:rFonts w:ascii="Courier New" w:hAnsi="Courier New" w:cs="Courier New"/>
+          <w:sz w:val="22"/>
+          <w:szCs w:val="22"/>
+        </w:rPr>
+        <w:t xml:space="preserve"> en zekerheid</w:t>
+      </w:r>
+      <w:r>
+        <w:rPr>
+          <w:rFonts w:ascii="Courier New" w:hAnsi="Courier New" w:cs="Courier New"/>
+          <w:sz w:val="22"/>
+          <w:szCs w:val="22"/>
+        </w:rPr>
+        <w:t xml:space="preserve"> en</w:t>
+      </w:r>
+      <w:r>
+        <w:rPr>
+          <w:rFonts w:ascii="Courier New" w:hAnsi="Courier New" w:cs="Courier New"/>
+          <w:sz w:val="22"/>
+          <w:szCs w:val="22"/>
+        </w:rPr>
+        <w:t xml:space="preserve"> rang en orde</w:t>
+      </w:r>
+      <w:r>
+        <w:rPr>
+          <w:rFonts w:ascii="Courier New" w:hAnsi="Courier New" w:cs="Courier New"/>
+          <w:sz w:val="22"/>
+          <w:szCs w:val="22"/>
+        </w:rPr>
+        <w:t xml:space="preserve"> en </w:t>
+      </w:r>
+      <w:r>
+        <w:rPr>
+          <w:rFonts w:ascii="Courier New" w:hAnsi="Courier New" w:cs="Courier New"/>
+          <w:sz w:val="22"/>
+          <w:szCs w:val="22"/>
+        </w:rPr>
+        <w:t>die een grote</w:t>
+      </w:r>
+      <w:r>
+        <w:rPr>
+          <w:rFonts w:ascii="Courier New" w:hAnsi="Courier New" w:cs="Courier New"/>
+          <w:sz w:val="22"/>
+          <w:szCs w:val="22"/>
+        </w:rPr>
+        <w:t xml:space="preserve"> afkeer </w:t>
+      </w:r>
+      <w:r>
+        <w:rPr>
+          <w:rFonts w:ascii="Courier New" w:hAnsi="Courier New" w:cs="Courier New"/>
+          <w:sz w:val="22"/>
+          <w:szCs w:val="22"/>
+        </w:rPr>
+        <w:t xml:space="preserve">heeft </w:t>
+      </w:r>
+      <w:r>
+        <w:rPr>
+          <w:rFonts w:ascii="Courier New" w:hAnsi="Courier New" w:cs="Courier New"/>
+          <w:sz w:val="22"/>
+          <w:szCs w:val="22"/>
+        </w:rPr>
+        <w:t>v</w:t>
+      </w:r>
+      <w:r>
+        <w:rPr>
+          <w:rFonts w:ascii="Courier New" w:hAnsi="Courier New" w:cs="Courier New"/>
+          <w:sz w:val="22"/>
+          <w:szCs w:val="22"/>
+        </w:rPr>
+        <w:t>an</w:t>
+      </w:r>
+      <w:r>
+        <w:rPr>
+          <w:rFonts w:ascii="Courier New" w:hAnsi="Courier New" w:cs="Courier New"/>
+          <w:sz w:val="22"/>
+          <w:szCs w:val="22"/>
+        </w:rPr>
+        <w:t xml:space="preserve"> verandering en praktijk. </w:t>
+      </w:r>
+      <w:r>
+        <w:rPr>
+          <w:rFonts w:ascii="Courier New" w:hAnsi="Courier New" w:cs="Courier New"/>
+          <w:sz w:val="22"/>
+          <w:szCs w:val="22"/>
+        </w:rPr>
+        <w:t>Dewey</w:t>
+      </w:r>
+      <w:r>
+        <w:rPr>
+          <w:rFonts w:ascii="Courier New" w:hAnsi="Courier New" w:cs="Courier New"/>
+          <w:sz w:val="22"/>
+          <w:szCs w:val="22"/>
+        </w:rPr>
+        <w:t xml:space="preserve"> stelt </w:t>
+      </w:r>
+      <w:r>
+        <w:rPr>
+          <w:rFonts w:ascii="Courier New" w:hAnsi="Courier New" w:cs="Courier New"/>
+          <w:sz w:val="22"/>
+          <w:szCs w:val="22"/>
+        </w:rPr>
+        <w:t>een pragmatisch</w:t>
+      </w:r>
+      <w:r>
+        <w:rPr>
+          <w:rFonts w:ascii="Courier New" w:hAnsi="Courier New" w:cs="Courier New"/>
+          <w:sz w:val="22"/>
+          <w:szCs w:val="22"/>
+        </w:rPr>
+        <w:t xml:space="preserve"> perspectief</w:t>
+      </w:r>
+      <w:r>
+        <w:rPr>
+          <w:rFonts w:ascii="Courier New" w:hAnsi="Courier New" w:cs="Courier New"/>
+          <w:sz w:val="22"/>
+          <w:szCs w:val="22"/>
+        </w:rPr>
+        <w:t xml:space="preserve"> voor</w:t>
+      </w:r>
+      <w:r>
+        <w:rPr>
+          <w:rFonts w:ascii="Courier New" w:hAnsi="Courier New" w:cs="Courier New"/>
+          <w:sz w:val="22"/>
+          <w:szCs w:val="22"/>
+        </w:rPr>
+        <w:t xml:space="preserve"> </w:t>
+      </w:r>
+      <w:r>
+        <w:rPr>
+          <w:rFonts w:ascii="Courier New" w:hAnsi="Courier New" w:cs="Courier New"/>
+          <w:sz w:val="22"/>
+          <w:szCs w:val="22"/>
+        </w:rPr>
+        <w:t xml:space="preserve">met een </w:t>
+      </w:r>
+      <w:r>
+        <w:rPr>
+          <w:rFonts w:ascii="Courier New" w:hAnsi="Courier New" w:cs="Courier New"/>
+          <w:sz w:val="22"/>
+          <w:szCs w:val="22"/>
+        </w:rPr>
+        <w:t xml:space="preserve">experimenteel </w:t>
+      </w:r>
+      <w:r>
+        <w:rPr>
+          <w:rFonts w:ascii="Courier New" w:hAnsi="Courier New" w:cs="Courier New"/>
+          <w:sz w:val="22"/>
+          <w:szCs w:val="22"/>
+        </w:rPr>
+        <w:t xml:space="preserve">karakter </w:t>
+      </w:r>
+      <w:r>
+        <w:rPr>
+          <w:rFonts w:ascii="Courier New" w:hAnsi="Courier New" w:cs="Courier New"/>
+          <w:sz w:val="22"/>
+          <w:szCs w:val="22"/>
+        </w:rPr>
+        <w:t xml:space="preserve">en </w:t>
+      </w:r>
+      <w:r>
+        <w:rPr>
+          <w:rFonts w:ascii="Courier New" w:hAnsi="Courier New" w:cs="Courier New"/>
+          <w:sz w:val="22"/>
+          <w:szCs w:val="22"/>
+        </w:rPr>
+        <w:t>stelt</w:t>
+      </w:r>
+      <w:r>
+        <w:rPr>
+          <w:rFonts w:ascii="Courier New" w:hAnsi="Courier New" w:cs="Courier New"/>
+          <w:sz w:val="22"/>
+          <w:szCs w:val="22"/>
+        </w:rPr>
+        <w:t xml:space="preserve"> </w:t>
+      </w:r>
+      <w:r>
+        <w:rPr>
+          <w:rFonts w:ascii="Courier New" w:hAnsi="Courier New" w:cs="Courier New"/>
+          <w:sz w:val="22"/>
+          <w:szCs w:val="22"/>
+        </w:rPr>
+        <w:t>ervaring</w:t>
+      </w:r>
+      <w:r>
+        <w:rPr>
+          <w:rFonts w:ascii="Courier New" w:hAnsi="Courier New" w:cs="Courier New"/>
+          <w:sz w:val="22"/>
+          <w:szCs w:val="22"/>
+        </w:rPr>
+        <w:t xml:space="preserve"> </w:t>
+      </w:r>
+      <w:r>
+        <w:rPr>
+          <w:rFonts w:ascii="Courier New" w:hAnsi="Courier New" w:cs="Courier New"/>
+          <w:sz w:val="22"/>
+          <w:szCs w:val="22"/>
+        </w:rPr>
+        <w:t>centraal stelt in z’n zoektocht naar</w:t>
+      </w:r>
+      <w:r>
+        <w:rPr>
+          <w:rFonts w:ascii="Courier New" w:hAnsi="Courier New" w:cs="Courier New"/>
+          <w:sz w:val="22"/>
+          <w:szCs w:val="22"/>
+        </w:rPr>
+        <w:t xml:space="preserve"> waarheid. </w:t>
+      </w:r>
+      <w:r>
+        <w:rPr>
+          <w:rFonts w:ascii="Courier New" w:hAnsi="Courier New" w:cs="Courier New"/>
+          <w:sz w:val="22"/>
+          <w:szCs w:val="22"/>
+        </w:rPr>
+        <w:t xml:space="preserve">Hij wil de tegenstelling opheffen </w:t>
+      </w:r>
+      <w:r>
+        <w:rPr>
+          <w:rFonts w:ascii="Courier New" w:hAnsi="Courier New" w:cs="Courier New"/>
+          <w:sz w:val="22"/>
+          <w:szCs w:val="22"/>
+        </w:rPr>
+        <w:t xml:space="preserve">tussen theorie en praktijk en </w:t>
+      </w:r>
+      <w:r>
+        <w:rPr>
+          <w:rFonts w:ascii="Courier New" w:hAnsi="Courier New" w:cs="Courier New"/>
+          <w:sz w:val="22"/>
+          <w:szCs w:val="22"/>
+        </w:rPr>
+        <w:t>daarvoor is het nodig</w:t>
+      </w:r>
+      <w:r>
+        <w:rPr>
+          <w:rFonts w:ascii="Courier New" w:hAnsi="Courier New" w:cs="Courier New"/>
+          <w:sz w:val="22"/>
+          <w:szCs w:val="22"/>
+        </w:rPr>
+        <w:t xml:space="preserve"> kennis </w:t>
+      </w:r>
+      <w:r>
+        <w:rPr>
+          <w:rFonts w:ascii="Courier New" w:hAnsi="Courier New" w:cs="Courier New"/>
+          <w:sz w:val="22"/>
+          <w:szCs w:val="22"/>
+        </w:rPr>
+        <w:t xml:space="preserve">niet meer </w:t>
+      </w:r>
+      <w:r>
+        <w:rPr>
+          <w:rFonts w:ascii="Courier New" w:hAnsi="Courier New" w:cs="Courier New"/>
+          <w:sz w:val="22"/>
+          <w:szCs w:val="22"/>
+        </w:rPr>
+        <w:t>te zien</w:t>
+      </w:r>
+      <w:r>
+        <w:rPr>
+          <w:rFonts w:ascii="Courier New" w:hAnsi="Courier New" w:cs="Courier New"/>
+          <w:sz w:val="22"/>
+          <w:szCs w:val="22"/>
+        </w:rPr>
+        <w:t xml:space="preserve"> als </w:t>
+      </w:r>
+      <w:r>
+        <w:rPr>
+          <w:rFonts w:ascii="Courier New" w:hAnsi="Courier New" w:cs="Courier New"/>
+          <w:sz w:val="22"/>
+          <w:szCs w:val="22"/>
+        </w:rPr>
+        <w:t>iets</w:t>
+      </w:r>
+      <w:r>
+        <w:rPr>
+          <w:rFonts w:ascii="Courier New" w:hAnsi="Courier New" w:cs="Courier New"/>
+          <w:sz w:val="22"/>
+          <w:szCs w:val="22"/>
+        </w:rPr>
+        <w:t xml:space="preserve"> statisch</w:t>
+      </w:r>
+      <w:r>
+        <w:rPr>
+          <w:rFonts w:ascii="Courier New" w:hAnsi="Courier New" w:cs="Courier New"/>
+          <w:sz w:val="22"/>
+          <w:szCs w:val="22"/>
+        </w:rPr>
+        <w:t xml:space="preserve"> en</w:t>
+      </w:r>
+      <w:r>
+        <w:rPr>
+          <w:rFonts w:ascii="Courier New" w:hAnsi="Courier New" w:cs="Courier New"/>
+          <w:sz w:val="22"/>
+          <w:szCs w:val="22"/>
+        </w:rPr>
+        <w:t xml:space="preserve"> </w:t>
+      </w:r>
+      <w:r>
+        <w:rPr>
+          <w:rFonts w:ascii="Courier New" w:hAnsi="Courier New" w:cs="Courier New"/>
+          <w:sz w:val="22"/>
+          <w:szCs w:val="22"/>
+        </w:rPr>
+        <w:t>a</w:t>
+      </w:r>
+      <w:r>
+        <w:rPr>
+          <w:rFonts w:ascii="Courier New" w:hAnsi="Courier New" w:cs="Courier New"/>
+          <w:sz w:val="22"/>
+          <w:szCs w:val="22"/>
+        </w:rPr>
+        <w:t>bsoluut</w:t>
+      </w:r>
+      <w:r>
+        <w:rPr>
+          <w:rFonts w:ascii="Courier New" w:hAnsi="Courier New" w:cs="Courier New"/>
+          <w:sz w:val="22"/>
+          <w:szCs w:val="22"/>
+        </w:rPr>
+        <w:t xml:space="preserve">. Kennis </w:t>
+      </w:r>
+      <w:r>
+        <w:rPr>
+          <w:rFonts w:ascii="Courier New" w:hAnsi="Courier New" w:cs="Courier New"/>
+          <w:sz w:val="22"/>
+          <w:szCs w:val="22"/>
+        </w:rPr>
+        <w:t>vat hij op als</w:t>
+      </w:r>
+      <w:r>
+        <w:rPr>
+          <w:rFonts w:ascii="Courier New" w:hAnsi="Courier New" w:cs="Courier New"/>
+          <w:sz w:val="22"/>
+          <w:szCs w:val="22"/>
+        </w:rPr>
+        <w:t xml:space="preserve"> een</w:t>
+      </w:r>
+      <w:r>
+        <w:rPr>
+          <w:rFonts w:ascii="Courier New" w:hAnsi="Courier New" w:cs="Courier New"/>
+          <w:sz w:val="22"/>
+          <w:szCs w:val="22"/>
+        </w:rPr>
+        <w:t xml:space="preserve"> dynamisch proces</w:t>
+      </w:r>
+      <w:r>
+        <w:rPr>
+          <w:rFonts w:ascii="Courier New" w:hAnsi="Courier New" w:cs="Courier New"/>
+          <w:sz w:val="22"/>
+          <w:szCs w:val="22"/>
+        </w:rPr>
+        <w:t>,</w:t>
+      </w:r>
+      <w:r>
+        <w:rPr>
+          <w:rFonts w:ascii="Courier New" w:hAnsi="Courier New" w:cs="Courier New"/>
+          <w:sz w:val="22"/>
+          <w:szCs w:val="22"/>
+        </w:rPr>
+        <w:t xml:space="preserve"> geworteld in</w:t>
+      </w:r>
+      <w:r>
+        <w:rPr>
+          <w:rFonts w:ascii="Courier New" w:hAnsi="Courier New" w:cs="Courier New"/>
+          <w:sz w:val="22"/>
+          <w:szCs w:val="22"/>
+        </w:rPr>
+        <w:t xml:space="preserve"> ervaring en</w:t>
+      </w:r>
+      <w:r>
+        <w:rPr>
+          <w:rFonts w:ascii="Courier New" w:hAnsi="Courier New" w:cs="Courier New"/>
+          <w:sz w:val="22"/>
+          <w:szCs w:val="22"/>
+        </w:rPr>
+        <w:t xml:space="preserve"> </w:t>
+      </w:r>
+      <w:r>
+        <w:rPr>
+          <w:rFonts w:ascii="Courier New" w:hAnsi="Courier New" w:cs="Courier New"/>
+          <w:sz w:val="22"/>
+          <w:szCs w:val="22"/>
+        </w:rPr>
+        <w:t>die</w:t>
+      </w:r>
+      <w:r>
+        <w:rPr>
+          <w:rFonts w:ascii="Courier New" w:hAnsi="Courier New" w:cs="Courier New"/>
+          <w:sz w:val="22"/>
+          <w:szCs w:val="22"/>
+        </w:rPr>
+        <w:t xml:space="preserve"> tot stand </w:t>
+      </w:r>
+      <w:r>
+        <w:rPr>
+          <w:rFonts w:ascii="Courier New" w:hAnsi="Courier New" w:cs="Courier New"/>
+          <w:sz w:val="22"/>
+          <w:szCs w:val="22"/>
+        </w:rPr>
+        <w:t xml:space="preserve">komt </w:t>
+      </w:r>
+      <w:r>
+        <w:rPr>
+          <w:rFonts w:ascii="Courier New" w:hAnsi="Courier New" w:cs="Courier New"/>
+          <w:sz w:val="22"/>
+          <w:szCs w:val="22"/>
+        </w:rPr>
+        <w:t xml:space="preserve">in </w:t>
+      </w:r>
+      <w:r>
+        <w:rPr>
+          <w:rFonts w:ascii="Courier New" w:hAnsi="Courier New" w:cs="Courier New"/>
+          <w:sz w:val="22"/>
+          <w:szCs w:val="22"/>
+        </w:rPr>
+        <w:t>interactie met de wereld.</w:t>
+      </w:r>
     </w:p>
     <w:p>
       <w:pPr>
@@ -771,6 +793,26 @@
           <w:szCs w:val="22"/>
         </w:rPr>
       </w:pPr>
+    </w:p>
+    <w:p>
+      <w:pPr>
+        <w:spacing w:line="360" w:lineRule="auto"/>
+        <w:rPr>
+          <w:rFonts w:ascii="Courier New" w:hAnsi="Courier New" w:cs="Courier New"/>
+          <w:sz w:val="22"/>
+          <w:szCs w:val="22"/>
+        </w:rPr>
+      </w:pPr>
+    </w:p>
+    <w:p>
+      <w:pPr>
+        <w:spacing w:line="360" w:lineRule="auto"/>
+        <w:rPr>
+          <w:rFonts w:ascii="Courier New" w:hAnsi="Courier New" w:cs="Courier New"/>
+          <w:sz w:val="22"/>
+          <w:szCs w:val="22"/>
+        </w:rPr>
+      </w:pPr>
       <w:r>
         <w:rPr>
           <w:rFonts w:ascii="Courier New" w:hAnsi="Courier New" w:cs="Courier New"/>
@@ -929,7 +971,16 @@
           <w:sz w:val="22"/>
           <w:szCs w:val="22"/>
         </w:rPr>
-        <w:t xml:space="preserve"> intellectuele en profane </w:t>
+        <w:t xml:space="preserve"> intellectuele en </w:t>
+      </w:r>
+      <w:r>
+        <w:rPr>
+          <w:rFonts w:ascii="Courier New" w:hAnsi="Courier New" w:cs="Courier New"/>
+          <w:sz w:val="22"/>
+          <w:szCs w:val="22"/>
+        </w:rPr>
+        <w:lastRenderedPageBreak/>
+        <w:t xml:space="preserve">profane </w:t>
       </w:r>
       <w:r>
         <w:rPr>
@@ -1113,7 +1164,6 @@
           <w:sz w:val="22"/>
           <w:szCs w:val="22"/>
         </w:rPr>
-        <w:lastRenderedPageBreak/>
         <w:t xml:space="preserve">op de </w:t>
       </w:r>
       <w:r>
@@ -2024,7 +2074,16 @@
           <w:sz w:val="22"/>
           <w:szCs w:val="22"/>
         </w:rPr>
-        <w:t>met z’n ervaringen</w:t>
+        <w:t xml:space="preserve">met z’n </w:t>
+      </w:r>
+      <w:r>
+        <w:rPr>
+          <w:rFonts w:ascii="Courier New" w:hAnsi="Courier New" w:cs="Courier New"/>
+          <w:sz w:val="22"/>
+          <w:szCs w:val="22"/>
+        </w:rPr>
+        <w:lastRenderedPageBreak/>
+        <w:t>ervaringen</w:t>
       </w:r>
       <w:r>
         <w:rPr>
@@ -2112,7 +2171,6 @@
           <w:sz w:val="22"/>
           <w:szCs w:val="22"/>
         </w:rPr>
-        <w:lastRenderedPageBreak/>
         <w:t>daarmee verandert onze</w:t>
       </w:r>
       <w:r>
@@ -3076,7 +3134,16 @@
           <w:sz w:val="22"/>
           <w:szCs w:val="22"/>
         </w:rPr>
-        <w:t>teweeg heeft gebracht</w:t>
+        <w:t xml:space="preserve">teweeg </w:t>
+      </w:r>
+      <w:r>
+        <w:rPr>
+          <w:rFonts w:ascii="Courier New" w:hAnsi="Courier New" w:cs="Courier New"/>
+          <w:sz w:val="22"/>
+          <w:szCs w:val="22"/>
+        </w:rPr>
+        <w:lastRenderedPageBreak/>
+        <w:t>heeft gebracht</w:t>
       </w:r>
       <w:r>
         <w:rPr>
@@ -3199,160 +3266,232 @@
           <w:sz w:val="22"/>
           <w:szCs w:val="22"/>
         </w:rPr>
+        <w:t>Dewey</w:t>
+      </w:r>
+      <w:r>
+        <w:rPr>
+          <w:rFonts w:ascii="Courier New" w:hAnsi="Courier New" w:cs="Courier New"/>
+          <w:sz w:val="22"/>
+          <w:szCs w:val="22"/>
+        </w:rPr>
+        <w:t xml:space="preserve"> gaat in tegen het idee van</w:t>
+      </w:r>
+      <w:r>
+        <w:rPr>
+          <w:rFonts w:ascii="Courier New" w:hAnsi="Courier New" w:cs="Courier New"/>
+          <w:sz w:val="22"/>
+          <w:szCs w:val="22"/>
+        </w:rPr>
+        <w:t xml:space="preserve"> een passieve reflectie van </w:t>
+      </w:r>
+      <w:r>
+        <w:rPr>
+          <w:rFonts w:ascii="Courier New" w:hAnsi="Courier New" w:cs="Courier New"/>
+          <w:sz w:val="22"/>
+          <w:szCs w:val="22"/>
+        </w:rPr>
+        <w:t>de</w:t>
+      </w:r>
+      <w:r>
+        <w:rPr>
+          <w:rFonts w:ascii="Courier New" w:hAnsi="Courier New" w:cs="Courier New"/>
+          <w:sz w:val="22"/>
+          <w:szCs w:val="22"/>
+        </w:rPr>
+        <w:t xml:space="preserve"> externe werkelijkheid</w:t>
+      </w:r>
+      <w:r>
+        <w:rPr>
+          <w:rFonts w:ascii="Courier New" w:hAnsi="Courier New" w:cs="Courier New"/>
+          <w:sz w:val="22"/>
+          <w:szCs w:val="22"/>
+        </w:rPr>
+        <w:t>. Kennis is een</w:t>
+      </w:r>
+      <w:r>
+        <w:rPr>
+          <w:rFonts w:ascii="Courier New" w:hAnsi="Courier New" w:cs="Courier New"/>
+          <w:sz w:val="22"/>
+          <w:szCs w:val="22"/>
+        </w:rPr>
+        <w:t xml:space="preserve"> actief proces van onderzoek </w:t>
+      </w:r>
+      <w:r>
+        <w:rPr>
+          <w:rFonts w:ascii="Courier New" w:hAnsi="Courier New" w:cs="Courier New"/>
+          <w:sz w:val="22"/>
+          <w:szCs w:val="22"/>
+        </w:rPr>
+        <w:t xml:space="preserve">doen </w:t>
+      </w:r>
+      <w:r>
+        <w:rPr>
+          <w:rFonts w:ascii="Courier New" w:hAnsi="Courier New" w:cs="Courier New"/>
+          <w:sz w:val="22"/>
+          <w:szCs w:val="22"/>
+        </w:rPr>
+        <w:t>en oplossen van problemen. H</w:t>
+      </w:r>
+      <w:r>
+        <w:rPr>
+          <w:rFonts w:ascii="Courier New" w:hAnsi="Courier New" w:cs="Courier New"/>
+          <w:sz w:val="22"/>
+          <w:szCs w:val="22"/>
+        </w:rPr>
+        <w:t xml:space="preserve">em gaat het er niet om </w:t>
+      </w:r>
+      <w:r>
+        <w:rPr>
+          <w:rFonts w:ascii="Courier New" w:hAnsi="Courier New" w:cs="Courier New"/>
+          <w:sz w:val="22"/>
+          <w:szCs w:val="22"/>
+        </w:rPr>
+        <w:t xml:space="preserve">de wereld accuraat </w:t>
+      </w:r>
+      <w:r>
+        <w:rPr>
+          <w:rFonts w:ascii="Courier New" w:hAnsi="Courier New" w:cs="Courier New"/>
+          <w:sz w:val="22"/>
+          <w:szCs w:val="22"/>
+        </w:rPr>
+        <w:t>te</w:t>
+      </w:r>
+      <w:r>
+        <w:rPr>
+          <w:rFonts w:ascii="Courier New" w:hAnsi="Courier New" w:cs="Courier New"/>
+          <w:sz w:val="22"/>
+          <w:szCs w:val="22"/>
+        </w:rPr>
+        <w:t xml:space="preserve"> representeren</w:t>
+      </w:r>
+      <w:r>
+        <w:rPr>
+          <w:rFonts w:ascii="Courier New" w:hAnsi="Courier New" w:cs="Courier New"/>
+          <w:sz w:val="22"/>
+          <w:szCs w:val="22"/>
+        </w:rPr>
+        <w:t xml:space="preserve"> want dat</w:t>
+      </w:r>
+      <w:r>
+        <w:rPr>
+          <w:rFonts w:ascii="Courier New" w:hAnsi="Courier New" w:cs="Courier New"/>
+          <w:sz w:val="22"/>
+          <w:szCs w:val="22"/>
+        </w:rPr>
+        <w:t xml:space="preserve"> leidt </w:t>
+      </w:r>
+      <w:r>
+        <w:rPr>
+          <w:rFonts w:ascii="Courier New" w:hAnsi="Courier New" w:cs="Courier New"/>
+          <w:sz w:val="22"/>
+          <w:szCs w:val="22"/>
+        </w:rPr>
+        <w:t xml:space="preserve">uiteindelijk </w:t>
+      </w:r>
+      <w:r>
+        <w:rPr>
+          <w:rFonts w:ascii="Courier New" w:hAnsi="Courier New" w:cs="Courier New"/>
+          <w:sz w:val="22"/>
+          <w:szCs w:val="22"/>
+        </w:rPr>
+        <w:t>tot eindeloze debatten over de aard van waarneming, waarheid en werkelijkheid.</w:t>
+      </w:r>
+      <w:r>
+        <w:rPr>
+          <w:rFonts w:ascii="Courier New" w:hAnsi="Courier New" w:cs="Courier New"/>
+          <w:sz w:val="22"/>
+          <w:szCs w:val="22"/>
+        </w:rPr>
+        <w:t xml:space="preserve"> Hem gaat het om een soort interactief model</w:t>
+      </w:r>
+      <w:r>
+        <w:rPr>
+          <w:rFonts w:ascii="Courier New" w:hAnsi="Courier New" w:cs="Courier New"/>
+          <w:sz w:val="22"/>
+          <w:szCs w:val="22"/>
+        </w:rPr>
+        <w:t xml:space="preserve"> waarin de kenner en het gekende van elkaar afhankelijk zijn</w:t>
+      </w:r>
+      <w:r>
+        <w:rPr>
+          <w:rFonts w:ascii="Courier New" w:hAnsi="Courier New" w:cs="Courier New"/>
+          <w:sz w:val="22"/>
+          <w:szCs w:val="22"/>
+        </w:rPr>
+        <w:t>. Kennis opdoen is</w:t>
+      </w:r>
+      <w:r>
+        <w:rPr>
+          <w:rFonts w:ascii="Courier New" w:hAnsi="Courier New" w:cs="Courier New"/>
+          <w:sz w:val="22"/>
+          <w:szCs w:val="22"/>
+        </w:rPr>
+        <w:t xml:space="preserve"> </w:t>
+      </w:r>
+      <w:r>
+        <w:rPr>
+          <w:rFonts w:ascii="Courier New" w:hAnsi="Courier New" w:cs="Courier New"/>
+          <w:sz w:val="22"/>
+          <w:szCs w:val="22"/>
+        </w:rPr>
+        <w:t xml:space="preserve">een dynamische interactie tussen het individu en zijn omgeving. </w:t>
+      </w:r>
+      <w:r>
+        <w:rPr>
+          <w:rFonts w:ascii="Courier New" w:hAnsi="Courier New" w:cs="Courier New"/>
+          <w:sz w:val="22"/>
+          <w:szCs w:val="22"/>
+        </w:rPr>
+        <w:t xml:space="preserve">Kennis is niet de handeling van een buitenstaander maar van een deelnemer die in de natuurlijke en sociale setting staat en dat betekent ook dat kennis te maken heeft met de consequenties van de gerichte actie. Om die consequenties daar gaat het bij kennis om. Daarom is de methode van onderzoek zo belangrijk want daarmee is intelligentie te verbeteren. Die methode is lang heel mechanisch geweest. Bij Newton zie je dat nog omdat hij volumes en momenten in een bepaald raamwerk plaatst en zo met vaste wetten gebeurtenissen kan voorspellen en het onafhankelijk van onze kennis kan maken. De natuurkundige Heisenberg had twee jaar eerder het Onzekerheidsprincipe gepresenteerd die duidelijk maakt dat delen van de theorie niet uit elkaar zijn te halen, interacteren en het observeren ervan meespeelt. Dat speelt zeker een rol als objecten van onderzoek kleiner en complexer worden zoals licht op. Dit maakt voor Dewey duidelijk dat kennis iets is als interactie met de wereld. Hij denkt meer aan onderzoeken van situaties en wetten zijn voor hem veelmeer middelen om de waarschijnlijkheid van de observatie vast te stellen. De natuur (fysiek en sociaal) wil hij begrijpbaar maken en de handelingen die nodig zijn worden object van kennis en mogelikheden voor handelen. Zo kunnen mogelijkheden worden gecreëerd om bepaalde activiteiten te promoten en de voldoen aan wat er nodig is. De wetenschapper is geen toeschouwer en buitenstaander meer, maar hij is participant. Dewey praat nu ook niet meer zozeer over rede maar over intelligentie dat voor hem met oordelen te maken heeft. Wat is er in een bepaalde situatie nodig, welke mogelijkheden zijn, welke keuzes kunnen het beste gemaakt worden en welke richting past erbij. Begin van de </w:t>
+      </w:r>
+      <w:r>
+        <w:rPr>
+          <w:rFonts w:ascii="Courier New" w:hAnsi="Courier New" w:cs="Courier New"/>
+          <w:sz w:val="22"/>
+          <w:szCs w:val="22"/>
+        </w:rPr>
         <w:lastRenderedPageBreak/>
-        <w:t>Dewey</w:t>
-      </w:r>
-      <w:r>
-        <w:rPr>
-          <w:rFonts w:ascii="Courier New" w:hAnsi="Courier New" w:cs="Courier New"/>
-          <w:sz w:val="22"/>
-          <w:szCs w:val="22"/>
-        </w:rPr>
-        <w:t xml:space="preserve"> gaat in tegen het idee van</w:t>
-      </w:r>
-      <w:r>
-        <w:rPr>
-          <w:rFonts w:ascii="Courier New" w:hAnsi="Courier New" w:cs="Courier New"/>
-          <w:sz w:val="22"/>
-          <w:szCs w:val="22"/>
-        </w:rPr>
-        <w:t xml:space="preserve"> een passieve reflectie van </w:t>
-      </w:r>
-      <w:r>
-        <w:rPr>
-          <w:rFonts w:ascii="Courier New" w:hAnsi="Courier New" w:cs="Courier New"/>
-          <w:sz w:val="22"/>
-          <w:szCs w:val="22"/>
-        </w:rPr>
-        <w:t>de</w:t>
-      </w:r>
-      <w:r>
-        <w:rPr>
-          <w:rFonts w:ascii="Courier New" w:hAnsi="Courier New" w:cs="Courier New"/>
-          <w:sz w:val="22"/>
-          <w:szCs w:val="22"/>
-        </w:rPr>
-        <w:t xml:space="preserve"> externe werkelijkheid</w:t>
-      </w:r>
-      <w:r>
-        <w:rPr>
-          <w:rFonts w:ascii="Courier New" w:hAnsi="Courier New" w:cs="Courier New"/>
-          <w:sz w:val="22"/>
-          <w:szCs w:val="22"/>
-        </w:rPr>
-        <w:t>. Kennis is een</w:t>
-      </w:r>
-      <w:r>
-        <w:rPr>
-          <w:rFonts w:ascii="Courier New" w:hAnsi="Courier New" w:cs="Courier New"/>
-          <w:sz w:val="22"/>
-          <w:szCs w:val="22"/>
-        </w:rPr>
-        <w:t xml:space="preserve"> actief proces van onderzoek </w:t>
-      </w:r>
-      <w:r>
-        <w:rPr>
-          <w:rFonts w:ascii="Courier New" w:hAnsi="Courier New" w:cs="Courier New"/>
-          <w:sz w:val="22"/>
-          <w:szCs w:val="22"/>
-        </w:rPr>
-        <w:t xml:space="preserve">doen </w:t>
-      </w:r>
-      <w:r>
-        <w:rPr>
-          <w:rFonts w:ascii="Courier New" w:hAnsi="Courier New" w:cs="Courier New"/>
-          <w:sz w:val="22"/>
-          <w:szCs w:val="22"/>
-        </w:rPr>
-        <w:t>en oplossen van problemen. H</w:t>
-      </w:r>
-      <w:r>
-        <w:rPr>
-          <w:rFonts w:ascii="Courier New" w:hAnsi="Courier New" w:cs="Courier New"/>
-          <w:sz w:val="22"/>
-          <w:szCs w:val="22"/>
-        </w:rPr>
-        <w:t xml:space="preserve">em gaat het er niet om </w:t>
-      </w:r>
-      <w:r>
-        <w:rPr>
-          <w:rFonts w:ascii="Courier New" w:hAnsi="Courier New" w:cs="Courier New"/>
-          <w:sz w:val="22"/>
-          <w:szCs w:val="22"/>
-        </w:rPr>
-        <w:t xml:space="preserve">de wereld accuraat </w:t>
-      </w:r>
-      <w:r>
-        <w:rPr>
-          <w:rFonts w:ascii="Courier New" w:hAnsi="Courier New" w:cs="Courier New"/>
-          <w:sz w:val="22"/>
-          <w:szCs w:val="22"/>
-        </w:rPr>
-        <w:t>te</w:t>
-      </w:r>
-      <w:r>
-        <w:rPr>
-          <w:rFonts w:ascii="Courier New" w:hAnsi="Courier New" w:cs="Courier New"/>
-          <w:sz w:val="22"/>
-          <w:szCs w:val="22"/>
-        </w:rPr>
-        <w:t xml:space="preserve"> representeren</w:t>
-      </w:r>
-      <w:r>
-        <w:rPr>
-          <w:rFonts w:ascii="Courier New" w:hAnsi="Courier New" w:cs="Courier New"/>
-          <w:sz w:val="22"/>
-          <w:szCs w:val="22"/>
-        </w:rPr>
-        <w:t xml:space="preserve"> want dat</w:t>
-      </w:r>
-      <w:r>
-        <w:rPr>
-          <w:rFonts w:ascii="Courier New" w:hAnsi="Courier New" w:cs="Courier New"/>
-          <w:sz w:val="22"/>
-          <w:szCs w:val="22"/>
-        </w:rPr>
-        <w:t xml:space="preserve"> leidt </w:t>
-      </w:r>
-      <w:r>
-        <w:rPr>
-          <w:rFonts w:ascii="Courier New" w:hAnsi="Courier New" w:cs="Courier New"/>
-          <w:sz w:val="22"/>
-          <w:szCs w:val="22"/>
-        </w:rPr>
-        <w:t xml:space="preserve">uiteindelijk </w:t>
-      </w:r>
-      <w:r>
-        <w:rPr>
-          <w:rFonts w:ascii="Courier New" w:hAnsi="Courier New" w:cs="Courier New"/>
-          <w:sz w:val="22"/>
-          <w:szCs w:val="22"/>
-        </w:rPr>
-        <w:t>tot eindeloze debatten over de aard van waarneming, waarheid en werkelijkheid.</w:t>
-      </w:r>
-      <w:r>
-        <w:rPr>
-          <w:rFonts w:ascii="Courier New" w:hAnsi="Courier New" w:cs="Courier New"/>
-          <w:sz w:val="22"/>
-          <w:szCs w:val="22"/>
-        </w:rPr>
-        <w:t xml:space="preserve"> Hem gaat het om een soort interactief model</w:t>
-      </w:r>
-      <w:r>
-        <w:rPr>
-          <w:rFonts w:ascii="Courier New" w:hAnsi="Courier New" w:cs="Courier New"/>
-          <w:sz w:val="22"/>
-          <w:szCs w:val="22"/>
-        </w:rPr>
-        <w:t xml:space="preserve"> waarin de kenner en het gekende van elkaar afhankelijk zijn</w:t>
-      </w:r>
-      <w:r>
-        <w:rPr>
-          <w:rFonts w:ascii="Courier New" w:hAnsi="Courier New" w:cs="Courier New"/>
-          <w:sz w:val="22"/>
-          <w:szCs w:val="22"/>
-        </w:rPr>
-        <w:t>. Kennis opdoen is</w:t>
+        <w:t xml:space="preserve">twintigste eeuw lopen de sociale en morele wetenschappen nog achter en zijn ze nog bezig om feiten in een conceptueel systeem te plaatsen, met definiëren en classificeren zoals de natuur wetenschappen er in de zeventiende eeuw nog voorstonden. Ook hier is het nodig om theorie en praktijk te integreren en </w:t>
+      </w:r>
+      <w:r>
+        <w:rPr>
+          <w:rFonts w:ascii="Courier New" w:hAnsi="Courier New" w:cs="Courier New"/>
+          <w:sz w:val="22"/>
+          <w:szCs w:val="22"/>
+        </w:rPr>
+        <w:t xml:space="preserve">de zoektocht </w:t>
+      </w:r>
+      <w:r>
+        <w:rPr>
+          <w:rFonts w:ascii="Courier New" w:hAnsi="Courier New" w:cs="Courier New"/>
+          <w:sz w:val="22"/>
+          <w:szCs w:val="22"/>
+        </w:rPr>
+        <w:t xml:space="preserve">te </w:t>
+      </w:r>
+      <w:r>
+        <w:rPr>
+          <w:rFonts w:ascii="Courier New" w:hAnsi="Courier New" w:cs="Courier New"/>
+          <w:sz w:val="22"/>
+          <w:szCs w:val="22"/>
+        </w:rPr>
+        <w:t xml:space="preserve">verleggen van zoeken naar </w:t>
+      </w:r>
+      <w:r>
+        <w:rPr>
+          <w:rFonts w:ascii="Courier New" w:hAnsi="Courier New" w:cs="Courier New"/>
+          <w:sz w:val="22"/>
+          <w:szCs w:val="22"/>
+        </w:rPr>
+        <w:t xml:space="preserve">absolute waarheden naar </w:t>
+      </w:r>
+      <w:r>
+        <w:rPr>
+          <w:rFonts w:ascii="Courier New" w:hAnsi="Courier New" w:cs="Courier New"/>
+          <w:sz w:val="22"/>
+          <w:szCs w:val="22"/>
+        </w:rPr>
+        <w:t>wat de</w:t>
       </w:r>
       <w:r>
         <w:rPr>
@@ -3368,47 +3507,63 @@
           <w:sz w:val="22"/>
           <w:szCs w:val="22"/>
         </w:rPr>
-        <w:t xml:space="preserve">een dynamische interactie tussen het individu en zijn omgeving. </w:t>
-      </w:r>
-      <w:r>
-        <w:rPr>
-          <w:rFonts w:ascii="Courier New" w:hAnsi="Courier New" w:cs="Courier New"/>
-          <w:sz w:val="22"/>
-          <w:szCs w:val="22"/>
-        </w:rPr>
-        <w:t>Dewey wil</w:t>
-      </w:r>
-      <w:r>
-        <w:rPr>
-          <w:rFonts w:ascii="Courier New" w:hAnsi="Courier New" w:cs="Courier New"/>
-          <w:sz w:val="22"/>
-          <w:szCs w:val="22"/>
-        </w:rPr>
-        <w:t xml:space="preserve"> de focus van de zoektocht </w:t>
-      </w:r>
-      <w:r>
-        <w:rPr>
-          <w:rFonts w:ascii="Courier New" w:hAnsi="Courier New" w:cs="Courier New"/>
-          <w:sz w:val="22"/>
-          <w:szCs w:val="22"/>
-        </w:rPr>
-        <w:t xml:space="preserve">verleggen van zoeken naar </w:t>
-      </w:r>
-      <w:r>
-        <w:rPr>
-          <w:rFonts w:ascii="Courier New" w:hAnsi="Courier New" w:cs="Courier New"/>
-          <w:sz w:val="22"/>
-          <w:szCs w:val="22"/>
-        </w:rPr>
-        <w:t xml:space="preserve">absolute waarheden naar </w:t>
-      </w:r>
-      <w:r>
-        <w:rPr>
-          <w:rFonts w:ascii="Courier New" w:hAnsi="Courier New" w:cs="Courier New"/>
-          <w:sz w:val="22"/>
-          <w:szCs w:val="22"/>
-        </w:rPr>
-        <w:t>wat de</w:t>
+        <w:t xml:space="preserve">praktische gevolgen </w:t>
+      </w:r>
+      <w:r>
+        <w:rPr>
+          <w:rFonts w:ascii="Courier New" w:hAnsi="Courier New" w:cs="Courier New"/>
+          <w:sz w:val="22"/>
+          <w:szCs w:val="22"/>
+        </w:rPr>
+        <w:t xml:space="preserve">zijn </w:t>
+      </w:r>
+      <w:r>
+        <w:rPr>
+          <w:rFonts w:ascii="Courier New" w:hAnsi="Courier New" w:cs="Courier New"/>
+          <w:sz w:val="22"/>
+          <w:szCs w:val="22"/>
+        </w:rPr>
+        <w:t xml:space="preserve">van ideeën </w:t>
+      </w:r>
+      <w:r>
+        <w:rPr>
+          <w:rFonts w:ascii="Courier New" w:hAnsi="Courier New" w:cs="Courier New"/>
+          <w:sz w:val="22"/>
+          <w:szCs w:val="22"/>
+        </w:rPr>
+        <w:t>en de</w:t>
+      </w:r>
+      <w:r>
+        <w:rPr>
+          <w:rFonts w:ascii="Courier New" w:hAnsi="Courier New" w:cs="Courier New"/>
+          <w:sz w:val="22"/>
+          <w:szCs w:val="22"/>
+        </w:rPr>
+        <w:t xml:space="preserve"> rol </w:t>
+      </w:r>
+      <w:r>
+        <w:rPr>
+          <w:rFonts w:ascii="Courier New" w:hAnsi="Courier New" w:cs="Courier New"/>
+          <w:sz w:val="22"/>
+          <w:szCs w:val="22"/>
+        </w:rPr>
+        <w:t xml:space="preserve">die </w:t>
+      </w:r>
+      <w:r>
+        <w:rPr>
+          <w:rFonts w:ascii="Courier New" w:hAnsi="Courier New" w:cs="Courier New"/>
+          <w:sz w:val="22"/>
+          <w:szCs w:val="22"/>
+        </w:rPr>
+        <w:t xml:space="preserve">ze kunnen spelen </w:t>
+      </w:r>
+      <w:r>
+        <w:rPr>
+          <w:rFonts w:ascii="Courier New" w:hAnsi="Courier New" w:cs="Courier New"/>
+          <w:sz w:val="22"/>
+          <w:szCs w:val="22"/>
+        </w:rPr>
+        <w:t>in het sturen van acties.</w:t>
       </w:r>
       <w:r>
         <w:rPr>
@@ -3417,78 +3572,6 @@
           <w:szCs w:val="22"/>
         </w:rPr>
         <w:t xml:space="preserve"> </w:t>
-      </w:r>
-      <w:r>
-        <w:rPr>
-          <w:rFonts w:ascii="Courier New" w:hAnsi="Courier New" w:cs="Courier New"/>
-          <w:sz w:val="22"/>
-          <w:szCs w:val="22"/>
-        </w:rPr>
-        <w:t xml:space="preserve">praktische gevolgen </w:t>
-      </w:r>
-      <w:r>
-        <w:rPr>
-          <w:rFonts w:ascii="Courier New" w:hAnsi="Courier New" w:cs="Courier New"/>
-          <w:sz w:val="22"/>
-          <w:szCs w:val="22"/>
-        </w:rPr>
-        <w:t xml:space="preserve">zijn </w:t>
-      </w:r>
-      <w:r>
-        <w:rPr>
-          <w:rFonts w:ascii="Courier New" w:hAnsi="Courier New" w:cs="Courier New"/>
-          <w:sz w:val="22"/>
-          <w:szCs w:val="22"/>
-        </w:rPr>
-        <w:t xml:space="preserve">van ideeën </w:t>
-      </w:r>
-      <w:r>
-        <w:rPr>
-          <w:rFonts w:ascii="Courier New" w:hAnsi="Courier New" w:cs="Courier New"/>
-          <w:sz w:val="22"/>
-          <w:szCs w:val="22"/>
-        </w:rPr>
-        <w:t>en de</w:t>
-      </w:r>
-      <w:r>
-        <w:rPr>
-          <w:rFonts w:ascii="Courier New" w:hAnsi="Courier New" w:cs="Courier New"/>
-          <w:sz w:val="22"/>
-          <w:szCs w:val="22"/>
-        </w:rPr>
-        <w:t xml:space="preserve"> rol </w:t>
-      </w:r>
-      <w:r>
-        <w:rPr>
-          <w:rFonts w:ascii="Courier New" w:hAnsi="Courier New" w:cs="Courier New"/>
-          <w:sz w:val="22"/>
-          <w:szCs w:val="22"/>
-        </w:rPr>
-        <w:t xml:space="preserve">die </w:t>
-      </w:r>
-      <w:r>
-        <w:rPr>
-          <w:rFonts w:ascii="Courier New" w:hAnsi="Courier New" w:cs="Courier New"/>
-          <w:sz w:val="22"/>
-          <w:szCs w:val="22"/>
-        </w:rPr>
-        <w:t xml:space="preserve">ze kunnen spelen </w:t>
-      </w:r>
-      <w:r>
-        <w:rPr>
-          <w:rFonts w:ascii="Courier New" w:hAnsi="Courier New" w:cs="Courier New"/>
-          <w:sz w:val="22"/>
-          <w:szCs w:val="22"/>
-        </w:rPr>
-        <w:t>in het sturen van acties.</w:t>
-      </w:r>
-      <w:r>
-        <w:rPr>
-          <w:rFonts w:ascii="Courier New" w:hAnsi="Courier New" w:cs="Courier New"/>
-          <w:sz w:val="22"/>
-          <w:szCs w:val="22"/>
-        </w:rPr>
-        <w:t xml:space="preserve"> Heissenberg</w:t>
       </w:r>
     </w:p>
     <w:p>
@@ -3501,6 +3584,630 @@
           <w:szCs w:val="22"/>
         </w:rPr>
       </w:pPr>
+      <w:r>
+        <w:rPr>
+          <w:rFonts w:ascii="Courier New" w:hAnsi="Courier New" w:cs="Courier New"/>
+          <w:sz w:val="22"/>
+          <w:szCs w:val="22"/>
+        </w:rPr>
+        <w:t>Ervaring</w:t>
+      </w:r>
+      <w:r>
+        <w:rPr>
+          <w:rFonts w:ascii="Courier New" w:hAnsi="Courier New" w:cs="Courier New"/>
+          <w:sz w:val="22"/>
+          <w:szCs w:val="22"/>
+        </w:rPr>
+        <w:t xml:space="preserve"> is ook in dit boek een centraal begrip</w:t>
+      </w:r>
+      <w:r>
+        <w:rPr>
+          <w:rFonts w:ascii="Courier New" w:hAnsi="Courier New" w:cs="Courier New"/>
+          <w:sz w:val="22"/>
+          <w:szCs w:val="22"/>
+        </w:rPr>
+        <w:t xml:space="preserve"> H</w:t>
+      </w:r>
+      <w:r>
+        <w:rPr>
+          <w:rFonts w:ascii="Courier New" w:hAnsi="Courier New" w:cs="Courier New"/>
+          <w:sz w:val="22"/>
+          <w:szCs w:val="22"/>
+        </w:rPr>
+        <w:t xml:space="preserve">et is </w:t>
+      </w:r>
+      <w:r>
+        <w:rPr>
+          <w:rFonts w:ascii="Courier New" w:hAnsi="Courier New" w:cs="Courier New"/>
+          <w:sz w:val="22"/>
+          <w:szCs w:val="22"/>
+        </w:rPr>
+        <w:t>voor</w:t>
+      </w:r>
+      <w:r>
+        <w:rPr>
+          <w:rFonts w:ascii="Courier New" w:hAnsi="Courier New" w:cs="Courier New"/>
+          <w:sz w:val="22"/>
+          <w:szCs w:val="22"/>
+        </w:rPr>
+        <w:t xml:space="preserve"> </w:t>
+      </w:r>
+      <w:r>
+        <w:rPr>
+          <w:rFonts w:ascii="Courier New" w:hAnsi="Courier New" w:cs="Courier New"/>
+          <w:sz w:val="22"/>
+          <w:szCs w:val="22"/>
+        </w:rPr>
+        <w:t xml:space="preserve">hem </w:t>
+      </w:r>
+      <w:r>
+        <w:rPr>
+          <w:rFonts w:ascii="Courier New" w:hAnsi="Courier New" w:cs="Courier New"/>
+          <w:sz w:val="22"/>
+          <w:szCs w:val="22"/>
+        </w:rPr>
+        <w:t>de basis van alle kennis</w:t>
+      </w:r>
+      <w:r>
+        <w:rPr>
+          <w:rFonts w:ascii="Courier New" w:hAnsi="Courier New" w:cs="Courier New"/>
+          <w:sz w:val="22"/>
+          <w:szCs w:val="22"/>
+        </w:rPr>
+        <w:t>, waar</w:t>
+      </w:r>
+      <w:r>
+        <w:rPr>
+          <w:rFonts w:ascii="Courier New" w:hAnsi="Courier New" w:cs="Courier New"/>
+          <w:sz w:val="22"/>
+          <w:szCs w:val="22"/>
+        </w:rPr>
+        <w:t xml:space="preserve">mee </w:t>
+      </w:r>
+      <w:r>
+        <w:rPr>
+          <w:rFonts w:ascii="Courier New" w:hAnsi="Courier New" w:cs="Courier New"/>
+          <w:sz w:val="22"/>
+          <w:szCs w:val="22"/>
+        </w:rPr>
+        <w:t>we</w:t>
+      </w:r>
+      <w:r>
+        <w:rPr>
+          <w:rFonts w:ascii="Courier New" w:hAnsi="Courier New" w:cs="Courier New"/>
+          <w:sz w:val="22"/>
+          <w:szCs w:val="22"/>
+        </w:rPr>
+        <w:t xml:space="preserve"> de wereld </w:t>
+      </w:r>
+      <w:r>
+        <w:rPr>
+          <w:rFonts w:ascii="Courier New" w:hAnsi="Courier New" w:cs="Courier New"/>
+          <w:sz w:val="22"/>
+          <w:szCs w:val="22"/>
+        </w:rPr>
+        <w:t xml:space="preserve">kunnen </w:t>
+      </w:r>
+      <w:r>
+        <w:rPr>
+          <w:rFonts w:ascii="Courier New" w:hAnsi="Courier New" w:cs="Courier New"/>
+          <w:sz w:val="22"/>
+          <w:szCs w:val="22"/>
+        </w:rPr>
+        <w:t xml:space="preserve">begrijpen en ermee </w:t>
+      </w:r>
+      <w:r>
+        <w:rPr>
+          <w:rFonts w:ascii="Courier New" w:hAnsi="Courier New" w:cs="Courier New"/>
+          <w:sz w:val="22"/>
+          <w:szCs w:val="22"/>
+        </w:rPr>
+        <w:t xml:space="preserve">kunnen </w:t>
+      </w:r>
+      <w:r>
+        <w:rPr>
+          <w:rFonts w:ascii="Courier New" w:hAnsi="Courier New" w:cs="Courier New"/>
+          <w:sz w:val="22"/>
+          <w:szCs w:val="22"/>
+        </w:rPr>
+        <w:t xml:space="preserve">omgaan. </w:t>
+      </w:r>
+      <w:r>
+        <w:rPr>
+          <w:rFonts w:ascii="Courier New" w:hAnsi="Courier New" w:cs="Courier New"/>
+          <w:sz w:val="22"/>
+          <w:szCs w:val="22"/>
+        </w:rPr>
+        <w:t>Anders dan</w:t>
+      </w:r>
+      <w:r>
+        <w:rPr>
+          <w:rFonts w:ascii="Courier New" w:hAnsi="Courier New" w:cs="Courier New"/>
+          <w:sz w:val="22"/>
+          <w:szCs w:val="22"/>
+        </w:rPr>
+        <w:t xml:space="preserve"> de rationlisten </w:t>
+      </w:r>
+      <w:r>
+        <w:rPr>
+          <w:rFonts w:ascii="Courier New" w:hAnsi="Courier New" w:cs="Courier New"/>
+          <w:sz w:val="22"/>
+          <w:szCs w:val="22"/>
+        </w:rPr>
+        <w:t>met hun voorgeprogrammeerde kijk op de wereld en anders dan de</w:t>
+      </w:r>
+      <w:r>
+        <w:rPr>
+          <w:rFonts w:ascii="Courier New" w:hAnsi="Courier New" w:cs="Courier New"/>
+          <w:sz w:val="22"/>
+          <w:szCs w:val="22"/>
+        </w:rPr>
+        <w:t xml:space="preserve"> traditionele empiristen die ervaring zien als een passieve ontvangst van zintuiglijke gegevens, ziet Dewey </w:t>
+      </w:r>
+      <w:r>
+        <w:rPr>
+          <w:rFonts w:ascii="Courier New" w:hAnsi="Courier New" w:cs="Courier New"/>
+          <w:sz w:val="22"/>
+          <w:szCs w:val="22"/>
+        </w:rPr>
+        <w:t>is ervaring dat</w:t>
+      </w:r>
+      <w:r>
+        <w:rPr>
+          <w:rFonts w:ascii="Courier New" w:hAnsi="Courier New" w:cs="Courier New"/>
+          <w:sz w:val="22"/>
+          <w:szCs w:val="22"/>
+        </w:rPr>
+        <w:t xml:space="preserve"> actief</w:t>
+      </w:r>
+      <w:r>
+        <w:rPr>
+          <w:rFonts w:ascii="Courier New" w:hAnsi="Courier New" w:cs="Courier New"/>
+          <w:sz w:val="22"/>
+          <w:szCs w:val="22"/>
+        </w:rPr>
+        <w:t xml:space="preserve"> en</w:t>
+      </w:r>
+      <w:r>
+        <w:rPr>
+          <w:rFonts w:ascii="Courier New" w:hAnsi="Courier New" w:cs="Courier New"/>
+          <w:sz w:val="22"/>
+          <w:szCs w:val="22"/>
+        </w:rPr>
+        <w:t xml:space="preserve"> voortdurend proces van betrokkenheid bij de omgeving.</w:t>
+      </w:r>
+      <w:r>
+        <w:rPr>
+          <w:rFonts w:ascii="Courier New" w:hAnsi="Courier New" w:cs="Courier New"/>
+          <w:sz w:val="22"/>
+          <w:szCs w:val="22"/>
+        </w:rPr>
+        <w:t xml:space="preserve"> </w:t>
+      </w:r>
+      <w:r>
+        <w:rPr>
+          <w:rFonts w:ascii="Courier New" w:hAnsi="Courier New" w:cs="Courier New"/>
+          <w:sz w:val="22"/>
+          <w:szCs w:val="22"/>
+        </w:rPr>
+        <w:t>De</w:t>
+      </w:r>
+      <w:r>
+        <w:rPr>
+          <w:rFonts w:ascii="Courier New" w:hAnsi="Courier New" w:cs="Courier New"/>
+          <w:sz w:val="22"/>
+          <w:szCs w:val="22"/>
+        </w:rPr>
+        <w:t xml:space="preserve"> directe, onmiddellijke interacties die we hebben met de wereld</w:t>
+      </w:r>
+      <w:r>
+        <w:rPr>
+          <w:rFonts w:ascii="Courier New" w:hAnsi="Courier New" w:cs="Courier New"/>
+          <w:sz w:val="22"/>
+          <w:szCs w:val="22"/>
+        </w:rPr>
+        <w:t xml:space="preserve"> zijn</w:t>
+      </w:r>
+      <w:r>
+        <w:rPr>
+          <w:rFonts w:ascii="Courier New" w:hAnsi="Courier New" w:cs="Courier New"/>
+          <w:sz w:val="22"/>
+          <w:szCs w:val="22"/>
+        </w:rPr>
+        <w:t xml:space="preserve"> voor hem het </w:t>
+      </w:r>
+      <w:r>
+        <w:rPr>
+          <w:rFonts w:ascii="Courier New" w:hAnsi="Courier New" w:cs="Courier New"/>
+          <w:sz w:val="22"/>
+          <w:szCs w:val="22"/>
+        </w:rPr>
+        <w:t>uitgangspunt voor elk onderzoek. Van</w:t>
+      </w:r>
+      <w:r>
+        <w:rPr>
+          <w:rFonts w:ascii="Courier New" w:hAnsi="Courier New" w:cs="Courier New"/>
+          <w:sz w:val="22"/>
+          <w:szCs w:val="22"/>
+        </w:rPr>
+        <w:t xml:space="preserve"> daaruit bouwen we onze ervaringen </w:t>
+      </w:r>
+      <w:r>
+        <w:rPr>
+          <w:rFonts w:ascii="Courier New" w:hAnsi="Courier New" w:cs="Courier New"/>
+          <w:sz w:val="22"/>
+          <w:szCs w:val="22"/>
+        </w:rPr>
+        <w:t>verder met</w:t>
+      </w:r>
+      <w:r>
+        <w:rPr>
+          <w:rFonts w:ascii="Courier New" w:hAnsi="Courier New" w:cs="Courier New"/>
+          <w:sz w:val="22"/>
+          <w:szCs w:val="22"/>
+        </w:rPr>
+        <w:t xml:space="preserve"> reflectie, analyse en </w:t>
+      </w:r>
+      <w:r>
+        <w:rPr>
+          <w:rFonts w:ascii="Courier New" w:hAnsi="Courier New" w:cs="Courier New"/>
+          <w:sz w:val="22"/>
+          <w:szCs w:val="22"/>
+        </w:rPr>
+        <w:t>het opbouwen van theorieën</w:t>
+      </w:r>
+      <w:r>
+        <w:rPr>
+          <w:rFonts w:ascii="Courier New" w:hAnsi="Courier New" w:cs="Courier New"/>
+          <w:sz w:val="22"/>
+          <w:szCs w:val="22"/>
+        </w:rPr>
+        <w:t xml:space="preserve">. </w:t>
+      </w:r>
+      <w:r>
+        <w:rPr>
+          <w:rFonts w:ascii="Courier New" w:hAnsi="Courier New" w:cs="Courier New"/>
+          <w:sz w:val="22"/>
+          <w:szCs w:val="22"/>
+        </w:rPr>
+        <w:t>Als we dat doen staat</w:t>
+      </w:r>
+      <w:r>
+        <w:rPr>
+          <w:rFonts w:ascii="Courier New" w:hAnsi="Courier New" w:cs="Courier New"/>
+          <w:sz w:val="22"/>
+          <w:szCs w:val="22"/>
+        </w:rPr>
+        <w:t xml:space="preserve"> kennis niet </w:t>
+      </w:r>
+      <w:r>
+        <w:rPr>
+          <w:rFonts w:ascii="Courier New" w:hAnsi="Courier New" w:cs="Courier New"/>
+          <w:sz w:val="22"/>
+          <w:szCs w:val="22"/>
+        </w:rPr>
+        <w:t xml:space="preserve">meer </w:t>
+      </w:r>
+      <w:r>
+        <w:rPr>
+          <w:rFonts w:ascii="Courier New" w:hAnsi="Courier New" w:cs="Courier New"/>
+          <w:sz w:val="22"/>
+          <w:szCs w:val="22"/>
+        </w:rPr>
+        <w:t xml:space="preserve">los van het leven, maar </w:t>
+      </w:r>
+      <w:r>
+        <w:rPr>
+          <w:rFonts w:ascii="Courier New" w:hAnsi="Courier New" w:cs="Courier New"/>
+          <w:sz w:val="22"/>
+          <w:szCs w:val="22"/>
+        </w:rPr>
+        <w:t xml:space="preserve">is het </w:t>
+      </w:r>
+      <w:r>
+        <w:rPr>
+          <w:rFonts w:ascii="Courier New" w:hAnsi="Courier New" w:cs="Courier New"/>
+          <w:sz w:val="22"/>
+          <w:szCs w:val="22"/>
+        </w:rPr>
+        <w:t>er diep in verankerd.</w:t>
+      </w:r>
+      <w:r>
+        <w:rPr>
+          <w:rFonts w:ascii="Courier New" w:hAnsi="Courier New" w:cs="Courier New"/>
+          <w:sz w:val="22"/>
+          <w:szCs w:val="22"/>
+        </w:rPr>
+        <w:t xml:space="preserve"> Die kennis is dan </w:t>
+      </w:r>
+      <w:r>
+        <w:rPr>
+          <w:rFonts w:ascii="Courier New" w:hAnsi="Courier New" w:cs="Courier New"/>
+          <w:sz w:val="22"/>
+          <w:szCs w:val="22"/>
+        </w:rPr>
+        <w:t xml:space="preserve">wel </w:t>
+      </w:r>
+      <w:r>
+        <w:rPr>
+          <w:rFonts w:ascii="Courier New" w:hAnsi="Courier New" w:cs="Courier New"/>
+          <w:sz w:val="22"/>
+          <w:szCs w:val="22"/>
+        </w:rPr>
+        <w:t xml:space="preserve">voorlopige kennis </w:t>
+      </w:r>
+      <w:r>
+        <w:rPr>
+          <w:rFonts w:ascii="Courier New" w:hAnsi="Courier New" w:cs="Courier New"/>
+          <w:sz w:val="22"/>
+          <w:szCs w:val="22"/>
+        </w:rPr>
+        <w:t>maar die</w:t>
+      </w:r>
+      <w:r>
+        <w:rPr>
+          <w:rFonts w:ascii="Courier New" w:hAnsi="Courier New" w:cs="Courier New"/>
+          <w:sz w:val="22"/>
+          <w:szCs w:val="22"/>
+        </w:rPr>
+        <w:t xml:space="preserve"> kan </w:t>
+      </w:r>
+      <w:r>
+        <w:rPr>
+          <w:rFonts w:ascii="Courier New" w:hAnsi="Courier New" w:cs="Courier New"/>
+          <w:sz w:val="22"/>
+          <w:szCs w:val="22"/>
+        </w:rPr>
+        <w:t xml:space="preserve">ons </w:t>
+      </w:r>
+      <w:r>
+        <w:rPr>
+          <w:rFonts w:ascii="Courier New" w:hAnsi="Courier New" w:cs="Courier New"/>
+          <w:sz w:val="22"/>
+          <w:szCs w:val="22"/>
+        </w:rPr>
+        <w:t xml:space="preserve">in ieder geval </w:t>
+      </w:r>
+      <w:r>
+        <w:rPr>
+          <w:rFonts w:ascii="Courier New" w:hAnsi="Courier New" w:cs="Courier New"/>
+          <w:sz w:val="22"/>
+          <w:szCs w:val="22"/>
+        </w:rPr>
+        <w:t xml:space="preserve">helpen om </w:t>
+      </w:r>
+      <w:r>
+        <w:rPr>
+          <w:rFonts w:ascii="Courier New" w:hAnsi="Courier New" w:cs="Courier New"/>
+          <w:sz w:val="22"/>
+          <w:szCs w:val="22"/>
+        </w:rPr>
+        <w:t xml:space="preserve">ons zelf </w:t>
+      </w:r>
+      <w:r>
+        <w:rPr>
+          <w:rFonts w:ascii="Courier New" w:hAnsi="Courier New" w:cs="Courier New"/>
+          <w:sz w:val="22"/>
+          <w:szCs w:val="22"/>
+        </w:rPr>
+        <w:t>door de complexiteit van het leven te navigeren.</w:t>
+      </w:r>
+      <w:r>
+        <w:rPr>
+          <w:rFonts w:ascii="Courier New" w:hAnsi="Courier New" w:cs="Courier New"/>
+          <w:sz w:val="22"/>
+          <w:szCs w:val="22"/>
+        </w:rPr>
+        <w:t xml:space="preserve"> </w:t>
+      </w:r>
+      <w:r>
+        <w:rPr>
+          <w:rFonts w:ascii="Courier New" w:hAnsi="Courier New" w:cs="Courier New"/>
+          <w:sz w:val="22"/>
+          <w:szCs w:val="22"/>
+        </w:rPr>
+        <w:t xml:space="preserve">In plaats van </w:t>
+      </w:r>
+      <w:r>
+        <w:rPr>
+          <w:rFonts w:ascii="Courier New" w:hAnsi="Courier New" w:cs="Courier New"/>
+          <w:sz w:val="22"/>
+          <w:szCs w:val="22"/>
+        </w:rPr>
+        <w:t xml:space="preserve">dat de wetenschapper </w:t>
+      </w:r>
+      <w:r>
+        <w:rPr>
+          <w:rFonts w:ascii="Courier New" w:hAnsi="Courier New" w:cs="Courier New"/>
+          <w:sz w:val="22"/>
+          <w:szCs w:val="22"/>
+        </w:rPr>
+        <w:t>absolute zekerheid na</w:t>
+      </w:r>
+      <w:r>
+        <w:rPr>
+          <w:rFonts w:ascii="Courier New" w:hAnsi="Courier New" w:cs="Courier New"/>
+          <w:sz w:val="22"/>
+          <w:szCs w:val="22"/>
+        </w:rPr>
+        <w:t>streeft</w:t>
+      </w:r>
+      <w:r>
+        <w:rPr>
+          <w:rFonts w:ascii="Courier New" w:hAnsi="Courier New" w:cs="Courier New"/>
+          <w:sz w:val="22"/>
+          <w:szCs w:val="22"/>
+        </w:rPr>
+        <w:t xml:space="preserve">, </w:t>
+      </w:r>
+      <w:r>
+        <w:rPr>
+          <w:rFonts w:ascii="Courier New" w:hAnsi="Courier New" w:cs="Courier New"/>
+          <w:sz w:val="22"/>
+          <w:szCs w:val="22"/>
+        </w:rPr>
+        <w:t>gaat het nu om een</w:t>
+      </w:r>
+      <w:r>
+        <w:rPr>
+          <w:rFonts w:ascii="Courier New" w:hAnsi="Courier New" w:cs="Courier New"/>
+          <w:sz w:val="22"/>
+          <w:szCs w:val="22"/>
+        </w:rPr>
+        <w:t xml:space="preserve"> feilbare benadering van kennis</w:t>
+      </w:r>
+      <w:r>
+        <w:rPr>
+          <w:rFonts w:ascii="Courier New" w:hAnsi="Courier New" w:cs="Courier New"/>
+          <w:sz w:val="22"/>
+          <w:szCs w:val="22"/>
+        </w:rPr>
+        <w:t xml:space="preserve"> waarin fouten </w:t>
+      </w:r>
+      <w:r>
+        <w:rPr>
+          <w:rFonts w:ascii="Courier New" w:hAnsi="Courier New" w:cs="Courier New"/>
+          <w:sz w:val="22"/>
+          <w:szCs w:val="22"/>
+        </w:rPr>
+        <w:t>kunnen</w:t>
+      </w:r>
+      <w:r>
+        <w:rPr>
+          <w:rFonts w:ascii="Courier New" w:hAnsi="Courier New" w:cs="Courier New"/>
+          <w:sz w:val="22"/>
+          <w:szCs w:val="22"/>
+        </w:rPr>
+        <w:t xml:space="preserve"> </w:t>
+      </w:r>
+      <w:r>
+        <w:rPr>
+          <w:rFonts w:ascii="Courier New" w:hAnsi="Courier New" w:cs="Courier New"/>
+          <w:sz w:val="22"/>
+          <w:szCs w:val="22"/>
+        </w:rPr>
+        <w:t xml:space="preserve">worden gemaakt </w:t>
+      </w:r>
+      <w:r>
+        <w:rPr>
+          <w:rFonts w:ascii="Courier New" w:hAnsi="Courier New" w:cs="Courier New"/>
+          <w:sz w:val="22"/>
+          <w:szCs w:val="22"/>
+        </w:rPr>
+        <w:t xml:space="preserve">en </w:t>
+      </w:r>
+      <w:r>
+        <w:rPr>
+          <w:rFonts w:ascii="Courier New" w:hAnsi="Courier New" w:cs="Courier New"/>
+          <w:sz w:val="22"/>
+          <w:szCs w:val="22"/>
+        </w:rPr>
+        <w:t>er</w:t>
+      </w:r>
+      <w:r>
+        <w:rPr>
+          <w:rFonts w:ascii="Courier New" w:hAnsi="Courier New" w:cs="Courier New"/>
+          <w:sz w:val="22"/>
+          <w:szCs w:val="22"/>
+        </w:rPr>
+        <w:t xml:space="preserve"> herziening </w:t>
+      </w:r>
+      <w:r>
+        <w:rPr>
+          <w:rFonts w:ascii="Courier New" w:hAnsi="Courier New" w:cs="Courier New"/>
+          <w:sz w:val="22"/>
+          <w:szCs w:val="22"/>
+        </w:rPr>
+        <w:t>van inzichten plaats</w:t>
+      </w:r>
+      <w:r>
+        <w:rPr>
+          <w:rFonts w:ascii="Courier New" w:hAnsi="Courier New" w:cs="Courier New"/>
+          <w:sz w:val="22"/>
+          <w:szCs w:val="22"/>
+        </w:rPr>
+        <w:t>vindt</w:t>
+      </w:r>
+      <w:r>
+        <w:rPr>
+          <w:rFonts w:ascii="Courier New" w:hAnsi="Courier New" w:cs="Courier New"/>
+          <w:sz w:val="22"/>
+          <w:szCs w:val="22"/>
+        </w:rPr>
+        <w:t xml:space="preserve">. </w:t>
+      </w:r>
+      <w:r>
+        <w:rPr>
+          <w:rFonts w:ascii="Courier New" w:hAnsi="Courier New" w:cs="Courier New"/>
+          <w:sz w:val="22"/>
+          <w:szCs w:val="22"/>
+        </w:rPr>
+        <w:t>Zo wordt de wetenschap</w:t>
+      </w:r>
+      <w:r>
+        <w:rPr>
+          <w:rFonts w:ascii="Courier New" w:hAnsi="Courier New" w:cs="Courier New"/>
+          <w:sz w:val="22"/>
+          <w:szCs w:val="22"/>
+        </w:rPr>
+        <w:t xml:space="preserve"> meer in overeenstemming </w:t>
+      </w:r>
+      <w:r>
+        <w:rPr>
+          <w:rFonts w:ascii="Courier New" w:hAnsi="Courier New" w:cs="Courier New"/>
+          <w:sz w:val="22"/>
+          <w:szCs w:val="22"/>
+        </w:rPr>
+        <w:t xml:space="preserve">gebracht </w:t>
+      </w:r>
+      <w:r>
+        <w:rPr>
+          <w:rFonts w:ascii="Courier New" w:hAnsi="Courier New" w:cs="Courier New"/>
+          <w:sz w:val="22"/>
+          <w:szCs w:val="22"/>
+        </w:rPr>
+        <w:t xml:space="preserve">met de realiteit van de menselijke ervaring en </w:t>
+      </w:r>
+      <w:r>
+        <w:rPr>
+          <w:rFonts w:ascii="Courier New" w:hAnsi="Courier New" w:cs="Courier New"/>
+          <w:sz w:val="22"/>
+          <w:szCs w:val="22"/>
+        </w:rPr>
+        <w:t>wat</w:t>
+      </w:r>
+      <w:r>
+        <w:rPr>
+          <w:rFonts w:ascii="Courier New" w:hAnsi="Courier New" w:cs="Courier New"/>
+          <w:sz w:val="22"/>
+          <w:szCs w:val="22"/>
+        </w:rPr>
+        <w:t xml:space="preserve"> de nieuwe</w:t>
+      </w:r>
+      <w:r>
+        <w:rPr>
+          <w:rFonts w:ascii="Courier New" w:hAnsi="Courier New" w:cs="Courier New"/>
+          <w:sz w:val="22"/>
+          <w:szCs w:val="22"/>
+        </w:rPr>
+        <w:t xml:space="preserve"> methode van wetenschap</w:t>
+      </w:r>
+      <w:r>
+        <w:rPr>
+          <w:rFonts w:ascii="Courier New" w:hAnsi="Courier New" w:cs="Courier New"/>
+          <w:sz w:val="22"/>
+          <w:szCs w:val="22"/>
+        </w:rPr>
+        <w:t xml:space="preserve"> ons duidelijk heeft gemaakt</w:t>
+      </w:r>
+      <w:r>
+        <w:rPr>
+          <w:rFonts w:ascii="Courier New" w:hAnsi="Courier New" w:cs="Courier New"/>
+          <w:sz w:val="22"/>
+          <w:szCs w:val="22"/>
+        </w:rPr>
+        <w:t>.</w:t>
+      </w:r>
     </w:p>
     <w:p>
       <w:pPr>
@@ -3512,120 +4219,101 @@
           <w:szCs w:val="22"/>
         </w:rPr>
       </w:pPr>
-    </w:p>
-    <w:p>
-      <w:pPr>
-        <w:spacing w:line="360" w:lineRule="auto"/>
-        <w:ind w:firstLine="720"/>
-        <w:rPr>
-          <w:rFonts w:ascii="Courier New" w:hAnsi="Courier New" w:cs="Courier New"/>
-          <w:sz w:val="22"/>
-          <w:szCs w:val="22"/>
-        </w:rPr>
-      </w:pPr>
-      <w:r>
-        <w:rPr>
-          <w:rFonts w:ascii="Courier New" w:hAnsi="Courier New" w:cs="Courier New"/>
-          <w:sz w:val="22"/>
-          <w:szCs w:val="22"/>
-        </w:rPr>
-        <w:t>Ervaring speelt</w:t>
-      </w:r>
-      <w:r>
-        <w:rPr>
-          <w:rFonts w:ascii="Courier New" w:hAnsi="Courier New" w:cs="Courier New"/>
-          <w:sz w:val="22"/>
-          <w:szCs w:val="22"/>
-        </w:rPr>
-        <w:t xml:space="preserve"> ook nu een centrale rol</w:t>
-      </w:r>
-      <w:r>
-        <w:rPr>
-          <w:rFonts w:ascii="Courier New" w:hAnsi="Courier New" w:cs="Courier New"/>
-          <w:sz w:val="22"/>
-          <w:szCs w:val="22"/>
-        </w:rPr>
-        <w:t xml:space="preserve"> H</w:t>
-      </w:r>
-      <w:r>
-        <w:rPr>
-          <w:rFonts w:ascii="Courier New" w:hAnsi="Courier New" w:cs="Courier New"/>
-          <w:sz w:val="22"/>
-          <w:szCs w:val="22"/>
-        </w:rPr>
-        <w:t xml:space="preserve">et is wat hem betreft </w:t>
-      </w:r>
-      <w:r>
-        <w:rPr>
-          <w:rFonts w:ascii="Courier New" w:hAnsi="Courier New" w:cs="Courier New"/>
-          <w:sz w:val="22"/>
-          <w:szCs w:val="22"/>
-        </w:rPr>
-        <w:t>de basis van alle kennis</w:t>
-      </w:r>
-      <w:r>
-        <w:rPr>
-          <w:rFonts w:ascii="Courier New" w:hAnsi="Courier New" w:cs="Courier New"/>
-          <w:sz w:val="22"/>
-          <w:szCs w:val="22"/>
-        </w:rPr>
-        <w:t>, waardoor we</w:t>
-      </w:r>
-      <w:r>
-        <w:rPr>
-          <w:rFonts w:ascii="Courier New" w:hAnsi="Courier New" w:cs="Courier New"/>
-          <w:sz w:val="22"/>
-          <w:szCs w:val="22"/>
-        </w:rPr>
-        <w:t xml:space="preserve"> de wereld </w:t>
-      </w:r>
-      <w:r>
-        <w:rPr>
-          <w:rFonts w:ascii="Courier New" w:hAnsi="Courier New" w:cs="Courier New"/>
-          <w:sz w:val="22"/>
-          <w:szCs w:val="22"/>
-        </w:rPr>
-        <w:t xml:space="preserve">kunnen </w:t>
-      </w:r>
-      <w:r>
-        <w:rPr>
-          <w:rFonts w:ascii="Courier New" w:hAnsi="Courier New" w:cs="Courier New"/>
-          <w:sz w:val="22"/>
-          <w:szCs w:val="22"/>
-        </w:rPr>
-        <w:t xml:space="preserve">begrijpen en ermee </w:t>
-      </w:r>
-      <w:r>
-        <w:rPr>
-          <w:rFonts w:ascii="Courier New" w:hAnsi="Courier New" w:cs="Courier New"/>
-          <w:sz w:val="22"/>
-          <w:szCs w:val="22"/>
-        </w:rPr>
-        <w:t xml:space="preserve">kunnen </w:t>
-      </w:r>
-      <w:r>
-        <w:rPr>
-          <w:rFonts w:ascii="Courier New" w:hAnsi="Courier New" w:cs="Courier New"/>
-          <w:sz w:val="22"/>
-          <w:szCs w:val="22"/>
-        </w:rPr>
-        <w:t xml:space="preserve">omgaan. </w:t>
-      </w:r>
-      <w:r>
-        <w:rPr>
-          <w:rFonts w:ascii="Courier New" w:hAnsi="Courier New" w:cs="Courier New"/>
-          <w:sz w:val="22"/>
-          <w:szCs w:val="22"/>
-        </w:rPr>
-        <w:t xml:space="preserve">In tegenstelling tot de rationlisten xxx </w:t>
-      </w:r>
-      <w:r>
-        <w:rPr>
-          <w:rFonts w:ascii="Courier New" w:hAnsi="Courier New" w:cs="Courier New"/>
-          <w:sz w:val="22"/>
-          <w:szCs w:val="22"/>
-        </w:rPr>
-        <w:t>In tegenstelling tot traditionele empiristen, die ervaring zien als een passieve ontvangst van zintuiglijke gegevens, ziet Dewey het als een actief, voortdurend proces van betrokkenheid bij de omgeving.</w:t>
+      <w:r>
+        <w:rPr>
+          <w:rFonts w:ascii="Courier New" w:hAnsi="Courier New" w:cs="Courier New"/>
+          <w:sz w:val="22"/>
+          <w:szCs w:val="22"/>
+        </w:rPr>
+        <w:t>D</w:t>
+      </w:r>
+      <w:r>
+        <w:rPr>
+          <w:rFonts w:ascii="Courier New" w:hAnsi="Courier New" w:cs="Courier New"/>
+          <w:sz w:val="22"/>
+          <w:szCs w:val="22"/>
+        </w:rPr>
+        <w:t xml:space="preserve">e kritiek die Dewey heeft op </w:t>
+      </w:r>
+      <w:r>
+        <w:rPr>
+          <w:rFonts w:ascii="Courier New" w:hAnsi="Courier New" w:cs="Courier New"/>
+          <w:sz w:val="22"/>
+          <w:szCs w:val="22"/>
+        </w:rPr>
+        <w:t xml:space="preserve">het streven naar zekerheid heeft </w:t>
+      </w:r>
+      <w:r>
+        <w:rPr>
+          <w:rFonts w:ascii="Courier New" w:hAnsi="Courier New" w:cs="Courier New"/>
+          <w:sz w:val="22"/>
+          <w:szCs w:val="22"/>
+        </w:rPr>
+        <w:t xml:space="preserve">ook </w:t>
+      </w:r>
+      <w:r>
+        <w:rPr>
+          <w:rFonts w:ascii="Courier New" w:hAnsi="Courier New" w:cs="Courier New"/>
+          <w:sz w:val="22"/>
+          <w:szCs w:val="22"/>
+        </w:rPr>
+        <w:t xml:space="preserve">ethische en sociale implicaties. </w:t>
+      </w:r>
+      <w:r>
+        <w:rPr>
+          <w:rFonts w:ascii="Courier New" w:hAnsi="Courier New" w:cs="Courier New"/>
+          <w:sz w:val="22"/>
+          <w:szCs w:val="22"/>
+        </w:rPr>
+        <w:t xml:space="preserve">De scheiding van </w:t>
+      </w:r>
+      <w:r>
+        <w:rPr>
+          <w:rFonts w:ascii="Courier New" w:hAnsi="Courier New" w:cs="Courier New"/>
+          <w:sz w:val="22"/>
+          <w:szCs w:val="22"/>
+        </w:rPr>
+        <w:t xml:space="preserve">theorie en praktijk heeft </w:t>
+      </w:r>
+      <w:r>
+        <w:rPr>
+          <w:rFonts w:ascii="Courier New" w:hAnsi="Courier New" w:cs="Courier New"/>
+          <w:sz w:val="22"/>
+          <w:szCs w:val="22"/>
+        </w:rPr>
+        <w:t xml:space="preserve">er ook aan bijgedragen dat het </w:t>
+      </w:r>
+      <w:r>
+        <w:rPr>
+          <w:rFonts w:ascii="Courier New" w:hAnsi="Courier New" w:cs="Courier New"/>
+          <w:sz w:val="22"/>
+          <w:szCs w:val="22"/>
+        </w:rPr>
+        <w:t>intellectueel onderzoek en de praktische zorgen van het dagelijks leven</w:t>
+      </w:r>
+      <w:r>
+        <w:rPr>
+          <w:rFonts w:ascii="Courier New" w:hAnsi="Courier New" w:cs="Courier New"/>
+          <w:sz w:val="22"/>
+          <w:szCs w:val="22"/>
+        </w:rPr>
+        <w:t xml:space="preserve"> zijn ontkoppeld</w:t>
+      </w:r>
+      <w:r>
+        <w:rPr>
+          <w:rFonts w:ascii="Courier New" w:hAnsi="Courier New" w:cs="Courier New"/>
+          <w:sz w:val="22"/>
+          <w:szCs w:val="22"/>
+        </w:rPr>
+        <w:t xml:space="preserve">. </w:t>
+      </w:r>
+      <w:r>
+        <w:rPr>
+          <w:rFonts w:ascii="Courier New" w:hAnsi="Courier New" w:cs="Courier New"/>
+          <w:sz w:val="22"/>
+          <w:szCs w:val="22"/>
+        </w:rPr>
+        <w:t>Voor filosofen ging het om</w:t>
       </w:r>
       <w:r>
         <w:rPr>
@@ -3641,135 +4329,31 @@
           <w:sz w:val="22"/>
           <w:szCs w:val="22"/>
         </w:rPr>
-        <w:t>H</w:t>
-      </w:r>
-      <w:r>
-        <w:rPr>
-          <w:rFonts w:ascii="Courier New" w:hAnsi="Courier New" w:cs="Courier New"/>
-          <w:sz w:val="22"/>
-          <w:szCs w:val="22"/>
-        </w:rPr>
-        <w:t xml:space="preserve">et gaat hem om </w:t>
-      </w:r>
-      <w:r>
-        <w:rPr>
-          <w:rFonts w:ascii="Courier New" w:hAnsi="Courier New" w:cs="Courier New"/>
-          <w:sz w:val="22"/>
-          <w:szCs w:val="22"/>
-        </w:rPr>
-        <w:t>de directe, onmiddellijke interacties die we hebben met de wereld</w:t>
-      </w:r>
-      <w:r>
-        <w:rPr>
-          <w:rFonts w:ascii="Courier New" w:hAnsi="Courier New" w:cs="Courier New"/>
-          <w:sz w:val="22"/>
-          <w:szCs w:val="22"/>
-        </w:rPr>
-        <w:t xml:space="preserve">, dat voor hem het </w:t>
-      </w:r>
-      <w:r>
-        <w:rPr>
-          <w:rFonts w:ascii="Courier New" w:hAnsi="Courier New" w:cs="Courier New"/>
-          <w:sz w:val="22"/>
-          <w:szCs w:val="22"/>
-        </w:rPr>
-        <w:t>uitgangspunt voor elk onderzoek</w:t>
-      </w:r>
-      <w:r>
-        <w:rPr>
-          <w:rFonts w:ascii="Courier New" w:hAnsi="Courier New" w:cs="Courier New"/>
-          <w:sz w:val="22"/>
-          <w:szCs w:val="22"/>
-        </w:rPr>
-        <w:t xml:space="preserve"> is</w:t>
-      </w:r>
-      <w:r>
-        <w:rPr>
-          <w:rFonts w:ascii="Courier New" w:hAnsi="Courier New" w:cs="Courier New"/>
-          <w:sz w:val="22"/>
-          <w:szCs w:val="22"/>
-        </w:rPr>
-        <w:t>. Van</w:t>
-      </w:r>
-      <w:r>
-        <w:rPr>
-          <w:rFonts w:ascii="Courier New" w:hAnsi="Courier New" w:cs="Courier New"/>
-          <w:sz w:val="22"/>
-          <w:szCs w:val="22"/>
-        </w:rPr>
-        <w:t xml:space="preserve"> daaruit bouwen we onze ervaringen uit</w:t>
-      </w:r>
-      <w:r>
-        <w:rPr>
-          <w:rFonts w:ascii="Courier New" w:hAnsi="Courier New" w:cs="Courier New"/>
-          <w:sz w:val="22"/>
-          <w:szCs w:val="22"/>
-        </w:rPr>
-        <w:t xml:space="preserve">, die reflectie, analyse en de constructie van theorieën inhoudt. </w:t>
-      </w:r>
-      <w:r>
-        <w:rPr>
-          <w:rFonts w:ascii="Courier New" w:hAnsi="Courier New" w:cs="Courier New"/>
-          <w:sz w:val="22"/>
-          <w:szCs w:val="22"/>
-        </w:rPr>
-        <w:t>Zo zorgen we ervoor dat</w:t>
-      </w:r>
-      <w:r>
-        <w:rPr>
-          <w:rFonts w:ascii="Courier New" w:hAnsi="Courier New" w:cs="Courier New"/>
-          <w:sz w:val="22"/>
-          <w:szCs w:val="22"/>
-        </w:rPr>
-        <w:t xml:space="preserve"> kennis niet los staat van het leven, maar er diep in verankerd is.</w:t>
-      </w:r>
-      <w:r>
-        <w:rPr>
-          <w:rFonts w:ascii="Courier New" w:hAnsi="Courier New" w:cs="Courier New"/>
-          <w:sz w:val="22"/>
-          <w:szCs w:val="22"/>
-        </w:rPr>
-        <w:t xml:space="preserve"> Die kennis is dan </w:t>
-      </w:r>
-      <w:r>
-        <w:rPr>
-          <w:rFonts w:ascii="Courier New" w:hAnsi="Courier New" w:cs="Courier New"/>
-          <w:sz w:val="22"/>
-          <w:szCs w:val="22"/>
-        </w:rPr>
-        <w:t xml:space="preserve">voorlopige kennis </w:t>
-      </w:r>
-      <w:r>
-        <w:rPr>
-          <w:rFonts w:ascii="Courier New" w:hAnsi="Courier New" w:cs="Courier New"/>
-          <w:sz w:val="22"/>
-          <w:szCs w:val="22"/>
-        </w:rPr>
-        <w:t>maar die</w:t>
-      </w:r>
-      <w:r>
-        <w:rPr>
-          <w:rFonts w:ascii="Courier New" w:hAnsi="Courier New" w:cs="Courier New"/>
-          <w:sz w:val="22"/>
-          <w:szCs w:val="22"/>
-        </w:rPr>
-        <w:t xml:space="preserve"> kan </w:t>
-      </w:r>
-      <w:r>
-        <w:rPr>
-          <w:rFonts w:ascii="Courier New" w:hAnsi="Courier New" w:cs="Courier New"/>
-          <w:sz w:val="22"/>
-          <w:szCs w:val="22"/>
-        </w:rPr>
-        <w:t xml:space="preserve">ons </w:t>
-      </w:r>
-      <w:r>
-        <w:rPr>
-          <w:rFonts w:ascii="Courier New" w:hAnsi="Courier New" w:cs="Courier New"/>
-          <w:sz w:val="22"/>
-          <w:szCs w:val="22"/>
-        </w:rPr>
-        <w:t>helpen om door de complexiteit van het leven te navigeren.</w:t>
+        <w:t>abstracte</w:t>
+      </w:r>
+      <w:r>
+        <w:rPr>
+          <w:rFonts w:ascii="Courier New" w:hAnsi="Courier New" w:cs="Courier New"/>
+          <w:sz w:val="22"/>
+          <w:szCs w:val="22"/>
+        </w:rPr>
+        <w:t xml:space="preserve"> en</w:t>
+      </w:r>
+      <w:r>
+        <w:rPr>
+          <w:rFonts w:ascii="Courier New" w:hAnsi="Courier New" w:cs="Courier New"/>
+          <w:sz w:val="22"/>
+          <w:szCs w:val="22"/>
+        </w:rPr>
+        <w:t xml:space="preserve"> theoretische v</w:t>
+      </w:r>
+      <w:r>
+        <w:rPr>
+          <w:rFonts w:ascii="Courier New" w:hAnsi="Courier New" w:cs="Courier New"/>
+          <w:sz w:val="22"/>
+          <w:szCs w:val="22"/>
+        </w:rPr>
+        <w:t>raagstukken</w:t>
       </w:r>
       <w:r>
         <w:rPr>
@@ -3785,31 +4369,216 @@
           <w:sz w:val="22"/>
           <w:szCs w:val="22"/>
         </w:rPr>
-        <w:t xml:space="preserve">In plaats van </w:t>
-      </w:r>
-      <w:r>
-        <w:rPr>
-          <w:rFonts w:ascii="Courier New" w:hAnsi="Courier New" w:cs="Courier New"/>
-          <w:sz w:val="22"/>
-          <w:szCs w:val="22"/>
-        </w:rPr>
-        <w:t xml:space="preserve">dat de wetenschapper </w:t>
-      </w:r>
-      <w:r>
-        <w:rPr>
-          <w:rFonts w:ascii="Courier New" w:hAnsi="Courier New" w:cs="Courier New"/>
-          <w:sz w:val="22"/>
-          <w:szCs w:val="22"/>
-        </w:rPr>
-        <w:t>absolute zekerheid na</w:t>
-      </w:r>
-      <w:r>
-        <w:rPr>
-          <w:rFonts w:ascii="Courier New" w:hAnsi="Courier New" w:cs="Courier New"/>
-          <w:sz w:val="22"/>
-          <w:szCs w:val="22"/>
-        </w:rPr>
-        <w:t>streeft</w:t>
+        <w:t>en</w:t>
+      </w:r>
+      <w:r>
+        <w:rPr>
+          <w:rFonts w:ascii="Courier New" w:hAnsi="Courier New" w:cs="Courier New"/>
+          <w:sz w:val="22"/>
+          <w:szCs w:val="22"/>
+        </w:rPr>
+        <w:t xml:space="preserve"> concrete problemen waar de </w:t>
+      </w:r>
+      <w:r>
+        <w:rPr>
+          <w:rFonts w:ascii="Courier New" w:hAnsi="Courier New" w:cs="Courier New"/>
+          <w:sz w:val="22"/>
+          <w:szCs w:val="22"/>
+        </w:rPr>
+        <w:t xml:space="preserve">mensen en de </w:t>
+      </w:r>
+      <w:r>
+        <w:rPr>
+          <w:rFonts w:ascii="Courier New" w:hAnsi="Courier New" w:cs="Courier New"/>
+          <w:sz w:val="22"/>
+          <w:szCs w:val="22"/>
+        </w:rPr>
+        <w:t xml:space="preserve">samenleving mee te maken </w:t>
+      </w:r>
+      <w:r>
+        <w:rPr>
+          <w:rFonts w:ascii="Courier New" w:hAnsi="Courier New" w:cs="Courier New"/>
+          <w:sz w:val="22"/>
+          <w:szCs w:val="22"/>
+        </w:rPr>
+        <w:t>hebben,</w:t>
+      </w:r>
+      <w:r>
+        <w:rPr>
+          <w:rFonts w:ascii="Courier New" w:hAnsi="Courier New" w:cs="Courier New"/>
+          <w:sz w:val="22"/>
+          <w:szCs w:val="22"/>
+        </w:rPr>
+        <w:t xml:space="preserve"> werden niet meer zo belangrijk geacht</w:t>
+      </w:r>
+      <w:r>
+        <w:rPr>
+          <w:rFonts w:ascii="Courier New" w:hAnsi="Courier New" w:cs="Courier New"/>
+          <w:sz w:val="22"/>
+          <w:szCs w:val="22"/>
+        </w:rPr>
+        <w:t>.</w:t>
+      </w:r>
+      <w:r>
+        <w:rPr>
+          <w:rFonts w:ascii="Courier New" w:hAnsi="Courier New" w:cs="Courier New"/>
+          <w:sz w:val="22"/>
+          <w:szCs w:val="22"/>
+        </w:rPr>
+        <w:t xml:space="preserve"> </w:t>
+      </w:r>
+      <w:r>
+        <w:rPr>
+          <w:rFonts w:ascii="Courier New" w:hAnsi="Courier New" w:cs="Courier New"/>
+          <w:sz w:val="22"/>
+          <w:szCs w:val="22"/>
+        </w:rPr>
+        <w:t xml:space="preserve">Dewey </w:t>
+      </w:r>
+      <w:r>
+        <w:rPr>
+          <w:rFonts w:ascii="Courier New" w:hAnsi="Courier New" w:cs="Courier New"/>
+          <w:sz w:val="22"/>
+          <w:szCs w:val="22"/>
+        </w:rPr>
+        <w:t xml:space="preserve">zoekt de betrokkenheid bij de wereld, </w:t>
+      </w:r>
+      <w:r>
+        <w:rPr>
+          <w:rFonts w:ascii="Courier New" w:hAnsi="Courier New" w:cs="Courier New"/>
+          <w:sz w:val="22"/>
+          <w:szCs w:val="22"/>
+        </w:rPr>
+        <w:t xml:space="preserve">wil een meer </w:t>
+      </w:r>
+      <w:r>
+        <w:rPr>
+          <w:rFonts w:ascii="Courier New" w:hAnsi="Courier New" w:cs="Courier New"/>
+          <w:sz w:val="22"/>
+          <w:szCs w:val="22"/>
+        </w:rPr>
+        <w:t xml:space="preserve">praktische filosofie </w:t>
+      </w:r>
+      <w:r>
+        <w:rPr>
+          <w:rFonts w:ascii="Courier New" w:hAnsi="Courier New" w:cs="Courier New"/>
+          <w:sz w:val="22"/>
+          <w:szCs w:val="22"/>
+        </w:rPr>
+        <w:t>rondom</w:t>
+      </w:r>
+      <w:r>
+        <w:rPr>
+          <w:rFonts w:ascii="Courier New" w:hAnsi="Courier New" w:cs="Courier New"/>
+          <w:sz w:val="22"/>
+          <w:szCs w:val="22"/>
+        </w:rPr>
+        <w:t xml:space="preserve"> problemen </w:t>
+      </w:r>
+      <w:r>
+        <w:rPr>
+          <w:rFonts w:ascii="Courier New" w:hAnsi="Courier New" w:cs="Courier New"/>
+          <w:sz w:val="22"/>
+          <w:szCs w:val="22"/>
+        </w:rPr>
+        <w:t xml:space="preserve">van de </w:t>
+      </w:r>
+      <w:r>
+        <w:rPr>
+          <w:rFonts w:ascii="Courier New" w:hAnsi="Courier New" w:cs="Courier New"/>
+          <w:sz w:val="22"/>
+          <w:szCs w:val="22"/>
+        </w:rPr>
+        <w:t xml:space="preserve">wereld en </w:t>
+      </w:r>
+      <w:r>
+        <w:rPr>
+          <w:rFonts w:ascii="Courier New" w:hAnsi="Courier New" w:cs="Courier New"/>
+          <w:sz w:val="22"/>
+          <w:szCs w:val="22"/>
+        </w:rPr>
+        <w:t>bijdragen</w:t>
+      </w:r>
+      <w:r>
+        <w:rPr>
+          <w:rFonts w:ascii="Courier New" w:hAnsi="Courier New" w:cs="Courier New"/>
+          <w:sz w:val="22"/>
+          <w:szCs w:val="22"/>
+        </w:rPr>
+        <w:t xml:space="preserve"> aan sociale </w:t>
+      </w:r>
+      <w:r>
+        <w:rPr>
+          <w:rFonts w:ascii="Courier New" w:hAnsi="Courier New" w:cs="Courier New"/>
+          <w:sz w:val="22"/>
+          <w:szCs w:val="22"/>
+        </w:rPr>
+        <w:lastRenderedPageBreak/>
+        <w:t xml:space="preserve">vooruitgang. </w:t>
+      </w:r>
+      <w:r>
+        <w:rPr>
+          <w:rFonts w:ascii="Courier New" w:hAnsi="Courier New" w:cs="Courier New"/>
+          <w:sz w:val="22"/>
+          <w:szCs w:val="22"/>
+        </w:rPr>
+        <w:t>A</w:t>
+      </w:r>
+      <w:r>
+        <w:rPr>
+          <w:rFonts w:ascii="Courier New" w:hAnsi="Courier New" w:cs="Courier New"/>
+          <w:sz w:val="22"/>
+          <w:szCs w:val="22"/>
+        </w:rPr>
+        <w:t>cademische debatten</w:t>
+      </w:r>
+      <w:r>
+        <w:rPr>
+          <w:rFonts w:ascii="Courier New" w:hAnsi="Courier New" w:cs="Courier New"/>
+          <w:sz w:val="22"/>
+          <w:szCs w:val="22"/>
+        </w:rPr>
+        <w:t xml:space="preserve"> zijn niet meer voldoende</w:t>
+      </w:r>
+      <w:r>
+        <w:rPr>
+          <w:rFonts w:ascii="Courier New" w:hAnsi="Courier New" w:cs="Courier New"/>
+          <w:sz w:val="22"/>
+          <w:szCs w:val="22"/>
+        </w:rPr>
+        <w:t xml:space="preserve">, maar </w:t>
+      </w:r>
+      <w:r>
+        <w:rPr>
+          <w:rFonts w:ascii="Courier New" w:hAnsi="Courier New" w:cs="Courier New"/>
+          <w:sz w:val="22"/>
+          <w:szCs w:val="22"/>
+        </w:rPr>
+        <w:t xml:space="preserve">filosofen spelen </w:t>
+      </w:r>
+      <w:r>
+        <w:rPr>
+          <w:rFonts w:ascii="Courier New" w:hAnsi="Courier New" w:cs="Courier New"/>
+          <w:sz w:val="22"/>
+          <w:szCs w:val="22"/>
+        </w:rPr>
+        <w:t xml:space="preserve">een actieve rol in het vormgeven van de maatschappij en het verbeteren van het menselijk welzijn. </w:t>
+      </w:r>
+      <w:r>
+        <w:rPr>
+          <w:rFonts w:ascii="Courier New" w:hAnsi="Courier New" w:cs="Courier New"/>
+          <w:sz w:val="22"/>
+          <w:szCs w:val="22"/>
+        </w:rPr>
+        <w:t>Hun theorieën zijn het gereedschap</w:t>
+      </w:r>
+      <w:r>
+        <w:rPr>
+          <w:rFonts w:ascii="Courier New" w:hAnsi="Courier New" w:cs="Courier New"/>
+          <w:sz w:val="22"/>
+          <w:szCs w:val="22"/>
+        </w:rPr>
+        <w:t xml:space="preserve"> voor sociale verandering</w:t>
       </w:r>
       <w:r>
         <w:rPr>
@@ -3825,71 +4594,143 @@
           <w:sz w:val="22"/>
           <w:szCs w:val="22"/>
         </w:rPr>
-        <w:t>gaat het nu om een</w:t>
-      </w:r>
-      <w:r>
-        <w:rPr>
-          <w:rFonts w:ascii="Courier New" w:hAnsi="Courier New" w:cs="Courier New"/>
-          <w:sz w:val="22"/>
-          <w:szCs w:val="22"/>
-        </w:rPr>
-        <w:t xml:space="preserve"> feilbare benadering van kennis</w:t>
-      </w:r>
-      <w:r>
-        <w:rPr>
-          <w:rFonts w:ascii="Courier New" w:hAnsi="Courier New" w:cs="Courier New"/>
-          <w:sz w:val="22"/>
-          <w:szCs w:val="22"/>
-        </w:rPr>
-        <w:t xml:space="preserve">. Daarin kunnen </w:t>
-      </w:r>
-      <w:r>
-        <w:rPr>
-          <w:rFonts w:ascii="Courier New" w:hAnsi="Courier New" w:cs="Courier New"/>
-          <w:sz w:val="22"/>
-          <w:szCs w:val="22"/>
-        </w:rPr>
-        <w:t xml:space="preserve">fouten </w:t>
-      </w:r>
-      <w:r>
-        <w:rPr>
-          <w:rFonts w:ascii="Courier New" w:hAnsi="Courier New" w:cs="Courier New"/>
-          <w:sz w:val="22"/>
-          <w:szCs w:val="22"/>
-        </w:rPr>
-        <w:t xml:space="preserve">worden gemaakt </w:t>
-      </w:r>
-      <w:r>
-        <w:rPr>
-          <w:rFonts w:ascii="Courier New" w:hAnsi="Courier New" w:cs="Courier New"/>
-          <w:sz w:val="22"/>
-          <w:szCs w:val="22"/>
-        </w:rPr>
-        <w:t xml:space="preserve">en </w:t>
-      </w:r>
-      <w:r>
-        <w:rPr>
-          <w:rFonts w:ascii="Courier New" w:hAnsi="Courier New" w:cs="Courier New"/>
-          <w:sz w:val="22"/>
-          <w:szCs w:val="22"/>
-        </w:rPr>
-        <w:t>vindt</w:t>
-      </w:r>
-      <w:r>
-        <w:rPr>
-          <w:rFonts w:ascii="Courier New" w:hAnsi="Courier New" w:cs="Courier New"/>
-          <w:sz w:val="22"/>
-          <w:szCs w:val="22"/>
-        </w:rPr>
-        <w:t xml:space="preserve"> voortdurende herziening </w:t>
-      </w:r>
-      <w:r>
-        <w:rPr>
-          <w:rFonts w:ascii="Courier New" w:hAnsi="Courier New" w:cs="Courier New"/>
-          <w:sz w:val="22"/>
-          <w:szCs w:val="22"/>
-        </w:rPr>
-        <w:t>van inzichten plaats</w:t>
+        <w:t>om actie</w:t>
+      </w:r>
+      <w:r>
+        <w:rPr>
+          <w:rFonts w:ascii="Courier New" w:hAnsi="Courier New" w:cs="Courier New"/>
+          <w:sz w:val="22"/>
+          <w:szCs w:val="22"/>
+        </w:rPr>
+        <w:t>s</w:t>
+      </w:r>
+      <w:r>
+        <w:rPr>
+          <w:rFonts w:ascii="Courier New" w:hAnsi="Courier New" w:cs="Courier New"/>
+          <w:sz w:val="22"/>
+          <w:szCs w:val="22"/>
+        </w:rPr>
+        <w:t xml:space="preserve"> te sturen en</w:t>
+      </w:r>
+      <w:r>
+        <w:rPr>
+          <w:rFonts w:ascii="Courier New" w:hAnsi="Courier New" w:cs="Courier New"/>
+          <w:sz w:val="22"/>
+          <w:szCs w:val="22"/>
+        </w:rPr>
+        <w:t xml:space="preserve"> </w:t>
+      </w:r>
+      <w:r>
+        <w:rPr>
+          <w:rFonts w:ascii="Courier New" w:hAnsi="Courier New" w:cs="Courier New"/>
+          <w:sz w:val="22"/>
+          <w:szCs w:val="22"/>
+        </w:rPr>
+        <w:t xml:space="preserve">er </w:t>
+      </w:r>
+      <w:r>
+        <w:rPr>
+          <w:rFonts w:ascii="Courier New" w:hAnsi="Courier New" w:cs="Courier New"/>
+          <w:sz w:val="22"/>
+          <w:szCs w:val="22"/>
+        </w:rPr>
+        <w:t xml:space="preserve">problemen </w:t>
+      </w:r>
+      <w:r>
+        <w:rPr>
+          <w:rFonts w:ascii="Courier New" w:hAnsi="Courier New" w:cs="Courier New"/>
+          <w:sz w:val="22"/>
+          <w:szCs w:val="22"/>
+        </w:rPr>
+        <w:t xml:space="preserve">mee </w:t>
+      </w:r>
+      <w:r>
+        <w:rPr>
+          <w:rFonts w:ascii="Courier New" w:hAnsi="Courier New" w:cs="Courier New"/>
+          <w:sz w:val="22"/>
+          <w:szCs w:val="22"/>
+        </w:rPr>
+        <w:t xml:space="preserve">op te lossen. </w:t>
+      </w:r>
+      <w:r>
+        <w:rPr>
+          <w:rFonts w:ascii="Courier New" w:hAnsi="Courier New" w:cs="Courier New"/>
+          <w:sz w:val="22"/>
+          <w:szCs w:val="22"/>
+        </w:rPr>
+        <w:t xml:space="preserve">De kennis is </w:t>
+      </w:r>
+      <w:r>
+        <w:rPr>
+          <w:rFonts w:ascii="Courier New" w:hAnsi="Courier New" w:cs="Courier New"/>
+          <w:sz w:val="22"/>
+          <w:szCs w:val="22"/>
+        </w:rPr>
+        <w:t>dynamisch, actief en</w:t>
+      </w:r>
+      <w:r>
+        <w:rPr>
+          <w:rFonts w:ascii="Courier New" w:hAnsi="Courier New" w:cs="Courier New"/>
+          <w:sz w:val="22"/>
+          <w:szCs w:val="22"/>
+        </w:rPr>
+        <w:t xml:space="preserve"> </w:t>
+      </w:r>
+      <w:r>
+        <w:rPr>
+          <w:rFonts w:ascii="Courier New" w:hAnsi="Courier New" w:cs="Courier New"/>
+          <w:sz w:val="22"/>
+          <w:szCs w:val="22"/>
+        </w:rPr>
+        <w:t>experimente</w:t>
+      </w:r>
+      <w:r>
+        <w:rPr>
+          <w:rFonts w:ascii="Courier New" w:hAnsi="Courier New" w:cs="Courier New"/>
+          <w:sz w:val="22"/>
+          <w:szCs w:val="22"/>
+        </w:rPr>
+        <w:t>el van karakter</w:t>
+      </w:r>
+      <w:r>
+        <w:rPr>
+          <w:rFonts w:ascii="Courier New" w:hAnsi="Courier New" w:cs="Courier New"/>
+          <w:sz w:val="22"/>
+          <w:szCs w:val="22"/>
+        </w:rPr>
+        <w:t>. Hij</w:t>
+      </w:r>
+      <w:r>
+        <w:rPr>
+          <w:rFonts w:ascii="Courier New" w:hAnsi="Courier New" w:cs="Courier New"/>
+          <w:sz w:val="22"/>
+          <w:szCs w:val="22"/>
+        </w:rPr>
+        <w:t xml:space="preserve"> </w:t>
+      </w:r>
+      <w:r>
+        <w:rPr>
+          <w:rFonts w:ascii="Courier New" w:hAnsi="Courier New" w:cs="Courier New"/>
+          <w:sz w:val="22"/>
+          <w:szCs w:val="22"/>
+        </w:rPr>
+        <w:t xml:space="preserve">wordt </w:t>
+      </w:r>
+      <w:r>
+        <w:rPr>
+          <w:rFonts w:ascii="Courier New" w:hAnsi="Courier New" w:cs="Courier New"/>
+          <w:sz w:val="22"/>
+          <w:szCs w:val="22"/>
+        </w:rPr>
+        <w:t xml:space="preserve">voortdurend getest en verfijnd </w:t>
+      </w:r>
+      <w:r>
+        <w:rPr>
+          <w:rFonts w:ascii="Courier New" w:hAnsi="Courier New" w:cs="Courier New"/>
+          <w:sz w:val="22"/>
+          <w:szCs w:val="22"/>
+        </w:rPr>
+        <w:t>in het gebruik</w:t>
       </w:r>
       <w:r>
         <w:rPr>
@@ -3905,138 +4746,47 @@
           <w:sz w:val="22"/>
           <w:szCs w:val="22"/>
         </w:rPr>
-        <w:t>Zo wordt de wetenschap</w:t>
-      </w:r>
-      <w:r>
-        <w:rPr>
-          <w:rFonts w:ascii="Courier New" w:hAnsi="Courier New" w:cs="Courier New"/>
-          <w:sz w:val="22"/>
-          <w:szCs w:val="22"/>
-        </w:rPr>
-        <w:t xml:space="preserve"> meer in overeenstemming </w:t>
-      </w:r>
-      <w:r>
-        <w:rPr>
-          <w:rFonts w:ascii="Courier New" w:hAnsi="Courier New" w:cs="Courier New"/>
-          <w:sz w:val="22"/>
-          <w:szCs w:val="22"/>
-        </w:rPr>
-        <w:t xml:space="preserve">gebracht </w:t>
-      </w:r>
-      <w:r>
-        <w:rPr>
-          <w:rFonts w:ascii="Courier New" w:hAnsi="Courier New" w:cs="Courier New"/>
-          <w:sz w:val="22"/>
-          <w:szCs w:val="22"/>
-        </w:rPr>
-        <w:t xml:space="preserve">met de realiteit van de menselijke ervaring en </w:t>
-      </w:r>
-      <w:r>
-        <w:rPr>
-          <w:rFonts w:ascii="Courier New" w:hAnsi="Courier New" w:cs="Courier New"/>
-          <w:sz w:val="22"/>
-          <w:szCs w:val="22"/>
-        </w:rPr>
-        <w:t>met de nieuwe</w:t>
-      </w:r>
-      <w:r>
-        <w:rPr>
-          <w:rFonts w:ascii="Courier New" w:hAnsi="Courier New" w:cs="Courier New"/>
-          <w:sz w:val="22"/>
-          <w:szCs w:val="22"/>
-        </w:rPr>
-        <w:t xml:space="preserve"> methoden van wetenschap.</w:t>
-      </w:r>
-    </w:p>
-    <w:p>
-      <w:pPr>
-        <w:spacing w:line="360" w:lineRule="auto"/>
-        <w:ind w:firstLine="720"/>
-        <w:rPr>
-          <w:rFonts w:ascii="Courier New" w:hAnsi="Courier New" w:cs="Courier New"/>
-          <w:sz w:val="22"/>
-          <w:szCs w:val="22"/>
-        </w:rPr>
-      </w:pPr>
-      <w:r>
-        <w:rPr>
-          <w:rFonts w:ascii="Courier New" w:hAnsi="Courier New" w:cs="Courier New"/>
-          <w:sz w:val="22"/>
-          <w:szCs w:val="22"/>
-        </w:rPr>
-        <w:t>D</w:t>
-      </w:r>
-      <w:r>
-        <w:rPr>
-          <w:rFonts w:ascii="Courier New" w:hAnsi="Courier New" w:cs="Courier New"/>
-          <w:sz w:val="22"/>
-          <w:szCs w:val="22"/>
-        </w:rPr>
-        <w:t xml:space="preserve">e kritiek die Dewey heeft op </w:t>
-      </w:r>
-      <w:r>
-        <w:rPr>
-          <w:rFonts w:ascii="Courier New" w:hAnsi="Courier New" w:cs="Courier New"/>
-          <w:sz w:val="22"/>
-          <w:szCs w:val="22"/>
-        </w:rPr>
-        <w:t xml:space="preserve">het streven naar zekerheid heeft </w:t>
-      </w:r>
-      <w:r>
-        <w:rPr>
-          <w:rFonts w:ascii="Courier New" w:hAnsi="Courier New" w:cs="Courier New"/>
-          <w:sz w:val="22"/>
-          <w:szCs w:val="22"/>
-        </w:rPr>
-        <w:t xml:space="preserve">ook </w:t>
-      </w:r>
-      <w:r>
-        <w:rPr>
-          <w:rFonts w:ascii="Courier New" w:hAnsi="Courier New" w:cs="Courier New"/>
-          <w:sz w:val="22"/>
-          <w:szCs w:val="22"/>
-        </w:rPr>
-        <w:t xml:space="preserve">ethische en sociale implicaties. </w:t>
-      </w:r>
-      <w:r>
-        <w:rPr>
-          <w:rFonts w:ascii="Courier New" w:hAnsi="Courier New" w:cs="Courier New"/>
-          <w:sz w:val="22"/>
-          <w:szCs w:val="22"/>
-        </w:rPr>
-        <w:t xml:space="preserve">De scheiding van </w:t>
-      </w:r>
-      <w:r>
-        <w:rPr>
-          <w:rFonts w:ascii="Courier New" w:hAnsi="Courier New" w:cs="Courier New"/>
-          <w:sz w:val="22"/>
-          <w:szCs w:val="22"/>
-        </w:rPr>
-        <w:t xml:space="preserve">theorie en praktijk heeft </w:t>
-      </w:r>
-      <w:r>
-        <w:rPr>
-          <w:rFonts w:ascii="Courier New" w:hAnsi="Courier New" w:cs="Courier New"/>
-          <w:sz w:val="22"/>
-          <w:szCs w:val="22"/>
-        </w:rPr>
-        <w:t xml:space="preserve">er ook aan bijgedragen dat het </w:t>
-      </w:r>
-      <w:r>
-        <w:rPr>
-          <w:rFonts w:ascii="Courier New" w:hAnsi="Courier New" w:cs="Courier New"/>
-          <w:sz w:val="22"/>
-          <w:szCs w:val="22"/>
-        </w:rPr>
-        <w:t>intellectueel onderzoek en de praktische zorgen van het dagelijks leven</w:t>
-      </w:r>
-      <w:r>
-        <w:rPr>
-          <w:rFonts w:ascii="Courier New" w:hAnsi="Courier New" w:cs="Courier New"/>
-          <w:sz w:val="22"/>
-          <w:szCs w:val="22"/>
-        </w:rPr>
-        <w:t xml:space="preserve"> zijn ontkoppeld</w:t>
+        <w:br/>
+      </w:r>
+      <w:r>
+        <w:rPr>
+          <w:rFonts w:ascii="Courier New" w:hAnsi="Courier New" w:cs="Courier New"/>
+          <w:sz w:val="22"/>
+          <w:szCs w:val="22"/>
+        </w:rPr>
+        <w:br/>
+      </w:r>
+      <w:r>
+        <w:rPr>
+          <w:rFonts w:ascii="Courier New" w:hAnsi="Courier New" w:cs="Courier New"/>
+          <w:sz w:val="22"/>
+          <w:szCs w:val="22"/>
+        </w:rPr>
+        <w:br/>
+      </w:r>
+      <w:r>
+        <w:rPr>
+          <w:rFonts w:ascii="Courier New" w:hAnsi="Courier New" w:cs="Courier New"/>
+          <w:sz w:val="22"/>
+          <w:szCs w:val="22"/>
+        </w:rPr>
+        <w:t xml:space="preserve">Kant had het idee dat hij in de filosofie een soort Copernicaanse revolutie teweeg had gebracht door de wereld en onze kennis erover vanuit het standpunt van kennend subject; de wereld zien vanuit ons eigen perspectief. Kant wil duidelijk wat er in de klassieke filosofie impliciet bleef. Daarvoor bouwde hij wel zijn eigen systeem op. Kant wist van de experimentele methode waarin elke stap open en transparant is, maar zijn eigen theorie is niet alles open, observeerbaar, tijdelijke, hypothetische en historisch en lijkt </w:t>
+      </w:r>
+      <w:r>
+        <w:rPr>
+          <w:rFonts w:ascii="Courier New" w:hAnsi="Courier New" w:cs="Courier New"/>
+          <w:sz w:val="22"/>
+          <w:szCs w:val="22"/>
+        </w:rPr>
+        <w:t>de scheiding van theorie en praktijk, het streven naar absolute waarheden en de passieve, contemplatieve kijk op kennis</w:t>
+      </w:r>
+      <w:r>
+        <w:rPr>
+          <w:rFonts w:ascii="Courier New" w:hAnsi="Courier New" w:cs="Courier New"/>
+          <w:sz w:val="22"/>
+          <w:szCs w:val="22"/>
+        </w:rPr>
+        <w:t xml:space="preserve"> nog aanwezig</w:t>
       </w:r>
       <w:r>
         <w:rPr>
@@ -4052,63 +4802,7 @@
           <w:sz w:val="22"/>
           <w:szCs w:val="22"/>
         </w:rPr>
-        <w:t>Filosofen gingen zich richten op</w:t>
-      </w:r>
-      <w:r>
-        <w:rPr>
-          <w:rFonts w:ascii="Courier New" w:hAnsi="Courier New" w:cs="Courier New"/>
-          <w:sz w:val="22"/>
-          <w:szCs w:val="22"/>
-        </w:rPr>
-        <w:t xml:space="preserve"> abstracte</w:t>
-      </w:r>
-      <w:r>
-        <w:rPr>
-          <w:rFonts w:ascii="Courier New" w:hAnsi="Courier New" w:cs="Courier New"/>
-          <w:sz w:val="22"/>
-          <w:szCs w:val="22"/>
-        </w:rPr>
-        <w:t xml:space="preserve"> en</w:t>
-      </w:r>
-      <w:r>
-        <w:rPr>
-          <w:rFonts w:ascii="Courier New" w:hAnsi="Courier New" w:cs="Courier New"/>
-          <w:sz w:val="22"/>
-          <w:szCs w:val="22"/>
-        </w:rPr>
-        <w:t xml:space="preserve"> theoretische v</w:t>
-      </w:r>
-      <w:r>
-        <w:rPr>
-          <w:rFonts w:ascii="Courier New" w:hAnsi="Courier New" w:cs="Courier New"/>
-          <w:sz w:val="22"/>
-          <w:szCs w:val="22"/>
-        </w:rPr>
-        <w:t>raagstukken</w:t>
-      </w:r>
-      <w:r>
-        <w:rPr>
-          <w:rFonts w:ascii="Courier New" w:hAnsi="Courier New" w:cs="Courier New"/>
-          <w:sz w:val="22"/>
-          <w:szCs w:val="22"/>
-        </w:rPr>
-        <w:t xml:space="preserve"> </w:t>
-      </w:r>
-      <w:r>
-        <w:rPr>
-          <w:rFonts w:ascii="Courier New" w:hAnsi="Courier New" w:cs="Courier New"/>
-          <w:sz w:val="22"/>
-          <w:szCs w:val="22"/>
-        </w:rPr>
-        <w:t>en</w:t>
-      </w:r>
-      <w:r>
-        <w:rPr>
-          <w:rFonts w:ascii="Courier New" w:hAnsi="Courier New" w:cs="Courier New"/>
-          <w:sz w:val="22"/>
-          <w:szCs w:val="22"/>
-        </w:rPr>
-        <w:t xml:space="preserve"> concrete problemen waar de samenleving </w:t>
+        <w:t xml:space="preserve">Er is een transformatie nodig van de oude filosofie naar de filosofie die zich richt op de consequneties, niet op het verleden gericht maar die de ogen op de toekomst richt. Definitief weg van een wetenschap waarvoor de natuur bekend en compleet is, maar gericht op nieuwe en andere resultaten door inzet van intentionele handelingen. Een Copernicaanse revolutie betekent dat kennis niet iets is als een exclusieve houding naar de werkelijkheid maar dat de wereld zoals we die ervaren de werkelijke wereld is. De kenner staat middenin die wereld. De verhouding tussen het actuele en het ideale en de relatie tussen het bestaan en het idee hebben de filosofie altijd beziggehouden en dat komt voor Dewey samen in de relatie van het actuele en het mogelijke. Net als de religie kwam de filosofie sinds de zeventiende eeuw in conflict met de natuurwetenschappen en dat ging over kennis van de werkelijkheid. De natuurwetenschappelijk waren praktisch en de filosofen met hun ultiemee kennis stonden daarboven. Maar het zou goed zijn als filosofen zichzelf veelmeer verenigd zien met deze wetenschappers en zich ook richten op sociale en persoonlijke handelingen om iets voor </w:t>
       </w:r>
       <w:r>
         <w:rPr>
@@ -4117,391 +4811,7 @@
           <w:szCs w:val="22"/>
         </w:rPr>
         <w:lastRenderedPageBreak/>
-        <w:t>mee te maken heeft</w:t>
-      </w:r>
-      <w:r>
-        <w:rPr>
-          <w:rFonts w:ascii="Courier New" w:hAnsi="Courier New" w:cs="Courier New"/>
-          <w:sz w:val="22"/>
-          <w:szCs w:val="22"/>
-        </w:rPr>
-        <w:t xml:space="preserve"> werden niet meer zo belangrijk geacht</w:t>
-      </w:r>
-      <w:r>
-        <w:rPr>
-          <w:rFonts w:ascii="Courier New" w:hAnsi="Courier New" w:cs="Courier New"/>
-          <w:sz w:val="22"/>
-          <w:szCs w:val="22"/>
-        </w:rPr>
-        <w:t>.</w:t>
-      </w:r>
-      <w:r>
-        <w:rPr>
-          <w:rFonts w:ascii="Courier New" w:hAnsi="Courier New" w:cs="Courier New"/>
-          <w:sz w:val="22"/>
-          <w:szCs w:val="22"/>
-        </w:rPr>
-        <w:t xml:space="preserve"> </w:t>
-      </w:r>
-      <w:r>
-        <w:rPr>
-          <w:rFonts w:ascii="Courier New" w:hAnsi="Courier New" w:cs="Courier New"/>
-          <w:sz w:val="22"/>
-          <w:szCs w:val="22"/>
-        </w:rPr>
-        <w:t xml:space="preserve">Dewey </w:t>
-      </w:r>
-      <w:r>
-        <w:rPr>
-          <w:rFonts w:ascii="Courier New" w:hAnsi="Courier New" w:cs="Courier New"/>
-          <w:sz w:val="22"/>
-          <w:szCs w:val="22"/>
-        </w:rPr>
-        <w:t>wil dat de filosofie weer betrokken raakt</w:t>
-      </w:r>
-      <w:r>
-        <w:rPr>
-          <w:rFonts w:ascii="Courier New" w:hAnsi="Courier New" w:cs="Courier New"/>
-          <w:sz w:val="22"/>
-          <w:szCs w:val="22"/>
-        </w:rPr>
-        <w:t xml:space="preserve"> </w:t>
-      </w:r>
-      <w:r>
-        <w:rPr>
-          <w:rFonts w:ascii="Courier New" w:hAnsi="Courier New" w:cs="Courier New"/>
-          <w:sz w:val="22"/>
-          <w:szCs w:val="22"/>
-        </w:rPr>
-        <w:t xml:space="preserve">en wil een meer </w:t>
-      </w:r>
-      <w:r>
-        <w:rPr>
-          <w:rFonts w:ascii="Courier New" w:hAnsi="Courier New" w:cs="Courier New"/>
-          <w:sz w:val="22"/>
-          <w:szCs w:val="22"/>
-        </w:rPr>
-        <w:t xml:space="preserve">praktische filosofie die zich richt op problemen </w:t>
-      </w:r>
-      <w:r>
-        <w:rPr>
-          <w:rFonts w:ascii="Courier New" w:hAnsi="Courier New" w:cs="Courier New"/>
-          <w:sz w:val="22"/>
-          <w:szCs w:val="22"/>
-        </w:rPr>
-        <w:t xml:space="preserve">van de </w:t>
-      </w:r>
-      <w:r>
-        <w:rPr>
-          <w:rFonts w:ascii="Courier New" w:hAnsi="Courier New" w:cs="Courier New"/>
-          <w:sz w:val="22"/>
-          <w:szCs w:val="22"/>
-        </w:rPr>
-        <w:t xml:space="preserve">wereld en </w:t>
-      </w:r>
-      <w:r>
-        <w:rPr>
-          <w:rFonts w:ascii="Courier New" w:hAnsi="Courier New" w:cs="Courier New"/>
-          <w:sz w:val="22"/>
-          <w:szCs w:val="22"/>
-        </w:rPr>
-        <w:t xml:space="preserve">die </w:t>
-      </w:r>
-      <w:r>
-        <w:rPr>
-          <w:rFonts w:ascii="Courier New" w:hAnsi="Courier New" w:cs="Courier New"/>
-          <w:sz w:val="22"/>
-          <w:szCs w:val="22"/>
-        </w:rPr>
-        <w:t xml:space="preserve">bijdraagt aan sociale vooruitgang. </w:t>
-      </w:r>
-      <w:r>
-        <w:rPr>
-          <w:rFonts w:ascii="Courier New" w:hAnsi="Courier New" w:cs="Courier New"/>
-          <w:sz w:val="22"/>
-          <w:szCs w:val="22"/>
-        </w:rPr>
-        <w:t>A</w:t>
-      </w:r>
-      <w:r>
-        <w:rPr>
-          <w:rFonts w:ascii="Courier New" w:hAnsi="Courier New" w:cs="Courier New"/>
-          <w:sz w:val="22"/>
-          <w:szCs w:val="22"/>
-        </w:rPr>
-        <w:t>cademische debatten</w:t>
-      </w:r>
-      <w:r>
-        <w:rPr>
-          <w:rFonts w:ascii="Courier New" w:hAnsi="Courier New" w:cs="Courier New"/>
-          <w:sz w:val="22"/>
-          <w:szCs w:val="22"/>
-        </w:rPr>
-        <w:t xml:space="preserve"> zijn niet meer voldoende</w:t>
-      </w:r>
-      <w:r>
-        <w:rPr>
-          <w:rFonts w:ascii="Courier New" w:hAnsi="Courier New" w:cs="Courier New"/>
-          <w:sz w:val="22"/>
-          <w:szCs w:val="22"/>
-        </w:rPr>
-        <w:t xml:space="preserve">, maar </w:t>
-      </w:r>
-      <w:r>
-        <w:rPr>
-          <w:rFonts w:ascii="Courier New" w:hAnsi="Courier New" w:cs="Courier New"/>
-          <w:sz w:val="22"/>
-          <w:szCs w:val="22"/>
-        </w:rPr>
-        <w:t xml:space="preserve">filosofen spelen </w:t>
-      </w:r>
-      <w:r>
-        <w:rPr>
-          <w:rFonts w:ascii="Courier New" w:hAnsi="Courier New" w:cs="Courier New"/>
-          <w:sz w:val="22"/>
-          <w:szCs w:val="22"/>
-        </w:rPr>
-        <w:t>een actieve rol in het vormgeven van de maatschappij en het verbeteren van het menselijk welzijn. De</w:t>
-      </w:r>
-      <w:r>
-        <w:rPr>
-          <w:rFonts w:ascii="Courier New" w:hAnsi="Courier New" w:cs="Courier New"/>
-          <w:sz w:val="22"/>
-          <w:szCs w:val="22"/>
-        </w:rPr>
-        <w:t xml:space="preserve"> theorie van de filosoof is een</w:t>
-      </w:r>
-      <w:r>
-        <w:rPr>
-          <w:rFonts w:ascii="Courier New" w:hAnsi="Courier New" w:cs="Courier New"/>
-          <w:sz w:val="22"/>
-          <w:szCs w:val="22"/>
-        </w:rPr>
-        <w:t xml:space="preserve"> hulpmiddel voor sociale verandering.</w:t>
-      </w:r>
-      <w:r>
-        <w:rPr>
-          <w:rFonts w:ascii="Courier New" w:hAnsi="Courier New" w:cs="Courier New"/>
-          <w:sz w:val="22"/>
-          <w:szCs w:val="22"/>
-        </w:rPr>
-        <w:t xml:space="preserve"> </w:t>
-      </w:r>
-      <w:r>
-        <w:rPr>
-          <w:rFonts w:ascii="Courier New" w:hAnsi="Courier New" w:cs="Courier New"/>
-          <w:sz w:val="22"/>
-          <w:szCs w:val="22"/>
-        </w:rPr>
-        <w:t>K</w:t>
-      </w:r>
-      <w:r>
-        <w:rPr>
-          <w:rFonts w:ascii="Courier New" w:hAnsi="Courier New" w:cs="Courier New"/>
-          <w:sz w:val="22"/>
-          <w:szCs w:val="22"/>
-        </w:rPr>
-        <w:t xml:space="preserve">ennis </w:t>
-      </w:r>
-      <w:r>
-        <w:rPr>
-          <w:rFonts w:ascii="Courier New" w:hAnsi="Courier New" w:cs="Courier New"/>
-          <w:sz w:val="22"/>
-          <w:szCs w:val="22"/>
-        </w:rPr>
-        <w:t xml:space="preserve">is </w:t>
-      </w:r>
-      <w:r>
-        <w:rPr>
-          <w:rFonts w:ascii="Courier New" w:hAnsi="Courier New" w:cs="Courier New"/>
-          <w:sz w:val="22"/>
-          <w:szCs w:val="22"/>
-        </w:rPr>
-        <w:t>geen doel op zich</w:t>
-      </w:r>
-      <w:r>
-        <w:rPr>
-          <w:rFonts w:ascii="Courier New" w:hAnsi="Courier New" w:cs="Courier New"/>
-          <w:sz w:val="22"/>
-          <w:szCs w:val="22"/>
-        </w:rPr>
-        <w:t xml:space="preserve"> maa</w:t>
-      </w:r>
-      <w:r>
-        <w:rPr>
-          <w:rFonts w:ascii="Courier New" w:hAnsi="Courier New" w:cs="Courier New"/>
-          <w:sz w:val="22"/>
-          <w:szCs w:val="22"/>
-        </w:rPr>
-        <w:t>r een middel om actie te sturen en</w:t>
-      </w:r>
-      <w:r>
-        <w:rPr>
-          <w:rFonts w:ascii="Courier New" w:hAnsi="Courier New" w:cs="Courier New"/>
-          <w:sz w:val="22"/>
-          <w:szCs w:val="22"/>
-        </w:rPr>
-        <w:t xml:space="preserve"> er </w:t>
-      </w:r>
-      <w:r>
-        <w:rPr>
-          <w:rFonts w:ascii="Courier New" w:hAnsi="Courier New" w:cs="Courier New"/>
-          <w:sz w:val="22"/>
-          <w:szCs w:val="22"/>
-        </w:rPr>
-        <w:t xml:space="preserve"> problemen </w:t>
-      </w:r>
-      <w:r>
-        <w:rPr>
-          <w:rFonts w:ascii="Courier New" w:hAnsi="Courier New" w:cs="Courier New"/>
-          <w:sz w:val="22"/>
-          <w:szCs w:val="22"/>
-        </w:rPr>
-        <w:t xml:space="preserve">mee </w:t>
-      </w:r>
-      <w:r>
-        <w:rPr>
-          <w:rFonts w:ascii="Courier New" w:hAnsi="Courier New" w:cs="Courier New"/>
-          <w:sz w:val="22"/>
-          <w:szCs w:val="22"/>
-        </w:rPr>
-        <w:t xml:space="preserve">op te lossen. </w:t>
-      </w:r>
-      <w:r>
-        <w:rPr>
-          <w:rFonts w:ascii="Courier New" w:hAnsi="Courier New" w:cs="Courier New"/>
-          <w:sz w:val="22"/>
-          <w:szCs w:val="22"/>
-        </w:rPr>
-        <w:t xml:space="preserve">De kennis is niet alleen actief maar ook </w:t>
-      </w:r>
-      <w:r>
-        <w:rPr>
-          <w:rFonts w:ascii="Courier New" w:hAnsi="Courier New" w:cs="Courier New"/>
-          <w:sz w:val="22"/>
-          <w:szCs w:val="22"/>
-        </w:rPr>
-        <w:t>experimente</w:t>
-      </w:r>
-      <w:r>
-        <w:rPr>
-          <w:rFonts w:ascii="Courier New" w:hAnsi="Courier New" w:cs="Courier New"/>
-          <w:sz w:val="22"/>
-          <w:szCs w:val="22"/>
-        </w:rPr>
-        <w:t>el van karakter omdat hij</w:t>
-      </w:r>
-      <w:r>
-        <w:rPr>
-          <w:rFonts w:ascii="Courier New" w:hAnsi="Courier New" w:cs="Courier New"/>
-          <w:sz w:val="22"/>
-          <w:szCs w:val="22"/>
-        </w:rPr>
-        <w:t xml:space="preserve"> voortdurend wordt getest en verfijnd door middel van actie. Deze benadering is volgens hem meer in overeenstemming met de realiteit van de menselijke ervaring en de methoden van de wetenschap. Het sluit ook aan bij zijn bredere visie op filosofie als een praktische, geëngageerde discipline die bijdraagt aan sociale vooruitgang.</w:t>
-      </w:r>
-      <w:r>
-        <w:rPr>
-          <w:rFonts w:ascii="Courier New" w:hAnsi="Courier New" w:cs="Courier New"/>
-          <w:sz w:val="22"/>
-          <w:szCs w:val="22"/>
-        </w:rPr>
-        <w:br/>
-      </w:r>
-      <w:r>
-        <w:rPr>
-          <w:rFonts w:ascii="Courier New" w:hAnsi="Courier New" w:cs="Courier New"/>
-          <w:sz w:val="22"/>
-          <w:szCs w:val="22"/>
-        </w:rPr>
-        <w:br/>
-      </w:r>
-    </w:p>
-    <w:p>
-      <w:pPr>
-        <w:spacing w:line="360" w:lineRule="auto"/>
-        <w:ind w:firstLine="720"/>
-        <w:rPr>
-          <w:rFonts w:ascii="Courier New" w:hAnsi="Courier New" w:cs="Courier New"/>
-          <w:sz w:val="22"/>
-          <w:szCs w:val="22"/>
-        </w:rPr>
-      </w:pPr>
-      <w:r>
-        <w:rPr>
-          <w:rFonts w:ascii="Courier New" w:hAnsi="Courier New" w:cs="Courier New"/>
-          <w:sz w:val="22"/>
-          <w:szCs w:val="22"/>
-        </w:rPr>
-        <w:br/>
-      </w:r>
-      <w:r>
-        <w:rPr>
-          <w:rFonts w:ascii="Courier New" w:hAnsi="Courier New" w:cs="Courier New"/>
-          <w:sz w:val="22"/>
-          <w:szCs w:val="22"/>
-        </w:rPr>
-        <w:br/>
-      </w:r>
-      <w:r>
-        <w:rPr>
-          <w:rFonts w:ascii="Courier New" w:hAnsi="Courier New" w:cs="Courier New"/>
-          <w:sz w:val="22"/>
-          <w:szCs w:val="22"/>
-        </w:rPr>
-        <w:t>Tot slot, Toulmin</w:t>
-      </w:r>
-      <w:r>
-        <w:rPr>
-          <w:rFonts w:ascii="Courier New" w:hAnsi="Courier New" w:cs="Courier New"/>
-          <w:sz w:val="22"/>
-          <w:szCs w:val="22"/>
-        </w:rPr>
-        <w:br/>
-        <w:t>In *The Quest for Certainty* biedt John Dewey een krachtige kritiek op traditionele filosofische benaderingen van kennis en zekerheid. Hij bestrijdt de scheiding van theorie en praktijk, het streven naar absolute waarheden en de passieve, contemplatieve kijk op kennis. In plaats daarvan pleit hij voor een pragmatische, experimentele benadering die kennis en actie integreert, het belang van ervaring benadrukt en de praktische problemen van het menselijk leven aanpakt.</w:t>
-      </w:r>
-    </w:p>
-    <w:p>
-      <w:pPr>
-        <w:spacing w:line="360" w:lineRule="auto"/>
-        <w:ind w:firstLine="720"/>
-        <w:rPr>
-          <w:rFonts w:ascii="Courier New" w:hAnsi="Courier New" w:cs="Courier New"/>
-          <w:sz w:val="22"/>
-          <w:szCs w:val="22"/>
-        </w:rPr>
-      </w:pPr>
-      <w:r>
-        <w:rPr>
-          <w:rFonts w:ascii="Courier New" w:hAnsi="Courier New" w:cs="Courier New"/>
-          <w:sz w:val="22"/>
-          <w:szCs w:val="22"/>
-        </w:rPr>
-        <w:t>Dewey's visie op filosofie als een praktische, geëngageerde discipline heeft een diepgaande invloed gehad op het moderne denken. Zijn nadruk op de voorlopige, feilbare aard van kennis en het belang van continu onderzoek resoneert met hedendaagse benaderingen van wetenschap, ethiek en sociale theorie. *The Quest for Certainty* blijft een vitaal en relevant werk, dat waardevolle inzichten biedt in de aard van kennis en de rol van filosofie in een veranderende wereld.</w:t>
-      </w:r>
-      <w:r>
-        <w:rPr>
-          <w:rFonts w:ascii="Courier New" w:hAnsi="Courier New" w:cs="Courier New"/>
-          <w:sz w:val="22"/>
-          <w:szCs w:val="22"/>
-        </w:rPr>
-        <w:t xml:space="preserve"> </w:t>
-      </w:r>
-      <w:r>
-        <w:rPr>
-          <w:rFonts w:ascii="Courier New" w:hAnsi="Courier New" w:cs="Courier New"/>
-          <w:sz w:val="22"/>
-          <w:szCs w:val="22"/>
-        </w:rPr>
-        <w:t xml:space="preserve">Deze samenvatting vat de essentie van Deweys argumenten in *The Quest for Certainty*, met de nadruk op zijn kritiek op de </w:t>
-      </w:r>
-      <w:r>
-        <w:rPr>
-          <w:rFonts w:ascii="Courier New" w:hAnsi="Courier New" w:cs="Courier New"/>
-          <w:sz w:val="22"/>
-          <w:szCs w:val="22"/>
-        </w:rPr>
-        <w:lastRenderedPageBreak/>
-        <w:t>traditionele filosofie en zijn pleidooi voor een pragmatische, ervaringsgerichte benadering van kennis. Het boek is een hoeksteen van Deweys pragmatisme en een belangrijke bijdrage aan het moderne filosofische denken.</w:t>
+        <w:t xml:space="preserve">elkaar te krijgen en na te streven. Dat wat nodig is is praktisch en menselijk meer dan intrinsiek wetenschappelijk en dat laatste is alleen interessant als het nieuwe problemen kan aanpakken of iets kan ontdekken dat van belang is. </w:t>
       </w:r>
     </w:p>
     <w:p>

</xml_diff>

<commit_message>
25-02-04, Dewey stukken bijgewerkt
</commit_message>
<xml_diff>
--- a/DeweyBooks/QuestforCertainty.docx
+++ b/DeweyBooks/QuestforCertainty.docx
@@ -4802,7 +4802,39 @@
           <w:sz w:val="22"/>
           <w:szCs w:val="22"/>
         </w:rPr>
-        <w:t xml:space="preserve">Er is een transformatie nodig van de oude filosofie naar de filosofie die zich richt op de consequneties, niet op het verleden gericht maar die de ogen op de toekomst richt. Definitief weg van een wetenschap waarvoor de natuur bekend en compleet is, maar gericht op nieuwe en andere resultaten door inzet van intentionele handelingen. Een Copernicaanse revolutie betekent dat kennis niet iets is als een exclusieve houding naar de werkelijkheid maar dat de wereld zoals we die ervaren de werkelijke wereld is. De kenner staat middenin die wereld. De verhouding tussen het actuele en het ideale en de relatie tussen het bestaan en het idee hebben de filosofie altijd beziggehouden en dat komt voor Dewey samen in de relatie van het actuele en het mogelijke. Net als de religie kwam de filosofie sinds de zeventiende eeuw in conflict met de natuurwetenschappen en dat ging over kennis van de werkelijkheid. De natuurwetenschappelijk waren praktisch en de filosofen met hun ultiemee kennis stonden daarboven. Maar het zou goed zijn als filosofen zichzelf veelmeer verenigd zien met deze wetenschappers en zich ook richten op sociale en persoonlijke handelingen om iets voor </w:t>
+        <w:t xml:space="preserve">Er is een transformatie nodig van de oude filosofie naar de filosofie die zich richt op de consequneties, niet op het verleden gericht maar die de ogen op de toekomst richt. Definitief weg van een wetenschap waarvoor de natuur bekend en compleet is, maar gericht op nieuwe en andere resultaten door inzet van intentionele handelingen. </w:t>
+      </w:r>
+      <w:r>
+        <w:rPr>
+          <w:rFonts w:ascii="Courier New" w:hAnsi="Courier New" w:cs="Courier New"/>
+          <w:sz w:val="22"/>
+          <w:szCs w:val="22"/>
+        </w:rPr>
+        <w:t xml:space="preserve">Volgens zijn oude student Herbert Schneider laat Dewey hier zien waar hij staat: “De naturalistische filosofie is voor hem nu vanzelfsprekend en hij is niet meer geïnteressseerd in het probleem van ‘de externe wereld’, de manier waarop de ouderwetse idealisten dat nog wel waren” (zie Toulmin, p iix). </w:t>
+      </w:r>
+      <w:r>
+        <w:rPr>
+          <w:rFonts w:ascii="Courier New" w:hAnsi="Courier New" w:cs="Courier New"/>
+          <w:sz w:val="22"/>
+          <w:szCs w:val="22"/>
+        </w:rPr>
+        <w:t xml:space="preserve">Een Copernicaanse revolutie betekent </w:t>
+      </w:r>
+      <w:r>
+        <w:rPr>
+          <w:rFonts w:ascii="Courier New" w:hAnsi="Courier New" w:cs="Courier New"/>
+          <w:sz w:val="22"/>
+          <w:szCs w:val="22"/>
+        </w:rPr>
+        <w:t xml:space="preserve">voor hem nu </w:t>
+      </w:r>
+      <w:r>
+        <w:rPr>
+          <w:rFonts w:ascii="Courier New" w:hAnsi="Courier New" w:cs="Courier New"/>
+          <w:sz w:val="22"/>
+          <w:szCs w:val="22"/>
+        </w:rPr>
+        <w:t xml:space="preserve">dat kennis niet iets is als een exclusieve houding naar de werkelijkheid maar dat de wereld zoals we die ervaren de werkelijke wereld is. De kenner staat middenin die wereld. De verhouding tussen het actuele en het ideale en de relatie tussen het bestaan en het idee hebben de filosofie altijd beziggehouden en dat komt voor Dewey samen in de relatie van het actuele en het mogelijke. Net als de religie kwam de filosofie sinds de zeventiende eeuw in conflict met de </w:t>
       </w:r>
       <w:r>
         <w:rPr>
@@ -4811,7 +4843,313 @@
           <w:szCs w:val="22"/>
         </w:rPr>
         <w:lastRenderedPageBreak/>
-        <w:t xml:space="preserve">elkaar te krijgen en na te streven. Dat wat nodig is is praktisch en menselijk meer dan intrinsiek wetenschappelijk en dat laatste is alleen interessant als het nieuwe problemen kan aanpakken of iets kan ontdekken dat van belang is. </w:t>
+        <w:t xml:space="preserve">natuurwetenschappen en dat ging over kennis van de werkelijkheid. De natuurwetenschappelijk waren praktisch en de filosofen met hun ultiemee kennis stonden daarboven. Maar het zou goed zijn als filosofen zichzelf veelmeer verenigd zien met deze wetenschappers en zich ook richten op sociale en persoonlijke handelingen om iets voor elkaar te krijgen en na te streven. Dat wat nodig is is praktisch en menselijk meer dan intrinsiek wetenschappelijk en dat laatste is alleen interessant als het nieuwe problemen kan aanpakken of iets kan ontdekken dat van belang is. </w:t>
+      </w:r>
+      <w:r>
+        <w:rPr>
+          <w:rFonts w:ascii="Courier New" w:hAnsi="Courier New" w:cs="Courier New"/>
+          <w:sz w:val="22"/>
+          <w:szCs w:val="22"/>
+        </w:rPr>
+        <w:t>Toulmin heeft gelijk als hij aan het einde van zijn mooie introductie op The Quest for Certainty het heeft over de</w:t>
+      </w:r>
+      <w:r>
+        <w:rPr>
+          <w:rFonts w:ascii="Courier New" w:hAnsi="Courier New" w:cs="Courier New"/>
+          <w:sz w:val="22"/>
+          <w:szCs w:val="22"/>
+        </w:rPr>
+        <w:t xml:space="preserve"> scepticus in Dewey </w:t>
+      </w:r>
+      <w:r>
+        <w:rPr>
+          <w:rFonts w:ascii="Courier New" w:hAnsi="Courier New" w:cs="Courier New"/>
+          <w:sz w:val="22"/>
+          <w:szCs w:val="22"/>
+        </w:rPr>
+        <w:t>die</w:t>
+      </w:r>
+      <w:r>
+        <w:rPr>
+          <w:rFonts w:ascii="Courier New" w:hAnsi="Courier New" w:cs="Courier New"/>
+          <w:sz w:val="22"/>
+          <w:szCs w:val="22"/>
+        </w:rPr>
+        <w:t xml:space="preserve"> elk a priori model van</w:t>
+      </w:r>
+    </w:p>
+    <w:p>
+      <w:pPr>
+        <w:spacing w:line="360" w:lineRule="auto"/>
+        <w:rPr>
+          <w:rFonts w:ascii="Courier New" w:hAnsi="Courier New" w:cs="Courier New"/>
+          <w:sz w:val="22"/>
+          <w:szCs w:val="22"/>
+        </w:rPr>
+      </w:pPr>
+      <w:r>
+        <w:rPr>
+          <w:rFonts w:ascii="Courier New" w:hAnsi="Courier New" w:cs="Courier New"/>
+          <w:sz w:val="22"/>
+          <w:szCs w:val="22"/>
+        </w:rPr>
+        <w:t>K</w:t>
+      </w:r>
+      <w:r>
+        <w:rPr>
+          <w:rFonts w:ascii="Courier New" w:hAnsi="Courier New" w:cs="Courier New"/>
+          <w:sz w:val="22"/>
+          <w:szCs w:val="22"/>
+        </w:rPr>
+        <w:t>ennis</w:t>
+      </w:r>
+      <w:r>
+        <w:rPr>
+          <w:rFonts w:ascii="Courier New" w:hAnsi="Courier New" w:cs="Courier New"/>
+          <w:sz w:val="22"/>
+          <w:szCs w:val="22"/>
+        </w:rPr>
+        <w:t xml:space="preserve"> verwerpt en kiest voor allerlei manieren van observeren en</w:t>
+      </w:r>
+      <w:r>
+        <w:rPr>
+          <w:rFonts w:ascii="Courier New" w:hAnsi="Courier New" w:cs="Courier New"/>
+          <w:sz w:val="22"/>
+          <w:szCs w:val="22"/>
+        </w:rPr>
+        <w:t xml:space="preserve"> “zien”</w:t>
+      </w:r>
+      <w:r>
+        <w:rPr>
+          <w:rFonts w:ascii="Courier New" w:hAnsi="Courier New" w:cs="Courier New"/>
+          <w:sz w:val="22"/>
+          <w:szCs w:val="22"/>
+        </w:rPr>
+        <w:t xml:space="preserve"> en de resultaten van beschrijven,</w:t>
+      </w:r>
+      <w:r>
+        <w:rPr>
+          <w:rFonts w:ascii="Courier New" w:hAnsi="Courier New" w:cs="Courier New"/>
+          <w:sz w:val="22"/>
+          <w:szCs w:val="22"/>
+        </w:rPr>
+        <w:t xml:space="preserve"> ontdekk</w:t>
+      </w:r>
+      <w:r>
+        <w:rPr>
+          <w:rFonts w:ascii="Courier New" w:hAnsi="Courier New" w:cs="Courier New"/>
+          <w:sz w:val="22"/>
+          <w:szCs w:val="22"/>
+        </w:rPr>
+        <w:t>en en reflecteren</w:t>
+      </w:r>
+      <w:r>
+        <w:rPr>
+          <w:rFonts w:ascii="Courier New" w:hAnsi="Courier New" w:cs="Courier New"/>
+          <w:sz w:val="22"/>
+          <w:szCs w:val="22"/>
+        </w:rPr>
+        <w:t xml:space="preserve"> van wetenschappelijke analyse respecteert; terwijl de pragmaticus in hem</w:t>
+      </w:r>
+      <w:r>
+        <w:rPr>
+          <w:rFonts w:ascii="Courier New" w:hAnsi="Courier New" w:cs="Courier New"/>
+          <w:sz w:val="22"/>
+          <w:szCs w:val="22"/>
+        </w:rPr>
+        <w:t xml:space="preserve"> het ‘</w:t>
+      </w:r>
+      <w:r>
+        <w:rPr>
+          <w:rFonts w:ascii="Courier New" w:hAnsi="Courier New" w:cs="Courier New"/>
+          <w:sz w:val="22"/>
+          <w:szCs w:val="22"/>
+        </w:rPr>
+        <w:t>wat</w:t>
+      </w:r>
+      <w:r>
+        <w:rPr>
+          <w:rFonts w:ascii="Courier New" w:hAnsi="Courier New" w:cs="Courier New"/>
+          <w:sz w:val="22"/>
+          <w:szCs w:val="22"/>
+        </w:rPr>
+        <w:t xml:space="preserve">’ van de </w:t>
+      </w:r>
+      <w:r>
+        <w:rPr>
+          <w:rFonts w:ascii="Courier New" w:hAnsi="Courier New" w:cs="Courier New"/>
+          <w:sz w:val="22"/>
+          <w:szCs w:val="22"/>
+        </w:rPr>
+        <w:t>kennis”</w:t>
+      </w:r>
+      <w:r>
+        <w:rPr>
+          <w:rFonts w:ascii="Courier New" w:hAnsi="Courier New" w:cs="Courier New"/>
+          <w:sz w:val="22"/>
+          <w:szCs w:val="22"/>
+        </w:rPr>
+        <w:t xml:space="preserve"> en het `</w:t>
+      </w:r>
+      <w:r>
+        <w:rPr>
+          <w:rFonts w:ascii="Courier New" w:hAnsi="Courier New" w:cs="Courier New"/>
+          <w:sz w:val="22"/>
+          <w:szCs w:val="22"/>
+        </w:rPr>
+        <w:t>hoe</w:t>
+      </w:r>
+      <w:r>
+        <w:rPr>
+          <w:rFonts w:ascii="Courier New" w:hAnsi="Courier New" w:cs="Courier New"/>
+          <w:sz w:val="22"/>
+          <w:szCs w:val="22"/>
+        </w:rPr>
+        <w:t>`</w:t>
+      </w:r>
+      <w:r>
+        <w:rPr>
+          <w:rFonts w:ascii="Courier New" w:hAnsi="Courier New" w:cs="Courier New"/>
+          <w:sz w:val="22"/>
+          <w:szCs w:val="22"/>
+        </w:rPr>
+        <w:t xml:space="preserve"> </w:t>
+      </w:r>
+      <w:r>
+        <w:rPr>
+          <w:rFonts w:ascii="Courier New" w:hAnsi="Courier New" w:cs="Courier New"/>
+          <w:sz w:val="22"/>
+          <w:szCs w:val="22"/>
+        </w:rPr>
+        <w:t xml:space="preserve">van het </w:t>
+      </w:r>
+      <w:r>
+        <w:rPr>
+          <w:rFonts w:ascii="Courier New" w:hAnsi="Courier New" w:cs="Courier New"/>
+          <w:sz w:val="22"/>
+          <w:szCs w:val="22"/>
+        </w:rPr>
+        <w:t>denken</w:t>
+      </w:r>
+      <w:r>
+        <w:rPr>
+          <w:rFonts w:ascii="Courier New" w:hAnsi="Courier New" w:cs="Courier New"/>
+          <w:sz w:val="22"/>
+          <w:szCs w:val="22"/>
+        </w:rPr>
+        <w:t xml:space="preserve"> serieus neemt</w:t>
+      </w:r>
+      <w:r>
+        <w:rPr>
+          <w:rFonts w:ascii="Courier New" w:hAnsi="Courier New" w:cs="Courier New"/>
+          <w:sz w:val="22"/>
+          <w:szCs w:val="22"/>
+        </w:rPr>
+        <w:t xml:space="preserve">. </w:t>
+      </w:r>
+      <w:r>
+        <w:rPr>
+          <w:rFonts w:ascii="Courier New" w:hAnsi="Courier New" w:cs="Courier New"/>
+          <w:sz w:val="22"/>
+          <w:szCs w:val="22"/>
+        </w:rPr>
+        <w:t>“</w:t>
+      </w:r>
+      <w:r>
+        <w:rPr>
+          <w:rFonts w:ascii="Courier New" w:hAnsi="Courier New" w:cs="Courier New"/>
+          <w:sz w:val="22"/>
+          <w:szCs w:val="22"/>
+        </w:rPr>
+        <w:t>Dus, tussen</w:t>
+      </w:r>
+      <w:r>
+        <w:rPr>
+          <w:rFonts w:ascii="Courier New" w:hAnsi="Courier New" w:cs="Courier New"/>
+          <w:sz w:val="22"/>
+          <w:szCs w:val="22"/>
+        </w:rPr>
+        <w:t xml:space="preserve"> </w:t>
+      </w:r>
+      <w:r>
+        <w:rPr>
+          <w:rFonts w:ascii="Courier New" w:hAnsi="Courier New" w:cs="Courier New"/>
+          <w:sz w:val="22"/>
+          <w:szCs w:val="22"/>
+        </w:rPr>
+        <w:t xml:space="preserve">hen, </w:t>
+      </w:r>
+      <w:r>
+        <w:rPr>
+          <w:rFonts w:ascii="Courier New" w:hAnsi="Courier New" w:cs="Courier New"/>
+          <w:sz w:val="22"/>
+          <w:szCs w:val="22"/>
+        </w:rPr>
+        <w:t xml:space="preserve">zijn </w:t>
+      </w:r>
+      <w:r>
+        <w:rPr>
+          <w:rFonts w:ascii="Courier New" w:hAnsi="Courier New" w:cs="Courier New"/>
+          <w:sz w:val="22"/>
+          <w:szCs w:val="22"/>
+        </w:rPr>
+        <w:t xml:space="preserve">de twee helften van Dewey's filosofie </w:t>
+      </w:r>
+      <w:r>
+        <w:rPr>
+          <w:rFonts w:ascii="Courier New" w:hAnsi="Courier New" w:cs="Courier New"/>
+          <w:sz w:val="22"/>
+          <w:szCs w:val="22"/>
+        </w:rPr>
+        <w:t>met elkaar verbonden tot</w:t>
+      </w:r>
+      <w:r>
+        <w:rPr>
+          <w:rFonts w:ascii="Courier New" w:hAnsi="Courier New" w:cs="Courier New"/>
+          <w:sz w:val="22"/>
+          <w:szCs w:val="22"/>
+        </w:rPr>
+        <w:t xml:space="preserve"> een</w:t>
+      </w:r>
+      <w:r>
+        <w:rPr>
+          <w:rFonts w:ascii="Courier New" w:hAnsi="Courier New" w:cs="Courier New"/>
+          <w:sz w:val="22"/>
+          <w:szCs w:val="22"/>
+        </w:rPr>
+        <w:t xml:space="preserve"> c</w:t>
+      </w:r>
+      <w:r>
+        <w:rPr>
+          <w:rFonts w:ascii="Courier New" w:hAnsi="Courier New" w:cs="Courier New"/>
+          <w:sz w:val="22"/>
+          <w:szCs w:val="22"/>
+        </w:rPr>
+        <w:t>ompleet systeem waarop de functionele analyse van cognitie,</w:t>
+      </w:r>
+      <w:r>
+        <w:rPr>
+          <w:rFonts w:ascii="Courier New" w:hAnsi="Courier New" w:cs="Courier New"/>
+          <w:sz w:val="22"/>
+          <w:szCs w:val="22"/>
+        </w:rPr>
+        <w:t xml:space="preserve"> </w:t>
+      </w:r>
+      <w:r>
+        <w:rPr>
+          <w:rFonts w:ascii="Courier New" w:hAnsi="Courier New" w:cs="Courier New"/>
+          <w:sz w:val="22"/>
+          <w:szCs w:val="22"/>
+        </w:rPr>
+        <w:t>redeneren en kennis veilig kan bouwen</w:t>
+      </w:r>
+      <w:r>
+        <w:rPr>
+          <w:rFonts w:ascii="Courier New" w:hAnsi="Courier New" w:cs="Courier New"/>
+          <w:sz w:val="22"/>
+          <w:szCs w:val="22"/>
+        </w:rPr>
+        <w:t xml:space="preserve">” (Toulmin, p. xxii). </w:t>
       </w:r>
     </w:p>
     <w:p>

</xml_diff>